<commit_message>
1 percentage passed (kinda)
</commit_message>
<xml_diff>
--- a/запис_очка.docx
+++ b/запис_очка.docx
@@ -1,6 +1,6 @@
 
 <file path=word/document.xml><?xml version="1.0" encoding="utf-8"?>
-<w:document xmlns:wpc="http://schemas.microsoft.com/office/word/2010/wordprocessingCanvas" xmlns:cx="http://schemas.microsoft.com/office/drawing/2014/chartex" xmlns:cx1="http://schemas.microsoft.com/office/drawing/2015/9/8/chartex" xmlns:cx2="http://schemas.microsoft.com/office/drawing/2015/10/21/chartex" xmlns:cx3="http://schemas.microsoft.com/office/drawing/2016/5/9/chartex" xmlns:cx4="http://schemas.microsoft.com/office/drawing/2016/5/10/chartex" xmlns:cx5="http://schemas.microsoft.com/office/drawing/2016/5/11/chartex" xmlns:cx6="http://schemas.microsoft.com/office/drawing/2016/5/12/chartex" xmlns:cx7="http://schemas.microsoft.com/office/drawing/2016/5/13/chartex" xmlns:cx8="http://schemas.microsoft.com/office/drawing/2016/5/14/chartex" xmlns:mc="http://schemas.openxmlformats.org/markup-compatibility/2006" xmlns:aink="http://schemas.microsoft.com/office/drawing/2016/ink" xmlns:am3d="http://schemas.microsoft.com/office/drawing/2017/model3d" xmlns:o="urn:schemas-microsoft-com:office:office" xmlns:oel="http://schemas.microsoft.com/office/2019/extlst" xmlns:r="http://schemas.openxmlformats.org/officeDocument/2006/relationships" xmlns:m="http://schemas.openxmlformats.org/officeDocument/2006/math" xmlns:v="urn:schemas-microsoft-com:vml" xmlns:wp14="http://schemas.microsoft.com/office/word/2010/wordprocessingDrawing" xmlns:wp="http://schemas.openxmlformats.org/drawingml/2006/wordprocessingDrawing" xmlns:w10="urn:schemas-microsoft-com:office:word" xmlns:w="http://schemas.openxmlformats.org/wordprocessingml/2006/main" xmlns:w14="http://schemas.microsoft.com/office/word/2010/wordml" xmlns:w15="http://schemas.microsoft.com/office/word/2012/wordml" xmlns:w16cex="http://schemas.microsoft.com/office/word/2018/wordml/cex" xmlns:w16cid="http://schemas.microsoft.com/office/word/2016/wordml/cid" xmlns:w16="http://schemas.microsoft.com/office/word/2018/wordml" xmlns:w16du="http://schemas.microsoft.com/office/word/2023/wordml/word16du" xmlns:w16sdtdh="http://schemas.microsoft.com/office/word/2020/wordml/sdtdatahash" xmlns:w16sdtfl="http://schemas.microsoft.com/office/word/2024/wordml/sdtformatlock" xmlns:w16se="http://schemas.microsoft.com/office/word/2015/wordml/symex" xmlns:wpg="http://schemas.microsoft.com/office/word/2010/wordprocessingGroup" xmlns:wpi="http://schemas.microsoft.com/office/word/2010/wordprocessingInk" xmlns:wne="http://schemas.microsoft.com/office/word/2006/wordml" xmlns:wps="http://schemas.microsoft.com/office/word/2010/wordprocessingShape" mc:Ignorable="w14 w15 w16se w16cid w16 w16cex w16sdtdh w16sdtfl w16du wp14">
+<w:document xmlns:wpc="http://schemas.microsoft.com/office/word/2010/wordprocessingCanvas" xmlns:cx="http://schemas.microsoft.com/office/drawing/2014/chartex" xmlns:cx1="http://schemas.microsoft.com/office/drawing/2015/9/8/chartex" xmlns:cx2="http://schemas.microsoft.com/office/drawing/2015/10/21/chartex" xmlns:cx3="http://schemas.microsoft.com/office/drawing/2016/5/9/chartex" xmlns:cx4="http://schemas.microsoft.com/office/drawing/2016/5/10/chartex" xmlns:cx5="http://schemas.microsoft.com/office/drawing/2016/5/11/chartex" xmlns:cx6="http://schemas.microsoft.com/office/drawing/2016/5/12/chartex" xmlns:cx7="http://schemas.microsoft.com/office/drawing/2016/5/13/chartex" xmlns:cx8="http://schemas.microsoft.com/office/drawing/2016/5/14/chartex" xmlns:mc="http://schemas.openxmlformats.org/markup-compatibility/2006" xmlns:aink="http://schemas.microsoft.com/office/drawing/2016/ink" xmlns:am3d="http://schemas.microsoft.com/office/drawing/2017/model3d" xmlns:o="urn:schemas-microsoft-com:office:office" xmlns:r="http://schemas.openxmlformats.org/officeDocument/2006/relationships" xmlns:m="http://schemas.openxmlformats.org/officeDocument/2006/math" xmlns:v="urn:schemas-microsoft-com:vml" xmlns:wp14="http://schemas.microsoft.com/office/word/2010/wordprocessingDrawing" xmlns:wp="http://schemas.openxmlformats.org/drawingml/2006/wordprocessingDrawing" xmlns:w10="urn:schemas-microsoft-com:office:word" xmlns:w="http://schemas.openxmlformats.org/wordprocessingml/2006/main" xmlns:w14="http://schemas.microsoft.com/office/word/2010/wordml" xmlns:w15="http://schemas.microsoft.com/office/word/2012/wordml" xmlns:w16cex="http://schemas.microsoft.com/office/word/2018/wordml/cex" xmlns:w16cid="http://schemas.microsoft.com/office/word/2016/wordml/cid" xmlns:w16="http://schemas.microsoft.com/office/word/2018/wordml" xmlns:w16se="http://schemas.microsoft.com/office/word/2015/wordml/symex" xmlns:wpg="http://schemas.microsoft.com/office/word/2010/wordprocessingGroup" xmlns:wpi="http://schemas.microsoft.com/office/word/2010/wordprocessingInk" xmlns:wne="http://schemas.microsoft.com/office/word/2006/wordml" xmlns:wps="http://schemas.microsoft.com/office/word/2010/wordprocessingShape" mc:Ignorable="w14 w15 w16se w16cid w16 w16cex wp14">
   <w:body>
     <w:p>
       <w:pPr>
@@ -287,7 +287,10 @@
         <w:t xml:space="preserve">6-05 0612 02 </w:t>
       </w:r>
       <w:r>
-        <w:t>098</w:t>
+        <w:t>0</w:t>
+      </w:r>
+      <w:r>
+        <w:t>20</w:t>
       </w:r>
       <w:r>
         <w:t xml:space="preserve"> </w:t>
@@ -1140,7 +1143,6 @@
       <w:bookmarkStart w:id="2" w:name="_Toc209190719"/>
       <w:bookmarkStart w:id="3" w:name="_Toc209348242"/>
       <w:r>
-        <w:lastRenderedPageBreak/>
         <w:t>В</w:t>
       </w:r>
       <w:r>
@@ -1158,7 +1160,25 @@
         <w:t xml:space="preserve"> сравнительный</w:t>
       </w:r>
       <w:r>
-        <w:t xml:space="preserve"> анализ производительности процессоров, поскольку это позволяет оптимально подобрать аппаратную платформу под конкретные задачи. В рамках данной курсовой работы рассматривается сравнительная оценка производительности двух моделей процессоров компании AMD </w:t>
+        <w:t xml:space="preserve"> анализ производительности процессоров, поскольку это позволяет оптимально подобрать аппаратную платформу под конкретные задачи. В рамках данно</w:t>
+      </w:r>
+      <w:r>
+        <w:t>го</w:t>
+      </w:r>
+      <w:r>
+        <w:t xml:space="preserve"> курсово</w:t>
+      </w:r>
+      <w:r>
+        <w:t>го</w:t>
+      </w:r>
+      <w:r>
+        <w:t xml:space="preserve"> </w:t>
+      </w:r>
+      <w:r>
+        <w:t>проекта</w:t>
+      </w:r>
+      <w:r>
+        <w:t xml:space="preserve"> рассматривается сравнительная оценка производительности двух моделей процессоров компании AMD </w:t>
       </w:r>
       <w:r>
         <w:t>–</w:t>
@@ -1287,7 +1307,6 @@
       </w:pPr>
       <w:bookmarkStart w:id="4" w:name="_Toc209348243"/>
       <w:r>
-        <w:lastRenderedPageBreak/>
         <w:t>Архитектура вычислительной системы</w:t>
       </w:r>
       <w:bookmarkEnd w:id="4"/>
@@ -1306,10 +1325,7 @@
     <w:p/>
     <w:p>
       <w:r>
-        <w:t xml:space="preserve">Для сравнения производительности был проведён анализ ряда доступных процессоров. </w:t>
-      </w:r>
-      <w:r>
-        <w:t xml:space="preserve">В результате анализа были выбраны модели </w:t>
+        <w:t xml:space="preserve">Для сравнения производительности был проведён анализ ряда доступных процессоров. В результате анализа были выбраны модели </w:t>
       </w:r>
       <w:r>
         <w:rPr>
@@ -1555,6 +1571,9 @@
     <w:p>
       <w:pPr>
         <w:pStyle w:val="a4"/>
+        <w:rPr>
+          <w:lang w:val="ru-RU"/>
+        </w:rPr>
       </w:pPr>
       <w:r>
         <w:rPr>
@@ -1563,6 +1582,9 @@
         <w:t>б – процессор AMD Ryzen</w:t>
       </w:r>
       <w:r>
+        <w:rPr>
+          <w:lang w:val="ru-RU"/>
+        </w:rPr>
         <w:t xml:space="preserve"> 7 7700</w:t>
       </w:r>
     </w:p>
@@ -1613,6 +1635,9 @@
     </w:p>
     <w:p/>
     <w:p>
+      <w:pPr>
+        <w:ind w:firstLine="0"/>
+      </w:pPr>
       <w:r>
         <w:t>Таблица 1.1 – Основные</w:t>
       </w:r>
@@ -1795,13 +1820,7 @@
               <w:jc w:val="left"/>
             </w:pPr>
             <w:r>
-              <w:t xml:space="preserve">Количество </w:t>
-            </w:r>
-            <w:r>
-              <w:t>логических</w:t>
-            </w:r>
-            <w:r>
-              <w:t xml:space="preserve"> ядер</w:t>
+              <w:t>Количество логических ядер</w:t>
             </w:r>
           </w:p>
         </w:tc>
@@ -2317,9 +2336,9 @@
         </w:tc>
       </w:tr>
     </w:tbl>
+    <w:p/>
     <w:p>
       <w:r>
-        <w:lastRenderedPageBreak/>
         <w:t>Выбор данных моделей был обусловлен следующими факторами</w:t>
       </w:r>
       <w:r>
@@ -2336,7 +2355,13 @@
         <w:ind w:left="0" w:firstLine="709"/>
       </w:pPr>
       <w:r>
-        <w:t xml:space="preserve">Наличие оборудования. Обладая обоими моделями процессоров есть возможность удобно провести </w:t>
+        <w:t xml:space="preserve">Наличие оборудования. Обладая </w:t>
+      </w:r>
+      <w:r>
+        <w:t>обеими моделями процессоров,</w:t>
+      </w:r>
+      <w:r>
+        <w:t xml:space="preserve"> есть возможность удобно провести </w:t>
       </w:r>
       <w:r>
         <w:t>сравнительный анализ и оценить производительность каждого из устройств в выбранном классе задач.</w:t>
@@ -2373,7 +2398,25 @@
     <w:p/>
     <w:p>
       <w:r>
-        <w:t xml:space="preserve">В качестве процессоров для оценки производительности в ходе данной курсовой работы были использованы процессоры </w:t>
+        <w:t>В качестве процессоров для оценки производительности в ходе данно</w:t>
+      </w:r>
+      <w:r>
+        <w:t>го</w:t>
+      </w:r>
+      <w:r>
+        <w:t xml:space="preserve"> курсово</w:t>
+      </w:r>
+      <w:r>
+        <w:t>го</w:t>
+      </w:r>
+      <w:r>
+        <w:t xml:space="preserve"> </w:t>
+      </w:r>
+      <w:r>
+        <w:t>проекта</w:t>
+      </w:r>
+      <w:r>
+        <w:t xml:space="preserve"> были использованы процессоры </w:t>
       </w:r>
       <w:r>
         <w:rPr>
@@ -2815,6 +2858,9 @@
     </w:p>
     <w:p/>
     <w:p>
+      <w:pPr>
+        <w:ind w:firstLine="0"/>
+      </w:pPr>
       <w:r>
         <w:t>Таблица 1.</w:t>
       </w:r>
@@ -2910,13 +2956,7 @@
               <w:t>SMT</w:t>
             </w:r>
             <w:r>
-              <w:t>) [</w:t>
-            </w:r>
-            <w:r>
-              <w:t>3</w:t>
-            </w:r>
-            <w:r>
-              <w:t xml:space="preserve">], </w:t>
+              <w:t xml:space="preserve">), </w:t>
             </w:r>
             <w:r>
               <w:t>добавлен кэша декодированных микроопераций</w:t>
@@ -2940,31 +2980,13 @@
               <w:t>L</w:t>
             </w:r>
             <w:r>
-              <w:t>1</w:t>
-            </w:r>
-            <w:r>
-              <w:t xml:space="preserve"> </w:t>
-            </w:r>
-            <w:r>
-              <w:t>[</w:t>
-            </w:r>
-            <w:r>
-              <w:t>4</w:t>
-            </w:r>
-            <w:r>
-              <w:t xml:space="preserve">], </w:t>
-            </w:r>
-            <w:r>
-              <w:t xml:space="preserve">увеличена пропускная способность кэш-памяти </w:t>
-            </w:r>
-            <w:r>
-              <w:t>[</w:t>
-            </w:r>
-            <w:r>
-              <w:t>4</w:t>
-            </w:r>
-            <w:r>
-              <w:t xml:space="preserve">], </w:t>
+              <w:t xml:space="preserve">1, </w:t>
+            </w:r>
+            <w:r>
+              <w:t>увеличена пропускная способность кэш-памяти</w:t>
+            </w:r>
+            <w:r>
+              <w:t xml:space="preserve">, </w:t>
             </w:r>
             <w:r>
               <w:t xml:space="preserve">оптимизация задержек доступа к кэш-памяти </w:t>
@@ -3240,14 +3262,12 @@
             <w:r>
               <w:t xml:space="preserve"> </w:t>
             </w:r>
-            <w:proofErr w:type="spellStart"/>
             <w:r>
               <w:rPr>
                 <w:lang w:val="en-US"/>
               </w:rPr>
               <w:t>Spectre</w:t>
             </w:r>
-            <w:proofErr w:type="spellEnd"/>
             <w:r>
               <w:t xml:space="preserve"> </w:t>
             </w:r>
@@ -3338,16 +3358,10 @@
               <w:t xml:space="preserve">, </w:t>
             </w:r>
             <w:r>
-              <w:t xml:space="preserve">переход от двух четырёхядерных комплексов на чиплете к одному восьмиядерному </w:t>
-            </w:r>
-            <w:r>
-              <w:t>[</w:t>
-            </w:r>
-            <w:r>
-              <w:t>9</w:t>
-            </w:r>
-            <w:r>
-              <w:t xml:space="preserve">], </w:t>
+              <w:t>переход от двух четырёхядерных комплексов на чиплете к одному восьмиядерному</w:t>
+            </w:r>
+            <w:r>
+              <w:t xml:space="preserve">, </w:t>
             </w:r>
             <w:r>
               <w:t xml:space="preserve">увеличение количества исполняемых за цикл инструкций на 19% </w:t>
@@ -3394,13 +3408,7 @@
               <w:ind w:firstLine="0"/>
             </w:pPr>
             <w:r>
-              <w:t>Увеличение кэша микроопераций на 69% [</w:t>
-            </w:r>
-            <w:r>
-              <w:t>10</w:t>
-            </w:r>
-            <w:r>
-              <w:t>]</w:t>
+              <w:t>Увеличение кэша микроопераций на 69%</w:t>
             </w:r>
             <w:r>
               <w:t xml:space="preserve">, </w:t>
@@ -3415,22 +3423,10 @@
               <w:t>L</w:t>
             </w:r>
             <w:r>
-              <w:t>2 [</w:t>
-            </w:r>
-            <w:r>
-              <w:t>10</w:t>
-            </w:r>
-            <w:r>
-              <w:t xml:space="preserve">], </w:t>
-            </w:r>
-            <w:r>
-              <w:t>увеличение максимальной тактовой частоты до 5,7 ГГц [</w:t>
-            </w:r>
-            <w:r>
-              <w:t>10</w:t>
-            </w:r>
-            <w:r>
-              <w:t>]</w:t>
+              <w:t xml:space="preserve">2, </w:t>
+            </w:r>
+            <w:r>
+              <w:t>увеличение максимальной тактовой частоты до 5,7 ГГц</w:t>
             </w:r>
             <w:r>
               <w:t xml:space="preserve">, </w:t>
@@ -3445,16 +3441,16 @@
               <w:t>AVX</w:t>
             </w:r>
             <w:r>
-              <w:t>-512 [</w:t>
-            </w:r>
-            <w:r>
-              <w:t>10</w:t>
-            </w:r>
-            <w:r>
-              <w:t xml:space="preserve">], </w:t>
+              <w:t xml:space="preserve">-512, </w:t>
             </w:r>
             <w:r>
               <w:t>улучшено предсказание для прямых и косвенных ветвлений</w:t>
+            </w:r>
+            <w:r>
+              <w:t xml:space="preserve"> </w:t>
+            </w:r>
+            <w:r>
+              <w:t>[10]</w:t>
             </w:r>
             <w:r>
               <w:t>.</w:t>
@@ -3476,7 +3472,6 @@
         </w:rPr>
       </w:pPr>
       <w:r>
-        <w:lastRenderedPageBreak/>
         <w:drawing>
           <wp:inline distT="0" distB="0" distL="0" distR="0" wp14:anchorId="59D3BF51" wp14:editId="45373BE7">
             <wp:extent cx="4934648" cy="2752725"/>
@@ -3536,6 +3531,9 @@
     <w:p>
       <w:pPr>
         <w:pStyle w:val="a4"/>
+        <w:rPr>
+          <w:lang w:val="ru-RU"/>
+        </w:rPr>
       </w:pPr>
       <w:r>
         <w:rPr>
@@ -3585,6 +3583,63 @@
           <w:lang w:val="ru-RU"/>
         </w:rPr>
         <w:t xml:space="preserve"> 3</w:t>
+      </w:r>
+    </w:p>
+    <w:p>
+      <w:pPr>
+        <w:pStyle w:val="a4"/>
+        <w:rPr>
+          <w:lang w:val="ru-RU"/>
+        </w:rPr>
+      </w:pPr>
+    </w:p>
+    <w:p>
+      <w:r>
+        <w:t xml:space="preserve">Сама же архитектура </w:t>
+      </w:r>
+      <w:r>
+        <w:rPr>
+          <w:lang w:val="en-US"/>
+        </w:rPr>
+        <w:t>x</w:t>
+      </w:r>
+      <w:r>
+        <w:t xml:space="preserve">86 </w:t>
+      </w:r>
+      <w:r>
+        <w:t>берёт своё начало в.</w:t>
+      </w:r>
+    </w:p>
+    <w:p>
+      <w:r>
+        <w:t xml:space="preserve">Хотя </w:t>
+      </w:r>
+      <w:r>
+        <w:rPr>
+          <w:lang w:val="en-US"/>
+        </w:rPr>
+        <w:t>x</w:t>
+      </w:r>
+      <w:r>
+        <w:t xml:space="preserve">86-64 </w:t>
+      </w:r>
+      <w:r>
+        <w:t xml:space="preserve">является наиболее распространённой версией архитектуры </w:t>
+      </w:r>
+      <w:r>
+        <w:rPr>
+          <w:lang w:val="en-US"/>
+        </w:rPr>
+        <w:t>x</w:t>
+      </w:r>
+      <w:r>
+        <w:t>8</w:t>
+      </w:r>
+      <w:r>
+        <w:t>6</w:t>
+      </w:r>
+      <w:r>
+        <w:t>, это далеко не единственное решение для 64-разрядных систем.</w:t>
       </w:r>
     </w:p>
     <w:p>
@@ -3608,7 +3663,6 @@
       <w:bookmarkStart w:id="9" w:name="_Toc209348246"/>
       <w:bookmarkEnd w:id="1"/>
       <w:r>
-        <w:lastRenderedPageBreak/>
         <w:t>Заключение</w:t>
       </w:r>
       <w:bookmarkEnd w:id="7"/>
@@ -3657,7 +3711,6 @@
       <w:bookmarkStart w:id="11" w:name="_Toc209190724"/>
       <w:bookmarkStart w:id="12" w:name="_Toc209348247"/>
       <w:r>
-        <w:lastRenderedPageBreak/>
         <w:t xml:space="preserve">Список </w:t>
       </w:r>
       <w:r>
@@ -3763,6 +3816,20 @@
         </w:rPr>
         <w:t>.</w:t>
       </w:r>
+      <w:r>
+        <w:rPr>
+          <w:lang w:val="ru-RU"/>
+        </w:rPr>
+        <w:t xml:space="preserve"> – </w:t>
+      </w:r>
+      <w:r>
+        <w:rPr>
+          <w:lang w:val="ru-RU"/>
+        </w:rPr>
+        <w:t>Дата доступа: 20.09.2025.</w:t>
+      </w:r>
+      <w:bookmarkStart w:id="13" w:name="_GoBack"/>
+      <w:bookmarkEnd w:id="13"/>
     </w:p>
     <w:p>
       <w:pPr>
@@ -3773,11 +3840,9 @@
           <w:lang w:val="ru-RU"/>
         </w:rPr>
       </w:pPr>
-      <w:proofErr w:type="spellStart"/>
       <w:r>
         <w:t>AnandTech</w:t>
       </w:r>
-      <w:proofErr w:type="spellEnd"/>
       <w:r>
         <w:rPr>
           <w:lang w:val="ru-RU"/>
@@ -3806,20 +3871,31 @@
         <w:rPr>
           <w:lang w:val="ru-RU"/>
         </w:rPr>
-        <w:t>https://web.archive.org/web/20191217095849/https://www.anandtech.com/print/10578/amd-zen-microarchitecture-dual-schedulers-micro-op-cache-memory-hierarchy-revealed</w:t>
-      </w:r>
-      <w:r>
-        <w:rPr>
-          <w:lang w:val="ru-RU"/>
-        </w:rPr>
-        <w:t xml:space="preserve">. </w:t>
-      </w:r>
-      <w:r>
-        <w:rPr>
-          <w:color w:val="767171" w:themeColor="background2" w:themeShade="80"/>
-          <w:lang w:val="ru-RU"/>
-        </w:rPr>
-        <w:t>Комментарий автора: можно ли оставить так, или нужно указать ссылку анандтех.ком/остаток ссылки и указать дату доступа?</w:t>
+        <w:t>https://www.anandtech.com/print/10578/amd-zen-microarchitecture-dual-schedulers-micro-op-cache-memory-hierarchy-revealed</w:t>
+      </w:r>
+      <w:r>
+        <w:rPr>
+          <w:lang w:val="ru-RU"/>
+        </w:rPr>
+        <w:t>.</w:t>
+      </w:r>
+      <w:r>
+        <w:rPr>
+          <w:lang w:val="ru-RU"/>
+        </w:rPr>
+        <w:t xml:space="preserve"> </w:t>
+      </w:r>
+      <w:r>
+        <w:rPr>
+          <w:lang w:val="ru-RU"/>
+        </w:rPr>
+        <w:t xml:space="preserve">– </w:t>
+      </w:r>
+      <w:r>
+        <w:rPr>
+          <w:lang w:val="ru-RU"/>
+        </w:rPr>
+        <w:t>Дата доступа: 17.12.2019.</w:t>
       </w:r>
     </w:p>
     <w:p>
@@ -3837,11 +3913,9 @@
         </w:rPr>
         <w:t xml:space="preserve"> </w:t>
       </w:r>
-      <w:proofErr w:type="spellStart"/>
       <w:r>
         <w:t>AnandTech</w:t>
       </w:r>
-      <w:proofErr w:type="spellEnd"/>
       <w:r>
         <w:rPr>
           <w:lang w:val="ru-RU"/>
@@ -3870,13 +3944,31 @@
         <w:rPr>
           <w:lang w:val="ru-RU"/>
         </w:rPr>
-        <w:t>http://web.archive.org/web/20191217095827/https://www.anandtech.com/show/10578/amd-zen-microarchitecture-dual-schedulers-micro-op-cache-memory-hierarchy-revealed/2</w:t>
+        <w:t>https://www.anandtech.com/show/10578/amd-zen-microarchitecture-dual-schedulers-micro-op-cache-memory-hierarchy-revealed/2</w:t>
       </w:r>
       <w:r>
         <w:rPr>
           <w:lang w:val="ru-RU"/>
         </w:rPr>
         <w:t>.</w:t>
+      </w:r>
+      <w:r>
+        <w:rPr>
+          <w:lang w:val="ru-RU"/>
+        </w:rPr>
+        <w:t xml:space="preserve"> </w:t>
+      </w:r>
+      <w:r>
+        <w:rPr>
+          <w:lang w:val="ru-RU"/>
+        </w:rPr>
+        <w:t xml:space="preserve">– </w:t>
+      </w:r>
+      <w:r>
+        <w:rPr>
+          <w:lang w:val="ru-RU"/>
+        </w:rPr>
+        <w:t>Дата доступа: 17.12.2019.</w:t>
       </w:r>
     </w:p>
     <w:p>
@@ -3943,6 +4035,30 @@
         </w:rPr>
         <w:t>.</w:t>
       </w:r>
+      <w:r>
+        <w:rPr>
+          <w:rFonts w:cs="Times New Roman"/>
+          <w:szCs w:val="28"/>
+          <w:lang w:val="ru-RU"/>
+        </w:rPr>
+        <w:t xml:space="preserve"> </w:t>
+      </w:r>
+      <w:r>
+        <w:rPr>
+          <w:rFonts w:cs="Times New Roman"/>
+          <w:szCs w:val="28"/>
+          <w:lang w:val="ru-RU"/>
+        </w:rPr>
+        <w:t xml:space="preserve">– </w:t>
+      </w:r>
+      <w:r>
+        <w:rPr>
+          <w:rFonts w:cs="Times New Roman"/>
+          <w:szCs w:val="28"/>
+          <w:lang w:val="ru-RU"/>
+        </w:rPr>
+        <w:t>Дата доступа: 20.09.2025.</w:t>
+      </w:r>
     </w:p>
     <w:p>
       <w:pPr>
@@ -4013,7 +4129,7 @@
           <w:szCs w:val="28"/>
           <w:lang w:val="ru-RU"/>
         </w:rPr>
-        <w:t>https://web.archive.org/web/20180113113011/https://www.pcworld.com/article/3246211/computers/amd-reveals-ryzen-2-threadripper-2-7nm-navi-and-more-in-ces-blockbuster.html</w:t>
+        <w:t>https://www.pcworld.com/article/3246211/computers/amd-reveals-ryzen-2-threadripper-2-7nm-navi-and-more-in-ces-blockbuster.html</w:t>
       </w:r>
       <w:r>
         <w:rPr>
@@ -4022,6 +4138,30 @@
           <w:lang w:val="ru-RU"/>
         </w:rPr>
         <w:t>.</w:t>
+      </w:r>
+      <w:r>
+        <w:rPr>
+          <w:rFonts w:cs="Times New Roman"/>
+          <w:szCs w:val="28"/>
+          <w:lang w:val="ru-RU"/>
+        </w:rPr>
+        <w:t xml:space="preserve"> </w:t>
+      </w:r>
+      <w:r>
+        <w:rPr>
+          <w:rFonts w:cs="Times New Roman"/>
+          <w:szCs w:val="28"/>
+          <w:lang w:val="ru-RU"/>
+        </w:rPr>
+        <w:t xml:space="preserve">– </w:t>
+      </w:r>
+      <w:r>
+        <w:rPr>
+          <w:rFonts w:cs="Times New Roman"/>
+          <w:szCs w:val="28"/>
+          <w:lang w:val="ru-RU"/>
+        </w:rPr>
+        <w:t>Дата доступа: 13.01.2018.</w:t>
       </w:r>
     </w:p>
     <w:p>
@@ -4033,7 +4173,6 @@
           <w:lang w:val="ru-RU"/>
         </w:rPr>
       </w:pPr>
-      <w:proofErr w:type="spellStart"/>
       <w:r>
         <w:rPr>
           <w:rFonts w:cs="Times New Roman"/>
@@ -4041,7 +4180,6 @@
         </w:rPr>
         <w:t>Phoronix</w:t>
       </w:r>
-      <w:proofErr w:type="spellEnd"/>
       <w:r>
         <w:rPr>
           <w:rFonts w:cs="Times New Roman"/>
@@ -4089,6 +4227,30 @@
           <w:lang w:val="ru-RU"/>
         </w:rPr>
         <w:t>.</w:t>
+      </w:r>
+      <w:r>
+        <w:rPr>
+          <w:rFonts w:cs="Times New Roman"/>
+          <w:szCs w:val="28"/>
+          <w:lang w:val="ru-RU"/>
+        </w:rPr>
+        <w:t xml:space="preserve"> </w:t>
+      </w:r>
+      <w:r>
+        <w:rPr>
+          <w:rFonts w:cs="Times New Roman"/>
+          <w:szCs w:val="28"/>
+          <w:lang w:val="ru-RU"/>
+        </w:rPr>
+        <w:t xml:space="preserve">– </w:t>
+      </w:r>
+      <w:r>
+        <w:rPr>
+          <w:rFonts w:cs="Times New Roman"/>
+          <w:szCs w:val="28"/>
+          <w:lang w:val="ru-RU"/>
+        </w:rPr>
+        <w:t>Дата доступа: 20.09.2025.</w:t>
       </w:r>
     </w:p>
     <w:p>
@@ -4100,7 +4262,6 @@
           <w:lang w:val="ru-RU"/>
         </w:rPr>
       </w:pPr>
-      <w:proofErr w:type="spellStart"/>
       <w:r>
         <w:rPr>
           <w:rFonts w:cs="Times New Roman"/>
@@ -4108,7 +4269,6 @@
         </w:rPr>
         <w:t>TechPowerUp</w:t>
       </w:r>
-      <w:proofErr w:type="spellEnd"/>
       <w:r>
         <w:rPr>
           <w:rFonts w:cs="Times New Roman"/>
@@ -4148,6 +4308,30 @@
           <w:lang w:val="ru-RU"/>
         </w:rPr>
         <w:t>https://www.techpowerup.com/256478/amd-zen-2-has-hardware-mitigation-for-spectre-v4</w:t>
+      </w:r>
+      <w:r>
+        <w:rPr>
+          <w:rFonts w:cs="Times New Roman"/>
+          <w:szCs w:val="28"/>
+          <w:lang w:val="ru-RU"/>
+        </w:rPr>
+        <w:t xml:space="preserve">. </w:t>
+      </w:r>
+      <w:r>
+        <w:rPr>
+          <w:rFonts w:cs="Times New Roman"/>
+          <w:szCs w:val="28"/>
+          <w:lang w:val="ru-RU"/>
+        </w:rPr>
+        <w:t xml:space="preserve">– </w:t>
+      </w:r>
+      <w:r>
+        <w:rPr>
+          <w:rFonts w:cs="Times New Roman"/>
+          <w:szCs w:val="28"/>
+          <w:lang w:val="ru-RU"/>
+        </w:rPr>
+        <w:t>Дата доступа: 20.09.2025.</w:t>
       </w:r>
     </w:p>
     <w:p>
@@ -4159,7 +4343,6 @@
           <w:lang w:val="ru-RU"/>
         </w:rPr>
       </w:pPr>
-      <w:proofErr w:type="spellStart"/>
       <w:r>
         <w:rPr>
           <w:rFonts w:cs="Times New Roman"/>
@@ -4167,7 +4350,6 @@
         </w:rPr>
         <w:t>AnandTech</w:t>
       </w:r>
-      <w:proofErr w:type="spellEnd"/>
       <w:r>
         <w:rPr>
           <w:rFonts w:cs="Times New Roman"/>
@@ -4206,7 +4388,7 @@
           <w:szCs w:val="28"/>
           <w:lang w:val="ru-RU"/>
         </w:rPr>
-        <w:t>https://web.archive.org/web/20201122181207/https://www.anandtech.com/show/16214/amd-zen-3-ryzen-deep-dive-review-5950x-5900x-5800x-and-5700x-tested</w:t>
+        <w:t>https://www.anandtech.com/show/16214/amd-zen-3-ryzen-deep-dive-review-5950x-5900x-5800x-and-5700x-tested</w:t>
       </w:r>
       <w:r>
         <w:rPr>
@@ -4215,6 +4397,30 @@
           <w:lang w:val="ru-RU"/>
         </w:rPr>
         <w:t>.</w:t>
+      </w:r>
+      <w:r>
+        <w:rPr>
+          <w:rFonts w:cs="Times New Roman"/>
+          <w:szCs w:val="28"/>
+          <w:lang w:val="ru-RU"/>
+        </w:rPr>
+        <w:t xml:space="preserve"> </w:t>
+      </w:r>
+      <w:r>
+        <w:rPr>
+          <w:rFonts w:cs="Times New Roman"/>
+          <w:szCs w:val="28"/>
+          <w:lang w:val="ru-RU"/>
+        </w:rPr>
+        <w:t xml:space="preserve">– </w:t>
+      </w:r>
+      <w:r>
+        <w:rPr>
+          <w:rFonts w:cs="Times New Roman"/>
+          <w:szCs w:val="28"/>
+          <w:lang w:val="ru-RU"/>
+        </w:rPr>
+        <w:t>Дата доступа: 12.01.2020.</w:t>
       </w:r>
     </w:p>
     <w:p>
@@ -4226,7 +4432,6 @@
           <w:lang w:val="ru-RU"/>
         </w:rPr>
       </w:pPr>
-      <w:proofErr w:type="spellStart"/>
       <w:r>
         <w:rPr>
           <w:rFonts w:cs="Times New Roman"/>
@@ -4234,7 +4439,6 @@
         </w:rPr>
         <w:t>AnandTech</w:t>
       </w:r>
-      <w:proofErr w:type="spellEnd"/>
       <w:r>
         <w:rPr>
           <w:rFonts w:cs="Times New Roman"/>
@@ -4288,6 +4492,30 @@
           <w:lang w:val="ru-RU"/>
         </w:rPr>
         <w:t>.</w:t>
+      </w:r>
+      <w:r>
+        <w:rPr>
+          <w:rFonts w:cs="Times New Roman"/>
+          <w:szCs w:val="28"/>
+          <w:lang w:val="ru-RU"/>
+        </w:rPr>
+        <w:t xml:space="preserve"> </w:t>
+      </w:r>
+      <w:r>
+        <w:rPr>
+          <w:rFonts w:cs="Times New Roman"/>
+          <w:szCs w:val="28"/>
+          <w:lang w:val="ru-RU"/>
+        </w:rPr>
+        <w:t xml:space="preserve">– </w:t>
+      </w:r>
+      <w:r>
+        <w:rPr>
+          <w:rFonts w:cs="Times New Roman"/>
+          <w:szCs w:val="28"/>
+          <w:lang w:val="ru-RU"/>
+        </w:rPr>
+        <w:t>Дата доступа 26.09.2022.</w:t>
       </w:r>
     </w:p>
     <w:p>
@@ -4313,7 +4541,7 @@
 </file>
 
 <file path=word/endnotes.xml><?xml version="1.0" encoding="utf-8"?>
-<w:endnotes xmlns:wpc="http://schemas.microsoft.com/office/word/2010/wordprocessingCanvas" xmlns:cx="http://schemas.microsoft.com/office/drawing/2014/chartex" xmlns:cx1="http://schemas.microsoft.com/office/drawing/2015/9/8/chartex" xmlns:cx2="http://schemas.microsoft.com/office/drawing/2015/10/21/chartex" xmlns:cx3="http://schemas.microsoft.com/office/drawing/2016/5/9/chartex" xmlns:cx4="http://schemas.microsoft.com/office/drawing/2016/5/10/chartex" xmlns:cx5="http://schemas.microsoft.com/office/drawing/2016/5/11/chartex" xmlns:cx6="http://schemas.microsoft.com/office/drawing/2016/5/12/chartex" xmlns:cx7="http://schemas.microsoft.com/office/drawing/2016/5/13/chartex" xmlns:cx8="http://schemas.microsoft.com/office/drawing/2016/5/14/chartex" xmlns:mc="http://schemas.openxmlformats.org/markup-compatibility/2006" xmlns:aink="http://schemas.microsoft.com/office/drawing/2016/ink" xmlns:am3d="http://schemas.microsoft.com/office/drawing/2017/model3d" xmlns:o="urn:schemas-microsoft-com:office:office" xmlns:oel="http://schemas.microsoft.com/office/2019/extlst" xmlns:r="http://schemas.openxmlformats.org/officeDocument/2006/relationships" xmlns:m="http://schemas.openxmlformats.org/officeDocument/2006/math" xmlns:v="urn:schemas-microsoft-com:vml" xmlns:wp14="http://schemas.microsoft.com/office/word/2010/wordprocessingDrawing" xmlns:wp="http://schemas.openxmlformats.org/drawingml/2006/wordprocessingDrawing" xmlns:w10="urn:schemas-microsoft-com:office:word" xmlns:w="http://schemas.openxmlformats.org/wordprocessingml/2006/main" xmlns:w14="http://schemas.microsoft.com/office/word/2010/wordml" xmlns:w15="http://schemas.microsoft.com/office/word/2012/wordml" xmlns:w16cex="http://schemas.microsoft.com/office/word/2018/wordml/cex" xmlns:w16cid="http://schemas.microsoft.com/office/word/2016/wordml/cid" xmlns:w16="http://schemas.microsoft.com/office/word/2018/wordml" xmlns:w16du="http://schemas.microsoft.com/office/word/2023/wordml/word16du" xmlns:w16sdtdh="http://schemas.microsoft.com/office/word/2020/wordml/sdtdatahash" xmlns:w16sdtfl="http://schemas.microsoft.com/office/word/2024/wordml/sdtformatlock" xmlns:w16se="http://schemas.microsoft.com/office/word/2015/wordml/symex" xmlns:wpg="http://schemas.microsoft.com/office/word/2010/wordprocessingGroup" xmlns:wpi="http://schemas.microsoft.com/office/word/2010/wordprocessingInk" xmlns:wne="http://schemas.microsoft.com/office/word/2006/wordml" xmlns:wps="http://schemas.microsoft.com/office/word/2010/wordprocessingShape" mc:Ignorable="w14 w15 w16se w16cid w16 w16cex w16sdtdh w16sdtfl w16du wp14">
+<w:endnotes xmlns:wpc="http://schemas.microsoft.com/office/word/2010/wordprocessingCanvas" xmlns:cx="http://schemas.microsoft.com/office/drawing/2014/chartex" xmlns:cx1="http://schemas.microsoft.com/office/drawing/2015/9/8/chartex" xmlns:cx2="http://schemas.microsoft.com/office/drawing/2015/10/21/chartex" xmlns:cx3="http://schemas.microsoft.com/office/drawing/2016/5/9/chartex" xmlns:cx4="http://schemas.microsoft.com/office/drawing/2016/5/10/chartex" xmlns:cx5="http://schemas.microsoft.com/office/drawing/2016/5/11/chartex" xmlns:cx6="http://schemas.microsoft.com/office/drawing/2016/5/12/chartex" xmlns:cx7="http://schemas.microsoft.com/office/drawing/2016/5/13/chartex" xmlns:cx8="http://schemas.microsoft.com/office/drawing/2016/5/14/chartex" xmlns:mc="http://schemas.openxmlformats.org/markup-compatibility/2006" xmlns:aink="http://schemas.microsoft.com/office/drawing/2016/ink" xmlns:am3d="http://schemas.microsoft.com/office/drawing/2017/model3d" xmlns:o="urn:schemas-microsoft-com:office:office" xmlns:r="http://schemas.openxmlformats.org/officeDocument/2006/relationships" xmlns:m="http://schemas.openxmlformats.org/officeDocument/2006/math" xmlns:v="urn:schemas-microsoft-com:vml" xmlns:wp14="http://schemas.microsoft.com/office/word/2010/wordprocessingDrawing" xmlns:wp="http://schemas.openxmlformats.org/drawingml/2006/wordprocessingDrawing" xmlns:w10="urn:schemas-microsoft-com:office:word" xmlns:w="http://schemas.openxmlformats.org/wordprocessingml/2006/main" xmlns:w14="http://schemas.microsoft.com/office/word/2010/wordml" xmlns:w15="http://schemas.microsoft.com/office/word/2012/wordml" xmlns:w16cex="http://schemas.microsoft.com/office/word/2018/wordml/cex" xmlns:w16cid="http://schemas.microsoft.com/office/word/2016/wordml/cid" xmlns:w16="http://schemas.microsoft.com/office/word/2018/wordml" xmlns:w16se="http://schemas.microsoft.com/office/word/2015/wordml/symex" xmlns:wpg="http://schemas.microsoft.com/office/word/2010/wordprocessingGroup" xmlns:wpi="http://schemas.microsoft.com/office/word/2010/wordprocessingInk" xmlns:wne="http://schemas.microsoft.com/office/word/2006/wordml" xmlns:wps="http://schemas.microsoft.com/office/word/2010/wordprocessingShape" mc:Ignorable="w14 w15 w16se w16cid w16 w16cex wp14">
   <w:endnote w:type="separator" w:id="-1">
     <w:p>
       <w:pPr>
@@ -4338,7 +4566,7 @@
 </file>
 
 <file path=word/footer1.xml><?xml version="1.0" encoding="utf-8"?>
-<w:ftr xmlns:wpc="http://schemas.microsoft.com/office/word/2010/wordprocessingCanvas" xmlns:cx="http://schemas.microsoft.com/office/drawing/2014/chartex" xmlns:cx1="http://schemas.microsoft.com/office/drawing/2015/9/8/chartex" xmlns:cx2="http://schemas.microsoft.com/office/drawing/2015/10/21/chartex" xmlns:cx3="http://schemas.microsoft.com/office/drawing/2016/5/9/chartex" xmlns:cx4="http://schemas.microsoft.com/office/drawing/2016/5/10/chartex" xmlns:cx5="http://schemas.microsoft.com/office/drawing/2016/5/11/chartex" xmlns:cx6="http://schemas.microsoft.com/office/drawing/2016/5/12/chartex" xmlns:cx7="http://schemas.microsoft.com/office/drawing/2016/5/13/chartex" xmlns:cx8="http://schemas.microsoft.com/office/drawing/2016/5/14/chartex" xmlns:mc="http://schemas.openxmlformats.org/markup-compatibility/2006" xmlns:aink="http://schemas.microsoft.com/office/drawing/2016/ink" xmlns:am3d="http://schemas.microsoft.com/office/drawing/2017/model3d" xmlns:o="urn:schemas-microsoft-com:office:office" xmlns:oel="http://schemas.microsoft.com/office/2019/extlst" xmlns:r="http://schemas.openxmlformats.org/officeDocument/2006/relationships" xmlns:m="http://schemas.openxmlformats.org/officeDocument/2006/math" xmlns:v="urn:schemas-microsoft-com:vml" xmlns:wp14="http://schemas.microsoft.com/office/word/2010/wordprocessingDrawing" xmlns:wp="http://schemas.openxmlformats.org/drawingml/2006/wordprocessingDrawing" xmlns:w10="urn:schemas-microsoft-com:office:word" xmlns:w="http://schemas.openxmlformats.org/wordprocessingml/2006/main" xmlns:w14="http://schemas.microsoft.com/office/word/2010/wordml" xmlns:w15="http://schemas.microsoft.com/office/word/2012/wordml" xmlns:w16cex="http://schemas.microsoft.com/office/word/2018/wordml/cex" xmlns:w16cid="http://schemas.microsoft.com/office/word/2016/wordml/cid" xmlns:w16="http://schemas.microsoft.com/office/word/2018/wordml" xmlns:w16du="http://schemas.microsoft.com/office/word/2023/wordml/word16du" xmlns:w16sdtdh="http://schemas.microsoft.com/office/word/2020/wordml/sdtdatahash" xmlns:w16sdtfl="http://schemas.microsoft.com/office/word/2024/wordml/sdtformatlock" xmlns:w16se="http://schemas.microsoft.com/office/word/2015/wordml/symex" xmlns:wpg="http://schemas.microsoft.com/office/word/2010/wordprocessingGroup" xmlns:wpi="http://schemas.microsoft.com/office/word/2010/wordprocessingInk" xmlns:wne="http://schemas.microsoft.com/office/word/2006/wordml" xmlns:wps="http://schemas.microsoft.com/office/word/2010/wordprocessingShape" mc:Ignorable="w14 w15 w16se w16cid w16 w16cex w16sdtdh w16sdtfl w16du wp14">
+<w:ftr xmlns:wpc="http://schemas.microsoft.com/office/word/2010/wordprocessingCanvas" xmlns:cx="http://schemas.microsoft.com/office/drawing/2014/chartex" xmlns:cx1="http://schemas.microsoft.com/office/drawing/2015/9/8/chartex" xmlns:cx2="http://schemas.microsoft.com/office/drawing/2015/10/21/chartex" xmlns:cx3="http://schemas.microsoft.com/office/drawing/2016/5/9/chartex" xmlns:cx4="http://schemas.microsoft.com/office/drawing/2016/5/10/chartex" xmlns:cx5="http://schemas.microsoft.com/office/drawing/2016/5/11/chartex" xmlns:cx6="http://schemas.microsoft.com/office/drawing/2016/5/12/chartex" xmlns:cx7="http://schemas.microsoft.com/office/drawing/2016/5/13/chartex" xmlns:cx8="http://schemas.microsoft.com/office/drawing/2016/5/14/chartex" xmlns:mc="http://schemas.openxmlformats.org/markup-compatibility/2006" xmlns:aink="http://schemas.microsoft.com/office/drawing/2016/ink" xmlns:am3d="http://schemas.microsoft.com/office/drawing/2017/model3d" xmlns:o="urn:schemas-microsoft-com:office:office" xmlns:r="http://schemas.openxmlformats.org/officeDocument/2006/relationships" xmlns:m="http://schemas.openxmlformats.org/officeDocument/2006/math" xmlns:v="urn:schemas-microsoft-com:vml" xmlns:wp14="http://schemas.microsoft.com/office/word/2010/wordprocessingDrawing" xmlns:wp="http://schemas.openxmlformats.org/drawingml/2006/wordprocessingDrawing" xmlns:w10="urn:schemas-microsoft-com:office:word" xmlns:w="http://schemas.openxmlformats.org/wordprocessingml/2006/main" xmlns:w14="http://schemas.microsoft.com/office/word/2010/wordml" xmlns:w15="http://schemas.microsoft.com/office/word/2012/wordml" xmlns:w16cex="http://schemas.microsoft.com/office/word/2018/wordml/cex" xmlns:w16cid="http://schemas.microsoft.com/office/word/2016/wordml/cid" xmlns:w16="http://schemas.microsoft.com/office/word/2018/wordml" xmlns:w16se="http://schemas.microsoft.com/office/word/2015/wordml/symex" xmlns:wpg="http://schemas.microsoft.com/office/word/2010/wordprocessingGroup" xmlns:wpi="http://schemas.microsoft.com/office/word/2010/wordprocessingInk" xmlns:wne="http://schemas.microsoft.com/office/word/2006/wordml" xmlns:wps="http://schemas.microsoft.com/office/word/2010/wordprocessingShape" mc:Ignorable="w14 w15 w16se w16cid w16 w16cex wp14">
   <w:sdt>
     <w:sdtPr>
       <w:id w:val="654115710"/>
@@ -4399,7 +4627,7 @@
 </file>
 
 <file path=word/footer2.xml><?xml version="1.0" encoding="utf-8"?>
-<w:ftr xmlns:wpc="http://schemas.microsoft.com/office/word/2010/wordprocessingCanvas" xmlns:cx="http://schemas.microsoft.com/office/drawing/2014/chartex" xmlns:cx1="http://schemas.microsoft.com/office/drawing/2015/9/8/chartex" xmlns:cx2="http://schemas.microsoft.com/office/drawing/2015/10/21/chartex" xmlns:cx3="http://schemas.microsoft.com/office/drawing/2016/5/9/chartex" xmlns:cx4="http://schemas.microsoft.com/office/drawing/2016/5/10/chartex" xmlns:cx5="http://schemas.microsoft.com/office/drawing/2016/5/11/chartex" xmlns:cx6="http://schemas.microsoft.com/office/drawing/2016/5/12/chartex" xmlns:cx7="http://schemas.microsoft.com/office/drawing/2016/5/13/chartex" xmlns:cx8="http://schemas.microsoft.com/office/drawing/2016/5/14/chartex" xmlns:mc="http://schemas.openxmlformats.org/markup-compatibility/2006" xmlns:aink="http://schemas.microsoft.com/office/drawing/2016/ink" xmlns:am3d="http://schemas.microsoft.com/office/drawing/2017/model3d" xmlns:o="urn:schemas-microsoft-com:office:office" xmlns:oel="http://schemas.microsoft.com/office/2019/extlst" xmlns:r="http://schemas.openxmlformats.org/officeDocument/2006/relationships" xmlns:m="http://schemas.openxmlformats.org/officeDocument/2006/math" xmlns:v="urn:schemas-microsoft-com:vml" xmlns:wp14="http://schemas.microsoft.com/office/word/2010/wordprocessingDrawing" xmlns:wp="http://schemas.openxmlformats.org/drawingml/2006/wordprocessingDrawing" xmlns:w10="urn:schemas-microsoft-com:office:word" xmlns:w="http://schemas.openxmlformats.org/wordprocessingml/2006/main" xmlns:w14="http://schemas.microsoft.com/office/word/2010/wordml" xmlns:w15="http://schemas.microsoft.com/office/word/2012/wordml" xmlns:w16cex="http://schemas.microsoft.com/office/word/2018/wordml/cex" xmlns:w16cid="http://schemas.microsoft.com/office/word/2016/wordml/cid" xmlns:w16="http://schemas.microsoft.com/office/word/2018/wordml" xmlns:w16du="http://schemas.microsoft.com/office/word/2023/wordml/word16du" xmlns:w16sdtdh="http://schemas.microsoft.com/office/word/2020/wordml/sdtdatahash" xmlns:w16sdtfl="http://schemas.microsoft.com/office/word/2024/wordml/sdtformatlock" xmlns:w16se="http://schemas.microsoft.com/office/word/2015/wordml/symex" xmlns:wpg="http://schemas.microsoft.com/office/word/2010/wordprocessingGroup" xmlns:wpi="http://schemas.microsoft.com/office/word/2010/wordprocessingInk" xmlns:wne="http://schemas.microsoft.com/office/word/2006/wordml" xmlns:wps="http://schemas.microsoft.com/office/word/2010/wordprocessingShape" mc:Ignorable="w14 w15 w16se w16cid w16 w16cex w16sdtdh w16sdtfl w16du wp14">
+<w:ftr xmlns:wpc="http://schemas.microsoft.com/office/word/2010/wordprocessingCanvas" xmlns:cx="http://schemas.microsoft.com/office/drawing/2014/chartex" xmlns:cx1="http://schemas.microsoft.com/office/drawing/2015/9/8/chartex" xmlns:cx2="http://schemas.microsoft.com/office/drawing/2015/10/21/chartex" xmlns:cx3="http://schemas.microsoft.com/office/drawing/2016/5/9/chartex" xmlns:cx4="http://schemas.microsoft.com/office/drawing/2016/5/10/chartex" xmlns:cx5="http://schemas.microsoft.com/office/drawing/2016/5/11/chartex" xmlns:cx6="http://schemas.microsoft.com/office/drawing/2016/5/12/chartex" xmlns:cx7="http://schemas.microsoft.com/office/drawing/2016/5/13/chartex" xmlns:cx8="http://schemas.microsoft.com/office/drawing/2016/5/14/chartex" xmlns:mc="http://schemas.openxmlformats.org/markup-compatibility/2006" xmlns:aink="http://schemas.microsoft.com/office/drawing/2016/ink" xmlns:am3d="http://schemas.microsoft.com/office/drawing/2017/model3d" xmlns:o="urn:schemas-microsoft-com:office:office" xmlns:r="http://schemas.openxmlformats.org/officeDocument/2006/relationships" xmlns:m="http://schemas.openxmlformats.org/officeDocument/2006/math" xmlns:v="urn:schemas-microsoft-com:vml" xmlns:wp14="http://schemas.microsoft.com/office/word/2010/wordprocessingDrawing" xmlns:wp="http://schemas.openxmlformats.org/drawingml/2006/wordprocessingDrawing" xmlns:w10="urn:schemas-microsoft-com:office:word" xmlns:w="http://schemas.openxmlformats.org/wordprocessingml/2006/main" xmlns:w14="http://schemas.microsoft.com/office/word/2010/wordml" xmlns:w15="http://schemas.microsoft.com/office/word/2012/wordml" xmlns:w16cex="http://schemas.microsoft.com/office/word/2018/wordml/cex" xmlns:w16cid="http://schemas.microsoft.com/office/word/2016/wordml/cid" xmlns:w16="http://schemas.microsoft.com/office/word/2018/wordml" xmlns:w16se="http://schemas.microsoft.com/office/word/2015/wordml/symex" xmlns:wpg="http://schemas.microsoft.com/office/word/2010/wordprocessingGroup" xmlns:wpi="http://schemas.microsoft.com/office/word/2010/wordprocessingInk" xmlns:wne="http://schemas.microsoft.com/office/word/2006/wordml" xmlns:wps="http://schemas.microsoft.com/office/word/2010/wordprocessingShape" mc:Ignorable="w14 w15 w16se w16cid w16 w16cex wp14">
   <w:p>
     <w:pPr>
       <w:pStyle w:val="Footer"/>
@@ -4415,7 +4643,7 @@
 </file>
 
 <file path=word/footnotes.xml><?xml version="1.0" encoding="utf-8"?>
-<w:footnotes xmlns:wpc="http://schemas.microsoft.com/office/word/2010/wordprocessingCanvas" xmlns:cx="http://schemas.microsoft.com/office/drawing/2014/chartex" xmlns:cx1="http://schemas.microsoft.com/office/drawing/2015/9/8/chartex" xmlns:cx2="http://schemas.microsoft.com/office/drawing/2015/10/21/chartex" xmlns:cx3="http://schemas.microsoft.com/office/drawing/2016/5/9/chartex" xmlns:cx4="http://schemas.microsoft.com/office/drawing/2016/5/10/chartex" xmlns:cx5="http://schemas.microsoft.com/office/drawing/2016/5/11/chartex" xmlns:cx6="http://schemas.microsoft.com/office/drawing/2016/5/12/chartex" xmlns:cx7="http://schemas.microsoft.com/office/drawing/2016/5/13/chartex" xmlns:cx8="http://schemas.microsoft.com/office/drawing/2016/5/14/chartex" xmlns:mc="http://schemas.openxmlformats.org/markup-compatibility/2006" xmlns:aink="http://schemas.microsoft.com/office/drawing/2016/ink" xmlns:am3d="http://schemas.microsoft.com/office/drawing/2017/model3d" xmlns:o="urn:schemas-microsoft-com:office:office" xmlns:oel="http://schemas.microsoft.com/office/2019/extlst" xmlns:r="http://schemas.openxmlformats.org/officeDocument/2006/relationships" xmlns:m="http://schemas.openxmlformats.org/officeDocument/2006/math" xmlns:v="urn:schemas-microsoft-com:vml" xmlns:wp14="http://schemas.microsoft.com/office/word/2010/wordprocessingDrawing" xmlns:wp="http://schemas.openxmlformats.org/drawingml/2006/wordprocessingDrawing" xmlns:w10="urn:schemas-microsoft-com:office:word" xmlns:w="http://schemas.openxmlformats.org/wordprocessingml/2006/main" xmlns:w14="http://schemas.microsoft.com/office/word/2010/wordml" xmlns:w15="http://schemas.microsoft.com/office/word/2012/wordml" xmlns:w16cex="http://schemas.microsoft.com/office/word/2018/wordml/cex" xmlns:w16cid="http://schemas.microsoft.com/office/word/2016/wordml/cid" xmlns:w16="http://schemas.microsoft.com/office/word/2018/wordml" xmlns:w16du="http://schemas.microsoft.com/office/word/2023/wordml/word16du" xmlns:w16sdtdh="http://schemas.microsoft.com/office/word/2020/wordml/sdtdatahash" xmlns:w16sdtfl="http://schemas.microsoft.com/office/word/2024/wordml/sdtformatlock" xmlns:w16se="http://schemas.microsoft.com/office/word/2015/wordml/symex" xmlns:wpg="http://schemas.microsoft.com/office/word/2010/wordprocessingGroup" xmlns:wpi="http://schemas.microsoft.com/office/word/2010/wordprocessingInk" xmlns:wne="http://schemas.microsoft.com/office/word/2006/wordml" xmlns:wps="http://schemas.microsoft.com/office/word/2010/wordprocessingShape" mc:Ignorable="w14 w15 w16se w16cid w16 w16cex w16sdtdh w16sdtfl w16du wp14">
+<w:footnotes xmlns:wpc="http://schemas.microsoft.com/office/word/2010/wordprocessingCanvas" xmlns:cx="http://schemas.microsoft.com/office/drawing/2014/chartex" xmlns:cx1="http://schemas.microsoft.com/office/drawing/2015/9/8/chartex" xmlns:cx2="http://schemas.microsoft.com/office/drawing/2015/10/21/chartex" xmlns:cx3="http://schemas.microsoft.com/office/drawing/2016/5/9/chartex" xmlns:cx4="http://schemas.microsoft.com/office/drawing/2016/5/10/chartex" xmlns:cx5="http://schemas.microsoft.com/office/drawing/2016/5/11/chartex" xmlns:cx6="http://schemas.microsoft.com/office/drawing/2016/5/12/chartex" xmlns:cx7="http://schemas.microsoft.com/office/drawing/2016/5/13/chartex" xmlns:cx8="http://schemas.microsoft.com/office/drawing/2016/5/14/chartex" xmlns:mc="http://schemas.openxmlformats.org/markup-compatibility/2006" xmlns:aink="http://schemas.microsoft.com/office/drawing/2016/ink" xmlns:am3d="http://schemas.microsoft.com/office/drawing/2017/model3d" xmlns:o="urn:schemas-microsoft-com:office:office" xmlns:r="http://schemas.openxmlformats.org/officeDocument/2006/relationships" xmlns:m="http://schemas.openxmlformats.org/officeDocument/2006/math" xmlns:v="urn:schemas-microsoft-com:vml" xmlns:wp14="http://schemas.microsoft.com/office/word/2010/wordprocessingDrawing" xmlns:wp="http://schemas.openxmlformats.org/drawingml/2006/wordprocessingDrawing" xmlns:w10="urn:schemas-microsoft-com:office:word" xmlns:w="http://schemas.openxmlformats.org/wordprocessingml/2006/main" xmlns:w14="http://schemas.microsoft.com/office/word/2010/wordml" xmlns:w15="http://schemas.microsoft.com/office/word/2012/wordml" xmlns:w16cex="http://schemas.microsoft.com/office/word/2018/wordml/cex" xmlns:w16cid="http://schemas.microsoft.com/office/word/2016/wordml/cid" xmlns:w16="http://schemas.microsoft.com/office/word/2018/wordml" xmlns:w16se="http://schemas.microsoft.com/office/word/2015/wordml/symex" xmlns:wpg="http://schemas.microsoft.com/office/word/2010/wordprocessingGroup" xmlns:wpi="http://schemas.microsoft.com/office/word/2010/wordprocessingInk" xmlns:wne="http://schemas.microsoft.com/office/word/2006/wordml" xmlns:wps="http://schemas.microsoft.com/office/word/2010/wordprocessingShape" mc:Ignorable="w14 w15 w16se w16cid w16 w16cex wp14">
   <w:footnote w:type="separator" w:id="-1">
     <w:p>
       <w:pPr>
@@ -4440,7 +4668,7 @@
 </file>
 
 <file path=word/numbering.xml><?xml version="1.0" encoding="utf-8"?>
-<w:numbering xmlns:wpc="http://schemas.microsoft.com/office/word/2010/wordprocessingCanvas" xmlns:cx="http://schemas.microsoft.com/office/drawing/2014/chartex" xmlns:cx1="http://schemas.microsoft.com/office/drawing/2015/9/8/chartex" xmlns:cx2="http://schemas.microsoft.com/office/drawing/2015/10/21/chartex" xmlns:cx3="http://schemas.microsoft.com/office/drawing/2016/5/9/chartex" xmlns:cx4="http://schemas.microsoft.com/office/drawing/2016/5/10/chartex" xmlns:cx5="http://schemas.microsoft.com/office/drawing/2016/5/11/chartex" xmlns:cx6="http://schemas.microsoft.com/office/drawing/2016/5/12/chartex" xmlns:cx7="http://schemas.microsoft.com/office/drawing/2016/5/13/chartex" xmlns:cx8="http://schemas.microsoft.com/office/drawing/2016/5/14/chartex" xmlns:mc="http://schemas.openxmlformats.org/markup-compatibility/2006" xmlns:aink="http://schemas.microsoft.com/office/drawing/2016/ink" xmlns:am3d="http://schemas.microsoft.com/office/drawing/2017/model3d" xmlns:o="urn:schemas-microsoft-com:office:office" xmlns:oel="http://schemas.microsoft.com/office/2019/extlst" xmlns:r="http://schemas.openxmlformats.org/officeDocument/2006/relationships" xmlns:m="http://schemas.openxmlformats.org/officeDocument/2006/math" xmlns:v="urn:schemas-microsoft-com:vml" xmlns:wp14="http://schemas.microsoft.com/office/word/2010/wordprocessingDrawing" xmlns:wp="http://schemas.openxmlformats.org/drawingml/2006/wordprocessingDrawing" xmlns:w10="urn:schemas-microsoft-com:office:word" xmlns:w="http://schemas.openxmlformats.org/wordprocessingml/2006/main" xmlns:w14="http://schemas.microsoft.com/office/word/2010/wordml" xmlns:w15="http://schemas.microsoft.com/office/word/2012/wordml" xmlns:w16cex="http://schemas.microsoft.com/office/word/2018/wordml/cex" xmlns:w16cid="http://schemas.microsoft.com/office/word/2016/wordml/cid" xmlns:w16="http://schemas.microsoft.com/office/word/2018/wordml" xmlns:w16du="http://schemas.microsoft.com/office/word/2023/wordml/word16du" xmlns:w16sdtdh="http://schemas.microsoft.com/office/word/2020/wordml/sdtdatahash" xmlns:w16sdtfl="http://schemas.microsoft.com/office/word/2024/wordml/sdtformatlock" xmlns:w16se="http://schemas.microsoft.com/office/word/2015/wordml/symex" xmlns:wpg="http://schemas.microsoft.com/office/word/2010/wordprocessingGroup" xmlns:wpi="http://schemas.microsoft.com/office/word/2010/wordprocessingInk" xmlns:wne="http://schemas.microsoft.com/office/word/2006/wordml" xmlns:wps="http://schemas.microsoft.com/office/word/2010/wordprocessingShape" mc:Ignorable="w14 w15 w16se w16cid w16 w16cex w16sdtdh w16sdtfl w16du wp14">
+<w:numbering xmlns:wpc="http://schemas.microsoft.com/office/word/2010/wordprocessingCanvas" xmlns:cx="http://schemas.microsoft.com/office/drawing/2014/chartex" xmlns:cx1="http://schemas.microsoft.com/office/drawing/2015/9/8/chartex" xmlns:cx2="http://schemas.microsoft.com/office/drawing/2015/10/21/chartex" xmlns:cx3="http://schemas.microsoft.com/office/drawing/2016/5/9/chartex" xmlns:cx4="http://schemas.microsoft.com/office/drawing/2016/5/10/chartex" xmlns:cx5="http://schemas.microsoft.com/office/drawing/2016/5/11/chartex" xmlns:cx6="http://schemas.microsoft.com/office/drawing/2016/5/12/chartex" xmlns:cx7="http://schemas.microsoft.com/office/drawing/2016/5/13/chartex" xmlns:cx8="http://schemas.microsoft.com/office/drawing/2016/5/14/chartex" xmlns:mc="http://schemas.openxmlformats.org/markup-compatibility/2006" xmlns:aink="http://schemas.microsoft.com/office/drawing/2016/ink" xmlns:am3d="http://schemas.microsoft.com/office/drawing/2017/model3d" xmlns:o="urn:schemas-microsoft-com:office:office" xmlns:r="http://schemas.openxmlformats.org/officeDocument/2006/relationships" xmlns:m="http://schemas.openxmlformats.org/officeDocument/2006/math" xmlns:v="urn:schemas-microsoft-com:vml" xmlns:wp14="http://schemas.microsoft.com/office/word/2010/wordprocessingDrawing" xmlns:wp="http://schemas.openxmlformats.org/drawingml/2006/wordprocessingDrawing" xmlns:w10="urn:schemas-microsoft-com:office:word" xmlns:w="http://schemas.openxmlformats.org/wordprocessingml/2006/main" xmlns:w14="http://schemas.microsoft.com/office/word/2010/wordml" xmlns:w15="http://schemas.microsoft.com/office/word/2012/wordml" xmlns:w16cex="http://schemas.microsoft.com/office/word/2018/wordml/cex" xmlns:w16cid="http://schemas.microsoft.com/office/word/2016/wordml/cid" xmlns:w16="http://schemas.microsoft.com/office/word/2018/wordml" xmlns:w16se="http://schemas.microsoft.com/office/word/2015/wordml/symex" xmlns:wpg="http://schemas.microsoft.com/office/word/2010/wordprocessingGroup" xmlns:wpi="http://schemas.microsoft.com/office/word/2010/wordprocessingInk" xmlns:wne="http://schemas.microsoft.com/office/word/2006/wordml" xmlns:wps="http://schemas.microsoft.com/office/word/2010/wordprocessingShape" mc:Ignorable="w14 w15 w16se w16cid w16 w16cex wp14">
   <w:abstractNum w:abstractNumId="0" w15:restartNumberingAfterBreak="0">
     <w:nsid w:val="003C2D30"/>
     <w:multiLevelType w:val="hybridMultilevel"/>
@@ -9269,154 +9497,154 @@
       </w:pPr>
     </w:lvl>
   </w:abstractNum>
-  <w:num w:numId="1" w16cid:durableId="544878072">
+  <w:num w:numId="1">
     <w:abstractNumId w:val="6"/>
   </w:num>
-  <w:num w:numId="2" w16cid:durableId="1794783646">
+  <w:num w:numId="2">
     <w:abstractNumId w:val="29"/>
   </w:num>
-  <w:num w:numId="3" w16cid:durableId="1576279161">
+  <w:num w:numId="3">
     <w:abstractNumId w:val="8"/>
   </w:num>
-  <w:num w:numId="4" w16cid:durableId="216862193">
+  <w:num w:numId="4">
     <w:abstractNumId w:val="40"/>
   </w:num>
-  <w:num w:numId="5" w16cid:durableId="1948922587">
+  <w:num w:numId="5">
     <w:abstractNumId w:val="41"/>
   </w:num>
-  <w:num w:numId="6" w16cid:durableId="1529106391">
+  <w:num w:numId="6">
     <w:abstractNumId w:val="35"/>
   </w:num>
-  <w:num w:numId="7" w16cid:durableId="128668951">
+  <w:num w:numId="7">
     <w:abstractNumId w:val="13"/>
   </w:num>
-  <w:num w:numId="8" w16cid:durableId="18358394">
+  <w:num w:numId="8">
     <w:abstractNumId w:val="0"/>
   </w:num>
-  <w:num w:numId="9" w16cid:durableId="1924874715">
+  <w:num w:numId="9">
     <w:abstractNumId w:val="36"/>
   </w:num>
-  <w:num w:numId="10" w16cid:durableId="1124352471">
+  <w:num w:numId="10">
     <w:abstractNumId w:val="33"/>
   </w:num>
-  <w:num w:numId="11" w16cid:durableId="1005745882">
+  <w:num w:numId="11">
     <w:abstractNumId w:val="24"/>
   </w:num>
-  <w:num w:numId="12" w16cid:durableId="1368796516">
+  <w:num w:numId="12">
     <w:abstractNumId w:val="7"/>
   </w:num>
-  <w:num w:numId="13" w16cid:durableId="1363818426">
+  <w:num w:numId="13">
     <w:abstractNumId w:val="38"/>
   </w:num>
-  <w:num w:numId="14" w16cid:durableId="1880170076">
+  <w:num w:numId="14">
     <w:abstractNumId w:val="45"/>
   </w:num>
-  <w:num w:numId="15" w16cid:durableId="1246920313">
+  <w:num w:numId="15">
     <w:abstractNumId w:val="37"/>
   </w:num>
-  <w:num w:numId="16" w16cid:durableId="1577132616">
+  <w:num w:numId="16">
     <w:abstractNumId w:val="26"/>
   </w:num>
-  <w:num w:numId="17" w16cid:durableId="1938442692">
+  <w:num w:numId="17">
     <w:abstractNumId w:val="10"/>
   </w:num>
-  <w:num w:numId="18" w16cid:durableId="1204905730">
+  <w:num w:numId="18">
     <w:abstractNumId w:val="28"/>
   </w:num>
-  <w:num w:numId="19" w16cid:durableId="1683438685">
+  <w:num w:numId="19">
     <w:abstractNumId w:val="16"/>
   </w:num>
-  <w:num w:numId="20" w16cid:durableId="407000736">
+  <w:num w:numId="20">
     <w:abstractNumId w:val="14"/>
   </w:num>
-  <w:num w:numId="21" w16cid:durableId="1895695598">
+  <w:num w:numId="21">
     <w:abstractNumId w:val="5"/>
   </w:num>
-  <w:num w:numId="22" w16cid:durableId="1426270348">
+  <w:num w:numId="22">
     <w:abstractNumId w:val="15"/>
   </w:num>
-  <w:num w:numId="23" w16cid:durableId="696851345">
+  <w:num w:numId="23">
     <w:abstractNumId w:val="3"/>
   </w:num>
-  <w:num w:numId="24" w16cid:durableId="871654998">
+  <w:num w:numId="24">
     <w:abstractNumId w:val="44"/>
   </w:num>
-  <w:num w:numId="25" w16cid:durableId="2061854571">
+  <w:num w:numId="25">
     <w:abstractNumId w:val="23"/>
   </w:num>
-  <w:num w:numId="26" w16cid:durableId="539510868">
+  <w:num w:numId="26">
     <w:abstractNumId w:val="25"/>
   </w:num>
-  <w:num w:numId="27" w16cid:durableId="721364583">
+  <w:num w:numId="27">
     <w:abstractNumId w:val="47"/>
   </w:num>
-  <w:num w:numId="28" w16cid:durableId="1543516988">
+  <w:num w:numId="28">
     <w:abstractNumId w:val="2"/>
   </w:num>
-  <w:num w:numId="29" w16cid:durableId="2030062442">
+  <w:num w:numId="29">
     <w:abstractNumId w:val="46"/>
   </w:num>
-  <w:num w:numId="30" w16cid:durableId="2011330421">
+  <w:num w:numId="30">
     <w:abstractNumId w:val="42"/>
   </w:num>
-  <w:num w:numId="31" w16cid:durableId="227082323">
+  <w:num w:numId="31">
     <w:abstractNumId w:val="19"/>
   </w:num>
-  <w:num w:numId="32" w16cid:durableId="114326426">
+  <w:num w:numId="32">
     <w:abstractNumId w:val="12"/>
   </w:num>
-  <w:num w:numId="33" w16cid:durableId="773018144">
+  <w:num w:numId="33">
     <w:abstractNumId w:val="48"/>
   </w:num>
-  <w:num w:numId="34" w16cid:durableId="2070839119">
+  <w:num w:numId="34">
     <w:abstractNumId w:val="22"/>
   </w:num>
-  <w:num w:numId="35" w16cid:durableId="1885631871">
+  <w:num w:numId="35">
     <w:abstractNumId w:val="34"/>
   </w:num>
-  <w:num w:numId="36" w16cid:durableId="440346430">
+  <w:num w:numId="36">
     <w:abstractNumId w:val="21"/>
   </w:num>
-  <w:num w:numId="37" w16cid:durableId="1156720695">
+  <w:num w:numId="37">
     <w:abstractNumId w:val="20"/>
   </w:num>
-  <w:num w:numId="38" w16cid:durableId="782191756">
+  <w:num w:numId="38">
     <w:abstractNumId w:val="4"/>
   </w:num>
-  <w:num w:numId="39" w16cid:durableId="1108428692">
+  <w:num w:numId="39">
     <w:abstractNumId w:val="31"/>
   </w:num>
-  <w:num w:numId="40" w16cid:durableId="1092052029">
+  <w:num w:numId="40">
     <w:abstractNumId w:val="11"/>
   </w:num>
-  <w:num w:numId="41" w16cid:durableId="2116054658">
+  <w:num w:numId="41">
     <w:abstractNumId w:val="43"/>
   </w:num>
-  <w:num w:numId="42" w16cid:durableId="2109303197">
+  <w:num w:numId="42">
     <w:abstractNumId w:val="18"/>
   </w:num>
-  <w:num w:numId="43" w16cid:durableId="1726686537">
+  <w:num w:numId="43">
     <w:abstractNumId w:val="9"/>
   </w:num>
-  <w:num w:numId="44" w16cid:durableId="926882936">
+  <w:num w:numId="44">
     <w:abstractNumId w:val="30"/>
   </w:num>
-  <w:num w:numId="45" w16cid:durableId="328482266">
+  <w:num w:numId="45">
     <w:abstractNumId w:val="39"/>
   </w:num>
-  <w:num w:numId="46" w16cid:durableId="821849008">
+  <w:num w:numId="46">
     <w:abstractNumId w:val="32"/>
   </w:num>
-  <w:num w:numId="47" w16cid:durableId="1286037083">
+  <w:num w:numId="47">
     <w:abstractNumId w:val="1"/>
   </w:num>
-  <w:num w:numId="48" w16cid:durableId="1522892798">
+  <w:num w:numId="48">
     <w:abstractNumId w:val="17"/>
   </w:num>
-  <w:num w:numId="49" w16cid:durableId="174423760">
+  <w:num w:numId="49">
     <w:abstractNumId w:val="27"/>
   </w:num>
-  <w:num w:numId="50" w16cid:durableId="1271356127">
+  <w:num w:numId="50">
     <w:abstractNumId w:val="27"/>
     <w:lvlOverride w:ilvl="0">
       <w:startOverride w:val="1"/>
@@ -9426,7 +9654,7 @@
 </file>
 
 <file path=word/styles.xml><?xml version="1.0" encoding="utf-8"?>
-<w:styles xmlns:mc="http://schemas.openxmlformats.org/markup-compatibility/2006" xmlns:r="http://schemas.openxmlformats.org/officeDocument/2006/relationships" xmlns:w="http://schemas.openxmlformats.org/wordprocessingml/2006/main" xmlns:w14="http://schemas.microsoft.com/office/word/2010/wordml" xmlns:w15="http://schemas.microsoft.com/office/word/2012/wordml" xmlns:w16cex="http://schemas.microsoft.com/office/word/2018/wordml/cex" xmlns:w16cid="http://schemas.microsoft.com/office/word/2016/wordml/cid" xmlns:w16="http://schemas.microsoft.com/office/word/2018/wordml" xmlns:w16du="http://schemas.microsoft.com/office/word/2023/wordml/word16du" xmlns:w16sdtdh="http://schemas.microsoft.com/office/word/2020/wordml/sdtdatahash" xmlns:w16sdtfl="http://schemas.microsoft.com/office/word/2024/wordml/sdtformatlock" xmlns:w16se="http://schemas.microsoft.com/office/word/2015/wordml/symex" mc:Ignorable="w14 w15 w16se w16cid w16 w16cex w16sdtdh w16sdtfl w16du">
+<w:styles xmlns:mc="http://schemas.openxmlformats.org/markup-compatibility/2006" xmlns:r="http://schemas.openxmlformats.org/officeDocument/2006/relationships" xmlns:w="http://schemas.openxmlformats.org/wordprocessingml/2006/main" xmlns:w14="http://schemas.microsoft.com/office/word/2010/wordml" xmlns:w15="http://schemas.microsoft.com/office/word/2012/wordml" xmlns:w16cex="http://schemas.microsoft.com/office/word/2018/wordml/cex" xmlns:w16cid="http://schemas.microsoft.com/office/word/2016/wordml/cid" xmlns:w16="http://schemas.microsoft.com/office/word/2018/wordml" xmlns:w16se="http://schemas.microsoft.com/office/word/2015/wordml/symex" mc:Ignorable="w14 w15 w16se w16cid w16 w16cex">
   <w:docDefaults>
     <w:rPrDefault>
       <w:rPr>
@@ -9933,6 +10161,7 @@
   <w:style w:type="character" w:default="1" w:styleId="DefaultParagraphFont">
     <w:name w:val="Default Paragraph Font"/>
     <w:uiPriority w:val="1"/>
+    <w:semiHidden/>
     <w:unhideWhenUsed/>
   </w:style>
   <w:style w:type="table" w:default="1" w:styleId="TableNormal">
@@ -11114,7 +11343,7 @@
 </file>
 
 <file path=customXml/itemProps1.xml><?xml version="1.0" encoding="utf-8"?>
-<ds:datastoreItem xmlns:ds="http://schemas.openxmlformats.org/officeDocument/2006/customXml" ds:itemID="{A55457C8-6A47-4CE2-AA48-0093EEA7CD34}">
+<ds:datastoreItem xmlns:ds="http://schemas.openxmlformats.org/officeDocument/2006/customXml" ds:itemID="{1DCAA4A5-518E-49C0-BD37-E9595A8EC348}">
   <ds:schemaRefs>
     <ds:schemaRef ds:uri="http://schemas.openxmlformats.org/officeDocument/2006/bibliography"/>
   </ds:schemaRefs>

</xml_diff>

<commit_message>
added water to 1st chapter
</commit_message>
<xml_diff>
--- a/запис_очка.docx
+++ b/запис_очка.docx
@@ -4,7 +4,6 @@
   <w:body>
     <w:p>
       <w:pPr>
-        <w:spacing w:line="240" w:lineRule="auto"/>
         <w:jc w:val="center"/>
         <w:rPr>
           <w:rFonts w:eastAsia="Times New Roman" w:cs="Times New Roman"/>
@@ -26,7 +25,6 @@
     </w:p>
     <w:p>
       <w:pPr>
-        <w:spacing w:line="240" w:lineRule="auto"/>
         <w:jc w:val="center"/>
         <w:rPr>
           <w:rFonts w:eastAsia="Times New Roman" w:cs="Times New Roman"/>
@@ -43,7 +41,6 @@
     </w:p>
     <w:p>
       <w:pPr>
-        <w:spacing w:line="240" w:lineRule="auto"/>
         <w:jc w:val="center"/>
         <w:rPr>
           <w:rFonts w:eastAsia="Times New Roman" w:cs="Times New Roman"/>
@@ -60,7 +57,7 @@
     </w:p>
     <w:p>
       <w:pPr>
-        <w:spacing w:before="240" w:after="240" w:line="240" w:lineRule="auto"/>
+        <w:spacing w:before="240" w:after="240"/>
         <w:jc w:val="center"/>
         <w:rPr>
           <w:rFonts w:eastAsia="Times New Roman" w:cs="Times New Roman"/>
@@ -77,7 +74,7 @@
     </w:p>
     <w:p>
       <w:pPr>
-        <w:spacing w:before="240" w:after="240" w:line="240" w:lineRule="auto"/>
+        <w:spacing w:before="240" w:after="240"/>
         <w:rPr>
           <w:rFonts w:eastAsia="Times New Roman" w:cs="Times New Roman"/>
           <w:szCs w:val="28"/>
@@ -93,7 +90,7 @@
     </w:p>
     <w:p>
       <w:pPr>
-        <w:spacing w:before="240" w:after="240" w:line="240" w:lineRule="auto"/>
+        <w:spacing w:before="240" w:after="240"/>
         <w:rPr>
           <w:rFonts w:eastAsia="Times New Roman" w:cs="Times New Roman"/>
           <w:szCs w:val="28"/>
@@ -109,7 +106,7 @@
     </w:p>
     <w:p>
       <w:pPr>
-        <w:spacing w:before="240" w:after="240" w:line="240" w:lineRule="auto"/>
+        <w:spacing w:before="240" w:after="240"/>
         <w:ind w:left="4678"/>
         <w:rPr>
           <w:rFonts w:eastAsia="Times New Roman" w:cs="Times New Roman"/>
@@ -126,7 +123,7 @@
     </w:p>
     <w:p>
       <w:pPr>
-        <w:spacing w:before="240" w:after="240" w:line="240" w:lineRule="auto"/>
+        <w:spacing w:before="240" w:after="240"/>
         <w:ind w:left="4678"/>
         <w:rPr>
           <w:rFonts w:eastAsia="Times New Roman" w:cs="Times New Roman"/>
@@ -143,7 +140,7 @@
     </w:p>
     <w:p>
       <w:pPr>
-        <w:spacing w:before="240" w:after="240" w:line="240" w:lineRule="auto"/>
+        <w:spacing w:before="240" w:after="240"/>
         <w:ind w:left="4678"/>
         <w:rPr>
           <w:rFonts w:eastAsia="Times New Roman" w:cs="Times New Roman"/>
@@ -160,7 +157,7 @@
     </w:p>
     <w:p>
       <w:pPr>
-        <w:spacing w:before="240" w:after="240" w:line="240" w:lineRule="auto"/>
+        <w:spacing w:before="240" w:after="240"/>
         <w:ind w:left="4320"/>
         <w:rPr>
           <w:rFonts w:eastAsia="Times New Roman" w:cs="Times New Roman"/>
@@ -177,7 +174,7 @@
     </w:p>
     <w:p>
       <w:pPr>
-        <w:spacing w:before="240" w:after="240" w:line="240" w:lineRule="auto"/>
+        <w:spacing w:before="240" w:after="240"/>
         <w:jc w:val="center"/>
         <w:rPr>
           <w:rFonts w:eastAsia="Times New Roman" w:cs="Times New Roman"/>
@@ -210,7 +207,6 @@
     </w:p>
     <w:p>
       <w:pPr>
-        <w:spacing w:line="240" w:lineRule="auto"/>
         <w:ind w:firstLine="0"/>
         <w:jc w:val="center"/>
         <w:rPr>
@@ -269,7 +265,7 @@
     </w:p>
     <w:p>
       <w:pPr>
-        <w:spacing w:before="240" w:after="240" w:line="240" w:lineRule="auto"/>
+        <w:spacing w:before="240" w:after="240"/>
         <w:jc w:val="center"/>
         <w:rPr>
           <w:rFonts w:eastAsia="Times New Roman" w:cs="Times New Roman"/>
@@ -305,7 +301,7 @@
     </w:p>
     <w:p>
       <w:pPr>
-        <w:spacing w:before="240" w:after="240" w:line="240" w:lineRule="auto"/>
+        <w:spacing w:before="240" w:after="240"/>
         <w:rPr>
           <w:rFonts w:eastAsia="Times New Roman" w:cs="Times New Roman"/>
           <w:szCs w:val="28"/>
@@ -321,7 +317,7 @@
     </w:p>
     <w:p>
       <w:pPr>
-        <w:spacing w:before="240" w:after="240" w:line="240" w:lineRule="auto"/>
+        <w:spacing w:before="240" w:after="240"/>
         <w:rPr>
           <w:rFonts w:eastAsia="Times New Roman" w:cs="Times New Roman"/>
           <w:szCs w:val="28"/>
@@ -330,7 +326,7 @@
     </w:p>
     <w:p>
       <w:pPr>
-        <w:spacing w:before="240" w:after="240" w:line="240" w:lineRule="auto"/>
+        <w:spacing w:before="240" w:after="240"/>
         <w:rPr>
           <w:rFonts w:eastAsia="Times New Roman" w:cs="Times New Roman"/>
           <w:color w:val="auto"/>
@@ -486,6 +482,7 @@
           <w:szCs w:val="28"/>
         </w:rPr>
       </w:pPr>
+      <w:proofErr w:type="spellStart"/>
       <w:r>
         <w:rPr>
           <w:sz w:val="28"/>
@@ -493,6 +490,7 @@
         </w:rPr>
         <w:t>Нормоконтролёр</w:t>
       </w:r>
+      <w:proofErr w:type="spellEnd"/>
       <w:r>
         <w:rPr>
           <w:sz w:val="28"/>
@@ -607,7 +605,7 @@
     </w:p>
     <w:p>
       <w:pPr>
-        <w:spacing w:before="240" w:after="240" w:line="240" w:lineRule="auto"/>
+        <w:spacing w:before="240" w:after="240"/>
         <w:jc w:val="center"/>
         <w:rPr>
           <w:rFonts w:eastAsia="Times New Roman" w:cs="Times New Roman"/>
@@ -1115,7 +1113,7 @@
       <w:pPr>
         <w:widowControl/>
         <w:suppressAutoHyphens w:val="0"/>
-        <w:spacing w:after="160" w:line="259" w:lineRule="auto"/>
+        <w:spacing w:after="160"/>
         <w:ind w:firstLine="0"/>
         <w:jc w:val="left"/>
         <w:rPr>
@@ -1184,7 +1182,23 @@
         <w:t>–</w:t>
       </w:r>
       <w:r>
-        <w:t xml:space="preserve"> Ryzen 5 3500U и Ryzen 7 7700 </w:t>
+        <w:t xml:space="preserve"> </w:t>
+      </w:r>
+      <w:proofErr w:type="spellStart"/>
+      <w:r>
+        <w:t>Ryzen</w:t>
+      </w:r>
+      <w:proofErr w:type="spellEnd"/>
+      <w:r>
+        <w:t xml:space="preserve"> 5 3500U и </w:t>
+      </w:r>
+      <w:proofErr w:type="spellStart"/>
+      <w:r>
+        <w:t>Ryzen</w:t>
+      </w:r>
+      <w:proofErr w:type="spellEnd"/>
+      <w:r>
+        <w:t xml:space="preserve"> 7 7700 </w:t>
       </w:r>
       <w:r>
         <w:t>–</w:t>
@@ -1195,7 +1209,23 @@
     </w:p>
     <w:p>
       <w:r>
-        <w:t>Цель данной работы – провести сравнительный анализ производительности процессоров AMD Ryzen 5 3500U и AMD Ryzen 7 7700 при выполнении алгоритмов поиска в ширину (BFS) и поиска в глубину (DFS). Это позволит выявить влияние технических характеристик процессоров на эффективность выполнения классических алгоритмических задач.</w:t>
+        <w:t xml:space="preserve">Цель данной работы – провести сравнительный анализ производительности процессоров AMD </w:t>
+      </w:r>
+      <w:proofErr w:type="spellStart"/>
+      <w:r>
+        <w:t>Ryzen</w:t>
+      </w:r>
+      <w:proofErr w:type="spellEnd"/>
+      <w:r>
+        <w:t xml:space="preserve"> 5 3500U и AMD </w:t>
+      </w:r>
+      <w:proofErr w:type="spellStart"/>
+      <w:r>
+        <w:t>Ryzen</w:t>
+      </w:r>
+      <w:proofErr w:type="spellEnd"/>
+      <w:r>
+        <w:t xml:space="preserve"> 7 7700 при выполнении алгоритмов поиска в ширину (BFS) и поиска в глубину (DFS). Это позволит выявить влияние технических характеристик процессоров на эффективность выполнения классических алгоритмических задач.</w:t>
       </w:r>
     </w:p>
     <w:p>
@@ -1720,6 +1750,106 @@
               <w:jc w:val="left"/>
             </w:pPr>
             <w:r>
+              <w:t>Год выхода</w:t>
+            </w:r>
+          </w:p>
+        </w:tc>
+        <w:tc>
+          <w:tcPr>
+            <w:tcW w:w="2835" w:type="dxa"/>
+          </w:tcPr>
+          <w:p>
+            <w:pPr>
+              <w:ind w:firstLine="0"/>
+              <w:jc w:val="center"/>
+              <w:rPr>
+                <w:lang w:val="en-US"/>
+              </w:rPr>
+            </w:pPr>
+            <w:r>
+              <w:rPr>
+                <w:lang w:val="en-US"/>
+              </w:rPr>
+              <w:t>2019</w:t>
+            </w:r>
+          </w:p>
+        </w:tc>
+        <w:tc>
+          <w:tcPr>
+            <w:tcW w:w="2686" w:type="dxa"/>
+          </w:tcPr>
+          <w:p>
+            <w:pPr>
+              <w:ind w:firstLine="0"/>
+              <w:jc w:val="center"/>
+              <w:rPr>
+                <w:lang w:val="en-US"/>
+              </w:rPr>
+            </w:pPr>
+            <w:r>
+              <w:rPr>
+                <w:lang w:val="en-US"/>
+              </w:rPr>
+              <w:t>2023</w:t>
+            </w:r>
+          </w:p>
+        </w:tc>
+      </w:tr>
+      <w:tr>
+        <w:tc>
+          <w:tcPr>
+            <w:tcW w:w="3823" w:type="dxa"/>
+          </w:tcPr>
+          <w:p>
+            <w:pPr>
+              <w:ind w:firstLine="0"/>
+              <w:jc w:val="left"/>
+            </w:pPr>
+            <w:r>
+              <w:t>Категория</w:t>
+            </w:r>
+          </w:p>
+        </w:tc>
+        <w:tc>
+          <w:tcPr>
+            <w:tcW w:w="2835" w:type="dxa"/>
+          </w:tcPr>
+          <w:p>
+            <w:pPr>
+              <w:ind w:firstLine="0"/>
+              <w:jc w:val="center"/>
+            </w:pPr>
+            <w:r>
+              <w:t>Мобильный</w:t>
+            </w:r>
+          </w:p>
+        </w:tc>
+        <w:tc>
+          <w:tcPr>
+            <w:tcW w:w="2686" w:type="dxa"/>
+          </w:tcPr>
+          <w:p>
+            <w:pPr>
+              <w:ind w:firstLine="0"/>
+              <w:jc w:val="center"/>
+            </w:pPr>
+            <w:r>
+              <w:t>Десктопный</w:t>
+            </w:r>
+          </w:p>
+        </w:tc>
+      </w:tr>
+      <w:tr>
+        <w:tc>
+          <w:tcPr>
+            <w:tcW w:w="3823" w:type="dxa"/>
+          </w:tcPr>
+          <w:p>
+            <w:pPr>
+              <w:ind w:firstLine="0"/>
+              <w:jc w:val="left"/>
+            </w:pPr>
+            <w:r>
               <w:t>Кодовое имя архитектуры</w:t>
             </w:r>
           </w:p>
@@ -2126,8 +2256,13 @@
               <w:jc w:val="left"/>
             </w:pPr>
             <w:r>
-              <w:t>Технологический процесс, нм</w:t>
-            </w:r>
+              <w:t xml:space="preserve">Технологический процесс, </w:t>
+            </w:r>
+            <w:proofErr w:type="spellStart"/>
+            <w:r>
+              <w:t>нм</w:t>
+            </w:r>
+            <w:proofErr w:type="spellEnd"/>
           </w:p>
         </w:tc>
         <w:tc>
@@ -2274,9 +2409,19 @@
               <w:ind w:firstLine="0"/>
               <w:jc w:val="center"/>
             </w:pPr>
-            <w:r>
-              <w:t>Radeon Graphics</w:t>
-            </w:r>
+            <w:proofErr w:type="spellStart"/>
+            <w:r>
+              <w:t>Radeon</w:t>
+            </w:r>
+            <w:proofErr w:type="spellEnd"/>
+            <w:r>
+              <w:t xml:space="preserve"> </w:t>
+            </w:r>
+            <w:proofErr w:type="spellStart"/>
+            <w:r>
+              <w:t>Graphics</w:t>
+            </w:r>
+            <w:proofErr w:type="spellEnd"/>
           </w:p>
         </w:tc>
       </w:tr>
@@ -2337,6 +2482,7 @@
       </w:tr>
     </w:tbl>
     <w:p/>
+    <w:p/>
     <w:p>
       <w:r>
         <w:t>Выбор данных моделей был обусловлен следующими факторами</w:t>
@@ -2391,7 +2537,7 @@
       </w:pPr>
       <w:bookmarkStart w:id="6" w:name="_Toc209348245"/>
       <w:r>
-        <w:t>История, версии и достоинства выбранной архитектруры</w:t>
+        <w:t>История, версии и достоинства выбранной архитектуры</w:t>
       </w:r>
       <w:bookmarkEnd w:id="6"/>
     </w:p>
@@ -2814,7 +2960,13 @@
         <w:t>Zen</w:t>
       </w:r>
       <w:r>
-        <w:t xml:space="preserve"> 4.</w:t>
+        <w:t xml:space="preserve"> </w:t>
+      </w:r>
+      <w:r>
+        <w:t>5</w:t>
+      </w:r>
+      <w:r>
+        <w:t>.</w:t>
       </w:r>
       <w:r>
         <w:t xml:space="preserve"> Стоит отметить, что для микроархитектуры </w:t>
@@ -2959,7 +3111,7 @@
               <w:t xml:space="preserve">), </w:t>
             </w:r>
             <w:r>
-              <w:t>добавлен кэша декодированных микроопераций</w:t>
+              <w:t>добавлен кэш декодированных микроопераций</w:t>
             </w:r>
             <w:r>
               <w:t xml:space="preserve"> [</w:t>
@@ -3262,12 +3414,14 @@
             <w:r>
               <w:t xml:space="preserve"> </w:t>
             </w:r>
+            <w:proofErr w:type="spellStart"/>
             <w:r>
               <w:rPr>
                 <w:lang w:val="en-US"/>
               </w:rPr>
               <w:t>Spectre</w:t>
             </w:r>
+            <w:proofErr w:type="spellEnd"/>
             <w:r>
               <w:t xml:space="preserve"> </w:t>
             </w:r>
@@ -3358,7 +3512,23 @@
               <w:t xml:space="preserve">, </w:t>
             </w:r>
             <w:r>
-              <w:t>переход от двух четырёхядерных комплексов на чиплете к одному восьмиядерному</w:t>
+              <w:t xml:space="preserve">переход от двух </w:t>
+            </w:r>
+            <w:proofErr w:type="spellStart"/>
+            <w:r>
+              <w:t>четырёхядерных</w:t>
+            </w:r>
+            <w:proofErr w:type="spellEnd"/>
+            <w:r>
+              <w:t xml:space="preserve"> комплексов на </w:t>
+            </w:r>
+            <w:proofErr w:type="spellStart"/>
+            <w:r>
+              <w:t>чиплете</w:t>
+            </w:r>
+            <w:proofErr w:type="spellEnd"/>
+            <w:r>
+              <w:t xml:space="preserve"> к одному восьмиядерному</w:t>
             </w:r>
             <w:r>
               <w:t xml:space="preserve">, </w:t>
@@ -3444,16 +3614,93 @@
               <w:t xml:space="preserve">-512, </w:t>
             </w:r>
             <w:r>
-              <w:t>улучшено предсказание для прямых и косвенных ветвлений</w:t>
-            </w:r>
-            <w:r>
-              <w:t xml:space="preserve"> </w:t>
+              <w:t>улучшен</w:t>
+            </w:r>
+            <w:r>
+              <w:t>ие</w:t>
+            </w:r>
+            <w:r>
+              <w:t xml:space="preserve"> предсказани</w:t>
+            </w:r>
+            <w:r>
+              <w:t>я</w:t>
+            </w:r>
+            <w:r>
+              <w:t xml:space="preserve"> для прямых и косвенных ветвлений </w:t>
             </w:r>
             <w:r>
               <w:t>[10]</w:t>
             </w:r>
             <w:r>
               <w:t>.</w:t>
+            </w:r>
+          </w:p>
+        </w:tc>
+      </w:tr>
+      <w:tr>
+        <w:tc>
+          <w:tcPr>
+            <w:tcW w:w="2547" w:type="dxa"/>
+          </w:tcPr>
+          <w:p>
+            <w:pPr>
+              <w:ind w:firstLine="0"/>
+              <w:jc w:val="center"/>
+              <w:rPr>
+                <w:lang w:val="en-US"/>
+              </w:rPr>
+            </w:pPr>
+            <w:r>
+              <w:rPr>
+                <w:lang w:val="en-US"/>
+              </w:rPr>
+              <w:t xml:space="preserve">Zen </w:t>
+            </w:r>
+            <w:r>
+              <w:rPr>
+                <w:lang w:val="en-US"/>
+              </w:rPr>
+              <w:t>5</w:t>
+            </w:r>
+          </w:p>
+        </w:tc>
+        <w:tc>
+          <w:tcPr>
+            <w:tcW w:w="6797" w:type="dxa"/>
+          </w:tcPr>
+          <w:p>
+            <w:pPr>
+              <w:ind w:firstLine="0"/>
+            </w:pPr>
+            <w:r>
+              <w:t>Добавление двух дополнительных АЛУ, улучшение блока предсказания ветвлений (предсказание двух ветвлений за один тактовый цикл)</w:t>
+            </w:r>
+            <w:r>
+              <w:t xml:space="preserve">, увеличение размера кэша </w:t>
+            </w:r>
+            <w:r>
+              <w:rPr>
+                <w:lang w:val="en-US"/>
+              </w:rPr>
+              <w:t>L</w:t>
+            </w:r>
+            <w:r>
+              <w:t xml:space="preserve">1, </w:t>
+            </w:r>
+            <w:r>
+              <w:t xml:space="preserve">увеличение ассоциативности кэша </w:t>
+            </w:r>
+            <w:r>
+              <w:rPr>
+                <w:lang w:val="en-US"/>
+              </w:rPr>
+              <w:t>L</w:t>
+            </w:r>
+            <w:r>
+              <w:t xml:space="preserve">2 </w:t>
+            </w:r>
+            <w:r>
+              <w:t>с 8 до 16.</w:t>
             </w:r>
           </w:p>
         </w:tc>
@@ -3464,6 +3711,159 @@
         <w:ind w:firstLine="0"/>
       </w:pPr>
     </w:p>
+    <w:p>
+      <w:r>
+        <w:t>Также для справки приведена хронология выпуска микроархитектур, описанных выше</w:t>
+      </w:r>
+      <w:r>
+        <w:t>:</w:t>
+      </w:r>
+    </w:p>
+    <w:p>
+      <w:pPr>
+        <w:rPr>
+          <w:lang w:val="en-US"/>
+        </w:rPr>
+      </w:pPr>
+      <w:r>
+        <w:rPr>
+          <w:lang w:val="en-US"/>
+        </w:rPr>
+        <w:t xml:space="preserve">– </w:t>
+      </w:r>
+      <w:r>
+        <w:rPr>
+          <w:lang w:val="en-US"/>
+        </w:rPr>
+        <w:t>Zen</w:t>
+      </w:r>
+      <w:r>
+        <w:rPr>
+          <w:lang w:val="en-US"/>
+        </w:rPr>
+        <w:t xml:space="preserve"> – 20</w:t>
+      </w:r>
+      <w:r>
+        <w:rPr>
+          <w:lang w:val="en-US"/>
+        </w:rPr>
+        <w:t>17;</w:t>
+      </w:r>
+    </w:p>
+    <w:p>
+      <w:pPr>
+        <w:rPr>
+          <w:lang w:val="en-US"/>
+        </w:rPr>
+      </w:pPr>
+      <w:r>
+        <w:rPr>
+          <w:lang w:val="en-US"/>
+        </w:rPr>
+        <w:t>–</w:t>
+      </w:r>
+      <w:r>
+        <w:rPr>
+          <w:lang w:val="en-US"/>
+        </w:rPr>
+        <w:t xml:space="preserve"> </w:t>
+      </w:r>
+      <w:r>
+        <w:rPr>
+          <w:lang w:val="en-US"/>
+        </w:rPr>
+        <w:t>Zen</w:t>
+      </w:r>
+      <w:r>
+        <w:rPr>
+          <w:lang w:val="en-US"/>
+        </w:rPr>
+        <w:t>+ – 20</w:t>
+      </w:r>
+      <w:r>
+        <w:rPr>
+          <w:lang w:val="en-US"/>
+        </w:rPr>
+        <w:t>18;</w:t>
+      </w:r>
+    </w:p>
+    <w:p>
+      <w:pPr>
+        <w:rPr>
+          <w:lang w:val="en-US"/>
+        </w:rPr>
+      </w:pPr>
+      <w:r>
+        <w:rPr>
+          <w:lang w:val="en-US"/>
+        </w:rPr>
+        <w:t>–</w:t>
+      </w:r>
+      <w:r>
+        <w:rPr>
+          <w:lang w:val="en-US"/>
+        </w:rPr>
+        <w:t xml:space="preserve"> </w:t>
+      </w:r>
+      <w:r>
+        <w:rPr>
+          <w:lang w:val="en-US"/>
+        </w:rPr>
+        <w:t>Zen</w:t>
+      </w:r>
+      <w:r>
+        <w:rPr>
+          <w:lang w:val="en-US"/>
+        </w:rPr>
+        <w:t xml:space="preserve"> 2 – 2019;</w:t>
+      </w:r>
+    </w:p>
+    <w:p>
+      <w:pPr>
+        <w:rPr>
+          <w:lang w:val="en-US"/>
+        </w:rPr>
+      </w:pPr>
+      <w:r>
+        <w:rPr>
+          <w:lang w:val="en-US"/>
+        </w:rPr>
+        <w:t>– Zen 3 – 2020;</w:t>
+      </w:r>
+    </w:p>
+    <w:p>
+      <w:pPr>
+        <w:rPr>
+          <w:lang w:val="en-US"/>
+        </w:rPr>
+      </w:pPr>
+      <w:r>
+        <w:rPr>
+          <w:lang w:val="en-US"/>
+        </w:rPr>
+        <w:t>– Zen 4 – 2022</w:t>
+      </w:r>
+      <w:r>
+        <w:rPr>
+          <w:lang w:val="en-US"/>
+        </w:rPr>
+        <w:t>;</w:t>
+      </w:r>
+    </w:p>
+    <w:p>
+      <w:pPr>
+        <w:rPr>
+          <w:lang w:val="en-US"/>
+        </w:rPr>
+      </w:pPr>
+      <w:r>
+        <w:rPr>
+          <w:lang w:val="en-US"/>
+        </w:rPr>
+        <w:t>– Zen 5 – 2024.</w:t>
+      </w:r>
+    </w:p>
+    <w:p/>
     <w:p>
       <w:pPr>
         <w:pStyle w:val="a4"/>
@@ -3594,80 +3994,1333 @@
       </w:pPr>
     </w:p>
     <w:p>
-      <w:r>
-        <w:t xml:space="preserve">Сама же архитектура </w:t>
-      </w:r>
-      <w:r>
-        <w:rPr>
-          <w:lang w:val="en-US"/>
-        </w:rPr>
-        <w:t>x</w:t>
-      </w:r>
-      <w:r>
-        <w:t xml:space="preserve">86 </w:t>
-      </w:r>
-      <w:r>
-        <w:t>берёт своё начало в.</w:t>
+      <w:pPr>
+        <w:pStyle w:val="a4"/>
+        <w:rPr>
+          <w:lang w:val="ru-RU"/>
+        </w:rPr>
+      </w:pPr>
+      <w:r>
+        <w:rPr>
+          <w:lang w:val="ru-RU"/>
+        </w:rPr>
+        <w:drawing>
+          <wp:inline distT="0" distB="0" distL="0" distR="0" wp14:anchorId="56BA7457" wp14:editId="2D706F6B">
+            <wp:extent cx="4375970" cy="3754582"/>
+            <wp:effectExtent l="0" t="0" r="5715" b="0"/>
+            <wp:docPr id="2" name="Picture 2"/>
+            <wp:cNvGraphicFramePr>
+              <a:graphicFrameLocks xmlns:a="http://schemas.openxmlformats.org/drawingml/2006/main" noChangeAspect="1"/>
+            </wp:cNvGraphicFramePr>
+            <a:graphic xmlns:a="http://schemas.openxmlformats.org/drawingml/2006/main">
+              <a:graphicData uri="http://schemas.openxmlformats.org/drawingml/2006/picture">
+                <pic:pic xmlns:pic="http://schemas.openxmlformats.org/drawingml/2006/picture">
+                  <pic:nvPicPr>
+                    <pic:cNvPr id="2" name="AMD@4nmCCD(6nmIOD)@Zen5@Granite_Ridge@Ryzen_5_9600X@100-000001405_BY_2429SUY_9AEQ579S40073_DSCx14_CCD_poly@5xExt.jpg"/>
+                    <pic:cNvPicPr/>
+                  </pic:nvPicPr>
+                  <pic:blipFill>
+                    <a:blip r:embed="rId14">
+                      <a:extLst>
+                        <a:ext uri="{28A0092B-C50C-407E-A947-70E740481C1C}">
+                          <a14:useLocalDpi xmlns:a14="http://schemas.microsoft.com/office/drawing/2010/main" val="0"/>
+                        </a:ext>
+                      </a:extLst>
+                    </a:blip>
+                    <a:stretch>
+                      <a:fillRect/>
+                    </a:stretch>
+                  </pic:blipFill>
+                  <pic:spPr>
+                    <a:xfrm>
+                      <a:off x="0" y="0"/>
+                      <a:ext cx="4409574" cy="3783415"/>
+                    </a:xfrm>
+                    <a:prstGeom prst="rect">
+                      <a:avLst/>
+                    </a:prstGeom>
+                  </pic:spPr>
+                </pic:pic>
+              </a:graphicData>
+            </a:graphic>
+          </wp:inline>
+        </w:drawing>
       </w:r>
     </w:p>
     <w:p>
-      <w:r>
-        <w:t xml:space="preserve">Хотя </w:t>
-      </w:r>
-      <w:r>
-        <w:rPr>
-          <w:lang w:val="en-US"/>
-        </w:rPr>
-        <w:t>x</w:t>
-      </w:r>
-      <w:r>
-        <w:t xml:space="preserve">86-64 </w:t>
-      </w:r>
-      <w:r>
-        <w:t xml:space="preserve">является наиболее распространённой версией архитектуры </w:t>
-      </w:r>
-      <w:r>
-        <w:rPr>
-          <w:lang w:val="en-US"/>
-        </w:rPr>
-        <w:t>x</w:t>
-      </w:r>
-      <w:r>
-        <w:t>8</w:t>
-      </w:r>
-      <w:r>
-        <w:t>6</w:t>
-      </w:r>
-      <w:r>
-        <w:t>, это далеко не единственное решение для 64-разрядных систем.</w:t>
-      </w:r>
+      <w:pPr>
+        <w:pStyle w:val="a4"/>
+        <w:rPr>
+          <w:lang w:val="ru-RU"/>
+        </w:rPr>
+      </w:pPr>
     </w:p>
     <w:p>
       <w:pPr>
-        <w:widowControl/>
-        <w:suppressAutoHyphens w:val="0"/>
-        <w:spacing w:after="160" w:line="259" w:lineRule="auto"/>
-        <w:ind w:firstLine="0"/>
-        <w:jc w:val="left"/>
-      </w:pPr>
-      <w:r>
-        <w:br w:type="page"/>
+        <w:pStyle w:val="a4"/>
+      </w:pPr>
+      <w:r>
+        <w:rPr>
+          <w:lang w:val="ru-RU"/>
+        </w:rPr>
+        <w:t xml:space="preserve">Рисунок 1.4 – </w:t>
+      </w:r>
+      <w:r>
+        <w:t>Die</w:t>
+      </w:r>
+      <w:r>
+        <w:rPr>
+          <w:lang w:val="ru-RU"/>
+        </w:rPr>
+        <w:t>-</w:t>
+      </w:r>
+      <w:r>
+        <w:t>shot</w:t>
+      </w:r>
+      <w:r>
+        <w:rPr>
+          <w:lang w:val="ru-RU"/>
+        </w:rPr>
+        <w:t xml:space="preserve"> (</w:t>
+      </w:r>
+      <w:r>
+        <w:rPr>
+          <w:lang w:val="ru-RU"/>
+        </w:rPr>
+        <w:t xml:space="preserve">снимок кристалла) процессора </w:t>
+      </w:r>
+      <w:r>
+        <w:t>AMD</w:t>
+      </w:r>
+      <w:r>
+        <w:rPr>
+          <w:lang w:val="ru-RU"/>
+        </w:rPr>
+        <w:t xml:space="preserve"> </w:t>
+      </w:r>
+      <w:r>
+        <w:t>Ryzen</w:t>
+      </w:r>
+      <w:r>
+        <w:rPr>
+          <w:lang w:val="ru-RU"/>
+        </w:rPr>
+        <w:t xml:space="preserve"> 5 9600</w:t>
+      </w:r>
+      <w:r>
+        <w:t>X</w:t>
+      </w:r>
+      <w:r>
+        <w:rPr>
+          <w:lang w:val="ru-RU"/>
+        </w:rPr>
+        <w:t xml:space="preserve"> </w:t>
+      </w:r>
+      <w:r>
+        <w:rPr>
+          <w:lang w:val="ru-RU"/>
+        </w:rPr>
+        <w:t xml:space="preserve">с микроархитектурой </w:t>
+      </w:r>
+      <w:r>
+        <w:t>Zen</w:t>
+      </w:r>
+      <w:r>
+        <w:rPr>
+          <w:lang w:val="ru-RU"/>
+        </w:rPr>
+        <w:t xml:space="preserve"> 5.</w:t>
       </w:r>
     </w:p>
     <w:p>
+      <w:r>
+        <w:t xml:space="preserve">Сама же архитектура </w:t>
+      </w:r>
+      <w:r>
+        <w:rPr>
+          <w:lang w:val="en-US"/>
+        </w:rPr>
+        <w:t>x</w:t>
+      </w:r>
+      <w:r>
+        <w:t xml:space="preserve">86 </w:t>
+      </w:r>
+      <w:r>
+        <w:t>берёт своё начало в</w:t>
+      </w:r>
+      <w:r>
+        <w:t xml:space="preserve"> 197</w:t>
+      </w:r>
+      <w:r>
+        <w:t>6</w:t>
+      </w:r>
+      <w:r>
+        <w:t xml:space="preserve"> </w:t>
+      </w:r>
+      <w:r>
+        <w:t xml:space="preserve">году, когда была начата разработка процессора </w:t>
+      </w:r>
+      <w:r>
+        <w:rPr>
+          <w:lang w:val="en-US"/>
+        </w:rPr>
+        <w:t>Intel</w:t>
+      </w:r>
+      <w:r>
+        <w:t xml:space="preserve"> 8086</w:t>
+      </w:r>
+      <w:r>
+        <w:t>, выпущенного в 1979 году.</w:t>
+      </w:r>
+      <w:r>
+        <w:t xml:space="preserve"> </w:t>
+      </w:r>
+      <w:r>
+        <w:t xml:space="preserve">Архитектура набора команд, реализованная в этом процессоре, стала основой архитектуры </w:t>
+      </w:r>
+      <w:r>
+        <w:rPr>
+          <w:lang w:val="en-US"/>
+        </w:rPr>
+        <w:t>x</w:t>
+      </w:r>
+      <w:r>
+        <w:t xml:space="preserve">86. По этой причине все современные процессоры этой архитектуры могут выполнять все команды этого набора. Название архитектуры пошло от 2 последних цифр названий ранних моделей процессоров </w:t>
+      </w:r>
+      <w:r>
+        <w:rPr>
+          <w:lang w:val="en-US"/>
+        </w:rPr>
+        <w:t>Intel</w:t>
+      </w:r>
+      <w:r>
+        <w:t xml:space="preserve"> </w:t>
+      </w:r>
+      <w:r>
+        <w:t>–</w:t>
+      </w:r>
+      <w:r>
+        <w:t xml:space="preserve"> </w:t>
+      </w:r>
+      <w:r>
+        <w:t>8086, 80186, 80286 (</w:t>
+      </w:r>
+      <w:proofErr w:type="spellStart"/>
+      <w:r>
+        <w:rPr>
+          <w:lang w:val="en-US"/>
+        </w:rPr>
+        <w:t>i</w:t>
+      </w:r>
+      <w:proofErr w:type="spellEnd"/>
+      <w:r>
+        <w:t>286</w:t>
+      </w:r>
+      <w:r>
+        <w:t>), 80386</w:t>
+      </w:r>
+      <w:r>
+        <w:t xml:space="preserve"> (</w:t>
+      </w:r>
+      <w:proofErr w:type="spellStart"/>
+      <w:r>
+        <w:rPr>
+          <w:lang w:val="en-US"/>
+        </w:rPr>
+        <w:t>i</w:t>
+      </w:r>
+      <w:proofErr w:type="spellEnd"/>
+      <w:r>
+        <w:t>386)</w:t>
+      </w:r>
+      <w:r>
+        <w:t>,</w:t>
+      </w:r>
+      <w:r>
+        <w:t xml:space="preserve"> 80486 (</w:t>
+      </w:r>
+      <w:proofErr w:type="spellStart"/>
+      <w:r>
+        <w:rPr>
+          <w:lang w:val="en-US"/>
+        </w:rPr>
+        <w:t>i</w:t>
+      </w:r>
+      <w:proofErr w:type="spellEnd"/>
+      <w:r>
+        <w:t>486).</w:t>
+      </w:r>
+    </w:p>
+    <w:p>
+      <w:r>
+        <w:t>Архитектура развивалась одновременно с развитием технологий разработки и производства микропроцессоров, в таблице 1.3 представлены избранные вехи в развитии архитектуры и процессоров, разработанных в соответствии с этой архитектурой.</w:t>
+      </w:r>
+    </w:p>
+    <w:p/>
+    <w:p>
+      <w:pPr>
+        <w:ind w:firstLine="0"/>
+      </w:pPr>
+      <w:r>
+        <w:t xml:space="preserve">Таблица 1.3 – Избранные вехи в развитии архитектуры </w:t>
+      </w:r>
+      <w:r>
+        <w:rPr>
+          <w:lang w:val="en-US"/>
+        </w:rPr>
+        <w:t>x</w:t>
+      </w:r>
+      <w:r>
+        <w:t>86</w:t>
+      </w:r>
+    </w:p>
+    <w:tbl>
+      <w:tblPr>
+        <w:tblStyle w:val="TableGrid"/>
+        <w:tblW w:w="0" w:type="auto"/>
+        <w:tblLook w:val="04A0" w:firstRow="1" w:lastRow="0" w:firstColumn="1" w:lastColumn="0" w:noHBand="0" w:noVBand="1"/>
+      </w:tblPr>
+      <w:tblGrid>
+        <w:gridCol w:w="2547"/>
+        <w:gridCol w:w="6797"/>
+      </w:tblGrid>
+      <w:tr>
+        <w:tc>
+          <w:tcPr>
+            <w:tcW w:w="2547" w:type="dxa"/>
+          </w:tcPr>
+          <w:p>
+            <w:pPr>
+              <w:ind w:firstLine="0"/>
+              <w:jc w:val="center"/>
+            </w:pPr>
+            <w:r>
+              <w:t>Событие</w:t>
+            </w:r>
+          </w:p>
+        </w:tc>
+        <w:tc>
+          <w:tcPr>
+            <w:tcW w:w="6797" w:type="dxa"/>
+          </w:tcPr>
+          <w:p>
+            <w:pPr>
+              <w:ind w:firstLine="0"/>
+              <w:jc w:val="center"/>
+            </w:pPr>
+            <w:r>
+              <w:t>Важность этапа для развития архитектуры</w:t>
+            </w:r>
+          </w:p>
+        </w:tc>
+      </w:tr>
+      <w:tr>
+        <w:tc>
+          <w:tcPr>
+            <w:tcW w:w="2547" w:type="dxa"/>
+          </w:tcPr>
+          <w:p>
+            <w:pPr>
+              <w:ind w:firstLine="0"/>
+              <w:jc w:val="center"/>
+              <w:rPr>
+                <w:lang w:val="en-US"/>
+              </w:rPr>
+            </w:pPr>
+            <w:r>
+              <w:t xml:space="preserve">Выпуск </w:t>
+            </w:r>
+            <w:r>
+              <w:rPr>
+                <w:lang w:val="en-US"/>
+              </w:rPr>
+              <w:t xml:space="preserve">Intel </w:t>
+            </w:r>
+            <w:r>
+              <w:t>8086 (19</w:t>
+            </w:r>
+            <w:r>
+              <w:rPr>
+                <w:lang w:val="en-US"/>
+              </w:rPr>
+              <w:t>78)</w:t>
+            </w:r>
+          </w:p>
+        </w:tc>
+        <w:tc>
+          <w:tcPr>
+            <w:tcW w:w="6797" w:type="dxa"/>
+          </w:tcPr>
+          <w:p>
+            <w:pPr>
+              <w:ind w:firstLine="0"/>
+            </w:pPr>
+            <w:r>
+              <w:t>Первый коммерческий процессор</w:t>
+            </w:r>
+            <w:r>
+              <w:t xml:space="preserve"> </w:t>
+            </w:r>
+            <w:r>
+              <w:t xml:space="preserve">с реализованной в нём архитектурой </w:t>
+            </w:r>
+            <w:r>
+              <w:rPr>
+                <w:lang w:val="en-US"/>
+              </w:rPr>
+              <w:t>x</w:t>
+            </w:r>
+            <w:r>
+              <w:t>86</w:t>
+            </w:r>
+            <w:r>
+              <w:t>.</w:t>
+            </w:r>
+          </w:p>
+        </w:tc>
+      </w:tr>
+      <w:tr>
+        <w:tc>
+          <w:tcPr>
+            <w:tcW w:w="2547" w:type="dxa"/>
+          </w:tcPr>
+          <w:p>
+            <w:pPr>
+              <w:ind w:firstLine="0"/>
+              <w:jc w:val="center"/>
+              <w:rPr>
+                <w:lang w:val="en-US"/>
+              </w:rPr>
+            </w:pPr>
+            <w:r>
+              <w:t xml:space="preserve">Выпуск </w:t>
+            </w:r>
+            <w:r>
+              <w:rPr>
+                <w:lang w:val="en-US"/>
+              </w:rPr>
+              <w:t>Intel 80286 (1982)</w:t>
+            </w:r>
+          </w:p>
+        </w:tc>
+        <w:tc>
+          <w:tcPr>
+            <w:tcW w:w="6797" w:type="dxa"/>
+          </w:tcPr>
+          <w:p>
+            <w:pPr>
+              <w:ind w:firstLine="0"/>
+            </w:pPr>
+            <w:r>
+              <w:t>Появление такого понятия как защищённый режим и виртуальная память.</w:t>
+            </w:r>
+          </w:p>
+        </w:tc>
+      </w:tr>
+      <w:tr>
+        <w:tc>
+          <w:tcPr>
+            <w:tcW w:w="2547" w:type="dxa"/>
+            <w:tcBorders>
+              <w:bottom w:val="single" w:sz="4" w:space="0" w:color="auto"/>
+            </w:tcBorders>
+          </w:tcPr>
+          <w:p>
+            <w:pPr>
+              <w:ind w:firstLine="0"/>
+              <w:jc w:val="center"/>
+              <w:rPr>
+                <w:lang w:val="en-US"/>
+              </w:rPr>
+            </w:pPr>
+            <w:r>
+              <w:t xml:space="preserve">Выпуск </w:t>
+            </w:r>
+            <w:r>
+              <w:rPr>
+                <w:lang w:val="en-US"/>
+              </w:rPr>
+              <w:t>Intel 80386</w:t>
+            </w:r>
+            <w:r>
+              <w:rPr>
+                <w:lang w:val="en-US"/>
+              </w:rPr>
+              <w:t xml:space="preserve"> (19xx)</w:t>
+            </w:r>
+          </w:p>
+        </w:tc>
+        <w:tc>
+          <w:tcPr>
+            <w:tcW w:w="6797" w:type="dxa"/>
+            <w:tcBorders>
+              <w:bottom w:val="single" w:sz="4" w:space="0" w:color="auto"/>
+            </w:tcBorders>
+          </w:tcPr>
+          <w:p>
+            <w:pPr>
+              <w:ind w:firstLine="0"/>
+            </w:pPr>
+            <w:r>
+              <w:t xml:space="preserve">Первый 32-х разрядный процессор, </w:t>
+            </w:r>
+            <w:r>
+              <w:t>появление режима виртуального 8086, аппаратной отладки и страничного преобразования.</w:t>
+            </w:r>
+          </w:p>
+        </w:tc>
+      </w:tr>
+      <w:tr>
+        <w:tc>
+          <w:tcPr>
+            <w:tcW w:w="2547" w:type="dxa"/>
+          </w:tcPr>
+          <w:p>
+            <w:pPr>
+              <w:ind w:firstLine="0"/>
+              <w:jc w:val="center"/>
+              <w:rPr>
+                <w:lang w:val="en-US"/>
+              </w:rPr>
+            </w:pPr>
+            <w:r>
+              <w:t xml:space="preserve">Выпуск </w:t>
+            </w:r>
+            <w:r>
+              <w:rPr>
+                <w:lang w:val="en-US"/>
+              </w:rPr>
+              <w:t>Intel Pentium (i586) (1993)</w:t>
+            </w:r>
+          </w:p>
+        </w:tc>
+        <w:tc>
+          <w:tcPr>
+            <w:tcW w:w="6797" w:type="dxa"/>
+          </w:tcPr>
+          <w:p>
+            <w:pPr>
+              <w:ind w:firstLine="0"/>
+            </w:pPr>
+            <w:r>
+              <w:t xml:space="preserve">Первый </w:t>
+            </w:r>
+            <w:proofErr w:type="spellStart"/>
+            <w:r>
+              <w:t>суперскалярный</w:t>
+            </w:r>
+            <w:proofErr w:type="spellEnd"/>
+            <w:r>
+              <w:t xml:space="preserve"> и </w:t>
+            </w:r>
+            <w:proofErr w:type="spellStart"/>
+            <w:r>
+              <w:t>суперковейерный</w:t>
+            </w:r>
+            <w:proofErr w:type="spellEnd"/>
+            <w:r>
+              <w:t xml:space="preserve"> процессор. </w:t>
+            </w:r>
+            <w:r>
+              <w:t xml:space="preserve">Номерные названия ушли по причине </w:t>
+            </w:r>
+            <w:r>
+              <w:t>невозможности запатентовать число.</w:t>
+            </w:r>
+          </w:p>
+        </w:tc>
+      </w:tr>
+      <w:tr>
+        <w:tc>
+          <w:tcPr>
+            <w:tcW w:w="2547" w:type="dxa"/>
+          </w:tcPr>
+          <w:p>
+            <w:pPr>
+              <w:ind w:firstLine="0"/>
+              <w:jc w:val="center"/>
+              <w:rPr>
+                <w:lang w:val="en-US"/>
+              </w:rPr>
+            </w:pPr>
+            <w:r>
+              <w:t>Выпуск</w:t>
+            </w:r>
+            <w:r>
+              <w:rPr>
+                <w:lang w:val="en-US"/>
+              </w:rPr>
+              <w:t xml:space="preserve"> </w:t>
+            </w:r>
+            <w:r>
+              <w:rPr>
+                <w:lang w:val="en-US"/>
+              </w:rPr>
+              <w:t>Intel Pentium Pro (i686) (1995)</w:t>
+            </w:r>
+          </w:p>
+        </w:tc>
+        <w:tc>
+          <w:tcPr>
+            <w:tcW w:w="6797" w:type="dxa"/>
+          </w:tcPr>
+          <w:p>
+            <w:pPr>
+              <w:ind w:firstLine="0"/>
+            </w:pPr>
+            <w:r>
+              <w:t xml:space="preserve">Появление блоков предсказания ветвлений, переименования регистров, </w:t>
+            </w:r>
+            <w:r>
+              <w:rPr>
+                <w:lang w:val="en-US"/>
+              </w:rPr>
+              <w:t>RISC</w:t>
+            </w:r>
+            <w:r>
+              <w:t>-</w:t>
+            </w:r>
+            <w:r>
+              <w:t xml:space="preserve">ядра, интеграция </w:t>
+            </w:r>
+            <w:r>
+              <w:rPr>
+                <w:lang w:val="en-US"/>
+              </w:rPr>
+              <w:t>L</w:t>
+            </w:r>
+            <w:r>
+              <w:t xml:space="preserve">2 </w:t>
+            </w:r>
+            <w:r>
+              <w:t>кэша в один корпус с ядром.</w:t>
+            </w:r>
+          </w:p>
+        </w:tc>
+      </w:tr>
+      <w:tr>
+        <w:tc>
+          <w:tcPr>
+            <w:tcW w:w="2547" w:type="dxa"/>
+          </w:tcPr>
+          <w:p>
+            <w:pPr>
+              <w:ind w:firstLine="0"/>
+              <w:jc w:val="center"/>
+              <w:rPr>
+                <w:lang w:val="en-US"/>
+              </w:rPr>
+            </w:pPr>
+            <w:r>
+              <w:t xml:space="preserve">Выпуск </w:t>
+            </w:r>
+            <w:r>
+              <w:rPr>
+                <w:lang w:val="en-US"/>
+              </w:rPr>
+              <w:t>Intel Pentium MMX (1997)</w:t>
+            </w:r>
+          </w:p>
+        </w:tc>
+        <w:tc>
+          <w:tcPr>
+            <w:tcW w:w="6797" w:type="dxa"/>
+          </w:tcPr>
+          <w:p>
+            <w:pPr>
+              <w:ind w:firstLine="0"/>
+            </w:pPr>
+            <w:r>
+              <w:t xml:space="preserve">Появление поддержки технологии </w:t>
+            </w:r>
+            <w:r>
+              <w:rPr>
+                <w:lang w:val="en-US"/>
+              </w:rPr>
+              <w:t>MMX</w:t>
+            </w:r>
+            <w:r>
+              <w:t>.</w:t>
+            </w:r>
+          </w:p>
+        </w:tc>
+      </w:tr>
+      <w:tr>
+        <w:tc>
+          <w:tcPr>
+            <w:tcW w:w="2547" w:type="dxa"/>
+          </w:tcPr>
+          <w:p>
+            <w:pPr>
+              <w:ind w:firstLine="0"/>
+              <w:jc w:val="center"/>
+              <w:rPr>
+                <w:lang w:val="en-US"/>
+              </w:rPr>
+            </w:pPr>
+            <w:r>
+              <w:t>Выпуск</w:t>
+            </w:r>
+            <w:r>
+              <w:rPr>
+                <w:lang w:val="en-US"/>
+              </w:rPr>
+              <w:t xml:space="preserve"> </w:t>
+            </w:r>
+            <w:r>
+              <w:rPr>
+                <w:lang w:val="en-US"/>
+              </w:rPr>
+              <w:t>Intel LV-Xeon DP (2002)</w:t>
+            </w:r>
+          </w:p>
+        </w:tc>
+        <w:tc>
+          <w:tcPr>
+            <w:tcW w:w="6797" w:type="dxa"/>
+          </w:tcPr>
+          <w:p>
+            <w:pPr>
+              <w:ind w:firstLine="0"/>
+              <w:rPr>
+                <w:lang w:val="en-US"/>
+              </w:rPr>
+            </w:pPr>
+            <w:r>
+              <w:t xml:space="preserve">Появление технологии </w:t>
+            </w:r>
+            <w:r>
+              <w:rPr>
+                <w:lang w:val="en-US"/>
+              </w:rPr>
+              <w:t>Hyper-Threading.</w:t>
+            </w:r>
+          </w:p>
+        </w:tc>
+      </w:tr>
+      <w:tr>
+        <w:tc>
+          <w:tcPr>
+            <w:tcW w:w="2547" w:type="dxa"/>
+          </w:tcPr>
+          <w:p>
+            <w:pPr>
+              <w:ind w:firstLine="0"/>
+              <w:jc w:val="center"/>
+              <w:rPr>
+                <w:lang w:val="en-US"/>
+              </w:rPr>
+            </w:pPr>
+            <w:r>
+              <w:t xml:space="preserve">Выпуск </w:t>
+            </w:r>
+            <w:r>
+              <w:rPr>
+                <w:lang w:val="en-US"/>
+              </w:rPr>
+              <w:t>AMD Opteron (2003)</w:t>
+            </w:r>
+          </w:p>
+        </w:tc>
+        <w:tc>
+          <w:tcPr>
+            <w:tcW w:w="6797" w:type="dxa"/>
+          </w:tcPr>
+          <w:p>
+            <w:pPr>
+              <w:ind w:firstLine="0"/>
+            </w:pPr>
+            <w:r>
+              <w:t xml:space="preserve">Первый процессор с архитектурой </w:t>
+            </w:r>
+            <w:r>
+              <w:rPr>
+                <w:lang w:val="en-US"/>
+              </w:rPr>
+              <w:t>x</w:t>
+            </w:r>
+            <w:r>
+              <w:t>86-64</w:t>
+            </w:r>
+          </w:p>
+        </w:tc>
+      </w:tr>
+    </w:tbl>
+    <w:p/>
+    <w:p>
+      <w:r>
+        <w:t>К началу 2000-х годов стало очевидно, что 32-битное адресное пространство архитектуры x86 ограничивает производительность приложений, работающих с большими объёмами данных. 32-разрядное адресное пространство позволяет процессору осуществлять непосредственную адресацию лишь 4 ГБ данных. Этого может оказаться недостаточным для некоторых приложений, связанных, например, с обработкой видео или обслуживанием баз данных.</w:t>
+      </w:r>
+    </w:p>
+    <w:p>
+      <w:pPr>
+        <w:rPr>
+          <w:noProof/>
+        </w:rPr>
+      </w:pPr>
+      <w:r>
+        <w:t xml:space="preserve">Для решения этой проблемы </w:t>
+      </w:r>
+      <w:proofErr w:type="spellStart"/>
+      <w:r>
+        <w:t>Intel</w:t>
+      </w:r>
+      <w:proofErr w:type="spellEnd"/>
+      <w:r>
+        <w:t xml:space="preserve"> разработала новую архитектуру IA-64</w:t>
+      </w:r>
+      <w:r>
+        <w:t xml:space="preserve"> – </w:t>
+      </w:r>
+      <w:r>
+        <w:t xml:space="preserve">основу семейства процессоров </w:t>
+      </w:r>
+      <w:proofErr w:type="spellStart"/>
+      <w:r>
+        <w:t>Itanium</w:t>
+      </w:r>
+      <w:proofErr w:type="spellEnd"/>
+      <w:r>
+        <w:t>. Для обеспечения обратной совместимости со старыми приложениями, использующими 32-разрядный код, в IA-64 был предусмотрен режим эмуляции. Однако на практике данный режим работы оказался чрезвычайно медленным.</w:t>
+      </w:r>
+      <w:r>
+        <w:rPr>
+          <w:noProof/>
+        </w:rPr>
+        <w:t xml:space="preserve"> </w:t>
+      </w:r>
+      <w:r>
+        <w:rPr>
+          <w:noProof/>
+        </w:rPr>
+        <w:t xml:space="preserve">Архитектура процессоров семейства </w:t>
+      </w:r>
+      <w:r>
+        <w:rPr>
+          <w:noProof/>
+          <w:lang w:val="en-US"/>
+        </w:rPr>
+        <w:t xml:space="preserve">Itanium </w:t>
+      </w:r>
+      <w:r>
+        <w:rPr>
+          <w:noProof/>
+        </w:rPr>
+        <w:t>представлена на рисунке 1.</w:t>
+      </w:r>
+      <w:r>
+        <w:rPr>
+          <w:noProof/>
+        </w:rPr>
+        <w:t>5</w:t>
+      </w:r>
+      <w:r>
+        <w:rPr>
+          <w:noProof/>
+        </w:rPr>
+        <w:t>.</w:t>
+      </w:r>
+    </w:p>
+    <w:p>
+      <w:pPr>
+        <w:ind w:firstLine="0"/>
+        <w:rPr>
+          <w:noProof/>
+        </w:rPr>
+      </w:pPr>
+    </w:p>
+    <w:p>
+      <w:pPr>
+        <w:pStyle w:val="a4"/>
+      </w:pPr>
+      <w:r>
+        <w:drawing>
+          <wp:inline distT="0" distB="0" distL="0" distR="0" wp14:anchorId="30766BAB" wp14:editId="0902E0C9">
+            <wp:extent cx="4213513" cy="3160135"/>
+            <wp:effectExtent l="19050" t="19050" r="15875" b="21590"/>
+            <wp:docPr id="1" name="Picture 1"/>
+            <wp:cNvGraphicFramePr>
+              <a:graphicFrameLocks xmlns:a="http://schemas.openxmlformats.org/drawingml/2006/main" noChangeAspect="1"/>
+            </wp:cNvGraphicFramePr>
+            <a:graphic xmlns:a="http://schemas.openxmlformats.org/drawingml/2006/main">
+              <a:graphicData uri="http://schemas.openxmlformats.org/drawingml/2006/picture">
+                <pic:pic xmlns:pic="http://schemas.openxmlformats.org/drawingml/2006/picture">
+                  <pic:nvPicPr>
+                    <pic:cNvPr id="1" name="Itanium_architecture.svg.png"/>
+                    <pic:cNvPicPr/>
+                  </pic:nvPicPr>
+                  <pic:blipFill>
+                    <a:blip r:embed="rId15">
+                      <a:extLst>
+                        <a:ext uri="{28A0092B-C50C-407E-A947-70E740481C1C}">
+                          <a14:useLocalDpi xmlns:a14="http://schemas.microsoft.com/office/drawing/2010/main" val="0"/>
+                        </a:ext>
+                      </a:extLst>
+                    </a:blip>
+                    <a:stretch>
+                      <a:fillRect/>
+                    </a:stretch>
+                  </pic:blipFill>
+                  <pic:spPr>
+                    <a:xfrm>
+                      <a:off x="0" y="0"/>
+                      <a:ext cx="4223637" cy="3167728"/>
+                    </a:xfrm>
+                    <a:prstGeom prst="rect">
+                      <a:avLst/>
+                    </a:prstGeom>
+                    <a:ln>
+                      <a:solidFill>
+                        <a:schemeClr val="tx1"/>
+                      </a:solidFill>
+                    </a:ln>
+                  </pic:spPr>
+                </pic:pic>
+              </a:graphicData>
+            </a:graphic>
+          </wp:inline>
+        </w:drawing>
+      </w:r>
+    </w:p>
+    <w:p>
+      <w:pPr>
+        <w:pStyle w:val="a4"/>
+      </w:pPr>
+    </w:p>
+    <w:p>
+      <w:pPr>
+        <w:pStyle w:val="a4"/>
+        <w:rPr>
+          <w:lang w:val="ru-RU"/>
+        </w:rPr>
+      </w:pPr>
+      <w:r>
+        <w:rPr>
+          <w:lang w:val="ru-RU"/>
+        </w:rPr>
+        <w:t>Рисунок 1.</w:t>
+      </w:r>
+      <w:r>
+        <w:rPr>
+          <w:lang w:val="ru-RU"/>
+        </w:rPr>
+        <w:t>5</w:t>
+      </w:r>
+      <w:r>
+        <w:rPr>
+          <w:lang w:val="ru-RU"/>
+        </w:rPr>
+        <w:t xml:space="preserve"> – Схема архитектуры процессоров семейства </w:t>
+      </w:r>
+      <w:r>
+        <w:t>Itanium</w:t>
+      </w:r>
+    </w:p>
+    <w:p>
+      <w:pPr>
+        <w:pStyle w:val="a4"/>
+        <w:rPr>
+          <w:lang w:val="ru-RU"/>
+        </w:rPr>
+      </w:pPr>
+    </w:p>
+    <w:p>
+      <w:r>
+        <w:t xml:space="preserve">Компания AMD предложила альтернативное решение проблемы увеличения разрядности процессора. Вместо того, чтобы изобретать совершенно новую систему команд, было предложено ввести 64-разрядное расширение к уже существующей 32-разрядной архитектуре x86. Первоначально новая архитектура называлась x86-64, позже она была переименована в AMD64. Первоначально новый набор инструкций поддерживался процессорами семейств </w:t>
+      </w:r>
+      <w:proofErr w:type="spellStart"/>
+      <w:r>
+        <w:t>Opteron</w:t>
+      </w:r>
+      <w:proofErr w:type="spellEnd"/>
+      <w:r>
+        <w:t xml:space="preserve">, </w:t>
+      </w:r>
+      <w:proofErr w:type="spellStart"/>
+      <w:r>
+        <w:t>Athlon</w:t>
+      </w:r>
+      <w:proofErr w:type="spellEnd"/>
+      <w:r>
+        <w:t xml:space="preserve"> 64 и </w:t>
+      </w:r>
+      <w:proofErr w:type="spellStart"/>
+      <w:r>
+        <w:t>Turion</w:t>
+      </w:r>
+      <w:proofErr w:type="spellEnd"/>
+      <w:r>
+        <w:t xml:space="preserve"> 64 компании AMD. Успех процессоров, использующих технологию AMD64, наряду с вялым интересом к архитектуре IA-64, побудили </w:t>
+      </w:r>
+      <w:proofErr w:type="spellStart"/>
+      <w:r>
+        <w:t>Intel</w:t>
+      </w:r>
+      <w:proofErr w:type="spellEnd"/>
+      <w:r>
+        <w:t xml:space="preserve"> приобрести лицензию на набор инструкций AMD64. При этом был добавлен ряд специфических инструкций, не присутствовавших в изначальном наборе AMD64. Новая версия архитектуры получила название EM64T.</w:t>
+      </w:r>
+    </w:p>
+    <w:p>
+      <w:pPr>
+        <w:rPr>
+          <w:lang w:val="en-US"/>
+        </w:rPr>
+      </w:pPr>
+      <w:r>
+        <w:t xml:space="preserve">В литературе и названиях версий своих программных продуктов компании </w:t>
+      </w:r>
+      <w:proofErr w:type="spellStart"/>
+      <w:r>
+        <w:t>Microsoft</w:t>
+      </w:r>
+      <w:proofErr w:type="spellEnd"/>
+      <w:r>
+        <w:t xml:space="preserve"> и </w:t>
+      </w:r>
+      <w:proofErr w:type="spellStart"/>
+      <w:r>
+        <w:t>Sun</w:t>
+      </w:r>
+      <w:proofErr w:type="spellEnd"/>
+      <w:r>
+        <w:t xml:space="preserve"> используют объединённое именование AMD64/EM64T, когда речь заходит о 64-разрядных версиях их операционных систем </w:t>
+      </w:r>
+      <w:proofErr w:type="spellStart"/>
+      <w:r>
+        <w:t>Windows</w:t>
+      </w:r>
+      <w:proofErr w:type="spellEnd"/>
+      <w:r>
+        <w:t xml:space="preserve"> и </w:t>
+      </w:r>
+      <w:proofErr w:type="spellStart"/>
+      <w:r>
+        <w:t>Solaris</w:t>
+      </w:r>
+      <w:proofErr w:type="spellEnd"/>
+      <w:r>
+        <w:t xml:space="preserve"> соответственно. В то же время, поставщики программ для операционных систем семейства </w:t>
+      </w:r>
+      <w:proofErr w:type="spellStart"/>
+      <w:r>
+        <w:t>Linux</w:t>
+      </w:r>
+      <w:proofErr w:type="spellEnd"/>
+      <w:r>
+        <w:t xml:space="preserve">, BSD используют метки «x86-64» или «amd64», а в </w:t>
+      </w:r>
+      <w:proofErr w:type="spellStart"/>
+      <w:r>
+        <w:t>Mac</w:t>
+      </w:r>
+      <w:proofErr w:type="spellEnd"/>
+      <w:r>
+        <w:t xml:space="preserve"> OS X используется метка «x86_64», если необходимо подчеркнуть, что данное ПО использует 64-разрядные инструкции.</w:t>
+      </w:r>
+    </w:p>
+    <w:p>
+      <w:r>
+        <w:t xml:space="preserve">Процессоры данной архитектуры имеют два режима работы: </w:t>
+      </w:r>
+      <w:proofErr w:type="spellStart"/>
+      <w:r>
+        <w:t>Long</w:t>
+      </w:r>
+      <w:proofErr w:type="spellEnd"/>
+      <w:r>
+        <w:t xml:space="preserve"> </w:t>
+      </w:r>
+      <w:proofErr w:type="spellStart"/>
+      <w:r>
+        <w:t>mode</w:t>
+      </w:r>
+      <w:proofErr w:type="spellEnd"/>
+      <w:r>
+        <w:t xml:space="preserve"> и </w:t>
+      </w:r>
+      <w:proofErr w:type="spellStart"/>
+      <w:r>
+        <w:t>Legacy</w:t>
+      </w:r>
+      <w:proofErr w:type="spellEnd"/>
+      <w:r>
+        <w:t xml:space="preserve"> </w:t>
+      </w:r>
+      <w:proofErr w:type="spellStart"/>
+      <w:r>
+        <w:t>mode</w:t>
+      </w:r>
+      <w:proofErr w:type="spellEnd"/>
+      <w:r>
+        <w:t xml:space="preserve"> (режим совместимости с 32-битным процессорами на основе x86)</w:t>
+      </w:r>
+      <w:r>
+        <w:t xml:space="preserve">. </w:t>
+      </w:r>
+      <w:r>
+        <w:t>На рисунке 1.6 представлена диаграмма, содержащая данные о режимах работы и процессорах, для которых эти режимы работы были введены и которые их поддерживают.</w:t>
+      </w:r>
+    </w:p>
+    <w:p/>
+    <w:p>
+      <w:pPr>
+        <w:pStyle w:val="a4"/>
+      </w:pPr>
+      <w:r>
+        <w:drawing>
+          <wp:inline distT="0" distB="0" distL="0" distR="0" wp14:anchorId="3DD185FA" wp14:editId="5E546455">
+            <wp:extent cx="5101811" cy="3943350"/>
+            <wp:effectExtent l="19050" t="19050" r="22860" b="19050"/>
+            <wp:docPr id="3" name="Picture 3"/>
+            <wp:cNvGraphicFramePr>
+              <a:graphicFrameLocks xmlns:a="http://schemas.openxmlformats.org/drawingml/2006/main" noChangeAspect="1"/>
+            </wp:cNvGraphicFramePr>
+            <a:graphic xmlns:a="http://schemas.openxmlformats.org/drawingml/2006/main">
+              <a:graphicData uri="http://schemas.openxmlformats.org/drawingml/2006/picture">
+                <pic:pic xmlns:pic="http://schemas.openxmlformats.org/drawingml/2006/picture">
+                  <pic:nvPicPr>
+                    <pic:cNvPr id="3" name="AMD64StateDiagram.svg.png"/>
+                    <pic:cNvPicPr/>
+                  </pic:nvPicPr>
+                  <pic:blipFill>
+                    <a:blip r:embed="rId16">
+                      <a:extLst>
+                        <a:ext uri="{28A0092B-C50C-407E-A947-70E740481C1C}">
+                          <a14:useLocalDpi xmlns:a14="http://schemas.microsoft.com/office/drawing/2010/main" val="0"/>
+                        </a:ext>
+                      </a:extLst>
+                    </a:blip>
+                    <a:stretch>
+                      <a:fillRect/>
+                    </a:stretch>
+                  </pic:blipFill>
+                  <pic:spPr>
+                    <a:xfrm>
+                      <a:off x="0" y="0"/>
+                      <a:ext cx="5139894" cy="3972785"/>
+                    </a:xfrm>
+                    <a:prstGeom prst="rect">
+                      <a:avLst/>
+                    </a:prstGeom>
+                    <a:ln>
+                      <a:solidFill>
+                        <a:schemeClr val="tx1"/>
+                      </a:solidFill>
+                    </a:ln>
+                  </pic:spPr>
+                </pic:pic>
+              </a:graphicData>
+            </a:graphic>
+          </wp:inline>
+        </w:drawing>
+      </w:r>
+    </w:p>
+    <w:p>
+      <w:pPr>
+        <w:pStyle w:val="a4"/>
+      </w:pPr>
+    </w:p>
+    <w:p>
+      <w:pPr>
+        <w:pStyle w:val="a4"/>
+        <w:rPr>
+          <w:lang w:val="ru-RU"/>
+        </w:rPr>
+      </w:pPr>
+      <w:r>
+        <w:rPr>
+          <w:lang w:val="ru-RU"/>
+        </w:rPr>
+        <w:t>Рисунок 1.6 – Диаграмма режимов работы микропроцессоров</w:t>
+      </w:r>
+    </w:p>
+    <w:p>
+      <w:pPr>
+        <w:pStyle w:val="a4"/>
+        <w:rPr>
+          <w:lang w:val="ru-RU"/>
+        </w:rPr>
+      </w:pPr>
+    </w:p>
+    <w:p>
+      <w:r>
+        <w:t>«Длинный» режим является основным для процессоров AMD64. Этот режим даёт возможность воспользоваться всеми преимуществами архитектуры x86-64. Для использования этого режима необходима любая 64-битная операционная система.</w:t>
+      </w:r>
+    </w:p>
+    <w:p>
+      <w:r>
+        <w:t xml:space="preserve">Этот режим позволяет выполнять 64-битные программы. Также, для обратной совместимости, предусмотрена поддержка выполнения 32-битного кода, включая 32-битные приложения. Однако при запуске 32-битных программ в 64-битной системе, они не смогут использовать 64-битные системные библиотеки, и наоборот. Для решения этой задачи большинство 64-разрядных операционных систем предоставляет два набора системных API: один для </w:t>
+      </w:r>
+      <w:proofErr w:type="spellStart"/>
+      <w:r>
+        <w:t>нативных</w:t>
+      </w:r>
+      <w:proofErr w:type="spellEnd"/>
+      <w:r>
+        <w:t xml:space="preserve"> 64-битных приложений и другой для 32-битных программ. Этот подход аналогичен методике, использовавшейся в ранних 32-битных системах, таких как </w:t>
+      </w:r>
+      <w:proofErr w:type="spellStart"/>
+      <w:r>
+        <w:t>Windows</w:t>
+      </w:r>
+      <w:proofErr w:type="spellEnd"/>
+      <w:r>
+        <w:t xml:space="preserve"> 95 и </w:t>
+      </w:r>
+      <w:proofErr w:type="spellStart"/>
+      <w:r>
+        <w:t>Windows</w:t>
+      </w:r>
+      <w:proofErr w:type="spellEnd"/>
+      <w:r>
+        <w:t xml:space="preserve"> NT, для выполнения 16-битных программ.</w:t>
+      </w:r>
+    </w:p>
+    <w:p>
+      <w:r>
+        <w:t>В режиме «</w:t>
+      </w:r>
+      <w:proofErr w:type="spellStart"/>
+      <w:r>
+        <w:t>Long</w:t>
+      </w:r>
+      <w:proofErr w:type="spellEnd"/>
+      <w:r>
+        <w:t xml:space="preserve"> </w:t>
+      </w:r>
+      <w:proofErr w:type="spellStart"/>
+      <w:r>
+        <w:t>Mode</w:t>
+      </w:r>
+      <w:proofErr w:type="spellEnd"/>
+      <w:r>
+        <w:t>» были ликвидированы некоторые особенности архитектуры x86-32, такие как режим виртуального 8086 и сегментная модель памяти. Однако, осталась возможность использования сегментов FS и GS, что полезно для быстрого нахождения важных данных потока при переключении задач. Также аппаратная многозадачность и некоторые команды, связанные с устаревшими возможностями и работой с BCD-числами, которые редко используются в новых программах, были исключены. «Длинный» режим активируется установкой флага CR0.PG, который используется для включения страничного MMU</w:t>
+      </w:r>
+      <w:r>
+        <w:t xml:space="preserve">. </w:t>
+      </w:r>
+      <w:r>
+        <w:t>Таким образом, исполнение 64-битного кода с запрещённым страничным преобразованием невозможно. Это может вызвать определённые сложности в программировании, поскольку при переключении между «</w:t>
+      </w:r>
+      <w:proofErr w:type="spellStart"/>
+      <w:r>
+        <w:t>Long</w:t>
+      </w:r>
+      <w:proofErr w:type="spellEnd"/>
+      <w:r>
+        <w:t xml:space="preserve"> </w:t>
+      </w:r>
+      <w:proofErr w:type="spellStart"/>
+      <w:r>
+        <w:t>Mode</w:t>
+      </w:r>
+      <w:proofErr w:type="spellEnd"/>
+      <w:r>
+        <w:t>» и «</w:t>
+      </w:r>
+      <w:proofErr w:type="spellStart"/>
+      <w:r>
+        <w:t>Legacy</w:t>
+      </w:r>
+      <w:proofErr w:type="spellEnd"/>
+      <w:r>
+        <w:t xml:space="preserve"> </w:t>
+      </w:r>
+      <w:proofErr w:type="spellStart"/>
+      <w:r>
+        <w:t>Mode</w:t>
+      </w:r>
+      <w:proofErr w:type="spellEnd"/>
+      <w:r>
+        <w:t>» (например, для вызова функций BIOS или DOS, монитором виртуальной машины, и т. д.) требуется двойной сброс MMU, для чего код переключения должен располагаться в одинаково отображенной странице.</w:t>
+      </w:r>
+    </w:p>
+    <w:p>
+      <w:r>
+        <w:t>«Унаследованный» режим позволяет процессору x86-64 выполнять команды, предназначенные для процессоров x86, обеспечивая таким образом полную совместимость с 32-битным кодом и операционными системами для x86. В этом режиме процессор ведёт себя точно так же, как x86-процессор (</w:t>
+      </w:r>
+      <w:r>
+        <w:t>например</w:t>
+      </w:r>
+      <w:r>
+        <w:t>,</w:t>
+      </w:r>
+      <w:r>
+        <w:t xml:space="preserve"> как </w:t>
+      </w:r>
+      <w:proofErr w:type="spellStart"/>
+      <w:r>
+        <w:t>Athlon</w:t>
+      </w:r>
+      <w:proofErr w:type="spellEnd"/>
+      <w:r>
+        <w:t xml:space="preserve"> или </w:t>
+      </w:r>
+      <w:proofErr w:type="spellStart"/>
+      <w:r>
+        <w:t>Pentium</w:t>
+      </w:r>
+      <w:proofErr w:type="spellEnd"/>
+      <w:r>
+        <w:t xml:space="preserve"> III). Функции и возможности, предоставляемые архитектурой x86-64 (например, 64-битные регистры), в этом режиме, естественно, недоступны. В этом режиме 64-битные программы и операционные системы работать не будут.</w:t>
+      </w:r>
+    </w:p>
+    <w:p>
+      <w:r>
+        <w:t xml:space="preserve">Разрабатывая архитектуру AMD64 (AMD-реализации x86-64), инженеры корпорации AMD решили навсегда покончить с главным «рудиментом» архитектуры x86 </w:t>
+      </w:r>
+      <w:r>
+        <w:t>–</w:t>
+      </w:r>
+      <w:r>
+        <w:t xml:space="preserve"> сегментной моделью памяти, которая поддерживалась ещё со времён 8086. Однако из-за этого при разработке первой x86-64-версии своего продукта для виртуализации программисты компании </w:t>
+      </w:r>
+      <w:proofErr w:type="spellStart"/>
+      <w:r>
+        <w:t>VMware</w:t>
+      </w:r>
+      <w:proofErr w:type="spellEnd"/>
+      <w:r>
+        <w:t xml:space="preserve"> столкнулись с непреодолимыми трудностями при реализации виртуальной машины для 64-битных гостевых систем</w:t>
+      </w:r>
+      <w:r>
+        <w:t xml:space="preserve"> </w:t>
+      </w:r>
+      <w:bookmarkStart w:id="7" w:name="_GoBack"/>
+      <w:bookmarkEnd w:id="7"/>
+      <w:r>
+        <w:t>[</w:t>
+      </w:r>
+      <w:r>
+        <w:t>11</w:t>
+      </w:r>
+      <w:r>
+        <w:t>]</w:t>
+      </w:r>
+      <w:r>
+        <w:t>: поскольку для отделения кода монитора от кода «гостя» программой использовался механизм сегментации, эта задача стала практически неразрешимой.</w:t>
+      </w:r>
+    </w:p>
+    <w:p>
+      <w:r>
+        <w:br w:type="page"/>
+      </w:r>
+    </w:p>
+    <w:p>
       <w:pPr>
         <w:pStyle w:val="a2"/>
       </w:pPr>
-      <w:bookmarkStart w:id="7" w:name="_Toc166162985"/>
-      <w:bookmarkStart w:id="8" w:name="_Toc209190723"/>
-      <w:bookmarkStart w:id="9" w:name="_Toc209348246"/>
+      <w:bookmarkStart w:id="8" w:name="_Toc166162985"/>
+      <w:bookmarkStart w:id="9" w:name="_Toc209190723"/>
+      <w:bookmarkStart w:id="10" w:name="_Toc209348246"/>
       <w:bookmarkEnd w:id="1"/>
       <w:r>
         <w:t>Заключение</w:t>
       </w:r>
-      <w:bookmarkEnd w:id="7"/>
       <w:bookmarkEnd w:id="8"/>
       <w:bookmarkEnd w:id="9"/>
+      <w:bookmarkEnd w:id="10"/>
     </w:p>
     <w:p/>
     <w:p>
@@ -3707,9 +5360,9 @@
       <w:pPr>
         <w:pStyle w:val="a2"/>
       </w:pPr>
-      <w:bookmarkStart w:id="10" w:name="_Toc166162986"/>
-      <w:bookmarkStart w:id="11" w:name="_Toc209190724"/>
-      <w:bookmarkStart w:id="12" w:name="_Toc209348247"/>
+      <w:bookmarkStart w:id="11" w:name="_Toc166162986"/>
+      <w:bookmarkStart w:id="12" w:name="_Toc209190724"/>
+      <w:bookmarkStart w:id="13" w:name="_Toc209348247"/>
       <w:r>
         <w:t xml:space="preserve">Список </w:t>
       </w:r>
@@ -3719,9 +5372,9 @@
       <w:r>
         <w:t xml:space="preserve"> источников</w:t>
       </w:r>
-      <w:bookmarkEnd w:id="10"/>
       <w:bookmarkEnd w:id="11"/>
       <w:bookmarkEnd w:id="12"/>
+      <w:bookmarkEnd w:id="13"/>
     </w:p>
     <w:p>
       <w:pPr>
@@ -3828,8 +5481,6 @@
         </w:rPr>
         <w:t>Дата доступа: 20.09.2025.</w:t>
       </w:r>
-      <w:bookmarkStart w:id="13" w:name="_GoBack"/>
-      <w:bookmarkEnd w:id="13"/>
     </w:p>
     <w:p>
       <w:pPr>
@@ -3840,9 +5491,11 @@
           <w:lang w:val="ru-RU"/>
         </w:rPr>
       </w:pPr>
+      <w:proofErr w:type="spellStart"/>
       <w:r>
         <w:t>AnandTech</w:t>
       </w:r>
+      <w:proofErr w:type="spellEnd"/>
       <w:r>
         <w:rPr>
           <w:lang w:val="ru-RU"/>
@@ -3913,9 +5566,11 @@
         </w:rPr>
         <w:t xml:space="preserve"> </w:t>
       </w:r>
+      <w:proofErr w:type="spellStart"/>
       <w:r>
         <w:t>AnandTech</w:t>
       </w:r>
+      <w:proofErr w:type="spellEnd"/>
       <w:r>
         <w:rPr>
           <w:lang w:val="ru-RU"/>
@@ -4173,6 +5828,7 @@
           <w:lang w:val="ru-RU"/>
         </w:rPr>
       </w:pPr>
+      <w:proofErr w:type="spellStart"/>
       <w:r>
         <w:rPr>
           <w:rFonts w:cs="Times New Roman"/>
@@ -4180,6 +5836,7 @@
         </w:rPr>
         <w:t>Phoronix</w:t>
       </w:r>
+      <w:proofErr w:type="spellEnd"/>
       <w:r>
         <w:rPr>
           <w:rFonts w:cs="Times New Roman"/>
@@ -4262,6 +5919,7 @@
           <w:lang w:val="ru-RU"/>
         </w:rPr>
       </w:pPr>
+      <w:proofErr w:type="spellStart"/>
       <w:r>
         <w:rPr>
           <w:rFonts w:cs="Times New Roman"/>
@@ -4269,6 +5927,7 @@
         </w:rPr>
         <w:t>TechPowerUp</w:t>
       </w:r>
+      <w:proofErr w:type="spellEnd"/>
       <w:r>
         <w:rPr>
           <w:rFonts w:cs="Times New Roman"/>
@@ -4343,6 +6002,7 @@
           <w:lang w:val="ru-RU"/>
         </w:rPr>
       </w:pPr>
+      <w:proofErr w:type="spellStart"/>
       <w:r>
         <w:rPr>
           <w:rFonts w:cs="Times New Roman"/>
@@ -4350,6 +6010,7 @@
         </w:rPr>
         <w:t>AnandTech</w:t>
       </w:r>
+      <w:proofErr w:type="spellEnd"/>
       <w:r>
         <w:rPr>
           <w:rFonts w:cs="Times New Roman"/>
@@ -4432,6 +6093,7 @@
           <w:lang w:val="ru-RU"/>
         </w:rPr>
       </w:pPr>
+      <w:proofErr w:type="spellStart"/>
       <w:r>
         <w:rPr>
           <w:rFonts w:cs="Times New Roman"/>
@@ -4439,6 +6101,7 @@
         </w:rPr>
         <w:t>AnandTech</w:t>
       </w:r>
+      <w:proofErr w:type="spellEnd"/>
       <w:r>
         <w:rPr>
           <w:rFonts w:cs="Times New Roman"/>
@@ -4515,7 +6178,23 @@
           <w:szCs w:val="28"/>
           <w:lang w:val="ru-RU"/>
         </w:rPr>
-        <w:t>Дата доступа 26.09.2022.</w:t>
+        <w:t>Дата доступа</w:t>
+      </w:r>
+      <w:r>
+        <w:rPr>
+          <w:rFonts w:cs="Times New Roman"/>
+          <w:szCs w:val="28"/>
+          <w:lang w:val="ru-RU"/>
+        </w:rPr>
+        <w:t>:</w:t>
+      </w:r>
+      <w:r>
+        <w:rPr>
+          <w:rFonts w:cs="Times New Roman"/>
+          <w:szCs w:val="28"/>
+          <w:lang w:val="ru-RU"/>
+        </w:rPr>
+        <w:t xml:space="preserve"> 26.09.2022.</w:t>
       </w:r>
     </w:p>
     <w:p>
@@ -4527,6 +6206,63 @@
           <w:lang w:val="ru-RU"/>
         </w:rPr>
       </w:pPr>
+      <w:proofErr w:type="spellStart"/>
+      <w:r>
+        <w:rPr>
+          <w:rFonts w:cs="Times New Roman"/>
+          <w:szCs w:val="28"/>
+        </w:rPr>
+        <w:t>Pagetable</w:t>
+      </w:r>
+      <w:proofErr w:type="spellEnd"/>
+      <w:r>
+        <w:rPr>
+          <w:rFonts w:cs="Times New Roman"/>
+          <w:szCs w:val="28"/>
+          <w:lang w:val="ru-RU"/>
+        </w:rPr>
+        <w:t xml:space="preserve"> [</w:t>
+      </w:r>
+      <w:r>
+        <w:rPr>
+          <w:rFonts w:cs="Times New Roman"/>
+          <w:szCs w:val="28"/>
+          <w:lang w:val="ru-RU"/>
+        </w:rPr>
+        <w:t>Электронный ресурс</w:t>
+      </w:r>
+      <w:r>
+        <w:rPr>
+          <w:rFonts w:cs="Times New Roman"/>
+          <w:szCs w:val="28"/>
+          <w:lang w:val="ru-RU"/>
+        </w:rPr>
+        <w:t>]</w:t>
+      </w:r>
+      <w:r>
+        <w:rPr>
+          <w:rFonts w:cs="Times New Roman"/>
+          <w:szCs w:val="28"/>
+          <w:lang w:val="ru-RU"/>
+        </w:rPr>
+        <w:t xml:space="preserve">. – Режим доступа: </w:t>
+      </w:r>
+      <w:r>
+        <w:rPr>
+          <w:rFonts w:cs="Times New Roman"/>
+          <w:szCs w:val="28"/>
+          <w:lang w:val="ru-RU"/>
+        </w:rPr>
+        <w:t>http://www.pagetable.com/?p=25</w:t>
+      </w:r>
+      <w:r>
+        <w:rPr>
+          <w:rFonts w:cs="Times New Roman"/>
+          <w:szCs w:val="28"/>
+          <w:lang w:val="ru-RU"/>
+        </w:rPr>
+        <w:t>. – Дата доступа: 18.07.2011.</w:t>
+      </w:r>
     </w:p>
     <w:sectPr>
       <w:pgSz w:w="11906" w:h="16838"/>
@@ -4544,9 +6280,6 @@
 <w:endnotes xmlns:wpc="http://schemas.microsoft.com/office/word/2010/wordprocessingCanvas" xmlns:cx="http://schemas.microsoft.com/office/drawing/2014/chartex" xmlns:cx1="http://schemas.microsoft.com/office/drawing/2015/9/8/chartex" xmlns:cx2="http://schemas.microsoft.com/office/drawing/2015/10/21/chartex" xmlns:cx3="http://schemas.microsoft.com/office/drawing/2016/5/9/chartex" xmlns:cx4="http://schemas.microsoft.com/office/drawing/2016/5/10/chartex" xmlns:cx5="http://schemas.microsoft.com/office/drawing/2016/5/11/chartex" xmlns:cx6="http://schemas.microsoft.com/office/drawing/2016/5/12/chartex" xmlns:cx7="http://schemas.microsoft.com/office/drawing/2016/5/13/chartex" xmlns:cx8="http://schemas.microsoft.com/office/drawing/2016/5/14/chartex" xmlns:mc="http://schemas.openxmlformats.org/markup-compatibility/2006" xmlns:aink="http://schemas.microsoft.com/office/drawing/2016/ink" xmlns:am3d="http://schemas.microsoft.com/office/drawing/2017/model3d" xmlns:o="urn:schemas-microsoft-com:office:office" xmlns:r="http://schemas.openxmlformats.org/officeDocument/2006/relationships" xmlns:m="http://schemas.openxmlformats.org/officeDocument/2006/math" xmlns:v="urn:schemas-microsoft-com:vml" xmlns:wp14="http://schemas.microsoft.com/office/word/2010/wordprocessingDrawing" xmlns:wp="http://schemas.openxmlformats.org/drawingml/2006/wordprocessingDrawing" xmlns:w10="urn:schemas-microsoft-com:office:word" xmlns:w="http://schemas.openxmlformats.org/wordprocessingml/2006/main" xmlns:w14="http://schemas.microsoft.com/office/word/2010/wordml" xmlns:w15="http://schemas.microsoft.com/office/word/2012/wordml" xmlns:w16cex="http://schemas.microsoft.com/office/word/2018/wordml/cex" xmlns:w16cid="http://schemas.microsoft.com/office/word/2016/wordml/cid" xmlns:w16="http://schemas.microsoft.com/office/word/2018/wordml" xmlns:w16se="http://schemas.microsoft.com/office/word/2015/wordml/symex" xmlns:wpg="http://schemas.microsoft.com/office/word/2010/wordprocessingGroup" xmlns:wpi="http://schemas.microsoft.com/office/word/2010/wordprocessingInk" xmlns:wne="http://schemas.microsoft.com/office/word/2006/wordml" xmlns:wps="http://schemas.microsoft.com/office/word/2010/wordprocessingShape" mc:Ignorable="w14 w15 w16se w16cid w16 w16cex wp14">
   <w:endnote w:type="separator" w:id="-1">
     <w:p>
-      <w:pPr>
-        <w:spacing w:line="240" w:lineRule="auto"/>
-      </w:pPr>
       <w:r>
         <w:separator/>
       </w:r>
@@ -4554,9 +6287,6 @@
   </w:endnote>
   <w:endnote w:type="continuationSeparator" w:id="0">
     <w:p>
-      <w:pPr>
-        <w:spacing w:line="240" w:lineRule="auto"/>
-      </w:pPr>
       <w:r>
         <w:continuationSeparator/>
       </w:r>
@@ -4646,9 +6376,6 @@
 <w:footnotes xmlns:wpc="http://schemas.microsoft.com/office/word/2010/wordprocessingCanvas" xmlns:cx="http://schemas.microsoft.com/office/drawing/2014/chartex" xmlns:cx1="http://schemas.microsoft.com/office/drawing/2015/9/8/chartex" xmlns:cx2="http://schemas.microsoft.com/office/drawing/2015/10/21/chartex" xmlns:cx3="http://schemas.microsoft.com/office/drawing/2016/5/9/chartex" xmlns:cx4="http://schemas.microsoft.com/office/drawing/2016/5/10/chartex" xmlns:cx5="http://schemas.microsoft.com/office/drawing/2016/5/11/chartex" xmlns:cx6="http://schemas.microsoft.com/office/drawing/2016/5/12/chartex" xmlns:cx7="http://schemas.microsoft.com/office/drawing/2016/5/13/chartex" xmlns:cx8="http://schemas.microsoft.com/office/drawing/2016/5/14/chartex" xmlns:mc="http://schemas.openxmlformats.org/markup-compatibility/2006" xmlns:aink="http://schemas.microsoft.com/office/drawing/2016/ink" xmlns:am3d="http://schemas.microsoft.com/office/drawing/2017/model3d" xmlns:o="urn:schemas-microsoft-com:office:office" xmlns:r="http://schemas.openxmlformats.org/officeDocument/2006/relationships" xmlns:m="http://schemas.openxmlformats.org/officeDocument/2006/math" xmlns:v="urn:schemas-microsoft-com:vml" xmlns:wp14="http://schemas.microsoft.com/office/word/2010/wordprocessingDrawing" xmlns:wp="http://schemas.openxmlformats.org/drawingml/2006/wordprocessingDrawing" xmlns:w10="urn:schemas-microsoft-com:office:word" xmlns:w="http://schemas.openxmlformats.org/wordprocessingml/2006/main" xmlns:w14="http://schemas.microsoft.com/office/word/2010/wordml" xmlns:w15="http://schemas.microsoft.com/office/word/2012/wordml" xmlns:w16cex="http://schemas.microsoft.com/office/word/2018/wordml/cex" xmlns:w16cid="http://schemas.microsoft.com/office/word/2016/wordml/cid" xmlns:w16="http://schemas.microsoft.com/office/word/2018/wordml" xmlns:w16se="http://schemas.microsoft.com/office/word/2015/wordml/symex" xmlns:wpg="http://schemas.microsoft.com/office/word/2010/wordprocessingGroup" xmlns:wpi="http://schemas.microsoft.com/office/word/2010/wordprocessingInk" xmlns:wne="http://schemas.microsoft.com/office/word/2006/wordml" xmlns:wps="http://schemas.microsoft.com/office/word/2010/wordprocessingShape" mc:Ignorable="w14 w15 w16se w16cid w16 w16cex wp14">
   <w:footnote w:type="separator" w:id="-1">
     <w:p>
-      <w:pPr>
-        <w:spacing w:line="240" w:lineRule="auto"/>
-      </w:pPr>
       <w:r>
         <w:separator/>
       </w:r>
@@ -4656,9 +6383,6 @@
   </w:footnote>
   <w:footnote w:type="continuationSeparator" w:id="0">
     <w:p>
-      <w:pPr>
-        <w:spacing w:line="240" w:lineRule="auto"/>
-      </w:pPr>
       <w:r>
         <w:continuationSeparator/>
       </w:r>
@@ -10050,11 +11774,11 @@
   <w:style w:type="paragraph" w:default="1" w:styleId="Normal">
     <w:name w:val="Normal"/>
     <w:qFormat/>
-    <w:rsid w:val="004621C7"/>
+    <w:rsid w:val="00F5117F"/>
     <w:pPr>
       <w:widowControl w:val="0"/>
       <w:suppressAutoHyphens/>
-      <w:spacing w:after="0" w:line="276" w:lineRule="auto"/>
+      <w:spacing w:after="0" w:line="240" w:lineRule="auto"/>
       <w:ind w:firstLine="709"/>
       <w:jc w:val="both"/>
     </w:pPr>
@@ -10244,7 +11968,6 @@
     <w:qFormat/>
     <w:rsid w:val="00236E22"/>
     <w:pPr>
-      <w:spacing w:line="240" w:lineRule="auto"/>
       <w:ind w:firstLine="0"/>
       <w:jc w:val="center"/>
     </w:pPr>
@@ -10299,9 +12022,6 @@
     <w:semiHidden/>
     <w:unhideWhenUsed/>
     <w:rsid w:val="00264C2B"/>
-    <w:pPr>
-      <w:spacing w:line="240" w:lineRule="auto"/>
-    </w:pPr>
     <w:rPr>
       <w:sz w:val="20"/>
       <w:szCs w:val="20"/>
@@ -10365,7 +12085,6 @@
         <w:tab w:val="center" w:pos="4677"/>
         <w:tab w:val="right" w:pos="9355"/>
       </w:tabs>
-      <w:spacing w:line="240" w:lineRule="auto"/>
     </w:pPr>
   </w:style>
   <w:style w:type="character" w:customStyle="1" w:styleId="HeaderChar">
@@ -10390,7 +12109,6 @@
     <w:qFormat/>
     <w:rsid w:val="00990CF0"/>
     <w:pPr>
-      <w:spacing w:line="240" w:lineRule="auto"/>
       <w:ind w:firstLine="0"/>
       <w:jc w:val="center"/>
     </w:pPr>
@@ -10464,7 +12182,6 @@
       <w:tabs>
         <w:tab w:val="right" w:leader="dot" w:pos="9344"/>
       </w:tabs>
-      <w:spacing w:line="240" w:lineRule="auto"/>
       <w:ind w:firstLine="0"/>
     </w:pPr>
   </w:style>
@@ -10494,7 +12211,6 @@
         <w:tab w:val="right" w:leader="dot" w:pos="9344"/>
       </w:tabs>
       <w:suppressAutoHyphens w:val="0"/>
-      <w:spacing w:line="240" w:lineRule="auto"/>
       <w:ind w:left="652" w:hanging="425"/>
       <w:jc w:val="left"/>
     </w:pPr>
@@ -10520,7 +12236,7 @@
         <w:tab w:val="right" w:leader="dot" w:pos="9344"/>
       </w:tabs>
       <w:suppressAutoHyphens w:val="0"/>
-      <w:spacing w:after="100" w:line="240" w:lineRule="auto"/>
+      <w:spacing w:after="100"/>
       <w:ind w:left="440" w:firstLine="0"/>
       <w:jc w:val="left"/>
     </w:pPr>
@@ -10555,7 +12271,6 @@
       <w:numPr>
         <w:numId w:val="3"/>
       </w:numPr>
-      <w:spacing w:line="240" w:lineRule="auto"/>
       <w:ind w:left="964" w:hanging="255"/>
       <w:contextualSpacing w:val="0"/>
       <w:jc w:val="left"/>
@@ -10611,7 +12326,6 @@
         <w:ilvl w:val="1"/>
         <w:numId w:val="3"/>
       </w:numPr>
-      <w:spacing w:line="240" w:lineRule="auto"/>
       <w:ind w:left="1134" w:hanging="425"/>
       <w:jc w:val="left"/>
       <w:outlineLvl w:val="1"/>
@@ -10680,7 +12394,6 @@
       <w:tabs>
         <w:tab w:val="left" w:pos="4536"/>
       </w:tabs>
-      <w:spacing w:line="240" w:lineRule="auto"/>
       <w:ind w:firstLine="0"/>
       <w:jc w:val="center"/>
     </w:pPr>
@@ -10723,7 +12436,7 @@
     <w:pPr>
       <w:widowControl/>
       <w:suppressAutoHyphens w:val="0"/>
-      <w:spacing w:before="100" w:beforeAutospacing="1" w:after="100" w:afterAutospacing="1" w:line="240" w:lineRule="auto"/>
+      <w:spacing w:before="100" w:beforeAutospacing="1" w:after="100" w:afterAutospacing="1"/>
       <w:ind w:firstLine="0"/>
       <w:jc w:val="left"/>
     </w:pPr>
@@ -10776,7 +12489,7 @@
     <w:qFormat/>
     <w:rsid w:val="007E44DF"/>
     <w:pPr>
-      <w:spacing w:before="0" w:line="240" w:lineRule="auto"/>
+      <w:spacing w:before="0"/>
       <w:ind w:firstLine="0"/>
       <w:jc w:val="center"/>
     </w:pPr>
@@ -10800,7 +12513,6 @@
       <w:autoSpaceDE w:val="0"/>
       <w:autoSpaceDN w:val="0"/>
       <w:adjustRightInd w:val="0"/>
-      <w:spacing w:line="240" w:lineRule="auto"/>
       <w:jc w:val="left"/>
     </w:pPr>
     <w:rPr>
@@ -10990,9 +12702,6 @@
     <w:semiHidden/>
     <w:unhideWhenUsed/>
     <w:rsid w:val="00C4033D"/>
-    <w:pPr>
-      <w:spacing w:line="240" w:lineRule="auto"/>
-    </w:pPr>
     <w:rPr>
       <w:rFonts w:ascii="Segoe UI" w:hAnsi="Segoe UI" w:cs="Segoe UI"/>
       <w:sz w:val="18"/>
@@ -11343,7 +13052,7 @@
 </file>
 
 <file path=customXml/itemProps1.xml><?xml version="1.0" encoding="utf-8"?>
-<ds:datastoreItem xmlns:ds="http://schemas.openxmlformats.org/officeDocument/2006/customXml" ds:itemID="{1DCAA4A5-518E-49C0-BD37-E9595A8EC348}">
+<ds:datastoreItem xmlns:ds="http://schemas.openxmlformats.org/officeDocument/2006/customXml" ds:itemID="{684DBABE-B972-4135-9A54-D1C5C3308E7E}">
   <ds:schemaRefs>
     <ds:schemaRef ds:uri="http://schemas.openxmlformats.org/officeDocument/2006/bibliography"/>
   </ds:schemaRefs>

</xml_diff>

<commit_message>
2 chapter done 100%
</commit_message>
<xml_diff>
--- a/запис_очка.docx
+++ b/запис_очка.docx
@@ -3513,12 +3513,14 @@
             <w:r>
               <w:t xml:space="preserve"> </w:t>
             </w:r>
+            <w:proofErr w:type="spellStart"/>
             <w:r>
               <w:rPr>
                 <w:lang w:val="en-US"/>
               </w:rPr>
               <w:t>Spectre</w:t>
             </w:r>
+            <w:proofErr w:type="spellEnd"/>
             <w:r>
               <w:t xml:space="preserve"> </w:t>
             </w:r>
@@ -4283,12 +4285,14 @@
       <w:r>
         <w:t>8086, 80186, 80286 (</w:t>
       </w:r>
+      <w:proofErr w:type="spellStart"/>
       <w:r>
         <w:rPr>
           <w:lang w:val="en-US"/>
         </w:rPr>
         <w:t>i</w:t>
       </w:r>
+      <w:proofErr w:type="spellEnd"/>
       <w:r>
         <w:t>286</w:t>
       </w:r>
@@ -4298,12 +4302,14 @@
       <w:r>
         <w:t xml:space="preserve"> (</w:t>
       </w:r>
+      <w:proofErr w:type="spellStart"/>
       <w:r>
         <w:rPr>
           <w:lang w:val="en-US"/>
         </w:rPr>
         <w:t>i</w:t>
       </w:r>
+      <w:proofErr w:type="spellEnd"/>
       <w:r>
         <w:t>386)</w:t>
       </w:r>
@@ -4313,12 +4319,14 @@
       <w:r>
         <w:t xml:space="preserve"> 80486 (</w:t>
       </w:r>
+      <w:proofErr w:type="spellStart"/>
       <w:r>
         <w:rPr>
           <w:lang w:val="en-US"/>
         </w:rPr>
         <w:t>i</w:t>
       </w:r>
+      <w:proofErr w:type="spellEnd"/>
       <w:r>
         <w:t>486).</w:t>
       </w:r>
@@ -5301,12 +5309,14 @@
       <w:r>
         <w:t>(</w:t>
       </w:r>
+      <w:proofErr w:type="spellStart"/>
       <w:r>
         <w:rPr>
           <w:lang w:val="en-US"/>
         </w:rPr>
         <w:t>libc</w:t>
       </w:r>
+      <w:proofErr w:type="spellEnd"/>
       <w:r>
         <w:t>)</w:t>
       </w:r>
@@ -5352,12 +5362,14 @@
       <w:r>
         <w:t xml:space="preserve"> Стоит также отметить, что </w:t>
       </w:r>
+      <w:proofErr w:type="spellStart"/>
       <w:r>
         <w:rPr>
           <w:lang w:val="en-US"/>
         </w:rPr>
         <w:t>libc</w:t>
       </w:r>
+      <w:proofErr w:type="spellEnd"/>
       <w:r>
         <w:t xml:space="preserve"> </w:t>
       </w:r>
@@ -5397,12 +5409,14 @@
       <w:r>
         <w:t xml:space="preserve"> </w:t>
       </w:r>
+      <w:proofErr w:type="spellStart"/>
       <w:r>
         <w:rPr>
           <w:lang w:val="en-US"/>
         </w:rPr>
         <w:t>glibc</w:t>
       </w:r>
+      <w:proofErr w:type="spellEnd"/>
       <w:r>
         <w:t xml:space="preserve"> (</w:t>
       </w:r>
@@ -5434,37 +5448,59 @@
         <w:t xml:space="preserve">) </w:t>
       </w:r>
       <w:r>
-        <w:t xml:space="preserve">выступает в качестве стандартной библиотеки. Данная реализация стремится предоставить пользователям наиболее оптимизированный относительно скорости выполнения вариант. Предназначена преимущественно для динамической компановки, поэтому оптимизация размера библиотеки на диске и в оперативной памяти  не была наиболее приоритетной задачей при её разработке. Наиболее популярный конкуррент </w:t>
-      </w:r>
+        <w:t xml:space="preserve">выступает в качестве стандартной библиотеки. Данная реализация стремится предоставить пользователям наиболее оптимизированный относительно скорости выполнения вариант. Предназначена преимущественно для динамической компановки, поэтому оптимизация размера библиотеки на диске и в оперативной памяти  не была наиболее приоритетной задачей при её разработке. Наиболее популярный </w:t>
+      </w:r>
+      <w:proofErr w:type="spellStart"/>
+      <w:r>
+        <w:t>конкуррент</w:t>
+      </w:r>
+      <w:proofErr w:type="spellEnd"/>
+      <w:r>
+        <w:t xml:space="preserve"> </w:t>
+      </w:r>
+      <w:proofErr w:type="spellStart"/>
       <w:r>
         <w:rPr>
           <w:lang w:val="en-US"/>
         </w:rPr>
         <w:t>glibc</w:t>
       </w:r>
+      <w:proofErr w:type="spellEnd"/>
       <w:r>
         <w:t xml:space="preserve"> – </w:t>
       </w:r>
+      <w:proofErr w:type="spellStart"/>
       <w:r>
         <w:rPr>
           <w:lang w:val="en-US"/>
         </w:rPr>
         <w:t>musl</w:t>
       </w:r>
+      <w:proofErr w:type="spellEnd"/>
       <w:r>
         <w:t xml:space="preserve">. </w:t>
       </w:r>
+      <w:proofErr w:type="spellStart"/>
       <w:r>
         <w:rPr>
           <w:lang w:val="en-US"/>
         </w:rPr>
         <w:t>musl</w:t>
       </w:r>
-      <w:r>
-        <w:t xml:space="preserve"> </w:t>
-      </w:r>
-      <w:r>
-        <w:t xml:space="preserve">– реализация стандартной библиотеки языка Си, нацеленная на эффективность в том числе и при статической компановке. Данная реализация стандартной библиотеки была разработана с нуля чтобы </w:t>
+      <w:proofErr w:type="spellEnd"/>
+      <w:r>
+        <w:t xml:space="preserve"> </w:t>
+      </w:r>
+      <w:r>
+        <w:t xml:space="preserve">– реализация стандартной библиотеки языка Си, нацеленная на эффективность в том числе и при статической </w:t>
+      </w:r>
+      <w:proofErr w:type="spellStart"/>
+      <w:r>
+        <w:t>компановке</w:t>
+      </w:r>
+      <w:proofErr w:type="spellEnd"/>
+      <w:r>
+        <w:t xml:space="preserve">. Данная реализация стандартной библиотеки была разработана с нуля чтобы </w:t>
       </w:r>
       <w:r>
         <w:t>обеспечить надежность в реальном времени, избегая состояний гонки, внутренних сбоев при исчерпании ресурсов и различных других плохих случаев поведения, присутствующих в существующих реализациях</w:t>
@@ -5494,12 +5530,14 @@
       <w:r>
         <w:t>(</w:t>
       </w:r>
+      <w:proofErr w:type="spellStart"/>
       <w:r>
         <w:rPr>
           <w:lang w:val="en-US"/>
         </w:rPr>
         <w:t>init</w:t>
       </w:r>
+      <w:proofErr w:type="spellEnd"/>
       <w:r>
         <w:t xml:space="preserve"> </w:t>
       </w:r>
@@ -5518,24 +5556,28 @@
       <w:r>
         <w:t xml:space="preserve">системные демоны, оконные системы, библиотеки для работы с графикой и т.д. Примером подсистемы инициализации может послужить используемая в большинстве дистрибутивов </w:t>
       </w:r>
+      <w:proofErr w:type="spellStart"/>
       <w:r>
         <w:rPr>
           <w:lang w:val="en-US"/>
         </w:rPr>
         <w:t>systemd</w:t>
       </w:r>
+      <w:proofErr w:type="spellEnd"/>
       <w:r>
         <w:t xml:space="preserve"> </w:t>
       </w:r>
       <w:r>
         <w:t xml:space="preserve">или </w:t>
       </w:r>
+      <w:proofErr w:type="spellStart"/>
       <w:r>
         <w:rPr>
           <w:lang w:val="en-US"/>
         </w:rPr>
         <w:t>OpenRC</w:t>
       </w:r>
+      <w:proofErr w:type="spellEnd"/>
       <w:r>
         <w:t xml:space="preserve">, </w:t>
       </w:r>
@@ -6205,7 +6247,23 @@
     </w:p>
     <w:p>
       <w:r>
-        <w:t xml:space="preserve">В 1990 году студент Хельсинкского университета Линус Торвальдс записался на курс по </w:t>
+        <w:t xml:space="preserve">В 1990 году студент Хельсинкского университета </w:t>
+      </w:r>
+      <w:proofErr w:type="spellStart"/>
+      <w:r>
+        <w:t>Линус</w:t>
+      </w:r>
+      <w:proofErr w:type="spellEnd"/>
+      <w:r>
+        <w:t xml:space="preserve"> </w:t>
+      </w:r>
+      <w:proofErr w:type="spellStart"/>
+      <w:r>
+        <w:t>Торвальдс</w:t>
+      </w:r>
+      <w:proofErr w:type="spellEnd"/>
+      <w:r>
+        <w:t xml:space="preserve"> записался на курс по </w:t>
       </w:r>
       <w:r>
         <w:rPr>
@@ -6231,12 +6289,14 @@
       <w:r>
         <w:t xml:space="preserve"> исходный код операционной системы </w:t>
       </w:r>
+      <w:proofErr w:type="spellStart"/>
       <w:r>
         <w:rPr>
           <w:lang w:val="en-US"/>
         </w:rPr>
         <w:t>Minix</w:t>
       </w:r>
+      <w:proofErr w:type="spellEnd"/>
       <w:r>
         <w:t xml:space="preserve">, </w:t>
       </w:r>
@@ -6251,14 +6311,26 @@
       <w:r>
         <w:t xml:space="preserve">Из-за проблем с лицензированием </w:t>
       </w:r>
-      <w:r>
-        <w:rPr>
+      <w:proofErr w:type="spellStart"/>
+      <w:r>
+        <w:rPr>
+          <w:i/>
+          <w:iCs/>
           <w:lang w:val="en-US"/>
         </w:rPr>
         <w:t>Minix</w:t>
       </w:r>
-      <w:r>
-        <w:t xml:space="preserve"> в 1991 году Торвальдс начал работу над своим ядром операционной системы, которое впоследствии стало ядром </w:t>
+      <w:proofErr w:type="spellEnd"/>
+      <w:r>
+        <w:t xml:space="preserve"> в 1991 году </w:t>
+      </w:r>
+      <w:proofErr w:type="spellStart"/>
+      <w:r>
+        <w:t>Торвальдс</w:t>
+      </w:r>
+      <w:proofErr w:type="spellEnd"/>
+      <w:r>
+        <w:t xml:space="preserve"> начал работу над своим ядром операционной системы, которое впоследствии стало ядром </w:t>
       </w:r>
       <w:r>
         <w:rPr>
@@ -6272,64 +6344,124 @@
     </w:p>
     <w:p>
       <w:r>
-        <w:t>В феврале 1992 Линус Торвальдс перевёл свой проект на лицензию</w:t>
-      </w:r>
-      <w:r>
-        <w:t xml:space="preserve"> </w:t>
-      </w:r>
-      <w:r>
-        <w:rPr>
+        <w:t xml:space="preserve">В феврале 1992 </w:t>
+      </w:r>
+      <w:proofErr w:type="spellStart"/>
+      <w:r>
+        <w:t>Линус</w:t>
+      </w:r>
+      <w:proofErr w:type="spellEnd"/>
+      <w:r>
+        <w:t xml:space="preserve"> </w:t>
+      </w:r>
+      <w:proofErr w:type="spellStart"/>
+      <w:r>
+        <w:t>Торвальдс</w:t>
+      </w:r>
+      <w:proofErr w:type="spellEnd"/>
+      <w:r>
+        <w:t xml:space="preserve"> перевёл свой проект на лицензию</w:t>
+      </w:r>
+      <w:r>
+        <w:t xml:space="preserve"> </w:t>
+      </w:r>
+      <w:proofErr w:type="spellStart"/>
+      <w:r>
+        <w:rPr>
+          <w:i/>
+          <w:iCs/>
           <w:lang w:val="en-US"/>
         </w:rPr>
         <w:t>GPLv</w:t>
       </w:r>
-      <w:r>
-        <w:t>2 (</w:t>
-      </w:r>
-      <w:r>
-        <w:rPr>
+      <w:proofErr w:type="spellEnd"/>
+      <w:r>
+        <w:rPr>
+          <w:i/>
+          <w:iCs/>
+        </w:rPr>
+        <w:t>2</w:t>
+      </w:r>
+      <w:r>
+        <w:t xml:space="preserve"> (</w:t>
+      </w:r>
+      <w:r>
+        <w:rPr>
+          <w:i/>
+          <w:iCs/>
           <w:lang w:val="en-US"/>
         </w:rPr>
         <w:t>GNU</w:t>
       </w:r>
       <w:r>
-        <w:t xml:space="preserve"> </w:t>
-      </w:r>
-      <w:r>
-        <w:rPr>
+        <w:rPr>
+          <w:i/>
+          <w:iCs/>
+        </w:rPr>
+        <w:t xml:space="preserve"> </w:t>
+      </w:r>
+      <w:r>
+        <w:rPr>
+          <w:i/>
+          <w:iCs/>
           <w:lang w:val="en-US"/>
         </w:rPr>
         <w:t>General</w:t>
       </w:r>
       <w:r>
-        <w:t xml:space="preserve"> </w:t>
-      </w:r>
-      <w:r>
-        <w:rPr>
+        <w:rPr>
+          <w:i/>
+          <w:iCs/>
+        </w:rPr>
+        <w:t xml:space="preserve"> </w:t>
+      </w:r>
+      <w:r>
+        <w:rPr>
+          <w:i/>
+          <w:iCs/>
           <w:lang w:val="en-US"/>
         </w:rPr>
         <w:t>Public</w:t>
       </w:r>
       <w:r>
-        <w:t xml:space="preserve"> </w:t>
-      </w:r>
-      <w:r>
-        <w:rPr>
+        <w:rPr>
+          <w:i/>
+          <w:iCs/>
+        </w:rPr>
+        <w:t xml:space="preserve"> </w:t>
+      </w:r>
+      <w:r>
+        <w:rPr>
+          <w:i/>
+          <w:iCs/>
           <w:lang w:val="en-US"/>
         </w:rPr>
         <w:t>License</w:t>
       </w:r>
       <w:r>
-        <w:t xml:space="preserve"> </w:t>
-      </w:r>
-      <w:r>
-        <w:rPr>
+        <w:rPr>
+          <w:i/>
+          <w:iCs/>
+        </w:rPr>
+        <w:t xml:space="preserve"> </w:t>
+      </w:r>
+      <w:r>
+        <w:rPr>
+          <w:i/>
+          <w:iCs/>
           <w:lang w:val="en-US"/>
         </w:rPr>
         <w:t>version</w:t>
       </w:r>
       <w:r>
-        <w:t xml:space="preserve"> 2)</w:t>
+        <w:rPr>
+          <w:i/>
+          <w:iCs/>
+        </w:rPr>
+        <w:t xml:space="preserve"> 2</w:t>
+      </w:r>
+      <w:r>
+        <w:t>)</w:t>
       </w:r>
       <w:r>
         <w:t xml:space="preserve"> </w:t>
@@ -6384,6 +6516,8 @@
       </w:r>
       <w:r>
         <w:rPr>
+          <w:i/>
+          <w:iCs/>
           <w:lang w:val="en-US"/>
         </w:rPr>
         <w:t>Linux</w:t>
@@ -6408,6 +6542,8 @@
       </w:r>
       <w:r>
         <w:rPr>
+          <w:i/>
+          <w:iCs/>
           <w:lang w:val="en-US"/>
         </w:rPr>
         <w:t>Unix</w:t>
@@ -6418,12 +6554,16 @@
       <w:r>
         <w:t xml:space="preserve">и </w:t>
       </w:r>
-      <w:r>
-        <w:rPr>
+      <w:proofErr w:type="spellStart"/>
+      <w:r>
+        <w:rPr>
+          <w:i/>
+          <w:iCs/>
           <w:lang w:val="en-US"/>
         </w:rPr>
         <w:t>Minix</w:t>
       </w:r>
+      <w:proofErr w:type="spellEnd"/>
       <w:r>
         <w:t xml:space="preserve"> </w:t>
       </w:r>
@@ -6462,15 +6602,23 @@
       </w:r>
       <w:r>
         <w:rPr>
+          <w:i/>
+          <w:iCs/>
           <w:lang w:val="en-US"/>
         </w:rPr>
         <w:t>GNU</w:t>
       </w:r>
       <w:r>
+        <w:rPr>
+          <w:i/>
+          <w:iCs/>
+        </w:rPr>
         <w:t>/</w:t>
       </w:r>
       <w:r>
         <w:rPr>
+          <w:i/>
+          <w:iCs/>
           <w:lang w:val="en-US"/>
         </w:rPr>
         <w:t>Linux</w:t>
@@ -6484,37 +6632,397 @@
     </w:p>
     <w:p>
       <w:r>
+        <w:t xml:space="preserve">В мае 1992 была выпущена версия ядра 0.96, позволявшая запускать оконную систему </w:t>
+      </w:r>
+      <w:r>
+        <w:rPr>
+          <w:i/>
+          <w:iCs/>
+          <w:lang w:val="en-US"/>
+        </w:rPr>
+        <w:t>X</w:t>
+      </w:r>
+      <w:r>
+        <w:rPr>
+          <w:i/>
+          <w:iCs/>
+        </w:rPr>
+        <w:t>11</w:t>
+      </w:r>
+      <w:r>
+        <w:t>.</w:t>
+      </w:r>
+    </w:p>
+    <w:p>
+      <w:r>
+        <w:t xml:space="preserve">Версия 1.0, первая версия </w:t>
+      </w:r>
+      <w:r>
+        <w:rPr>
+          <w:i/>
+          <w:iCs/>
+          <w:lang w:val="en-US"/>
+        </w:rPr>
+        <w:t>Linux</w:t>
+      </w:r>
+      <w:r>
+        <w:t xml:space="preserve">, </w:t>
+      </w:r>
+      <w:r>
+        <w:t>подходящая для работы в окружении конечного пользователя, была выпущена в марте 1994</w:t>
+      </w:r>
+      <w:r>
+        <w:t>.</w:t>
+      </w:r>
+    </w:p>
+    <w:p>
+      <w:r>
+        <w:t>В июне 1996 была выпущена версия 2.0, основными нововведениями которой были</w:t>
+      </w:r>
+      <w:r>
+        <w:t xml:space="preserve"> симметричная многопроцессорная обработка (</w:t>
+      </w:r>
+      <w:r>
+        <w:rPr>
+          <w:i/>
+          <w:iCs/>
+        </w:rPr>
+        <w:t>SMP</w:t>
+      </w:r>
+      <w:r>
+        <w:t xml:space="preserve">), поддержка большего количества типов процессоров и поддержка выбора </w:t>
+      </w:r>
+      <w:r>
+        <w:t>конкретного аппаратного обеспечения</w:t>
+      </w:r>
+      <w:r>
+        <w:t xml:space="preserve"> для обеспечения специфических особенностей архитектуры и оптимизации</w:t>
+      </w:r>
+      <w:r>
+        <w:t>, а также загружаемые модули ядра.</w:t>
+      </w:r>
+    </w:p>
+    <w:p>
+      <w:r>
+        <w:t>В версии 2.2, выпущенной в январе 1999 года была добавлена поддержка</w:t>
+      </w:r>
+      <w:r>
+        <w:t xml:space="preserve"> 64-разрядных архитектур, а также</w:t>
+      </w:r>
+      <w:r>
+        <w:t xml:space="preserve"> множества файловых систем, включая поддержку </w:t>
+      </w:r>
+      <w:r>
+        <w:rPr>
+          <w:i/>
+          <w:iCs/>
+          <w:lang w:val="en-US"/>
+        </w:rPr>
+        <w:t>NTFS</w:t>
+      </w:r>
+      <w:r>
+        <w:t xml:space="preserve"> </w:t>
+      </w:r>
+      <w:r>
+        <w:t xml:space="preserve">компании </w:t>
+      </w:r>
+      <w:r>
+        <w:rPr>
+          <w:i/>
+          <w:iCs/>
+          <w:lang w:val="en-US"/>
+        </w:rPr>
+        <w:t>Microsoft</w:t>
+      </w:r>
+      <w:r>
+        <w:t xml:space="preserve"> </w:t>
+      </w:r>
+      <w:r>
+        <w:t>в режиме только для чтения</w:t>
+      </w:r>
+      <w:r>
+        <w:t>.</w:t>
+      </w:r>
+    </w:p>
+    <w:p>
+      <w:pPr>
+        <w:rPr>
+          <w:i/>
+          <w:iCs/>
+        </w:rPr>
+      </w:pPr>
+      <w:r>
+        <w:t>В версии 2.4</w:t>
+      </w:r>
+      <w:r>
+        <w:t>.0</w:t>
+      </w:r>
+      <w:r>
+        <w:t xml:space="preserve"> была добавлена поддержка микроархитектур </w:t>
+      </w:r>
+      <w:r>
+        <w:rPr>
+          <w:i/>
+          <w:iCs/>
+          <w:lang w:val="en-US"/>
+        </w:rPr>
+        <w:t>Pentium</w:t>
+      </w:r>
+      <w:r>
+        <w:t xml:space="preserve"> 4 </w:t>
+      </w:r>
+      <w:r>
+        <w:t xml:space="preserve">и </w:t>
+      </w:r>
+      <w:proofErr w:type="gramStart"/>
+      <w:r>
+        <w:rPr>
+          <w:i/>
+          <w:iCs/>
+          <w:lang w:val="en-US"/>
+        </w:rPr>
+        <w:t>Itanium</w:t>
+      </w:r>
+      <w:proofErr w:type="gramEnd"/>
+      <w:r>
+        <w:t xml:space="preserve"> а также поддержка </w:t>
+      </w:r>
+      <w:r>
+        <w:rPr>
+          <w:i/>
+          <w:iCs/>
+          <w:lang w:val="en-US"/>
+        </w:rPr>
+        <w:t>Bluetooth</w:t>
+      </w:r>
+      <w:r>
+        <w:rPr>
+          <w:i/>
+          <w:iCs/>
+        </w:rPr>
+        <w:t xml:space="preserve">, </w:t>
+      </w:r>
+      <w:r>
+        <w:rPr>
+          <w:i/>
+          <w:iCs/>
+          <w:lang w:val="en-US"/>
+        </w:rPr>
+        <w:t>RAID</w:t>
+      </w:r>
+      <w:r>
+        <w:rPr>
+          <w:i/>
+          <w:iCs/>
+        </w:rPr>
+        <w:t xml:space="preserve"> </w:t>
+      </w:r>
+      <w:r>
+        <w:t>и</w:t>
+      </w:r>
+      <w:r>
+        <w:rPr>
+          <w:i/>
+          <w:iCs/>
+        </w:rPr>
+        <w:t xml:space="preserve"> </w:t>
+      </w:r>
+      <w:r>
+        <w:rPr>
+          <w:i/>
+          <w:iCs/>
+          <w:lang w:val="en-US"/>
+        </w:rPr>
+        <w:t>LVM</w:t>
+      </w:r>
+      <w:r>
+        <w:rPr>
+          <w:i/>
+          <w:iCs/>
+        </w:rPr>
+        <w:t>.</w:t>
+      </w:r>
+    </w:p>
+    <w:p>
+      <w:pPr>
+        <w:rPr>
+          <w:lang w:val="en-US"/>
+        </w:rPr>
+      </w:pPr>
+      <w:r>
+        <w:t>В версии 2.</w:t>
+      </w:r>
+      <w:r>
+        <w:t xml:space="preserve">6.0 в ядро была интегрирована реализация стандартной библиотеки языка Си </w:t>
+      </w:r>
+      <w:proofErr w:type="spellStart"/>
+      <w:r>
+        <w:rPr>
+          <w:i/>
+          <w:iCs/>
+          <w:lang w:val="en-US"/>
+        </w:rPr>
+        <w:t>uClinux</w:t>
+      </w:r>
+      <w:proofErr w:type="spellEnd"/>
+      <w:r>
+        <w:t xml:space="preserve">, </w:t>
+      </w:r>
+      <w:r>
+        <w:t>предназначенная для использования во встраиваемых системах, максимальное количество пользователей было увеличено с 2</w:t>
+      </w:r>
+      <w:r>
+        <w:rPr>
+          <w:vertAlign w:val="superscript"/>
+        </w:rPr>
+        <w:t>16</w:t>
+      </w:r>
+      <w:r>
+        <w:t xml:space="preserve"> до 2</w:t>
+      </w:r>
+      <w:r>
+        <w:rPr>
+          <w:vertAlign w:val="superscript"/>
+        </w:rPr>
+        <w:t>32</w:t>
+      </w:r>
+      <w:r>
+        <w:t>, а максимальное количество процессов – до 2</w:t>
+      </w:r>
+      <w:r>
+        <w:rPr>
+          <w:vertAlign w:val="superscript"/>
+        </w:rPr>
+        <w:t>29</w:t>
+      </w:r>
+      <w:r>
+        <w:t>, но только для 64-разрядных систем и ещё множество других нововведений.</w:t>
+      </w:r>
+    </w:p>
+    <w:p>
+      <w:r>
+        <w:t>Изменение нумерации с 2.6.39 на 3.0 и с 3.19 на 4.0 не имело существенн</w:t>
+      </w:r>
+      <w:r>
+        <w:t>ых</w:t>
+      </w:r>
+      <w:r>
+        <w:t xml:space="preserve"> техническ</w:t>
+      </w:r>
+      <w:r>
+        <w:t>их отличий</w:t>
+      </w:r>
+      <w:r>
+        <w:t xml:space="preserve">; номер основной версии был просто увеличен, чтобы избежать большого </w:t>
+      </w:r>
+      <w:r>
+        <w:t>числа во</w:t>
+      </w:r>
+      <w:r>
+        <w:t xml:space="preserve"> второстепе</w:t>
+      </w:r>
+      <w:r>
+        <w:t>нном</w:t>
+      </w:r>
+      <w:r>
+        <w:t xml:space="preserve"> номер</w:t>
+      </w:r>
+      <w:r>
+        <w:t>е</w:t>
+      </w:r>
+      <w:r>
+        <w:t xml:space="preserve"> </w:t>
+      </w:r>
+      <w:r>
+        <w:t>[</w:t>
+      </w:r>
+      <w:r>
+        <w:t>15</w:t>
+      </w:r>
+      <w:r>
+        <w:t>].</w:t>
+      </w:r>
+    </w:p>
+    <w:p>
+      <w:r>
+        <w:t>В апреле 2015 было выпущено ядро версии 4.0, а в марте 2019 – ядро версии 5.0.</w:t>
+      </w:r>
+    </w:p>
+    <w:p>
+      <w:r>
+        <w:t xml:space="preserve">Актуальная на момент написания проекта стабильная версия ядра </w:t>
+      </w:r>
+      <w:r>
+        <w:rPr>
+          <w:i/>
+          <w:iCs/>
+          <w:lang w:val="en-US"/>
+        </w:rPr>
+        <w:t>Linux</w:t>
+      </w:r>
+      <w:r>
+        <w:rPr>
+          <w:i/>
+          <w:iCs/>
+        </w:rPr>
+        <w:t xml:space="preserve"> </w:t>
+      </w:r>
+      <w:r>
+        <w:t>–</w:t>
+      </w:r>
+      <w:r>
+        <w:t xml:space="preserve"> </w:t>
+      </w:r>
+      <w:r>
+        <w:t>6.17.5, именно она и используется в качестве ядра программной платформы.</w:t>
+      </w:r>
+    </w:p>
+    <w:p>
+      <w:r>
         <w:t xml:space="preserve">По поводу наименования данного семейства операционных систем по сей день ведутся споры. Сторонники </w:t>
       </w:r>
       <w:r>
         <w:rPr>
+          <w:i/>
           <w:lang w:val="en-US"/>
         </w:rPr>
         <w:t>FSF</w:t>
       </w:r>
       <w:r>
-        <w:t xml:space="preserve"> (</w:t>
-      </w:r>
-      <w:r>
-        <w:rPr>
+        <w:t xml:space="preserve"> </w:t>
+      </w:r>
+      <w:r>
+        <w:t>(</w:t>
+      </w:r>
+      <w:r>
+        <w:rPr>
+          <w:i/>
           <w:lang w:val="en-US"/>
         </w:rPr>
         <w:t>Free</w:t>
       </w:r>
       <w:r>
-        <w:t xml:space="preserve"> </w:t>
-      </w:r>
-      <w:r>
-        <w:rPr>
+        <w:rPr>
+          <w:i/>
+        </w:rPr>
+        <w:t xml:space="preserve"> </w:t>
+      </w:r>
+      <w:r>
+        <w:rPr>
+          <w:i/>
           <w:lang w:val="en-US"/>
         </w:rPr>
         <w:t>Software</w:t>
       </w:r>
       <w:r>
-        <w:t xml:space="preserve"> </w:t>
-      </w:r>
-      <w:r>
-        <w:rPr>
+        <w:rPr>
+          <w:i/>
+        </w:rPr>
+        <w:t xml:space="preserve"> </w:t>
+      </w:r>
+      <w:r>
+        <w:rPr>
+          <w:i/>
           <w:lang w:val="en-US"/>
         </w:rPr>
         <w:t>Foundation</w:t>
@@ -6527,6 +7035,8 @@
       </w:r>
       <w:r>
         <w:rPr>
+          <w:i/>
+          <w:iCs/>
           <w:lang w:val="en-US"/>
         </w:rPr>
         <w:t>GNU</w:t>
@@ -6535,7 +7045,15 @@
         <w:t xml:space="preserve">, </w:t>
       </w:r>
       <w:r>
-        <w:t xml:space="preserve">и Ричард Столлман в частности считают, что операционная система должна быть названа </w:t>
+        <w:t xml:space="preserve">и Ричард </w:t>
+      </w:r>
+      <w:proofErr w:type="spellStart"/>
+      <w:r>
+        <w:t>Столлман</w:t>
+      </w:r>
+      <w:proofErr w:type="spellEnd"/>
+      <w:r>
+        <w:t xml:space="preserve"> в частности считают, что операционная система должна быть названа </w:t>
       </w:r>
       <w:r>
         <w:rPr>
@@ -6556,34 +7074,56 @@
         <w:t xml:space="preserve"> </w:t>
       </w:r>
       <w:r>
-        <w:t>в соответствии с тем, кто разработал какие части системы. Столлман писал: «</w:t>
-      </w:r>
-      <w:r>
-        <w:t>Проект GNU не был и не является проектом по разработке определенных пакетов программ.</w:t>
-      </w:r>
-      <w:r>
-        <w:t xml:space="preserve"> </w:t>
-      </w:r>
-      <w:r>
-        <w:t xml:space="preserve">[…] </w:t>
-      </w:r>
-      <w:r>
-        <w:t xml:space="preserve">Многие сделали серьезный вклад в свободные программы этой системы, и все они заслуживают признательности за свои программы. Но причина, по которой это является целостной системой </w:t>
+        <w:t xml:space="preserve">в соответствии с тем, кто разработал какие части системы. </w:t>
+      </w:r>
+      <w:proofErr w:type="spellStart"/>
+      <w:r>
+        <w:t>Столлман</w:t>
+      </w:r>
+      <w:proofErr w:type="spellEnd"/>
+      <w:r>
+        <w:t xml:space="preserve"> писал: «</w:t>
+      </w:r>
+      <w:r>
+        <w:t xml:space="preserve">Проект </w:t>
+      </w:r>
+      <w:r>
+        <w:rPr>
+          <w:i/>
+          <w:iCs/>
+        </w:rPr>
+        <w:t>GNU</w:t>
+      </w:r>
+      <w:r>
+        <w:t xml:space="preserve"> не был и не является проектом по разработке определенных пакетов программ.</w:t>
+      </w:r>
+      <w:r>
+        <w:t xml:space="preserve"> </w:t>
+      </w:r>
+      <w:r>
+        <w:t xml:space="preserve">[…] Многие сделали серьезный вклад в свободные программы этой системы, и все они заслуживают признательности за свои программы. Но причина, по которой это является целостной системой </w:t>
       </w:r>
       <w:r>
         <w:t>–</w:t>
       </w:r>
       <w:r>
-        <w:t xml:space="preserve"> </w:t>
-      </w:r>
-      <w:r>
-        <w:t xml:space="preserve">а не только набором полезных программ </w:t>
+        <w:t xml:space="preserve"> а не только набором полезных программ </w:t>
       </w:r>
       <w:r>
         <w:t>–</w:t>
       </w:r>
       <w:r>
-        <w:t xml:space="preserve"> то, что проект GNU постановил сделать это такой системой. Мы составили список программ, необходимых, чтобы свободная система была полной, и систематически отыскивали, писали или отыскивали людей для написания всего, что стояло в списке</w:t>
+        <w:t xml:space="preserve"> то, что проект </w:t>
+      </w:r>
+      <w:r>
+        <w:rPr>
+          <w:i/>
+          <w:iCs/>
+        </w:rPr>
+        <w:t>GNU</w:t>
+      </w:r>
+      <w:r>
+        <w:t xml:space="preserve"> постановил сделать это такой системой. Мы составили список программ, необходимых, чтобы свободная система была полной, и систематически отыскивали, писали или отыскивали людей для написания всего, что стояло в списке</w:t>
       </w:r>
       <w:r>
         <w:t>»</w:t>
@@ -6594,7 +7134,15 @@
     </w:p>
     <w:p>
       <w:r>
-        <w:t xml:space="preserve">Сам Торвальдс относится к данным спорам </w:t>
+        <w:t xml:space="preserve">Сам </w:t>
+      </w:r>
+      <w:proofErr w:type="spellStart"/>
+      <w:r>
+        <w:t>Торвальдс</w:t>
+      </w:r>
+      <w:proofErr w:type="spellEnd"/>
+      <w:r>
+        <w:t xml:space="preserve"> относится к данным спорам </w:t>
       </w:r>
       <w:r>
         <w:t>иронично. В</w:t>
@@ -6616,15 +7164,23 @@
       </w:r>
       <w:r>
         <w:rPr>
+          <w:i/>
+          <w:iCs/>
           <w:lang w:val="en-US"/>
         </w:rPr>
         <w:t>Revolution</w:t>
       </w:r>
       <w:r>
-        <w:t xml:space="preserve"> </w:t>
-      </w:r>
-      <w:r>
-        <w:rPr>
+        <w:rPr>
+          <w:i/>
+          <w:iCs/>
+        </w:rPr>
+        <w:t xml:space="preserve"> </w:t>
+      </w:r>
+      <w:r>
+        <w:rPr>
+          <w:i/>
+          <w:iCs/>
           <w:lang w:val="en-US"/>
         </w:rPr>
         <w:t>OS</w:t>
@@ -6730,6 +7286,8 @@
       </w:r>
       <w:r>
         <w:rPr>
+          <w:i/>
+          <w:iCs/>
           <w:lang w:val="en-US"/>
         </w:rPr>
         <w:t>GNU</w:t>
@@ -6745,6 +7303,8 @@
       </w:r>
       <w:r>
         <w:rPr>
+          <w:i/>
+          <w:iCs/>
           <w:lang w:val="en-US"/>
         </w:rPr>
         <w:t>Linux</w:t>
@@ -6796,24 +7356,38 @@
       </w:r>
       <w:r>
         <w:rPr>
+          <w:i/>
+          <w:iCs/>
           <w:lang w:val="en-US"/>
         </w:rPr>
         <w:t>Red</w:t>
       </w:r>
       <w:r>
-        <w:t xml:space="preserve"> </w:t>
-      </w:r>
-      <w:r>
-        <w:rPr>
+        <w:rPr>
+          <w:i/>
+          <w:iCs/>
+        </w:rPr>
+        <w:t xml:space="preserve"> </w:t>
+      </w:r>
+      <w:r>
+        <w:rPr>
+          <w:i/>
+          <w:iCs/>
           <w:lang w:val="en-US"/>
         </w:rPr>
         <w:t>Hat</w:t>
       </w:r>
       <w:r>
-        <w:t xml:space="preserve"> </w:t>
-      </w:r>
-      <w:r>
-        <w:rPr>
+        <w:rPr>
+          <w:i/>
+          <w:iCs/>
+        </w:rPr>
+        <w:t xml:space="preserve"> </w:t>
+      </w:r>
+      <w:r>
+        <w:rPr>
+          <w:i/>
+          <w:iCs/>
           <w:lang w:val="en-US"/>
         </w:rPr>
         <w:t>Linux</w:t>
@@ -6841,15 +7415,23 @@
       </w:r>
       <w:r>
         <w:rPr>
+          <w:i/>
+          <w:iCs/>
           <w:lang w:val="en-US"/>
         </w:rPr>
         <w:t>SUSE</w:t>
       </w:r>
       <w:r>
-        <w:t xml:space="preserve"> </w:t>
-      </w:r>
-      <w:r>
-        <w:rPr>
+        <w:rPr>
+          <w:i/>
+          <w:iCs/>
+        </w:rPr>
+        <w:t xml:space="preserve"> </w:t>
+      </w:r>
+      <w:r>
+        <w:rPr>
+          <w:i/>
+          <w:iCs/>
           <w:lang w:val="en-US"/>
         </w:rPr>
         <w:t>Linux</w:t>
@@ -6865,15 +7447,23 @@
       </w:r>
       <w:r>
         <w:rPr>
+          <w:i/>
+          <w:iCs/>
           <w:lang w:val="en-US"/>
         </w:rPr>
         <w:t>Debian</w:t>
       </w:r>
       <w:r>
-        <w:t xml:space="preserve"> </w:t>
-      </w:r>
-      <w:r>
-        <w:rPr>
+        <w:rPr>
+          <w:i/>
+          <w:iCs/>
+        </w:rPr>
+        <w:t xml:space="preserve"> </w:t>
+      </w:r>
+      <w:r>
+        <w:rPr>
+          <w:i/>
+          <w:iCs/>
           <w:lang w:val="en-US"/>
         </w:rPr>
         <w:t>Linux</w:t>
@@ -6930,15 +7520,25 @@
         <w:t xml:space="preserve"> </w:t>
       </w:r>
       <w:r>
-        <w:t xml:space="preserve">линукс вы можете дать ему название, но называть </w:t>
-      </w:r>
-      <w:r>
-        <w:rPr>
+        <w:rPr>
+          <w:i/>
+          <w:iCs/>
           <w:lang w:val="en-US"/>
         </w:rPr>
         <w:t>Linux</w:t>
       </w:r>
       <w:r>
+        <w:t xml:space="preserve"> вы можете дать ему название, но называть </w:t>
+      </w:r>
+      <w:r>
+        <w:rPr>
+          <w:i/>
+          <w:iCs/>
+          <w:lang w:val="en-US"/>
+        </w:rPr>
+        <w:t>Linux</w:t>
+      </w:r>
+      <w:r>
         <w:t xml:space="preserve"> </w:t>
       </w:r>
       <w:r>
@@ -6949,15 +7549,23 @@
       </w:r>
       <w:r>
         <w:rPr>
+          <w:i/>
+          <w:iCs/>
           <w:lang w:val="en-US"/>
         </w:rPr>
         <w:t>GNU</w:t>
       </w:r>
       <w:r>
+        <w:rPr>
+          <w:i/>
+          <w:iCs/>
+        </w:rPr>
         <w:t>/</w:t>
       </w:r>
       <w:r>
         <w:rPr>
+          <w:i/>
+          <w:iCs/>
           <w:lang w:val="en-US"/>
         </w:rPr>
         <w:t>Linux</w:t>
@@ -6969,19 +7577,525 @@
         <w:t>я считаю попросту</w:t>
       </w:r>
       <w:r>
-        <w:t>»[</w:t>
-      </w:r>
-      <w:r>
-        <w:t>ССЫЛКА НАИНТЕРВЬЮ НА ЮТУБЕ</w:t>
+        <w:t xml:space="preserve"> смешным</w:t>
+      </w:r>
+      <w:r>
+        <w:t>»</w:t>
+      </w:r>
+      <w:r>
+        <w:t xml:space="preserve"> </w:t>
+      </w:r>
+      <w:r>
+        <w:t>[</w:t>
+      </w:r>
+      <w:r>
+        <w:t>ССЫЛКА НА</w:t>
+      </w:r>
+      <w:r>
+        <w:t xml:space="preserve"> </w:t>
+      </w:r>
+      <w:r>
+        <w:t>ИНТЕРВЬЮ НА ЮТУБЕ</w:t>
       </w:r>
       <w:r>
         <w:t>].</w:t>
       </w:r>
       <w:r>
         <w:t xml:space="preserve"> Однако общее его вовлечение в этот спор</w:t>
+      </w:r>
+      <w:r>
+        <w:t xml:space="preserve"> невелико.</w:t>
+      </w:r>
+    </w:p>
+    <w:p>
+      <w:r>
+        <w:t xml:space="preserve">Весь долгий путь пройденный </w:t>
+      </w:r>
+      <w:r>
+        <w:rPr>
+          <w:i/>
+          <w:iCs/>
+          <w:lang w:val="en-US"/>
+        </w:rPr>
+        <w:t>Linux</w:t>
+      </w:r>
+      <w:r>
+        <w:rPr>
+          <w:i/>
+          <w:iCs/>
+        </w:rPr>
+        <w:t xml:space="preserve"> </w:t>
+      </w:r>
+      <w:r>
+        <w:t xml:space="preserve">свидетельствует о постоянной эволюции и стремлении сообщества к улучшению производительности, безопасности и удобства использования для миллионов пользователей по всему миру. </w:t>
+      </w:r>
+      <w:r>
+        <w:rPr>
+          <w:i/>
+          <w:iCs/>
+          <w:lang w:val="en-US"/>
+        </w:rPr>
+        <w:t>Linux</w:t>
+      </w:r>
+      <w:r>
+        <w:t xml:space="preserve"> остается одной из наиболее популярных и важных операционных систем на сегодняшний день.</w:t>
+      </w:r>
+    </w:p>
+    <w:p/>
+    <w:p>
+      <w:pPr>
+        <w:pStyle w:val="2-"/>
+      </w:pPr>
+      <w:r>
+        <w:t>Обоснование выбора платформы</w:t>
+      </w:r>
+    </w:p>
+    <w:p/>
+    <w:p>
+      <w:r>
+        <w:t>В ходе курсового проекта выбор программной платформы играет ключевую роль</w:t>
+      </w:r>
+      <w:r>
+        <w:t xml:space="preserve">. В качестве кандидатов на роль программной платформы при выполнении данного курсового проекта были выделены </w:t>
+      </w:r>
+      <w:r>
+        <w:rPr>
+          <w:i/>
+          <w:iCs/>
+          <w:lang w:val="en-US"/>
+        </w:rPr>
+        <w:t>Arch</w:t>
+      </w:r>
+      <w:r>
+        <w:rPr>
+          <w:i/>
+          <w:iCs/>
+        </w:rPr>
+        <w:t xml:space="preserve"> </w:t>
+      </w:r>
+      <w:r>
+        <w:rPr>
+          <w:i/>
+          <w:iCs/>
+          <w:lang w:val="en-US"/>
+        </w:rPr>
+        <w:t>Linux</w:t>
+      </w:r>
+      <w:r>
+        <w:rPr>
+          <w:i/>
+          <w:iCs/>
+        </w:rPr>
+        <w:t xml:space="preserve">, </w:t>
+      </w:r>
+      <w:r>
+        <w:rPr>
+          <w:i/>
+          <w:iCs/>
+          <w:lang w:val="en-US"/>
+        </w:rPr>
+        <w:t>Windows</w:t>
+      </w:r>
+      <w:r>
+        <w:rPr>
+          <w:i/>
+          <w:iCs/>
+        </w:rPr>
+        <w:t xml:space="preserve"> 10 </w:t>
+      </w:r>
+      <w:r>
+        <w:t xml:space="preserve">и </w:t>
+      </w:r>
+      <w:r>
+        <w:rPr>
+          <w:i/>
+          <w:iCs/>
+          <w:lang w:val="en-US"/>
+        </w:rPr>
+        <w:t>Windows</w:t>
+      </w:r>
+      <w:r>
+        <w:rPr>
+          <w:i/>
+          <w:iCs/>
+        </w:rPr>
+        <w:t xml:space="preserve"> 11. </w:t>
+      </w:r>
+      <w:r>
+        <w:t xml:space="preserve">В данном случае, было принято решение использовать дистрибутив из семейства операционных систем </w:t>
+      </w:r>
+      <w:r>
+        <w:rPr>
+          <w:i/>
+          <w:iCs/>
+          <w:lang w:val="en-US"/>
+        </w:rPr>
+        <w:t>Linux</w:t>
+      </w:r>
+      <w:r>
+        <w:rPr>
+          <w:i/>
+          <w:iCs/>
+        </w:rPr>
+        <w:t xml:space="preserve"> </w:t>
+      </w:r>
+      <w:r>
+        <w:rPr>
+          <w:i/>
+          <w:iCs/>
+          <w:lang w:val="en-US"/>
+        </w:rPr>
+        <w:t>Arch</w:t>
+      </w:r>
+      <w:r>
+        <w:rPr>
+          <w:i/>
+          <w:iCs/>
+        </w:rPr>
+        <w:t xml:space="preserve"> </w:t>
+      </w:r>
+      <w:r>
+        <w:rPr>
+          <w:i/>
+          <w:iCs/>
+          <w:lang w:val="en-US"/>
+        </w:rPr>
+        <w:t>Linux</w:t>
+      </w:r>
+      <w:r>
+        <w:rPr>
+          <w:i/>
+          <w:iCs/>
+        </w:rPr>
+        <w:t xml:space="preserve"> </w:t>
+      </w:r>
+      <w:r>
+        <w:t xml:space="preserve">в качестве платформы для проведения сравнения выбранных моделей процессоров. Существует несколько важных аргументов, которые обосновывают выбор </w:t>
+      </w:r>
+      <w:r>
+        <w:rPr>
+          <w:i/>
+          <w:iCs/>
+          <w:lang w:val="en-US"/>
+        </w:rPr>
+        <w:t>Arch</w:t>
+      </w:r>
+      <w:r>
+        <w:rPr>
+          <w:i/>
+          <w:iCs/>
+        </w:rPr>
+        <w:t xml:space="preserve"> </w:t>
+      </w:r>
+      <w:r>
+        <w:rPr>
+          <w:i/>
+          <w:iCs/>
+          <w:lang w:val="en-US"/>
+        </w:rPr>
+        <w:t>Linux</w:t>
+      </w:r>
+      <w:r>
+        <w:rPr>
+          <w:i/>
+          <w:iCs/>
+        </w:rPr>
+        <w:t>:</w:t>
+      </w:r>
+    </w:p>
+    <w:p>
+      <w:pPr>
+        <w:pStyle w:val="ListParagraph"/>
+        <w:numPr>
+          <w:ilvl w:val="0"/>
+          <w:numId w:val="7"/>
+        </w:numPr>
+        <w:spacing w:line="276" w:lineRule="auto"/>
+        <w:ind w:left="0"/>
+      </w:pPr>
+      <w:r>
+        <w:t xml:space="preserve">Легковесность. Дистрибутив </w:t>
+      </w:r>
+      <w:r>
+        <w:rPr>
+          <w:i/>
+          <w:iCs/>
+          <w:lang w:val="en-US"/>
+        </w:rPr>
+        <w:t>Arch</w:t>
+      </w:r>
+      <w:r>
+        <w:rPr>
+          <w:i/>
+          <w:iCs/>
+        </w:rPr>
+        <w:t xml:space="preserve"> </w:t>
+      </w:r>
+      <w:r>
+        <w:rPr>
+          <w:i/>
+          <w:iCs/>
+          <w:lang w:val="en-US"/>
+        </w:rPr>
+        <w:t>Linux</w:t>
+      </w:r>
+      <w:r>
+        <w:t xml:space="preserve"> является одним из наиболее оптимизированных дистрибутивов в мире. Это означает, что множество инструментов и программ не установлены по умолчанию. Такой подход позволяет наиболее точно оценить производительность процессора в отсутствие задач заднего плана и даже графической оболочки, в чём и заключается основное преимущество над основным конкурентом в данном выборе – операционной системой </w:t>
+      </w:r>
+      <w:r>
+        <w:rPr>
+          <w:i/>
+          <w:iCs/>
+          <w:lang w:val="en-US"/>
+        </w:rPr>
+        <w:t>Windows</w:t>
+      </w:r>
+      <w:r>
+        <w:rPr>
+          <w:i/>
+          <w:iCs/>
+        </w:rPr>
+        <w:t xml:space="preserve"> 10</w:t>
+      </w:r>
+      <w:r>
+        <w:t>.</w:t>
+      </w:r>
+    </w:p>
+    <w:p>
+      <w:pPr>
+        <w:pStyle w:val="ListParagraph"/>
+        <w:numPr>
+          <w:ilvl w:val="0"/>
+          <w:numId w:val="7"/>
+        </w:numPr>
+        <w:spacing w:line="276" w:lineRule="auto"/>
+        <w:ind w:left="0"/>
+      </w:pPr>
+      <w:r>
+        <w:t xml:space="preserve">Поддержка многих процессоров. </w:t>
+      </w:r>
+      <w:r>
+        <w:rPr>
+          <w:i/>
+          <w:iCs/>
+          <w:lang w:val="en-US"/>
+        </w:rPr>
+        <w:t>Linux</w:t>
+      </w:r>
+      <w:r>
+        <w:t xml:space="preserve"> обладает высокой совместимостью с различными аппаратными конфигурациями, включая многоядерные процессоры. Это предоставляет отличную возможность для исследования и оптимизации вычислений на различных системах.</w:t>
+      </w:r>
+    </w:p>
+    <w:p>
+      <w:pPr>
+        <w:pStyle w:val="ListParagraph"/>
+        <w:numPr>
+          <w:ilvl w:val="0"/>
+          <w:numId w:val="7"/>
+        </w:numPr>
+        <w:spacing w:line="276" w:lineRule="auto"/>
+        <w:ind w:left="0"/>
+      </w:pPr>
+      <w:r>
+        <w:t>Современность</w:t>
+      </w:r>
+      <w:r>
+        <w:t xml:space="preserve">. </w:t>
+      </w:r>
+      <w:r>
+        <w:rPr>
+          <w:i/>
+          <w:iCs/>
+          <w:lang w:val="en-US"/>
+        </w:rPr>
+        <w:t>Arch</w:t>
+      </w:r>
+      <w:r>
+        <w:rPr>
+          <w:i/>
+          <w:iCs/>
+        </w:rPr>
+        <w:t xml:space="preserve"> </w:t>
+      </w:r>
+      <w:r>
+        <w:rPr>
+          <w:i/>
+          <w:iCs/>
+          <w:lang w:val="en-US"/>
+        </w:rPr>
+        <w:t>Linux</w:t>
+      </w:r>
+      <w:r>
+        <w:t xml:space="preserve"> выпускается в соответствии с моделью </w:t>
+      </w:r>
+      <w:r>
+        <w:rPr>
+          <w:i/>
+          <w:iCs/>
+          <w:lang w:val="en-US"/>
+        </w:rPr>
+        <w:t>Rolling</w:t>
+      </w:r>
+      <w:r>
+        <w:rPr>
+          <w:i/>
+          <w:iCs/>
+        </w:rPr>
+        <w:t xml:space="preserve"> </w:t>
+      </w:r>
+      <w:r>
+        <w:rPr>
+          <w:i/>
+          <w:iCs/>
+          <w:lang w:val="en-US"/>
+        </w:rPr>
+        <w:t>Release</w:t>
+      </w:r>
+      <w:r>
+        <w:t xml:space="preserve">, </w:t>
+      </w:r>
+      <w:r>
+        <w:t xml:space="preserve">то есть </w:t>
+      </w:r>
+      <w:r>
+        <w:t>позволяет пользователю всегда иметь последние версии устанавливаемых программ, избавляя его от необходимости периодической переустановки системы</w:t>
+      </w:r>
+      <w:r>
+        <w:t>.</w:t>
+      </w:r>
+      <w:r>
+        <w:t xml:space="preserve"> Данная модель также относится и к версии ядра </w:t>
+      </w:r>
+      <w:r>
+        <w:rPr>
+          <w:i/>
+          <w:iCs/>
+          <w:lang w:val="en-US"/>
+        </w:rPr>
+        <w:t>Linux</w:t>
+      </w:r>
+      <w:r>
+        <w:t>, поэтому при использовании данного дистрибутива у пользователя всегда есть доступ к самым новым нововведениям и особенностям ПО.</w:t>
+      </w:r>
+    </w:p>
+    <w:p>
+      <w:pPr>
+        <w:pStyle w:val="ListParagraph"/>
+        <w:numPr>
+          <w:ilvl w:val="0"/>
+          <w:numId w:val="7"/>
+        </w:numPr>
+        <w:spacing w:line="276" w:lineRule="auto"/>
+        <w:ind w:left="0"/>
+      </w:pPr>
+      <w:r>
+        <w:t xml:space="preserve">Доступность библиотек и фреймворков. </w:t>
+      </w:r>
+      <w:r>
+        <w:t xml:space="preserve">Платформа </w:t>
+      </w:r>
+      <w:r>
+        <w:rPr>
+          <w:i/>
+          <w:iCs/>
+          <w:lang w:val="en-US"/>
+        </w:rPr>
+        <w:t>Linux</w:t>
+      </w:r>
+      <w:r>
+        <w:rPr>
+          <w:i/>
+          <w:iCs/>
+        </w:rPr>
+        <w:t xml:space="preserve"> </w:t>
+      </w:r>
+      <w:r>
+        <w:t xml:space="preserve">на данный момент де-факто является стандартом индустрии, поэтому большинство библиотек и фреймворков доступно и имеет наилучшую поддержку именно для </w:t>
+      </w:r>
+      <w:r>
+        <w:rPr>
+          <w:i/>
+          <w:iCs/>
+          <w:lang w:val="en-US"/>
+        </w:rPr>
+        <w:t>Linux</w:t>
+      </w:r>
+      <w:r>
+        <w:t>.</w:t>
+      </w:r>
+    </w:p>
+    <w:p>
+      <w:pPr>
+        <w:pStyle w:val="ListParagraph"/>
+        <w:ind w:left="0"/>
+        <w:rPr>
+          <w:lang w:val="en-US"/>
+        </w:rPr>
+      </w:pPr>
+      <w:r>
+        <w:t xml:space="preserve">Таким образом, выбор операционной системы </w:t>
+      </w:r>
+      <w:r>
+        <w:rPr>
+          <w:i/>
+          <w:iCs/>
+          <w:lang w:val="en-US"/>
+        </w:rPr>
+        <w:t>Arch</w:t>
+      </w:r>
+      <w:r>
+        <w:rPr>
+          <w:i/>
+          <w:iCs/>
+        </w:rPr>
+        <w:t xml:space="preserve"> </w:t>
+      </w:r>
+      <w:r>
+        <w:rPr>
+          <w:i/>
+          <w:iCs/>
+          <w:lang w:val="en-US"/>
+        </w:rPr>
+        <w:t>Linux</w:t>
+      </w:r>
+      <w:r>
+        <w:t xml:space="preserve"> в качестве платформы для проведения </w:t>
+      </w:r>
+      <w:r>
+        <w:t xml:space="preserve">сравнения производительности процессоров </w:t>
+      </w:r>
+      <w:r>
+        <w:t xml:space="preserve">обоснован </w:t>
+      </w:r>
+      <w:r>
+        <w:t xml:space="preserve">легковесностью, поддержкой множества процессоров и архитектур, </w:t>
+      </w:r>
+      <w:r>
+        <w:t>наличи</w:t>
+      </w:r>
+      <w:r>
+        <w:t>ем</w:t>
+      </w:r>
+      <w:r>
+        <w:t xml:space="preserve"> разнообразных инструментов разработки,</w:t>
+      </w:r>
+      <w:r>
+        <w:t xml:space="preserve"> доступом к наиболее современным ве</w:t>
       </w:r>
       <w:bookmarkStart w:id="9" w:name="_GoBack"/>
       <w:bookmarkEnd w:id="9"/>
+      <w:r>
+        <w:t>рсиям программ,</w:t>
+      </w:r>
+      <w:r>
+        <w:t xml:space="preserve"> богатстве библиотек и </w:t>
+      </w:r>
+      <w:r>
+        <w:t>удобстве</w:t>
+      </w:r>
+      <w:r>
+        <w:t xml:space="preserve"> использования. Эта платформа позволяет провести обширное исследование в области оптимизации производительности вычислений.</w:t>
+      </w:r>
       <w:r>
         <w:br w:type="page"/>
       </w:r>
@@ -7170,9 +8284,11 @@
           <w:lang w:val="ru-RU"/>
         </w:rPr>
       </w:pPr>
+      <w:proofErr w:type="spellStart"/>
       <w:r>
         <w:t>AnandTech</w:t>
       </w:r>
+      <w:proofErr w:type="spellEnd"/>
       <w:r>
         <w:rPr>
           <w:lang w:val="ru-RU"/>
@@ -7243,9 +8359,11 @@
         </w:rPr>
         <w:t xml:space="preserve"> </w:t>
       </w:r>
+      <w:proofErr w:type="spellStart"/>
       <w:r>
         <w:t>AnandTech</w:t>
       </w:r>
+      <w:proofErr w:type="spellEnd"/>
       <w:r>
         <w:rPr>
           <w:lang w:val="ru-RU"/>
@@ -7503,6 +8621,7 @@
           <w:lang w:val="ru-RU"/>
         </w:rPr>
       </w:pPr>
+      <w:proofErr w:type="spellStart"/>
       <w:r>
         <w:rPr>
           <w:rFonts w:cs="Times New Roman"/>
@@ -7510,6 +8629,7 @@
         </w:rPr>
         <w:t>Phoronix</w:t>
       </w:r>
+      <w:proofErr w:type="spellEnd"/>
       <w:r>
         <w:rPr>
           <w:rFonts w:cs="Times New Roman"/>
@@ -7592,6 +8712,7 @@
           <w:lang w:val="ru-RU"/>
         </w:rPr>
       </w:pPr>
+      <w:proofErr w:type="spellStart"/>
       <w:r>
         <w:rPr>
           <w:rFonts w:cs="Times New Roman"/>
@@ -7599,6 +8720,7 @@
         </w:rPr>
         <w:t>TechPowerUp</w:t>
       </w:r>
+      <w:proofErr w:type="spellEnd"/>
       <w:r>
         <w:rPr>
           <w:rFonts w:cs="Times New Roman"/>
@@ -7673,6 +8795,7 @@
           <w:lang w:val="ru-RU"/>
         </w:rPr>
       </w:pPr>
+      <w:proofErr w:type="spellStart"/>
       <w:r>
         <w:rPr>
           <w:rFonts w:cs="Times New Roman"/>
@@ -7680,6 +8803,7 @@
         </w:rPr>
         <w:t>AnandTech</w:t>
       </w:r>
+      <w:proofErr w:type="spellEnd"/>
       <w:r>
         <w:rPr>
           <w:rFonts w:cs="Times New Roman"/>
@@ -7762,6 +8886,7 @@
           <w:lang w:val="ru-RU"/>
         </w:rPr>
       </w:pPr>
+      <w:proofErr w:type="spellStart"/>
       <w:r>
         <w:rPr>
           <w:rFonts w:cs="Times New Roman"/>
@@ -7769,6 +8894,7 @@
         </w:rPr>
         <w:t>AnandTech</w:t>
       </w:r>
+      <w:proofErr w:type="spellEnd"/>
       <w:r>
         <w:rPr>
           <w:rFonts w:cs="Times New Roman"/>
@@ -7873,6 +8999,7 @@
           <w:lang w:val="ru-RU"/>
         </w:rPr>
       </w:pPr>
+      <w:proofErr w:type="spellStart"/>
       <w:r>
         <w:rPr>
           <w:rFonts w:cs="Times New Roman"/>
@@ -7880,6 +9007,7 @@
         </w:rPr>
         <w:t>Pagetable</w:t>
       </w:r>
+      <w:proofErr w:type="spellEnd"/>
       <w:r>
         <w:rPr>
           <w:rFonts w:cs="Times New Roman"/>
@@ -7938,6 +9066,7 @@
           <w:lang w:val="ru-RU"/>
         </w:rPr>
       </w:pPr>
+      <w:proofErr w:type="spellStart"/>
       <w:r>
         <w:rPr>
           <w:rFonts w:cs="Times New Roman"/>
@@ -7945,6 +9074,7 @@
         </w:rPr>
         <w:t>musl</w:t>
       </w:r>
+      <w:proofErr w:type="spellEnd"/>
       <w:r>
         <w:rPr>
           <w:rFonts w:cs="Times New Roman"/>
@@ -8065,12 +9195,21 @@
           <w:szCs w:val="28"/>
         </w:rPr>
       </w:pPr>
-      <w:r>
-        <w:rPr>
-          <w:rFonts w:cs="Times New Roman"/>
-          <w:szCs w:val="28"/>
-        </w:rPr>
-        <w:t>StatCounter – Desktop Operating Systems Market Share Worldwide [</w:t>
+      <w:proofErr w:type="spellStart"/>
+      <w:r>
+        <w:rPr>
+          <w:rFonts w:cs="Times New Roman"/>
+          <w:szCs w:val="28"/>
+        </w:rPr>
+        <w:t>StatCounter</w:t>
+      </w:r>
+      <w:proofErr w:type="spellEnd"/>
+      <w:r>
+        <w:rPr>
+          <w:rFonts w:cs="Times New Roman"/>
+          <w:szCs w:val="28"/>
+        </w:rPr>
+        <w:t xml:space="preserve"> – Desktop Operating Systems Market Share Worldwide [</w:t>
       </w:r>
       <w:r>
         <w:rPr>
@@ -8283,6 +9422,117 @@
           <w:lang w:val="ru-RU"/>
         </w:rPr>
         <w:t>https://www.kernel.org/pub/linux/kernel/Historic/old-versions/RELNOTES-0.12</w:t>
+      </w:r>
+      <w:r>
+        <w:rPr>
+          <w:rFonts w:cs="Times New Roman"/>
+          <w:szCs w:val="28"/>
+          <w:lang w:val="ru-RU"/>
+        </w:rPr>
+        <w:t xml:space="preserve">. – Дата доступа: </w:t>
+      </w:r>
+      <w:r>
+        <w:rPr>
+          <w:rFonts w:cs="Times New Roman"/>
+          <w:szCs w:val="28"/>
+          <w:lang w:val="ru-RU"/>
+        </w:rPr>
+        <w:t>27.10.2025</w:t>
+      </w:r>
+      <w:r>
+        <w:rPr>
+          <w:rFonts w:cs="Times New Roman"/>
+          <w:szCs w:val="28"/>
+          <w:lang w:val="ru-RU"/>
+        </w:rPr>
+        <w:t>.</w:t>
+      </w:r>
+    </w:p>
+    <w:p>
+      <w:pPr>
+        <w:pStyle w:val="a"/>
+        <w:rPr>
+          <w:rFonts w:cs="Times New Roman"/>
+          <w:szCs w:val="28"/>
+          <w:lang w:val="ru-RU"/>
+        </w:rPr>
+      </w:pPr>
+      <w:r>
+        <w:rPr>
+          <w:rFonts w:cs="Times New Roman"/>
+          <w:szCs w:val="28"/>
+        </w:rPr>
+        <w:t>Linux</w:t>
+      </w:r>
+      <w:r>
+        <w:rPr>
+          <w:rFonts w:cs="Times New Roman"/>
+          <w:szCs w:val="28"/>
+          <w:lang w:val="ru-RU"/>
+        </w:rPr>
+        <w:t>-</w:t>
+      </w:r>
+      <w:r>
+        <w:rPr>
+          <w:rFonts w:cs="Times New Roman"/>
+          <w:szCs w:val="28"/>
+        </w:rPr>
+        <w:t>Kernel</w:t>
+      </w:r>
+      <w:r>
+        <w:rPr>
+          <w:rFonts w:cs="Times New Roman"/>
+          <w:szCs w:val="28"/>
+          <w:lang w:val="ru-RU"/>
+        </w:rPr>
+        <w:t xml:space="preserve"> </w:t>
+      </w:r>
+      <w:r>
+        <w:rPr>
+          <w:rFonts w:cs="Times New Roman"/>
+          <w:szCs w:val="28"/>
+        </w:rPr>
+        <w:t>Archive</w:t>
+      </w:r>
+      <w:r>
+        <w:rPr>
+          <w:rFonts w:cs="Times New Roman"/>
+          <w:szCs w:val="28"/>
+          <w:lang w:val="ru-RU"/>
+        </w:rPr>
+        <w:t xml:space="preserve"> [</w:t>
+      </w:r>
+      <w:r>
+        <w:rPr>
+          <w:rFonts w:cs="Times New Roman"/>
+          <w:szCs w:val="28"/>
+          <w:lang w:val="ru-RU"/>
+        </w:rPr>
+        <w:t>Электронный ресурс</w:t>
+      </w:r>
+      <w:r>
+        <w:rPr>
+          <w:rFonts w:cs="Times New Roman"/>
+          <w:szCs w:val="28"/>
+          <w:lang w:val="ru-RU"/>
+        </w:rPr>
+        <w:t>]</w:t>
+      </w:r>
+      <w:r>
+        <w:rPr>
+          <w:rFonts w:cs="Times New Roman"/>
+          <w:szCs w:val="28"/>
+          <w:lang w:val="ru-RU"/>
+        </w:rPr>
+        <w:t xml:space="preserve">. – Режим доступа: </w:t>
+      </w:r>
+      <w:r>
+        <w:rPr>
+          <w:rFonts w:cs="Times New Roman"/>
+          <w:szCs w:val="28"/>
+          <w:lang w:val="ru-RU"/>
+        </w:rPr>
+        <w:t>https://lkml.indiana.edu/hypermail/linux/kernel/1107.2/01843.html</w:t>
       </w:r>
       <w:r>
         <w:rPr>
@@ -8771,6 +10021,96 @@
     </w:lvl>
   </w:abstractNum>
   <w:abstractNum w:abstractNumId="3" w15:restartNumberingAfterBreak="0">
+    <w:nsid w:val="4CAD602B"/>
+    <w:multiLevelType w:val="hybridMultilevel"/>
+    <w:tmpl w:val="43B6304C"/>
+    <w:lvl w:ilvl="0" w:tplc="9A32EDEE">
+      <w:start w:val="1"/>
+      <w:numFmt w:val="decimal"/>
+      <w:suff w:val="space"/>
+      <w:lvlText w:val="%1"/>
+      <w:lvlJc w:val="left"/>
+      <w:pPr>
+        <w:ind w:left="709" w:firstLine="709"/>
+      </w:pPr>
+      <w:rPr>
+        <w:rFonts w:hint="default"/>
+      </w:rPr>
+    </w:lvl>
+    <w:lvl w:ilvl="1" w:tplc="04190019" w:tentative="1">
+      <w:start w:val="1"/>
+      <w:numFmt w:val="lowerLetter"/>
+      <w:lvlText w:val="%2."/>
+      <w:lvlJc w:val="left"/>
+      <w:pPr>
+        <w:ind w:left="2149" w:hanging="360"/>
+      </w:pPr>
+    </w:lvl>
+    <w:lvl w:ilvl="2" w:tplc="0419001B" w:tentative="1">
+      <w:start w:val="1"/>
+      <w:numFmt w:val="lowerRoman"/>
+      <w:lvlText w:val="%3."/>
+      <w:lvlJc w:val="right"/>
+      <w:pPr>
+        <w:ind w:left="2869" w:hanging="180"/>
+      </w:pPr>
+    </w:lvl>
+    <w:lvl w:ilvl="3" w:tplc="0419000F" w:tentative="1">
+      <w:start w:val="1"/>
+      <w:numFmt w:val="decimal"/>
+      <w:lvlText w:val="%4."/>
+      <w:lvlJc w:val="left"/>
+      <w:pPr>
+        <w:ind w:left="3589" w:hanging="360"/>
+      </w:pPr>
+    </w:lvl>
+    <w:lvl w:ilvl="4" w:tplc="04190019" w:tentative="1">
+      <w:start w:val="1"/>
+      <w:numFmt w:val="lowerLetter"/>
+      <w:lvlText w:val="%5."/>
+      <w:lvlJc w:val="left"/>
+      <w:pPr>
+        <w:ind w:left="4309" w:hanging="360"/>
+      </w:pPr>
+    </w:lvl>
+    <w:lvl w:ilvl="5" w:tplc="0419001B" w:tentative="1">
+      <w:start w:val="1"/>
+      <w:numFmt w:val="lowerRoman"/>
+      <w:lvlText w:val="%6."/>
+      <w:lvlJc w:val="right"/>
+      <w:pPr>
+        <w:ind w:left="5029" w:hanging="180"/>
+      </w:pPr>
+    </w:lvl>
+    <w:lvl w:ilvl="6" w:tplc="0419000F" w:tentative="1">
+      <w:start w:val="1"/>
+      <w:numFmt w:val="decimal"/>
+      <w:lvlText w:val="%7."/>
+      <w:lvlJc w:val="left"/>
+      <w:pPr>
+        <w:ind w:left="5749" w:hanging="360"/>
+      </w:pPr>
+    </w:lvl>
+    <w:lvl w:ilvl="7" w:tplc="04190019" w:tentative="1">
+      <w:start w:val="1"/>
+      <w:numFmt w:val="lowerLetter"/>
+      <w:lvlText w:val="%8."/>
+      <w:lvlJc w:val="left"/>
+      <w:pPr>
+        <w:ind w:left="6469" w:hanging="360"/>
+      </w:pPr>
+    </w:lvl>
+    <w:lvl w:ilvl="8" w:tplc="0419001B" w:tentative="1">
+      <w:start w:val="1"/>
+      <w:numFmt w:val="lowerRoman"/>
+      <w:lvlText w:val="%9."/>
+      <w:lvlJc w:val="right"/>
+      <w:pPr>
+        <w:ind w:left="7189" w:hanging="180"/>
+      </w:pPr>
+    </w:lvl>
+  </w:abstractNum>
+  <w:abstractNum w:abstractNumId="4" w15:restartNumberingAfterBreak="0">
     <w:nsid w:val="4F4C5AFC"/>
     <w:multiLevelType w:val="hybridMultilevel"/>
     <w:tmpl w:val="42A63F70"/>
@@ -8871,21 +10211,51 @@
     <w:abstractNumId w:val="1"/>
   </w:num>
   <w:num w:numId="4">
-    <w:abstractNumId w:val="3"/>
+    <w:abstractNumId w:val="4"/>
   </w:num>
   <w:num w:numId="5">
-    <w:abstractNumId w:val="3"/>
+    <w:abstractNumId w:val="4"/>
     <w:lvlOverride w:ilvl="0">
       <w:startOverride w:val="1"/>
     </w:lvlOverride>
   </w:num>
   <w:num w:numId="6">
+    <w:abstractNumId w:val="4"/>
+    <w:lvlOverride w:ilvl="0">
+      <w:startOverride w:val="1"/>
+    </w:lvlOverride>
+  </w:num>
+  <w:num w:numId="7">
     <w:abstractNumId w:val="3"/>
     <w:lvlOverride w:ilvl="0">
       <w:startOverride w:val="1"/>
     </w:lvlOverride>
+    <w:lvlOverride w:ilvl="1">
+      <w:startOverride w:val="1"/>
+    </w:lvlOverride>
+    <w:lvlOverride w:ilvl="2">
+      <w:startOverride w:val="1"/>
+    </w:lvlOverride>
+    <w:lvlOverride w:ilvl="3">
+      <w:startOverride w:val="1"/>
+    </w:lvlOverride>
+    <w:lvlOverride w:ilvl="4">
+      <w:startOverride w:val="1"/>
+    </w:lvlOverride>
+    <w:lvlOverride w:ilvl="5">
+      <w:startOverride w:val="1"/>
+    </w:lvlOverride>
+    <w:lvlOverride w:ilvl="6">
+      <w:startOverride w:val="1"/>
+    </w:lvlOverride>
+    <w:lvlOverride w:ilvl="7">
+      <w:startOverride w:val="1"/>
+    </w:lvlOverride>
+    <w:lvlOverride w:ilvl="8">
+      <w:startOverride w:val="1"/>
+    </w:lvlOverride>
   </w:num>
-  <w:numIdMacAtCleanup w:val="6"/>
+  <w:numIdMacAtCleanup w:val="7"/>
 </w:numbering>
 </file>
 
@@ -9397,7 +10767,6 @@
   <w:style w:type="character" w:default="1" w:styleId="DefaultParagraphFont">
     <w:name w:val="Default Paragraph Font"/>
     <w:uiPriority w:val="1"/>
-    <w:semiHidden/>
     <w:unhideWhenUsed/>
   </w:style>
   <w:style w:type="table" w:default="1" w:styleId="TableNormal">
@@ -10564,7 +11933,7 @@
 </file>
 
 <file path=customXml/itemProps1.xml><?xml version="1.0" encoding="utf-8"?>
-<ds:datastoreItem xmlns:ds="http://schemas.openxmlformats.org/officeDocument/2006/customXml" ds:itemID="{656A5B60-A060-43A1-B816-EF033EC24CC7}">
+<ds:datastoreItem xmlns:ds="http://schemas.openxmlformats.org/officeDocument/2006/customXml" ds:itemID="{B81B6592-D3B2-480F-A161-40E20EC01FF5}">
   <ds:schemaRefs>
     <ds:schemaRef ds:uri="http://schemas.openxmlformats.org/officeDocument/2006/bibliography"/>
   </ds:schemaRefs>

</xml_diff>

<commit_message>
chapter 3 ready (kinda)
</commit_message>
<xml_diff>
--- a/запис_очка.docx
+++ b/запис_очка.docx
@@ -1,6 +1,6 @@
 
 <file path=word/document.xml><?xml version="1.0" encoding="utf-8"?>
-<w:document xmlns:wpc="http://schemas.microsoft.com/office/word/2010/wordprocessingCanvas" xmlns:cx="http://schemas.microsoft.com/office/drawing/2014/chartex" xmlns:cx1="http://schemas.microsoft.com/office/drawing/2015/9/8/chartex" xmlns:cx2="http://schemas.microsoft.com/office/drawing/2015/10/21/chartex" xmlns:cx3="http://schemas.microsoft.com/office/drawing/2016/5/9/chartex" xmlns:cx4="http://schemas.microsoft.com/office/drawing/2016/5/10/chartex" xmlns:cx5="http://schemas.microsoft.com/office/drawing/2016/5/11/chartex" xmlns:cx6="http://schemas.microsoft.com/office/drawing/2016/5/12/chartex" xmlns:cx7="http://schemas.microsoft.com/office/drawing/2016/5/13/chartex" xmlns:cx8="http://schemas.microsoft.com/office/drawing/2016/5/14/chartex" xmlns:mc="http://schemas.openxmlformats.org/markup-compatibility/2006" xmlns:aink="http://schemas.microsoft.com/office/drawing/2016/ink" xmlns:am3d="http://schemas.microsoft.com/office/drawing/2017/model3d" xmlns:o="urn:schemas-microsoft-com:office:office" xmlns:oel="http://schemas.microsoft.com/office/2019/extlst" xmlns:r="http://schemas.openxmlformats.org/officeDocument/2006/relationships" xmlns:m="http://schemas.openxmlformats.org/officeDocument/2006/math" xmlns:v="urn:schemas-microsoft-com:vml" xmlns:wp14="http://schemas.microsoft.com/office/word/2010/wordprocessingDrawing" xmlns:wp="http://schemas.openxmlformats.org/drawingml/2006/wordprocessingDrawing" xmlns:w10="urn:schemas-microsoft-com:office:word" xmlns:w="http://schemas.openxmlformats.org/wordprocessingml/2006/main" xmlns:w14="http://schemas.microsoft.com/office/word/2010/wordml" xmlns:w15="http://schemas.microsoft.com/office/word/2012/wordml" xmlns:w16cex="http://schemas.microsoft.com/office/word/2018/wordml/cex" xmlns:w16cid="http://schemas.microsoft.com/office/word/2016/wordml/cid" xmlns:w16="http://schemas.microsoft.com/office/word/2018/wordml" xmlns:w16du="http://schemas.microsoft.com/office/word/2023/wordml/word16du" xmlns:w16sdtdh="http://schemas.microsoft.com/office/word/2020/wordml/sdtdatahash" xmlns:w16sdtfl="http://schemas.microsoft.com/office/word/2024/wordml/sdtformatlock" xmlns:w16se="http://schemas.microsoft.com/office/word/2015/wordml/symex" xmlns:wpg="http://schemas.microsoft.com/office/word/2010/wordprocessingGroup" xmlns:wpi="http://schemas.microsoft.com/office/word/2010/wordprocessingInk" xmlns:wne="http://schemas.microsoft.com/office/word/2006/wordml" xmlns:wps="http://schemas.microsoft.com/office/word/2010/wordprocessingShape" mc:Ignorable="w14 w15 w16se w16cid w16 w16cex w16sdtdh w16sdtfl w16du wp14">
+<w:document xmlns:wpc="http://schemas.microsoft.com/office/word/2010/wordprocessingCanvas" xmlns:cx="http://schemas.microsoft.com/office/drawing/2014/chartex" xmlns:cx1="http://schemas.microsoft.com/office/drawing/2015/9/8/chartex" xmlns:cx2="http://schemas.microsoft.com/office/drawing/2015/10/21/chartex" xmlns:cx3="http://schemas.microsoft.com/office/drawing/2016/5/9/chartex" xmlns:cx4="http://schemas.microsoft.com/office/drawing/2016/5/10/chartex" xmlns:cx5="http://schemas.microsoft.com/office/drawing/2016/5/11/chartex" xmlns:cx6="http://schemas.microsoft.com/office/drawing/2016/5/12/chartex" xmlns:cx7="http://schemas.microsoft.com/office/drawing/2016/5/13/chartex" xmlns:cx8="http://schemas.microsoft.com/office/drawing/2016/5/14/chartex" xmlns:mc="http://schemas.openxmlformats.org/markup-compatibility/2006" xmlns:aink="http://schemas.microsoft.com/office/drawing/2016/ink" xmlns:am3d="http://schemas.microsoft.com/office/drawing/2017/model3d" xmlns:o="urn:schemas-microsoft-com:office:office" xmlns:r="http://schemas.openxmlformats.org/officeDocument/2006/relationships" xmlns:m="http://schemas.openxmlformats.org/officeDocument/2006/math" xmlns:v="urn:schemas-microsoft-com:vml" xmlns:wp14="http://schemas.microsoft.com/office/word/2010/wordprocessingDrawing" xmlns:wp="http://schemas.openxmlformats.org/drawingml/2006/wordprocessingDrawing" xmlns:w10="urn:schemas-microsoft-com:office:word" xmlns:w="http://schemas.openxmlformats.org/wordprocessingml/2006/main" xmlns:w14="http://schemas.microsoft.com/office/word/2010/wordml" xmlns:w15="http://schemas.microsoft.com/office/word/2012/wordml" xmlns:w16cex="http://schemas.microsoft.com/office/word/2018/wordml/cex" xmlns:w16cid="http://schemas.microsoft.com/office/word/2016/wordml/cid" xmlns:w16="http://schemas.microsoft.com/office/word/2018/wordml" xmlns:w16se="http://schemas.microsoft.com/office/word/2015/wordml/symex" xmlns:wpg="http://schemas.microsoft.com/office/word/2010/wordprocessingGroup" xmlns:wpi="http://schemas.microsoft.com/office/word/2010/wordprocessingInk" xmlns:wne="http://schemas.microsoft.com/office/word/2006/wordml" xmlns:wps="http://schemas.microsoft.com/office/word/2010/wordprocessingShape" mc:Ignorable="w14 w15 w16se w16cid w16 w16cex wp14">
   <w:body>
     <w:p>
       <w:pPr>
@@ -14,7 +14,9 @@
       </w:pPr>
       <w:bookmarkStart w:id="0" w:name="_Hlk178270740"/>
       <w:bookmarkStart w:id="1" w:name="_Toc166162963"/>
+      <w:bookmarkStart w:id="2" w:name="_GoBack"/>
       <w:bookmarkEnd w:id="0"/>
+      <w:bookmarkEnd w:id="2"/>
       <w:r>
         <w:rPr>
           <w:rFonts w:eastAsia="Times New Roman" w:cs="Times New Roman"/>
@@ -232,8 +234,9 @@
           <w:szCs w:val="28"/>
         </w:rPr>
         <w:cr/>
-        <w:t xml:space="preserve">RYZEN 5 3500U </w:t>
-      </w:r>
+        <w:t xml:space="preserve">RYZEN 5 </w:t>
+      </w:r>
+      <w:proofErr w:type="gramStart"/>
       <w:r>
         <w:rPr>
           <w:rFonts w:eastAsia="Times New Roman" w:cs="Times New Roman"/>
@@ -241,8 +244,18 @@
           <w:bCs/>
           <w:szCs w:val="28"/>
         </w:rPr>
+        <w:t xml:space="preserve">3500U </w:t>
+      </w:r>
+      <w:r>
+        <w:rPr>
+          <w:rFonts w:eastAsia="Times New Roman" w:cs="Times New Roman"/>
+          <w:b/>
+          <w:bCs/>
+          <w:szCs w:val="28"/>
+        </w:rPr>
         <w:t>И</w:t>
       </w:r>
+      <w:proofErr w:type="gramEnd"/>
       <w:r>
         <w:rPr>
           <w:rFonts w:eastAsia="Times New Roman" w:cs="Times New Roman"/>
@@ -1408,17 +1421,16 @@
       <w:pPr>
         <w:pStyle w:val="a2"/>
       </w:pPr>
-      <w:bookmarkStart w:id="2" w:name="_Toc209190719"/>
-      <w:bookmarkStart w:id="3" w:name="_Toc212482594"/>
-      <w:r>
-        <w:lastRenderedPageBreak/>
+      <w:bookmarkStart w:id="3" w:name="_Toc209190719"/>
+      <w:bookmarkStart w:id="4" w:name="_Toc212482594"/>
+      <w:r>
         <w:t>В</w:t>
       </w:r>
       <w:r>
         <w:t>ведение</w:t>
       </w:r>
-      <w:bookmarkEnd w:id="2"/>
       <w:bookmarkEnd w:id="3"/>
+      <w:bookmarkEnd w:id="4"/>
     </w:p>
     <w:p/>
     <w:p>
@@ -1664,23 +1676,22 @@
       <w:pPr>
         <w:pStyle w:val="1-"/>
       </w:pPr>
-      <w:bookmarkStart w:id="4" w:name="_Toc212482595"/>
-      <w:r>
-        <w:lastRenderedPageBreak/>
+      <w:bookmarkStart w:id="5" w:name="_Toc212482595"/>
+      <w:r>
         <w:t>Архитектура вычислительной системы</w:t>
       </w:r>
-      <w:bookmarkEnd w:id="4"/>
+      <w:bookmarkEnd w:id="5"/>
     </w:p>
     <w:p/>
     <w:p>
       <w:pPr>
         <w:pStyle w:val="2-"/>
       </w:pPr>
-      <w:bookmarkStart w:id="5" w:name="_Toc212482596"/>
+      <w:bookmarkStart w:id="6" w:name="_Toc212482596"/>
       <w:r>
         <w:t>Выбор вычислительной системы</w:t>
       </w:r>
-      <w:bookmarkEnd w:id="5"/>
+      <w:bookmarkEnd w:id="6"/>
     </w:p>
     <w:p/>
     <w:p>
@@ -2913,7 +2924,6 @@
     <w:p/>
     <w:p>
       <w:r>
-        <w:lastRenderedPageBreak/>
         <w:t>Выбор данных моделей был обусловлен следующими факторами</w:t>
       </w:r>
       <w:r>
@@ -2964,11 +2974,11 @@
       <w:pPr>
         <w:pStyle w:val="2-"/>
       </w:pPr>
-      <w:bookmarkStart w:id="6" w:name="_Toc212482597"/>
+      <w:bookmarkStart w:id="7" w:name="_Toc212482597"/>
       <w:r>
         <w:t>История, версии и достоинства выбранной архитектуры</w:t>
       </w:r>
-      <w:bookmarkEnd w:id="6"/>
+      <w:bookmarkEnd w:id="7"/>
     </w:p>
     <w:p/>
     <w:p>
@@ -3476,11 +3486,7 @@
         <w:t xml:space="preserve">. </w:t>
       </w:r>
       <w:r>
-        <w:t xml:space="preserve">Для более наглядного сравнения перечисленных </w:t>
-      </w:r>
-      <w:r>
-        <w:lastRenderedPageBreak/>
-        <w:t xml:space="preserve">микроархитектур </w:t>
+        <w:t xml:space="preserve">Для более наглядного сравнения перечисленных микроархитектур </w:t>
       </w:r>
       <w:r>
         <w:t>в таблице 1.</w:t>
@@ -4445,7 +4451,6 @@
         <w:rPr>
           <w:lang w:val="en-US"/>
         </w:rPr>
-        <w:lastRenderedPageBreak/>
         <w:t>–</w:t>
       </w:r>
       <w:r>
@@ -4894,7 +4899,6 @@
     </w:p>
     <w:p>
       <w:r>
-        <w:lastRenderedPageBreak/>
         <w:t xml:space="preserve">Сама же архитектура </w:t>
       </w:r>
       <w:r>
@@ -5788,11 +5792,7 @@
         <w:t>IA-64</w:t>
       </w:r>
       <w:r>
-        <w:t xml:space="preserve"> </w:t>
-      </w:r>
-      <w:r>
-        <w:lastRenderedPageBreak/>
-        <w:t xml:space="preserve">– </w:t>
+        <w:t xml:space="preserve"> – </w:t>
       </w:r>
       <w:r>
         <w:t xml:space="preserve">основу семейства процессоров </w:t>
@@ -6225,11 +6225,7 @@
         <w:t>x86_64</w:t>
       </w:r>
       <w:r>
-        <w:t xml:space="preserve">», если необходимо подчеркнуть, что данное ПО использует 64-разрядные </w:t>
-      </w:r>
-      <w:r>
-        <w:lastRenderedPageBreak/>
-        <w:t>инструкции.</w:t>
+        <w:t>», если необходимо подчеркнуть, что данное ПО использует 64-разрядные инструкции.</w:t>
       </w:r>
     </w:p>
     <w:p>
@@ -6413,7 +6409,6 @@
     </w:p>
     <w:p>
       <w:r>
-        <w:lastRenderedPageBreak/>
         <w:t>В режиме «</w:t>
       </w:r>
       <w:r>
@@ -6729,12 +6724,11 @@
           <w:lang w:val="en-US"/>
         </w:rPr>
       </w:pPr>
-      <w:bookmarkStart w:id="7" w:name="_Toc212482598"/>
-      <w:r>
-        <w:lastRenderedPageBreak/>
+      <w:bookmarkStart w:id="8" w:name="_Toc212482598"/>
+      <w:r>
         <w:t>Платформа программного обеспечения</w:t>
       </w:r>
-      <w:bookmarkEnd w:id="7"/>
+      <w:bookmarkEnd w:id="8"/>
     </w:p>
     <w:p>
       <w:pPr>
@@ -6750,11 +6744,11 @@
           <w:lang w:val="en-US"/>
         </w:rPr>
       </w:pPr>
-      <w:bookmarkStart w:id="8" w:name="_Toc212482599"/>
+      <w:bookmarkStart w:id="9" w:name="_Toc212482599"/>
       <w:r>
         <w:t>Структура и архитектура платформы</w:t>
       </w:r>
-      <w:bookmarkEnd w:id="8"/>
+      <w:bookmarkEnd w:id="9"/>
     </w:p>
     <w:p/>
     <w:p>
@@ -6970,8 +6964,13 @@
       <w:r>
         <w:t xml:space="preserve"> используется для всех динамически скомпонованных программ. </w:t>
       </w:r>
-      <w:r>
-        <w:t xml:space="preserve">По сути стандартная библиотека является обёрткой над системными вызовами ядра </w:t>
+      <w:proofErr w:type="gramStart"/>
+      <w:r>
+        <w:t>По сути</w:t>
+      </w:r>
+      <w:proofErr w:type="gramEnd"/>
+      <w:r>
+        <w:t xml:space="preserve"> стандартная библиотека является обёрткой над системными вызовами ядра </w:t>
       </w:r>
       <w:r>
         <w:rPr>
@@ -7100,10 +7099,26 @@
         <w:t xml:space="preserve">) </w:t>
       </w:r>
       <w:r>
-        <w:t xml:space="preserve">выступает в качестве стандартной библиотеки. Данная реализация стремится предоставить пользователям наиболее оптимизированный относительно скорости выполнения вариант. Предназначена преимущественно для динамической компановки, поэтому оптимизация размера библиотеки на диске и в оперативной памяти  не была наиболее приоритетной задачей при её разработке. Наиболее популярный конкуррент </w:t>
+        <w:t xml:space="preserve">выступает в качестве стандартной библиотеки. Данная реализация стремится предоставить пользователям наиболее оптимизированный относительно скорости выполнения вариант. Предназначена преимущественно для динамической компановки, поэтому оптимизация размера библиотеки на диске и в оперативной </w:t>
+      </w:r>
+      <w:proofErr w:type="gramStart"/>
+      <w:r>
+        <w:t>памяти  не</w:t>
+      </w:r>
+      <w:proofErr w:type="gramEnd"/>
+      <w:r>
+        <w:t xml:space="preserve"> была наиболее приоритетной задачей при её разработке. Наиболее популярный </w:t>
       </w:r>
       <w:proofErr w:type="spellStart"/>
       <w:r>
+        <w:t>конкуррент</w:t>
+      </w:r>
+      <w:proofErr w:type="spellEnd"/>
+      <w:r>
+        <w:t xml:space="preserve"> </w:t>
+      </w:r>
+      <w:proofErr w:type="spellStart"/>
+      <w:r>
         <w:rPr>
           <w:i/>
           <w:iCs/>
@@ -7142,14 +7157,18 @@
         <w:t xml:space="preserve"> </w:t>
       </w:r>
       <w:r>
-        <w:t xml:space="preserve">– реализация стандартной библиотеки языка Си, нацеленная на эффективность в том числе и при статической компановке. Данная реализация стандартной библиотеки была разработана с нуля чтобы </w:t>
-      </w:r>
-      <w:r>
-        <w:t xml:space="preserve">обеспечить надежность в реальном времени, избегая состояний гонки, внутренних сбоев при исчерпании ресурсов и различных других плохих </w:t>
-      </w:r>
-      <w:r>
-        <w:lastRenderedPageBreak/>
-        <w:t>случаев поведения, присутствующих в существующих реализациях</w:t>
+        <w:t xml:space="preserve">– реализация стандартной библиотеки языка Си, нацеленная на эффективность в том числе и при статической </w:t>
+      </w:r>
+      <w:proofErr w:type="spellStart"/>
+      <w:r>
+        <w:t>компановке</w:t>
+      </w:r>
+      <w:proofErr w:type="spellEnd"/>
+      <w:r>
+        <w:t xml:space="preserve">. Данная реализация стандартной библиотеки была разработана с нуля чтобы </w:t>
+      </w:r>
+      <w:r>
+        <w:t>обеспечить надежность в реальном времени, избегая состояний гонки, внутренних сбоев при исчерпании ресурсов и различных других плохих случаев поведения, присутствующих в существующих реализациях</w:t>
       </w:r>
       <w:r>
         <w:t xml:space="preserve"> </w:t>
@@ -7444,11 +7463,15 @@
         <w:t xml:space="preserve"> данного класса ядер являются микро</w:t>
       </w:r>
       <w:r>
-        <w:t xml:space="preserve">ядра, которые реализуют минимальную функциональность (управление физической и виртуальной памятью компьютера, управление процессорным временем, управление доступом к устройствам ввода-вывода,коммуникация и синхронизация процессов) в пространстве ядра, а все другие функции (драйверы устройств, реализации файловых систем и др.) являются процессами в пользовательском пространстве и осуществляют </w:t>
-      </w:r>
-      <w:r>
-        <w:lastRenderedPageBreak/>
-        <w:t xml:space="preserve">взаимодействие с ядром с помощью системных вызовов, а взаимодействие между собой с помощью средств межпроцессного взаимодействия. Также существуют гибридные архитектуры ядер, к которым например относится ядро </w:t>
+        <w:t xml:space="preserve">ядра, которые реализуют минимальную функциональность (управление физической и виртуальной памятью компьютера, управление процессорным временем, управление доступом к устройствам ввода-вывода,коммуникация и синхронизация процессов) в пространстве ядра, а все другие функции (драйверы устройств, реализации файловых систем и др.) являются процессами в пользовательском пространстве и осуществляют взаимодействие с ядром с помощью системных вызовов, а взаимодействие между собой с помощью средств межпроцессного взаимодействия. Также существуют гибридные архитектуры ядер, к </w:t>
+      </w:r>
+      <w:proofErr w:type="gramStart"/>
+      <w:r>
+        <w:t>которым например</w:t>
+      </w:r>
+      <w:proofErr w:type="gramEnd"/>
+      <w:r>
+        <w:t xml:space="preserve"> относится ядро </w:t>
       </w:r>
       <w:r>
         <w:rPr>
@@ -7529,11 +7552,11 @@
       <w:pPr>
         <w:pStyle w:val="2-"/>
       </w:pPr>
-      <w:bookmarkStart w:id="9" w:name="_Toc212482600"/>
+      <w:bookmarkStart w:id="10" w:name="_Toc212482600"/>
       <w:r>
         <w:t>История, версии и достоинства</w:t>
       </w:r>
-      <w:bookmarkEnd w:id="9"/>
+      <w:bookmarkEnd w:id="10"/>
     </w:p>
     <w:p/>
     <w:p>
@@ -7699,9 +7722,6 @@
     <w:p>
       <w:pPr>
         <w:ind w:firstLine="0"/>
-        <w:rPr>
-          <w:lang w:val="en-US"/>
-        </w:rPr>
       </w:pPr>
     </w:p>
     <w:p>
@@ -7712,7 +7732,6 @@
         </w:rPr>
       </w:pPr>
       <w:r>
-        <w:lastRenderedPageBreak/>
         <w:drawing>
           <wp:inline distT="0" distB="0" distL="0" distR="0" wp14:anchorId="7EDC358F" wp14:editId="74C62A09">
             <wp:extent cx="5939790" cy="3884295"/>
@@ -8128,7 +8147,6 @@
     </w:p>
     <w:p>
       <w:r>
-        <w:lastRenderedPageBreak/>
         <w:t xml:space="preserve">Из-за проблем с лицензированием </w:t>
       </w:r>
       <w:r>
@@ -8154,13 +8172,29 @@
     </w:p>
     <w:p>
       <w:r>
-        <w:t>В феврале 1992 Линус Торвальдс перевёл свой проект на лицензию</w:t>
-      </w:r>
-      <w:r>
-        <w:t xml:space="preserve"> </w:t>
+        <w:t xml:space="preserve">В феврале 1992 </w:t>
       </w:r>
       <w:proofErr w:type="spellStart"/>
       <w:r>
+        <w:t>Линус</w:t>
+      </w:r>
+      <w:proofErr w:type="spellEnd"/>
+      <w:r>
+        <w:t xml:space="preserve"> </w:t>
+      </w:r>
+      <w:proofErr w:type="spellStart"/>
+      <w:r>
+        <w:t>Торвальдс</w:t>
+      </w:r>
+      <w:proofErr w:type="spellEnd"/>
+      <w:r>
+        <w:t xml:space="preserve"> перевёл свой проект на лицензию</w:t>
+      </w:r>
+      <w:r>
+        <w:t xml:space="preserve"> </w:t>
+      </w:r>
+      <w:proofErr w:type="spellStart"/>
+      <w:r>
         <w:rPr>
           <w:i/>
           <w:iCs/>
@@ -8570,6 +8604,7 @@
       <w:r>
         <w:t xml:space="preserve">и </w:t>
       </w:r>
+      <w:proofErr w:type="gramStart"/>
       <w:r>
         <w:rPr>
           <w:i/>
@@ -8578,6 +8613,7 @@
         </w:rPr>
         <w:t>Itanium</w:t>
       </w:r>
+      <w:proofErr w:type="gramEnd"/>
       <w:r>
         <w:t xml:space="preserve"> а также поддержка </w:t>
       </w:r>
@@ -8874,11 +8910,7 @@
         <w:t xml:space="preserve"> </w:t>
       </w:r>
       <w:r>
-        <w:t xml:space="preserve">[…] Многие </w:t>
-      </w:r>
-      <w:r>
-        <w:lastRenderedPageBreak/>
-        <w:t xml:space="preserve">сделали серьезный вклад в свободные программы этой системы, и все они заслуживают признательности за свои программы. Но причина, по которой это является целостной системой </w:t>
+        <w:t xml:space="preserve">[…] Многие сделали серьезный вклад в свободные программы этой системы, и все они заслуживают признательности за свои программы. Но причина, по которой это является целостной системой </w:t>
       </w:r>
       <w:r>
         <w:t>–</w:t>
@@ -9394,11 +9426,11 @@
       <w:pPr>
         <w:pStyle w:val="2-"/>
       </w:pPr>
-      <w:bookmarkStart w:id="10" w:name="_Toc212482601"/>
+      <w:bookmarkStart w:id="11" w:name="_Toc212482601"/>
       <w:r>
         <w:t>Обоснование выбора платформы</w:t>
       </w:r>
-      <w:bookmarkEnd w:id="10"/>
+      <w:bookmarkEnd w:id="11"/>
     </w:p>
     <w:p/>
     <w:p>
@@ -9647,7 +9679,6 @@
         <w:ind w:left="0"/>
       </w:pPr>
       <w:r>
-        <w:lastRenderedPageBreak/>
         <w:t>Современность</w:t>
       </w:r>
       <w:r>
@@ -9848,7 +9879,6 @@
         <w:pStyle w:val="1-"/>
       </w:pPr>
       <w:r>
-        <w:lastRenderedPageBreak/>
         <w:t>Теоретическое обоснование разработки программного продукта</w:t>
       </w:r>
     </w:p>
@@ -9864,25 +9894,7 @@
     <w:p/>
     <w:p>
       <w:r>
-        <w:t xml:space="preserve">В современном информационном обществе, где высокая производительность вычислений играет ключевую роль, разработка программного продукта, направленного </w:t>
-      </w:r>
-      <w:r>
-        <w:t>на измерение</w:t>
-      </w:r>
-      <w:r>
-        <w:t xml:space="preserve"> производительности вычислений на </w:t>
-      </w:r>
-      <w:r>
-        <w:t>различных</w:t>
-      </w:r>
-      <w:r>
-        <w:t xml:space="preserve"> процессорах с использованием </w:t>
-      </w:r>
-      <w:r>
-        <w:t>классических алгоритмических задач</w:t>
-      </w:r>
-      <w:r>
-        <w:t>, является важным шагом в обеспечении эффективного использования вычислительных ресурсов.</w:t>
+        <w:t>В современном информационном обществе, где высокая производительность вычислений играет ключевую роль, разработка программного продукта, направленного на измерение производительности вычислений на различных процессорах с использованием классических алгоритмических задач, является важным шагом в обеспечении эффективного использования вычислительных ресурсов.</w:t>
       </w:r>
     </w:p>
     <w:p>
@@ -10039,11 +10051,7 @@
         <w:t>DFS</w:t>
       </w:r>
       <w:r>
-        <w:t xml:space="preserve"> оправдано с точки зрения глубокого понимания архитектурных преимуществ, оптимального распределения вычислительных ресурсов и повышения эффективности программных решений, зависящих от </w:t>
-      </w:r>
-      <w:r>
-        <w:lastRenderedPageBreak/>
-        <w:t>производительности процессора. Такой подход способствует расширению практических знаний и разработке более адаптированных и производительных программных продуктов.</w:t>
+        <w:t xml:space="preserve"> оправдано с точки зрения глубокого понимания архитектурных преимуществ, оптимального распределения вычислительных ресурсов и повышения эффективности программных решений, зависящих от производительности процессора. Такой подход способствует расширению практических знаний и разработке более адаптированных и производительных программных продуктов.</w:t>
       </w:r>
     </w:p>
     <w:p/>
@@ -10051,11 +10059,11 @@
       <w:pPr>
         <w:pStyle w:val="2-"/>
       </w:pPr>
-      <w:bookmarkStart w:id="11" w:name="_Toc153177148"/>
+      <w:bookmarkStart w:id="12" w:name="_Toc153177148"/>
       <w:r>
         <w:t>Технологии программирования, используемые для решения поставленных задач</w:t>
       </w:r>
-      <w:bookmarkEnd w:id="11"/>
+      <w:bookmarkEnd w:id="12"/>
     </w:p>
     <w:p/>
     <w:p>
@@ -10165,11 +10173,7 @@
         <w:t>C</w:t>
       </w:r>
       <w:r>
-        <w:t xml:space="preserve">. Это расширяет возможности использования кода и позволяет постепенно модернизировать системы без </w:t>
-      </w:r>
-      <w:r>
-        <w:lastRenderedPageBreak/>
-        <w:t>необходимости полного переписывания.</w:t>
+        <w:t>. Это расширяет возможности использования кода и позволяет постепенно модернизировать системы без необходимости полного переписывания.</w:t>
       </w:r>
     </w:p>
     <w:p>
@@ -10267,34 +10271,7 @@
         <w:t>о</w:t>
       </w:r>
       <w:r>
-        <w:t>бъектно</w:t>
-      </w:r>
-      <w:r>
-        <w:t>-ориентированный язык программирования общего назначения</w:t>
-      </w:r>
-      <w:r>
-        <w:t>,</w:t>
-      </w:r>
-      <w:r>
-        <w:t xml:space="preserve"> </w:t>
-      </w:r>
-      <w:r>
-        <w:t>р</w:t>
-      </w:r>
-      <w:r>
-        <w:t>азработан</w:t>
-      </w:r>
-      <w:r>
-        <w:t>ный</w:t>
-      </w:r>
-      <w:r>
-        <w:t xml:space="preserve"> в 1998</w:t>
-      </w:r>
-      <w:r>
-        <w:t xml:space="preserve"> – </w:t>
-      </w:r>
-      <w:r>
-        <w:t xml:space="preserve">2001 годах группой инженеров компании </w:t>
+        <w:t xml:space="preserve">бъектно-ориентированный язык программирования общего назначения, разработанный в 1998 – 2001 годах группой инженеров компании </w:t>
       </w:r>
       <w:r>
         <w:rPr>
@@ -10324,57 +10301,51 @@
         <w:t>.NET Core</w:t>
       </w:r>
       <w:r>
+        <w:t xml:space="preserve">. Вопреки названию платформа </w:t>
+      </w:r>
+      <w:r>
+        <w:rPr>
+          <w:i/>
+          <w:iCs/>
+          <w:lang w:val="en-US"/>
+        </w:rPr>
+        <w:t>Microsoft</w:t>
+      </w:r>
+      <w:r>
+        <w:rPr>
+          <w:i/>
+          <w:iCs/>
+        </w:rPr>
+        <w:t xml:space="preserve"> .</w:t>
+      </w:r>
+      <w:r>
+        <w:rPr>
+          <w:i/>
+          <w:iCs/>
+          <w:lang w:val="en-US"/>
+        </w:rPr>
+        <w:t>NET</w:t>
+      </w:r>
+      <w:r>
+        <w:rPr>
+          <w:i/>
+          <w:iCs/>
+        </w:rPr>
+        <w:t xml:space="preserve"> </w:t>
+      </w:r>
+      <w:r>
+        <w:t xml:space="preserve">кроссплатформенна и поддерживает выполнение под управлением </w:t>
+      </w:r>
+      <w:r>
+        <w:rPr>
+          <w:i/>
+          <w:iCs/>
+          <w:lang w:val="en-US"/>
+        </w:rPr>
+        <w:t>Linux</w:t>
+      </w:r>
+      <w:r>
         <w:t xml:space="preserve">. </w:t>
-      </w:r>
-      <w:r>
-        <w:t xml:space="preserve">Вопреки названию платформа </w:t>
-      </w:r>
-      <w:r>
-        <w:rPr>
-          <w:i/>
-          <w:iCs/>
-          <w:lang w:val="en-US"/>
-        </w:rPr>
-        <w:t>Microsoft</w:t>
-      </w:r>
-      <w:r>
-        <w:rPr>
-          <w:i/>
-          <w:iCs/>
-        </w:rPr>
-        <w:t xml:space="preserve"> .</w:t>
-      </w:r>
-      <w:r>
-        <w:rPr>
-          <w:i/>
-          <w:iCs/>
-          <w:lang w:val="en-US"/>
-        </w:rPr>
-        <w:t>NET</w:t>
-      </w:r>
-      <w:r>
-        <w:rPr>
-          <w:i/>
-          <w:iCs/>
-        </w:rPr>
-        <w:t xml:space="preserve"> </w:t>
-      </w:r>
-      <w:r>
-        <w:t xml:space="preserve">кроссплатформенна и поддерживает выполнение под управлением </w:t>
-      </w:r>
-      <w:r>
-        <w:rPr>
-          <w:i/>
-          <w:iCs/>
-          <w:lang w:val="en-US"/>
-        </w:rPr>
-        <w:t>Linux</w:t>
-      </w:r>
-      <w:r>
-        <w:t>.</w:t>
-      </w:r>
-      <w:r>
-        <w:t xml:space="preserve"> </w:t>
       </w:r>
       <w:r>
         <w:rPr>
@@ -10776,11 +10747,7 @@
         <w:t>checker</w:t>
       </w:r>
       <w:r>
-        <w:t xml:space="preserve">). Имеются средства, позволяющие использовать приёмы </w:t>
-      </w:r>
-      <w:r>
-        <w:lastRenderedPageBreak/>
-        <w:t>объектно-ориентированного программирования.</w:t>
+        <w:t>). Имеются средства, позволяющие использовать приёмы объектно-ориентированного программирования.</w:t>
       </w:r>
       <w:r>
         <w:t xml:space="preserve"> </w:t>
@@ -10852,7 +10819,15 @@
         <w:t xml:space="preserve"> </w:t>
       </w:r>
       <w:r>
-        <w:t xml:space="preserve">Данный язык не был выбран в качестве языка программирования для данного курсового проекта в связи с излишней сложностью, которая в контексте данного проекта не приводит к видимым преимуществам. Например мощная система типов языка </w:t>
+        <w:t xml:space="preserve">Данный язык не был выбран в качестве языка программирования для данного курсового проекта в связи с излишней сложностью, которая в контексте данного проекта не приводит к видимым преимуществам. </w:t>
+      </w:r>
+      <w:proofErr w:type="gramStart"/>
+      <w:r>
+        <w:t>Например</w:t>
+      </w:r>
+      <w:proofErr w:type="gramEnd"/>
+      <w:r>
+        <w:t xml:space="preserve"> мощная система типов языка </w:t>
       </w:r>
       <w:r>
         <w:rPr>
@@ -10905,27 +10880,24 @@
         <w:t xml:space="preserve"> </w:t>
       </w:r>
       <w:r>
+        <w:t>– императивный, статически типизированный, компилируемый язык программирования общего назначения. Язык был спроектирован для «создания надёжного, оптимального и переиспользуемого ПО</w:t>
+      </w:r>
+      <w:r>
+        <w:t>»</w:t>
+      </w:r>
+      <w:r>
+        <w:t>. Поддерживает обобщённое программирование и рефлексию во время компиляции, кросс-компиляцию и ручное управление памятью</w:t>
+      </w:r>
+      <w:r>
+        <w:t xml:space="preserve">. </w:t>
+      </w:r>
+      <w:r>
+        <w:t xml:space="preserve">Главная цель языка </w:t>
+      </w:r>
+      <w:r>
         <w:t xml:space="preserve">– </w:t>
       </w:r>
       <w:r>
-        <w:t>императивный, статически типизированный, компилируемый язык программирования общего назначения. Язык был спроектирован для «создания надёжного, оптимального и переиспользуемого ПО</w:t>
-      </w:r>
-      <w:r>
-        <w:t>»</w:t>
-      </w:r>
-      <w:r>
-        <w:t>. Поддерживает обобщённое программирование и рефлексию во время компиляции, кросс-компиляцию и ручное управление памятью</w:t>
-      </w:r>
-      <w:r>
-        <w:t xml:space="preserve">. </w:t>
-      </w:r>
-      <w:r>
-        <w:t xml:space="preserve">Главная цель языка </w:t>
-      </w:r>
-      <w:r>
-        <w:t xml:space="preserve">– </w:t>
-      </w:r>
-      <w:r>
         <w:t xml:space="preserve">быть более удобным, чем </w:t>
       </w:r>
       <w:r>
@@ -11011,13 +10983,7 @@
         <w:t>Foundation</w:t>
       </w:r>
       <w:r>
-        <w:t>, основанной в 2020 году автором языка Эндрю Келли.</w:t>
-      </w:r>
-      <w:r>
-        <w:t xml:space="preserve"> </w:t>
-      </w:r>
-      <w:r>
-        <w:t>Язык имеет много средств для низкоуровневого программирования, среди таковых: упакованные структуры (структуры с нулевым выравниванием между полями), целочисленные типы произвольной длины (вплоть до 65535 бит), несколько типов указателей.</w:t>
+        <w:t>, основанной в 2020 году автором языка Эндрю Келли. Язык имеет много средств для низкоуровневого программирования, среди таковых: упакованные структуры (структуры с нулевым выравниванием между полями), целочисленные типы произвольной длины (вплоть до 65535 бит), несколько типов указателей.</w:t>
       </w:r>
       <w:r>
         <w:t xml:space="preserve"> Данный язык не был выбран из-за своей незрелости, хотя стоит отметить, что относительно своих конкуррентов он лучше всего подходит для задач данного курсового проекта. Также данный язык полностью совместим с </w:t>
@@ -11035,441 +11001,6 @@
       </w:r>
       <w:r>
         <w:t xml:space="preserve"> что является огромным преимуществом на рынке системных языков программирования.</w:t>
-      </w:r>
-    </w:p>
-    <w:p>
-      <w:r>
-        <w:t>Для построения графи</w:t>
-      </w:r>
-      <w:r>
-        <w:t xml:space="preserve">ков и анализа данных выбор был сделан в пользу языка программирования </w:t>
-      </w:r>
-      <w:r>
-        <w:rPr>
-          <w:i/>
-          <w:iCs/>
-          <w:lang w:val="en-US"/>
-        </w:rPr>
-        <w:t>Python</w:t>
-      </w:r>
-      <w:r>
-        <w:t xml:space="preserve">. </w:t>
-      </w:r>
-      <w:r>
-        <w:rPr>
-          <w:i/>
-          <w:iCs/>
-          <w:lang w:val="en-US"/>
-        </w:rPr>
-        <w:t>Python</w:t>
-      </w:r>
-      <w:r>
-        <w:rPr>
-          <w:i/>
-          <w:iCs/>
-        </w:rPr>
-        <w:t xml:space="preserve"> </w:t>
-      </w:r>
-      <w:r>
-        <w:t>–</w:t>
-      </w:r>
-      <w:r>
-        <w:t xml:space="preserve"> </w:t>
-      </w:r>
-      <w:r>
-        <w:t>мультипарадигменный высокоуровневый язык программирования общего назначения с динамической строгой типизацией и автоматическим управлением памятью, ориентированный на повышение производительности разработчика, читаемости кода и его качества, а также на обеспечение переносимости написанных на нём программ</w:t>
-      </w:r>
-      <w:r>
-        <w:t xml:space="preserve">. </w:t>
-      </w:r>
-      <w:r>
-        <w:t xml:space="preserve">Язык является полностью объектно-ориентированным в том плане, что всё является объектами. Необычной особенностью языка является выделение блоков кода отступами. Синтаксис ядра языка минималистичен, за счёт чего на практике редко возникает необходимость обращаться к документации. </w:t>
-      </w:r>
-      <w:r>
-        <w:rPr>
-          <w:i/>
-          <w:iCs/>
-        </w:rPr>
-        <w:t>Python</w:t>
-      </w:r>
-      <w:r>
-        <w:t xml:space="preserve"> </w:t>
-      </w:r>
-      <w:r>
-        <w:t>–</w:t>
-      </w:r>
-      <w:r>
-        <w:t xml:space="preserve"> интерпретируемый язык, использующийся в том числе для написания скриптов. Недостатками языка являются зачастую более низкая скорость работы и более высокое потребление памяти написанными на нём программами по сравнению с </w:t>
-      </w:r>
-      <w:r>
-        <w:lastRenderedPageBreak/>
-        <w:t xml:space="preserve">аналогичным кодом, написанным на компилируемых языках, таких как </w:t>
-      </w:r>
-      <w:r>
-        <w:rPr>
-          <w:i/>
-          <w:iCs/>
-        </w:rPr>
-        <w:t>C</w:t>
-      </w:r>
-      <w:r>
-        <w:t xml:space="preserve"> или </w:t>
-      </w:r>
-      <w:r>
-        <w:rPr>
-          <w:i/>
-          <w:iCs/>
-        </w:rPr>
-        <w:t>C++</w:t>
-      </w:r>
-      <w:r>
-        <w:t>.</w:t>
-      </w:r>
-      <w:r>
-        <w:t xml:space="preserve"> Большим преимуществом </w:t>
-      </w:r>
-      <w:r>
-        <w:rPr>
-          <w:i/>
-          <w:iCs/>
-          <w:lang w:val="en-US"/>
-        </w:rPr>
-        <w:t>Python</w:t>
-      </w:r>
-      <w:r>
-        <w:t xml:space="preserve"> над другими языками программирования является богатая экосистема библиотек под любые нужды и требования. На момент написания на </w:t>
-      </w:r>
-      <w:proofErr w:type="spellStart"/>
-      <w:r>
-        <w:rPr>
-          <w:i/>
-          <w:iCs/>
-          <w:lang w:val="en-US"/>
-        </w:rPr>
-        <w:t>PyPi</w:t>
-      </w:r>
-      <w:proofErr w:type="spellEnd"/>
-      <w:r>
-        <w:rPr>
-          <w:i/>
-          <w:iCs/>
-        </w:rPr>
-        <w:t xml:space="preserve"> </w:t>
-      </w:r>
-      <w:r>
-        <w:t>(</w:t>
-      </w:r>
-      <w:r>
-        <w:rPr>
-          <w:i/>
-          <w:iCs/>
-          <w:lang w:val="en-US"/>
-        </w:rPr>
-        <w:t>Python</w:t>
-      </w:r>
-      <w:r>
-        <w:rPr>
-          <w:i/>
-          <w:iCs/>
-        </w:rPr>
-        <w:t xml:space="preserve"> </w:t>
-      </w:r>
-      <w:r>
-        <w:rPr>
-          <w:i/>
-          <w:iCs/>
-          <w:lang w:val="en-US"/>
-        </w:rPr>
-        <w:t>Package</w:t>
-      </w:r>
-      <w:r>
-        <w:rPr>
-          <w:i/>
-          <w:iCs/>
-        </w:rPr>
-        <w:t xml:space="preserve"> </w:t>
-      </w:r>
-      <w:r>
-        <w:rPr>
-          <w:i/>
-          <w:iCs/>
-          <w:lang w:val="en-US"/>
-        </w:rPr>
-        <w:t>Index</w:t>
-      </w:r>
-      <w:r>
-        <w:t xml:space="preserve">) </w:t>
-      </w:r>
-      <w:r>
-        <w:t xml:space="preserve">зарегистрировано </w:t>
-      </w:r>
-      <w:r>
-        <w:t xml:space="preserve">692723 </w:t>
-      </w:r>
-      <w:r>
-        <w:t xml:space="preserve">проекта </w:t>
-      </w:r>
-      <w:r>
-        <w:t>[16]</w:t>
-      </w:r>
-      <w:r>
-        <w:t>.</w:t>
-      </w:r>
-    </w:p>
-    <w:p>
-      <w:r>
-        <w:t xml:space="preserve">Для выполнения анализа данных в программном продукте применяется библиотека </w:t>
-      </w:r>
-      <w:r>
-        <w:rPr>
-          <w:i/>
-          <w:iCs/>
-          <w:lang w:val="en-US"/>
-        </w:rPr>
-        <w:t>pandas</w:t>
-      </w:r>
-      <w:r>
-        <w:t xml:space="preserve"> </w:t>
-      </w:r>
-      <w:r>
-        <w:t>–</w:t>
-      </w:r>
-      <w:r>
-        <w:t xml:space="preserve"> программная библиотека на языке Python для обработки и анализа данных. Работа </w:t>
-      </w:r>
-      <w:r>
-        <w:rPr>
-          <w:i/>
-          <w:iCs/>
-        </w:rPr>
-        <w:t>pandas</w:t>
-      </w:r>
-      <w:r>
-        <w:t xml:space="preserve"> с данными строится поверх библиотеки </w:t>
-      </w:r>
-      <w:r>
-        <w:rPr>
-          <w:i/>
-          <w:iCs/>
-        </w:rPr>
-        <w:t>NumPy</w:t>
-      </w:r>
-      <w:r>
-        <w:t>, являющейся инструментом более низкого уровня. Предоставляет специальные структуры данных и операции для манипулирования числовыми таблицами и временными рядами.</w:t>
-      </w:r>
-      <w:r>
-        <w:t xml:space="preserve"> </w:t>
-      </w:r>
-      <w:r>
-        <w:t xml:space="preserve">Основные возможности </w:t>
-      </w:r>
-      <w:r>
-        <w:rPr>
-          <w:i/>
-          <w:iCs/>
-          <w:lang w:val="en-US"/>
-        </w:rPr>
-        <w:t>pandas</w:t>
-      </w:r>
-      <w:r>
-        <w:rPr>
-          <w:lang w:val="en-US"/>
-        </w:rPr>
-        <w:t>:</w:t>
-      </w:r>
-    </w:p>
-    <w:p>
-      <w:r>
-        <w:t>–</w:t>
-      </w:r>
-      <w:r>
-        <w:rPr>
-          <w:lang w:val="en-US"/>
-        </w:rPr>
-        <w:t> </w:t>
-      </w:r>
-      <w:r>
-        <w:t>о</w:t>
-      </w:r>
-      <w:r>
-        <w:t>бъект DataFrame для манипулирования индексированными массивами двумерных данных</w:t>
-      </w:r>
-      <w:r>
-        <w:t>;</w:t>
-      </w:r>
-    </w:p>
-    <w:p>
-      <w:r>
-        <w:t>–</w:t>
-      </w:r>
-      <w:r>
-        <w:rPr>
-          <w:lang w:val="en-US"/>
-        </w:rPr>
-        <w:t> </w:t>
-      </w:r>
-      <w:r>
-        <w:t>и</w:t>
-      </w:r>
-      <w:r>
-        <w:t>нструменты для обмена данными между структурами в памяти и файлами различных форматов</w:t>
-      </w:r>
-      <w:r>
-        <w:t>;</w:t>
-      </w:r>
-    </w:p>
-    <w:p>
-      <w:r>
-        <w:t>–</w:t>
-      </w:r>
-      <w:r>
-        <w:rPr>
-          <w:lang w:val="en-US"/>
-        </w:rPr>
-        <w:t> </w:t>
-      </w:r>
-      <w:r>
-        <w:t>в</w:t>
-      </w:r>
-      <w:r>
-        <w:t>строенные средства совмещения данных и способы обработки отсутствующей информации</w:t>
-      </w:r>
-      <w:r>
-        <w:t>;</w:t>
-      </w:r>
-    </w:p>
-    <w:p>
-      <w:r>
-        <w:t>–</w:t>
-      </w:r>
-      <w:r>
-        <w:rPr>
-          <w:lang w:val="en-US"/>
-        </w:rPr>
-        <w:t> </w:t>
-      </w:r>
-      <w:r>
-        <w:t>п</w:t>
-      </w:r>
-      <w:r>
-        <w:t>ереформатирование наборов данных, в том числе создание сводных таблиц</w:t>
-      </w:r>
-      <w:r>
-        <w:t>;</w:t>
-      </w:r>
-    </w:p>
-    <w:p>
-      <w:r>
-        <w:t>–</w:t>
-      </w:r>
-      <w:r>
-        <w:rPr>
-          <w:lang w:val="en-US"/>
-        </w:rPr>
-        <w:t> </w:t>
-      </w:r>
-      <w:r>
-        <w:t>с</w:t>
-      </w:r>
-      <w:r>
-        <w:t>рез данных по значениям индекса, расширенные возможности индексирования, выборка из больших наборов данных</w:t>
-      </w:r>
-      <w:r>
-        <w:t>;</w:t>
-      </w:r>
-    </w:p>
-    <w:p>
-      <w:r>
-        <w:t>– в</w:t>
-      </w:r>
-      <w:r>
-        <w:t>ставка и удаление столбцов данных</w:t>
-      </w:r>
-      <w:r>
-        <w:t>;</w:t>
-      </w:r>
-    </w:p>
-    <w:p>
-      <w:r>
-        <w:t>– в</w:t>
-      </w:r>
-      <w:r>
-        <w:t>озможности группировки позволяют выполнять трёхэтапные операции типа «разделение, изменение, объединение</w:t>
-      </w:r>
-      <w:r>
-        <w:t>;</w:t>
-      </w:r>
-    </w:p>
-    <w:p>
-      <w:r>
-        <w:t>– с</w:t>
-      </w:r>
-      <w:r>
-        <w:t>лияние и объединение наборов данных</w:t>
-      </w:r>
-      <w:r>
-        <w:t>;</w:t>
-      </w:r>
-    </w:p>
-    <w:p>
-      <w:r>
-        <w:t>– и</w:t>
-      </w:r>
-      <w:r>
-        <w:t>ерархическое индексирование позволяет работать с данными высокой размерности в структурах меньшей размерности</w:t>
-      </w:r>
-      <w:r>
-        <w:t>;</w:t>
-      </w:r>
-    </w:p>
-    <w:p>
-      <w:r>
-        <w:t>–</w:t>
-      </w:r>
-      <w:r>
-        <w:t> р</w:t>
-      </w:r>
-      <w:r>
-        <w:t>абота с временными рядами: формирование временных периодов и изменение интервалов</w:t>
-      </w:r>
-      <w:r>
-        <w:t>;</w:t>
-      </w:r>
-    </w:p>
-    <w:p>
-      <w:r>
-        <w:t xml:space="preserve">Библиотека оптимизирована для высокой производительности, наиболее важные части кода написаны на </w:t>
-      </w:r>
-      <w:r>
-        <w:rPr>
-          <w:i/>
-          <w:iCs/>
-        </w:rPr>
-        <w:t>Cython</w:t>
-      </w:r>
-      <w:r>
-        <w:t xml:space="preserve"> и</w:t>
-      </w:r>
-      <w:r>
-        <w:t xml:space="preserve"> </w:t>
-      </w:r>
-      <w:r>
-        <w:rPr>
-          <w:i/>
-          <w:iCs/>
-          <w:lang w:val="en-US"/>
-        </w:rPr>
-        <w:t>C</w:t>
-      </w:r>
-      <w:r>
-        <w:rPr>
-          <w:i/>
-          <w:iCs/>
-        </w:rPr>
-        <w:t xml:space="preserve"> </w:t>
-      </w:r>
-      <w:r>
-        <w:t>.</w:t>
       </w:r>
     </w:p>
     <w:p>
@@ -11479,21 +11010,890 @@
           <w:ilvl w:val="0"/>
           <w:numId w:val="0"/>
         </w:numPr>
-      </w:pPr>
+        <w:ind w:firstLine="709"/>
+      </w:pPr>
+      <w:r>
+        <w:t>Таким образом можно сделать вывод, что рынок языков системного программирования постоянно растёт и развивается, и не теряет востребованности. Идеи и абстракции</w:t>
+      </w:r>
+      <w:r>
+        <w:t>,</w:t>
+      </w:r>
+      <w:r>
+        <w:t xml:space="preserve"> привносимые новыми языками, такими как </w:t>
+      </w:r>
+      <w:r>
+        <w:rPr>
+          <w:i/>
+          <w:iCs/>
+          <w:lang w:val="en-US"/>
+        </w:rPr>
+        <w:t>Rust</w:t>
+      </w:r>
+      <w:r>
+        <w:rPr>
+          <w:i/>
+          <w:iCs/>
+        </w:rPr>
+        <w:t xml:space="preserve"> </w:t>
+      </w:r>
+      <w:r>
+        <w:t xml:space="preserve">и </w:t>
+      </w:r>
+      <w:r>
+        <w:rPr>
+          <w:i/>
+          <w:iCs/>
+          <w:lang w:val="en-US"/>
+        </w:rPr>
+        <w:t>Zig</w:t>
+      </w:r>
+      <w:r>
+        <w:rPr>
+          <w:i/>
+          <w:iCs/>
+        </w:rPr>
+        <w:t>,</w:t>
+      </w:r>
+      <w:r>
+        <w:t xml:space="preserve"> уже успели зарекомендовать себя как полезные нововведения, а не проходящая мода. Однако вместе с этим необходимо отметить развитие уже существующих языков программирования, таких как </w:t>
+      </w:r>
+      <w:r>
+        <w:rPr>
+          <w:i/>
+          <w:iCs/>
+          <w:lang w:val="en-US"/>
+        </w:rPr>
+        <w:t>C</w:t>
+      </w:r>
+      <w:r>
+        <w:rPr>
+          <w:i/>
+          <w:iCs/>
+        </w:rPr>
+        <w:t>/</w:t>
+      </w:r>
+      <w:r>
+        <w:rPr>
+          <w:i/>
+          <w:iCs/>
+          <w:lang w:val="en-US"/>
+        </w:rPr>
+        <w:t>C</w:t>
+      </w:r>
+      <w:r>
+        <w:rPr>
+          <w:i/>
+          <w:iCs/>
+        </w:rPr>
+        <w:t xml:space="preserve">++ </w:t>
+      </w:r>
+      <w:r>
+        <w:t xml:space="preserve">и </w:t>
+      </w:r>
+      <w:r>
+        <w:rPr>
+          <w:i/>
+          <w:iCs/>
+          <w:lang w:val="en-US"/>
+        </w:rPr>
+        <w:t>C</w:t>
+      </w:r>
+      <w:r>
+        <w:rPr>
+          <w:i/>
+          <w:iCs/>
+        </w:rPr>
+        <w:t>#</w:t>
+      </w:r>
+      <w:r>
+        <w:t xml:space="preserve">, которые пополняются нововведениями, библиотеками и </w:t>
+      </w:r>
+      <w:proofErr w:type="spellStart"/>
+      <w:r>
+        <w:t>абстркациями</w:t>
+      </w:r>
+      <w:proofErr w:type="spellEnd"/>
+      <w:r>
+        <w:t>.</w:t>
+      </w:r>
+    </w:p>
+    <w:p>
+      <w:r>
+        <w:t>Для построения графи</w:t>
+      </w:r>
+      <w:r>
+        <w:t xml:space="preserve">ков и анализа данных выбор был сделан в пользу языка программирования </w:t>
+      </w:r>
+      <w:r>
+        <w:rPr>
+          <w:i/>
+          <w:iCs/>
+          <w:lang w:val="en-US"/>
+        </w:rPr>
+        <w:t>Python</w:t>
+      </w:r>
+      <w:r>
+        <w:t xml:space="preserve">. </w:t>
+      </w:r>
+      <w:r>
+        <w:rPr>
+          <w:i/>
+          <w:iCs/>
+          <w:lang w:val="en-US"/>
+        </w:rPr>
+        <w:t>Python</w:t>
+      </w:r>
+      <w:r>
+        <w:rPr>
+          <w:i/>
+          <w:iCs/>
+        </w:rPr>
+        <w:t xml:space="preserve"> </w:t>
+      </w:r>
+      <w:r>
+        <w:t>–</w:t>
+      </w:r>
+      <w:r>
+        <w:t xml:space="preserve"> мультипарадигменный высокоуровневый язык программирования общего назначения с динамической строгой типизацией и автоматическим управлением памятью, ориентированный на повышение производительности разработчика, читаемости кода и его качества, а также на обеспечение переносимости написанных на нём программ. Язык является полностью объектно-ориентированным в том плане, что всё является объектами. Необычной особенностью языка является выделение блоков кода отступами. Синтаксис ядра языка минималистичен, за счёт чего на практике редко возникает необходимость обращаться к документации. </w:t>
+      </w:r>
+      <w:r>
+        <w:rPr>
+          <w:i/>
+          <w:iCs/>
+        </w:rPr>
+        <w:t>Python</w:t>
+      </w:r>
+      <w:r>
+        <w:t xml:space="preserve"> </w:t>
+      </w:r>
+      <w:r>
+        <w:t>–</w:t>
+      </w:r>
+      <w:r>
+        <w:t xml:space="preserve"> интерпретируемый язык, использующийся в том числе для написания скриптов. Недостатками языка являются зачастую более низкая скорость работы и более высокое потребление памяти написанными на нём программами по сравнению с аналогичным кодом, написанным на компилируемых языках, таких как </w:t>
+      </w:r>
+      <w:r>
+        <w:rPr>
+          <w:i/>
+          <w:iCs/>
+        </w:rPr>
+        <w:t>C</w:t>
+      </w:r>
+      <w:r>
+        <w:t xml:space="preserve"> или </w:t>
+      </w:r>
+      <w:r>
+        <w:rPr>
+          <w:i/>
+          <w:iCs/>
+        </w:rPr>
+        <w:t>C++</w:t>
+      </w:r>
+      <w:r>
+        <w:t>.</w:t>
+      </w:r>
+      <w:r>
+        <w:t xml:space="preserve"> Большим преимуществом </w:t>
+      </w:r>
+      <w:r>
+        <w:rPr>
+          <w:i/>
+          <w:iCs/>
+          <w:lang w:val="en-US"/>
+        </w:rPr>
+        <w:t>Python</w:t>
+      </w:r>
+      <w:r>
+        <w:t xml:space="preserve"> над другими языками программирования является богатая экосистема библиотек под любые нужды и требования. На момент написания на </w:t>
+      </w:r>
+      <w:proofErr w:type="spellStart"/>
+      <w:r>
+        <w:rPr>
+          <w:i/>
+          <w:iCs/>
+          <w:lang w:val="en-US"/>
+        </w:rPr>
+        <w:t>PyPi</w:t>
+      </w:r>
+      <w:proofErr w:type="spellEnd"/>
+      <w:r>
+        <w:rPr>
+          <w:i/>
+          <w:iCs/>
+        </w:rPr>
+        <w:t xml:space="preserve"> </w:t>
+      </w:r>
+      <w:r>
+        <w:t>(</w:t>
+      </w:r>
+      <w:r>
+        <w:rPr>
+          <w:i/>
+          <w:iCs/>
+          <w:lang w:val="en-US"/>
+        </w:rPr>
+        <w:t>Python</w:t>
+      </w:r>
+      <w:r>
+        <w:rPr>
+          <w:i/>
+          <w:iCs/>
+        </w:rPr>
+        <w:t xml:space="preserve"> </w:t>
+      </w:r>
+      <w:r>
+        <w:rPr>
+          <w:i/>
+          <w:iCs/>
+          <w:lang w:val="en-US"/>
+        </w:rPr>
+        <w:t>Package</w:t>
+      </w:r>
+      <w:r>
+        <w:rPr>
+          <w:i/>
+          <w:iCs/>
+        </w:rPr>
+        <w:t xml:space="preserve"> </w:t>
+      </w:r>
+      <w:r>
+        <w:rPr>
+          <w:i/>
+          <w:iCs/>
+          <w:lang w:val="en-US"/>
+        </w:rPr>
+        <w:t>Index</w:t>
+      </w:r>
+      <w:r>
+        <w:t xml:space="preserve">) </w:t>
+      </w:r>
+      <w:r>
+        <w:t xml:space="preserve">зарегистрировано </w:t>
+      </w:r>
+      <w:r>
+        <w:t xml:space="preserve">692723 </w:t>
+      </w:r>
+      <w:r>
+        <w:t xml:space="preserve">проекта </w:t>
+      </w:r>
+      <w:r>
+        <w:t>[16]</w:t>
+      </w:r>
+      <w:r>
+        <w:t>.</w:t>
+      </w:r>
+    </w:p>
+    <w:p>
+      <w:r>
+        <w:t xml:space="preserve">Для выполнения анализа данных в программном продукте применяется библиотека </w:t>
+      </w:r>
+      <w:r>
+        <w:rPr>
+          <w:i/>
+          <w:iCs/>
+          <w:lang w:val="en-US"/>
+        </w:rPr>
+        <w:t>pandas</w:t>
+      </w:r>
+      <w:r>
+        <w:t xml:space="preserve"> </w:t>
+      </w:r>
+      <w:r>
+        <w:t>–</w:t>
+      </w:r>
+      <w:r>
+        <w:t xml:space="preserve"> программная библиотека на языке Python для обработки и анализа данных. Работа </w:t>
+      </w:r>
+      <w:r>
+        <w:rPr>
+          <w:i/>
+          <w:iCs/>
+        </w:rPr>
+        <w:t>pandas</w:t>
+      </w:r>
+      <w:r>
+        <w:t xml:space="preserve"> с данными строится поверх библиотеки </w:t>
+      </w:r>
+      <w:r>
+        <w:rPr>
+          <w:i/>
+          <w:iCs/>
+        </w:rPr>
+        <w:t>NumPy</w:t>
+      </w:r>
+      <w:r>
+        <w:t xml:space="preserve">, являющейся инструментом более низкого уровня. Предоставляет специальные структуры данных и операции для манипулирования числовыми таблицами и временными рядами. </w:t>
+      </w:r>
+      <w:r>
+        <w:t xml:space="preserve">Основные возможности </w:t>
+      </w:r>
+      <w:r>
+        <w:rPr>
+          <w:i/>
+          <w:iCs/>
+          <w:lang w:val="en-US"/>
+        </w:rPr>
+        <w:t>pandas</w:t>
+      </w:r>
+      <w:r>
+        <w:t>:</w:t>
+      </w:r>
+    </w:p>
+    <w:p>
+      <w:r>
+        <w:t>–</w:t>
+      </w:r>
+      <w:r>
+        <w:rPr>
+          <w:lang w:val="en-US"/>
+        </w:rPr>
+        <w:t> </w:t>
+      </w:r>
+      <w:r>
+        <w:t>объект DataFrame для манипулирования индексированными массивами двумерных данных</w:t>
+      </w:r>
+      <w:r>
+        <w:t>;</w:t>
+      </w:r>
+    </w:p>
+    <w:p>
+      <w:r>
+        <w:t>–</w:t>
+      </w:r>
+      <w:r>
+        <w:rPr>
+          <w:lang w:val="en-US"/>
+        </w:rPr>
+        <w:t> </w:t>
+      </w:r>
+      <w:r>
+        <w:t>инструменты для обмена данными между структурами в памяти и файлами различных форматов</w:t>
+      </w:r>
+      <w:r>
+        <w:t>;</w:t>
+      </w:r>
+    </w:p>
+    <w:p>
+      <w:r>
+        <w:t>–</w:t>
+      </w:r>
+      <w:r>
+        <w:rPr>
+          <w:lang w:val="en-US"/>
+        </w:rPr>
+        <w:t> </w:t>
+      </w:r>
+      <w:r>
+        <w:t>встроенные средства совмещения данных и способы обработки отсутствующей информации</w:t>
+      </w:r>
+      <w:r>
+        <w:t>;</w:t>
+      </w:r>
+    </w:p>
+    <w:p>
+      <w:r>
+        <w:t>–</w:t>
+      </w:r>
+      <w:r>
+        <w:rPr>
+          <w:lang w:val="en-US"/>
+        </w:rPr>
+        <w:t> </w:t>
+      </w:r>
+      <w:r>
+        <w:t>переформатирование наборов данных, в том числе создание сводных таблиц</w:t>
+      </w:r>
+      <w:r>
+        <w:t>;</w:t>
+      </w:r>
+    </w:p>
+    <w:p>
+      <w:r>
+        <w:t>–</w:t>
+      </w:r>
+      <w:r>
+        <w:rPr>
+          <w:lang w:val="en-US"/>
+        </w:rPr>
+        <w:t> </w:t>
+      </w:r>
+      <w:r>
+        <w:t>срез данных по значениям индекса, расширенные возможности индексирования, выборка из больших наборов данных</w:t>
+      </w:r>
+      <w:r>
+        <w:t>;</w:t>
+      </w:r>
+    </w:p>
+    <w:p>
+      <w:r>
+        <w:t>– вставка и удаление столбцов данных</w:t>
+      </w:r>
+      <w:r>
+        <w:t>;</w:t>
+      </w:r>
+    </w:p>
+    <w:p>
+      <w:r>
+        <w:t>– возможности группировки позволяют выполнять трёхэтапные операции типа «разделение, изменение, объединение</w:t>
+      </w:r>
+      <w:r>
+        <w:t>;</w:t>
+      </w:r>
+    </w:p>
+    <w:p>
+      <w:r>
+        <w:t>– слияние и объединение наборов данных;</w:t>
+      </w:r>
+    </w:p>
+    <w:p>
+      <w:r>
+        <w:t>– иерархическое индексирование позволяет работать с данными высокой размерности в структурах меньшей размерности;</w:t>
+      </w:r>
+    </w:p>
+    <w:p>
+      <w:r>
+        <w:t>–</w:t>
+      </w:r>
+      <w:r>
+        <w:t> работа с временными рядами: формирование временных периодов и изменение интервалов</w:t>
+      </w:r>
+      <w:r>
+        <w:t>.</w:t>
+      </w:r>
+    </w:p>
+    <w:p>
+      <w:r>
+        <w:t xml:space="preserve">Библиотека оптимизирована для высокой производительности, наиболее важные части кода написаны на </w:t>
+      </w:r>
+      <w:proofErr w:type="spellStart"/>
+      <w:r>
+        <w:rPr>
+          <w:i/>
+          <w:iCs/>
+        </w:rPr>
+        <w:t>Cython</w:t>
+      </w:r>
+      <w:proofErr w:type="spellEnd"/>
+      <w:r>
+        <w:t xml:space="preserve"> и</w:t>
+      </w:r>
+      <w:r>
+        <w:t xml:space="preserve"> </w:t>
+      </w:r>
+      <w:r>
+        <w:rPr>
+          <w:i/>
+          <w:iCs/>
+          <w:lang w:val="en-US"/>
+        </w:rPr>
+        <w:t>C</w:t>
+      </w:r>
+      <w:r>
+        <w:t>.</w:t>
+      </w:r>
+    </w:p>
+    <w:p>
+      <w:r>
+        <w:t xml:space="preserve">Для визуализации данных применяется </w:t>
+      </w:r>
+      <w:r>
+        <w:rPr>
+          <w:i/>
+          <w:iCs/>
+          <w:lang w:val="en-US"/>
+        </w:rPr>
+        <w:t>Matplotlib</w:t>
+      </w:r>
+      <w:r>
+        <w:rPr>
+          <w:i/>
+          <w:iCs/>
+        </w:rPr>
+        <w:t xml:space="preserve"> </w:t>
+      </w:r>
+      <w:r>
+        <w:t xml:space="preserve">– библиотека на языке программирования </w:t>
+      </w:r>
+      <w:proofErr w:type="spellStart"/>
+      <w:r>
+        <w:rPr>
+          <w:i/>
+          <w:iCs/>
+        </w:rPr>
+        <w:t>Python</w:t>
+      </w:r>
+      <w:proofErr w:type="spellEnd"/>
+      <w:r>
+        <w:t xml:space="preserve"> для визуализации данных двумерной и трёхмерной графикой.</w:t>
+      </w:r>
+    </w:p>
+    <w:p>
+      <w:proofErr w:type="spellStart"/>
+      <w:r>
+        <w:rPr>
+          <w:i/>
+          <w:iCs/>
+        </w:rPr>
+        <w:t>Matplotlib</w:t>
+      </w:r>
+      <w:proofErr w:type="spellEnd"/>
+      <w:r>
+        <w:t xml:space="preserve"> является гибким, легко конфигурируемым пакетом. В настоящее время пакет работает с несколькими графическими библиотеками, включая </w:t>
+      </w:r>
+      <w:proofErr w:type="spellStart"/>
+      <w:r>
+        <w:rPr>
+          <w:i/>
+          <w:iCs/>
+        </w:rPr>
+        <w:t>wxWindows</w:t>
+      </w:r>
+      <w:proofErr w:type="spellEnd"/>
+      <w:r>
+        <w:t xml:space="preserve"> и </w:t>
+      </w:r>
+      <w:proofErr w:type="spellStart"/>
+      <w:r>
+        <w:rPr>
+          <w:i/>
+          <w:iCs/>
+        </w:rPr>
+        <w:t>PyGTK</w:t>
+      </w:r>
+      <w:proofErr w:type="spellEnd"/>
+      <w:r>
+        <w:t>.</w:t>
+      </w:r>
+      <w:r>
+        <w:t xml:space="preserve"> </w:t>
+      </w:r>
+      <w:r>
+        <w:t>Пакет поддерживает многие виды графиков и диаграмм:</w:t>
+      </w:r>
+    </w:p>
+    <w:p>
+      <w:r>
+        <w:t>– графики</w:t>
+      </w:r>
+      <w:r>
+        <w:t>;</w:t>
+      </w:r>
+    </w:p>
+    <w:p>
+      <w:r>
+        <w:t>– диаграммы рассеяния;</w:t>
+      </w:r>
+    </w:p>
+    <w:p>
+      <w:r>
+        <w:t>– столбчатые диаграммы и гистограммы;</w:t>
+      </w:r>
+    </w:p>
+    <w:p>
+      <w:r>
+        <w:t>– круговые диаграммы;</w:t>
+      </w:r>
+    </w:p>
+    <w:p>
+      <w:r>
+        <w:t>– диаграммы стебель-листья;</w:t>
+      </w:r>
+    </w:p>
+    <w:p>
+      <w:r>
+        <w:t>– контурные графики;</w:t>
+      </w:r>
+    </w:p>
+    <w:p>
+      <w:r>
+        <w:t>– поля градиентов;</w:t>
+      </w:r>
+    </w:p>
+    <w:p>
+      <w:r>
+        <w:t>– спектральные диаграммы.</w:t>
+      </w:r>
+    </w:p>
+    <w:p>
+      <w:r>
+        <w:t xml:space="preserve">Таким образом, выбор </w:t>
+      </w:r>
+      <w:proofErr w:type="spellStart"/>
+      <w:r>
+        <w:rPr>
+          <w:i/>
+          <w:iCs/>
+        </w:rPr>
+        <w:t>Python</w:t>
+      </w:r>
+      <w:proofErr w:type="spellEnd"/>
+      <w:r>
+        <w:t xml:space="preserve"> вместе с библиотеками </w:t>
+      </w:r>
+      <w:proofErr w:type="spellStart"/>
+      <w:r>
+        <w:rPr>
+          <w:i/>
+          <w:iCs/>
+        </w:rPr>
+        <w:t>pandas</w:t>
+      </w:r>
+      <w:proofErr w:type="spellEnd"/>
+      <w:r>
+        <w:t xml:space="preserve"> и </w:t>
+      </w:r>
+      <w:proofErr w:type="spellStart"/>
+      <w:r>
+        <w:rPr>
+          <w:i/>
+          <w:iCs/>
+        </w:rPr>
+        <w:t>Matplotlib</w:t>
+      </w:r>
+      <w:proofErr w:type="spellEnd"/>
+      <w:r>
+        <w:t xml:space="preserve"> обеспечивает эффективное и гибкое решение для выполнения анализа и визуализации данных. Высокоуровневые абстракции </w:t>
+      </w:r>
+      <w:proofErr w:type="spellStart"/>
+      <w:r>
+        <w:rPr>
+          <w:i/>
+          <w:iCs/>
+        </w:rPr>
+        <w:t>pandas</w:t>
+      </w:r>
+      <w:proofErr w:type="spellEnd"/>
+      <w:r>
+        <w:t xml:space="preserve"> в сочетании с оптимизированным низкоуровневым кодом позволяют работать с большими и сложными наборами данных, а </w:t>
+      </w:r>
+      <w:proofErr w:type="spellStart"/>
+      <w:r>
+        <w:rPr>
+          <w:i/>
+          <w:iCs/>
+        </w:rPr>
+        <w:t>Matplotlib</w:t>
+      </w:r>
+      <w:proofErr w:type="spellEnd"/>
+      <w:r>
+        <w:t xml:space="preserve"> предоставляет расширенные возможности для создания разнообразных графических представлений. Такая технология используется в программных продуктах для обработки данных, где требуется сочетание удобства разработки, производительности и качественной визуализации.</w:t>
+      </w:r>
     </w:p>
     <w:p>
       <w:pPr>
         <w:pStyle w:val="2-"/>
-      </w:pPr>
-      <w:bookmarkStart w:id="12" w:name="_Toc153177149"/>
-      <w:r>
-        <w:t>Связь архитектуры вычислительной системы с разрабатываемым программным обеспечением</w:t>
-      </w:r>
-      <w:bookmarkEnd w:id="12"/>
-    </w:p>
+        <w:numPr>
+          <w:ilvl w:val="0"/>
+          <w:numId w:val="0"/>
+        </w:numPr>
+      </w:pPr>
+      <w:r>
+        <w:br w:type="page"/>
+      </w:r>
+    </w:p>
+    <w:p>
+      <w:pPr>
+        <w:pStyle w:val="1-"/>
+      </w:pPr>
+      <w:r>
+        <w:t>Проектирование функциональных возможностей программы</w:t>
+      </w:r>
+    </w:p>
+    <w:p/>
     <w:p>
       <w:pPr>
         <w:pStyle w:val="2-"/>
+      </w:pPr>
+      <w:r>
+        <w:t>Анализ алгоритмов</w:t>
+      </w:r>
+    </w:p>
+    <w:p/>
+    <w:p>
+      <w:r>
+        <w:t xml:space="preserve">В настоящее время, в условиях постоянного развития технологий, одним из важнейших аспектов в области вычислений является повышение производительности. Для сравнения производительности компьютерных систем и </w:t>
+      </w:r>
+      <w:r>
+        <w:t>процессоров, в частности,</w:t>
+      </w:r>
+      <w:r>
+        <w:t xml:space="preserve"> необходимо тщательно выбирать соответствующие алгоритмы</w:t>
+      </w:r>
+      <w:r>
+        <w:t>.</w:t>
+      </w:r>
+      <w:r>
+        <w:t xml:space="preserve"> Этот раздел посвящен анализу алгоритмов с целью определения их пригодности для </w:t>
+      </w:r>
+      <w:r>
+        <w:t>оценки и сравнения производительности</w:t>
+      </w:r>
+      <w:r>
+        <w:t xml:space="preserve"> </w:t>
+      </w:r>
+      <w:r>
+        <w:t>процессоров</w:t>
+      </w:r>
+      <w:r>
+        <w:t>.</w:t>
+      </w:r>
+    </w:p>
+    <w:p>
+      <w:r>
+        <w:t>Перед тем как приступить к выбору конкретного алгоритма, необходимо понять основные параметры, которые должны соответствовать алгоритму для успешной оценки производительности. Важными факторами являются:</w:t>
+      </w:r>
+    </w:p>
+    <w:p>
+      <w:pPr>
+        <w:pStyle w:val="ListParagraph"/>
+        <w:numPr>
+          <w:ilvl w:val="0"/>
+          <w:numId w:val="15"/>
+        </w:numPr>
+        <w:spacing w:line="276" w:lineRule="auto"/>
+      </w:pPr>
+      <w:r>
+        <w:t>Распространённость и применимость</w:t>
+      </w:r>
+      <w:r>
+        <w:t xml:space="preserve"> – алгоритм должен быть известен и применим</w:t>
+      </w:r>
+      <w:r>
+        <w:t xml:space="preserve"> для решения широкого ряда задач</w:t>
+      </w:r>
+      <w:r>
+        <w:t xml:space="preserve"> для большей объективности проведённых измерений.</w:t>
+      </w:r>
+    </w:p>
+    <w:p>
+      <w:pPr>
+        <w:pStyle w:val="ListParagraph"/>
+        <w:numPr>
+          <w:ilvl w:val="0"/>
+          <w:numId w:val="15"/>
+        </w:numPr>
+        <w:spacing w:line="276" w:lineRule="auto"/>
+      </w:pPr>
+      <w:r>
+        <w:t>Простота реализации – излишняя сложность алгоритма может привести к ошибкам реализации и необходимости обращения к различным библиотекам, что снизит объективность измеренной оценки</w:t>
+      </w:r>
+      <w:r>
+        <w:t>. Однако излишняя простота также может снизить объективность измеренной оценки из-за оптимизаций процессоров для выполнения простых задач</w:t>
+      </w:r>
+      <w:r>
+        <w:t>.</w:t>
+      </w:r>
+    </w:p>
+    <w:p>
+      <w:pPr>
+        <w:pStyle w:val="ListParagraph"/>
+        <w:numPr>
+          <w:ilvl w:val="0"/>
+          <w:numId w:val="15"/>
+        </w:numPr>
+        <w:spacing w:line="276" w:lineRule="auto"/>
+      </w:pPr>
+      <w:r>
+        <w:t>Нелинейность доступа к памяти – если доступ к памяти алгоритма зависит от входных данных и не является последовательным, это позволяет лучше протестировать производительность процессора и его подсистему памяти</w:t>
+      </w:r>
+      <w:r>
+        <w:t>.</w:t>
+      </w:r>
+    </w:p>
+    <w:p>
+      <w:r>
+        <w:t>С учетом вышеуказанных параметров, особое внимание уделяется алгоритмам поиска в глубину (</w:t>
+      </w:r>
+      <w:r>
+        <w:rPr>
+          <w:i/>
+          <w:iCs/>
+          <w:lang w:val="en-US"/>
+        </w:rPr>
+        <w:t>DFS</w:t>
+      </w:r>
+      <w:r>
+        <w:t>)</w:t>
+      </w:r>
+      <w:r>
+        <w:t xml:space="preserve"> и в ширину</w:t>
+      </w:r>
+      <w:r>
+        <w:t xml:space="preserve"> (</w:t>
+      </w:r>
+      <w:r>
+        <w:rPr>
+          <w:i/>
+          <w:iCs/>
+          <w:lang w:val="en-US"/>
+        </w:rPr>
+        <w:t>BFS</w:t>
+      </w:r>
+      <w:r>
+        <w:t>)</w:t>
+      </w:r>
+      <w:r>
+        <w:t>, широко прим</w:t>
+      </w:r>
+      <w:r>
+        <w:t xml:space="preserve">еняемым в алгоритмах анализа графов, таких как определение циклов, связности, построение </w:t>
+      </w:r>
+      <w:proofErr w:type="spellStart"/>
+      <w:r>
+        <w:t>остовных</w:t>
+      </w:r>
+      <w:proofErr w:type="spellEnd"/>
+      <w:r>
+        <w:t xml:space="preserve"> деревьев и проверка </w:t>
+      </w:r>
+      <w:proofErr w:type="spellStart"/>
+      <w:r>
+        <w:t>двудольности</w:t>
+      </w:r>
+      <w:proofErr w:type="spellEnd"/>
+      <w:r>
+        <w:t xml:space="preserve"> графа.</w:t>
+      </w:r>
+    </w:p>
+    <w:p/>
+    <w:p>
+      <w:pPr>
+        <w:pStyle w:val="2-"/>
+      </w:pPr>
+      <w:r>
+        <w:t>Поиск в ширину</w:t>
+      </w:r>
+    </w:p>
+    <w:p/>
+    <w:p/>
+    <w:p/>
+    <w:p>
+      <w:pPr>
+        <w:pStyle w:val="2-"/>
+      </w:pPr>
+      <w:r>
+        <w:t>Поиск в глубину</w:t>
+      </w:r>
+    </w:p>
+    <w:p/>
+    <w:p/>
+    <w:p/>
+    <w:p>
+      <w:pPr>
+        <w:pStyle w:val="a0"/>
+        <w:numPr>
+          <w:ilvl w:val="0"/>
+          <w:numId w:val="0"/>
+        </w:numPr>
+      </w:pPr>
+    </w:p>
+    <w:p>
+      <w:pPr>
+        <w:widowControl/>
+        <w:suppressAutoHyphens w:val="0"/>
+        <w:spacing w:after="160" w:line="259" w:lineRule="auto"/>
+        <w:ind w:firstLine="0"/>
+        <w:jc w:val="left"/>
       </w:pPr>
       <w:r>
         <w:br w:type="page"/>
@@ -11508,7 +11908,6 @@
       <w:bookmarkStart w:id="15" w:name="_Toc212482602"/>
       <w:bookmarkEnd w:id="1"/>
       <w:r>
-        <w:lastRenderedPageBreak/>
         <w:t>Заключение</w:t>
       </w:r>
       <w:bookmarkEnd w:id="13"/>
@@ -11557,7 +11956,6 @@
       <w:bookmarkStart w:id="17" w:name="_Toc209190724"/>
       <w:bookmarkStart w:id="18" w:name="_Toc212482603"/>
       <w:r>
-        <w:lastRenderedPageBreak/>
         <w:t xml:space="preserve">Список </w:t>
       </w:r>
       <w:r>
@@ -12759,7 +13157,6 @@
           <w:rFonts w:cs="Times New Roman"/>
           <w:szCs w:val="28"/>
         </w:rPr>
-        <w:lastRenderedPageBreak/>
         <w:t>kernel</w:t>
       </w:r>
       <w:r>
@@ -12985,23 +13382,7 @@
           <w:szCs w:val="28"/>
           <w:lang w:val="ru-RU"/>
         </w:rPr>
-        <w:t xml:space="preserve"> </w:t>
-      </w:r>
-      <w:r>
-        <w:rPr>
-          <w:rFonts w:cs="Times New Roman"/>
-          <w:szCs w:val="28"/>
-          <w:lang w:val="ru-RU"/>
-        </w:rPr>
-        <w:t>·</w:t>
-      </w:r>
-      <w:r>
-        <w:rPr>
-          <w:rFonts w:cs="Times New Roman"/>
-          <w:szCs w:val="28"/>
-          <w:lang w:val="ru-RU"/>
-        </w:rPr>
-        <w:t xml:space="preserve"> </w:t>
+        <w:t xml:space="preserve"> · </w:t>
       </w:r>
       <w:r>
         <w:rPr>
@@ -13151,7 +13532,7 @@
 </file>
 
 <file path=word/endnotes.xml><?xml version="1.0" encoding="utf-8"?>
-<w:endnotes xmlns:wpc="http://schemas.microsoft.com/office/word/2010/wordprocessingCanvas" xmlns:cx="http://schemas.microsoft.com/office/drawing/2014/chartex" xmlns:cx1="http://schemas.microsoft.com/office/drawing/2015/9/8/chartex" xmlns:cx2="http://schemas.microsoft.com/office/drawing/2015/10/21/chartex" xmlns:cx3="http://schemas.microsoft.com/office/drawing/2016/5/9/chartex" xmlns:cx4="http://schemas.microsoft.com/office/drawing/2016/5/10/chartex" xmlns:cx5="http://schemas.microsoft.com/office/drawing/2016/5/11/chartex" xmlns:cx6="http://schemas.microsoft.com/office/drawing/2016/5/12/chartex" xmlns:cx7="http://schemas.microsoft.com/office/drawing/2016/5/13/chartex" xmlns:cx8="http://schemas.microsoft.com/office/drawing/2016/5/14/chartex" xmlns:mc="http://schemas.openxmlformats.org/markup-compatibility/2006" xmlns:aink="http://schemas.microsoft.com/office/drawing/2016/ink" xmlns:am3d="http://schemas.microsoft.com/office/drawing/2017/model3d" xmlns:o="urn:schemas-microsoft-com:office:office" xmlns:oel="http://schemas.microsoft.com/office/2019/extlst" xmlns:r="http://schemas.openxmlformats.org/officeDocument/2006/relationships" xmlns:m="http://schemas.openxmlformats.org/officeDocument/2006/math" xmlns:v="urn:schemas-microsoft-com:vml" xmlns:wp14="http://schemas.microsoft.com/office/word/2010/wordprocessingDrawing" xmlns:wp="http://schemas.openxmlformats.org/drawingml/2006/wordprocessingDrawing" xmlns:w10="urn:schemas-microsoft-com:office:word" xmlns:w="http://schemas.openxmlformats.org/wordprocessingml/2006/main" xmlns:w14="http://schemas.microsoft.com/office/word/2010/wordml" xmlns:w15="http://schemas.microsoft.com/office/word/2012/wordml" xmlns:w16cex="http://schemas.microsoft.com/office/word/2018/wordml/cex" xmlns:w16cid="http://schemas.microsoft.com/office/word/2016/wordml/cid" xmlns:w16="http://schemas.microsoft.com/office/word/2018/wordml" xmlns:w16du="http://schemas.microsoft.com/office/word/2023/wordml/word16du" xmlns:w16sdtdh="http://schemas.microsoft.com/office/word/2020/wordml/sdtdatahash" xmlns:w16sdtfl="http://schemas.microsoft.com/office/word/2024/wordml/sdtformatlock" xmlns:w16se="http://schemas.microsoft.com/office/word/2015/wordml/symex" xmlns:wpg="http://schemas.microsoft.com/office/word/2010/wordprocessingGroup" xmlns:wpi="http://schemas.microsoft.com/office/word/2010/wordprocessingInk" xmlns:wne="http://schemas.microsoft.com/office/word/2006/wordml" xmlns:wps="http://schemas.microsoft.com/office/word/2010/wordprocessingShape" mc:Ignorable="w14 w15 w16se w16cid w16 w16cex w16sdtdh w16sdtfl w16du wp14">
+<w:endnotes xmlns:wpc="http://schemas.microsoft.com/office/word/2010/wordprocessingCanvas" xmlns:cx="http://schemas.microsoft.com/office/drawing/2014/chartex" xmlns:cx1="http://schemas.microsoft.com/office/drawing/2015/9/8/chartex" xmlns:cx2="http://schemas.microsoft.com/office/drawing/2015/10/21/chartex" xmlns:cx3="http://schemas.microsoft.com/office/drawing/2016/5/9/chartex" xmlns:cx4="http://schemas.microsoft.com/office/drawing/2016/5/10/chartex" xmlns:cx5="http://schemas.microsoft.com/office/drawing/2016/5/11/chartex" xmlns:cx6="http://schemas.microsoft.com/office/drawing/2016/5/12/chartex" xmlns:cx7="http://schemas.microsoft.com/office/drawing/2016/5/13/chartex" xmlns:cx8="http://schemas.microsoft.com/office/drawing/2016/5/14/chartex" xmlns:mc="http://schemas.openxmlformats.org/markup-compatibility/2006" xmlns:aink="http://schemas.microsoft.com/office/drawing/2016/ink" xmlns:am3d="http://schemas.microsoft.com/office/drawing/2017/model3d" xmlns:o="urn:schemas-microsoft-com:office:office" xmlns:r="http://schemas.openxmlformats.org/officeDocument/2006/relationships" xmlns:m="http://schemas.openxmlformats.org/officeDocument/2006/math" xmlns:v="urn:schemas-microsoft-com:vml" xmlns:wp14="http://schemas.microsoft.com/office/word/2010/wordprocessingDrawing" xmlns:wp="http://schemas.openxmlformats.org/drawingml/2006/wordprocessingDrawing" xmlns:w10="urn:schemas-microsoft-com:office:word" xmlns:w="http://schemas.openxmlformats.org/wordprocessingml/2006/main" xmlns:w14="http://schemas.microsoft.com/office/word/2010/wordml" xmlns:w15="http://schemas.microsoft.com/office/word/2012/wordml" xmlns:w16cex="http://schemas.microsoft.com/office/word/2018/wordml/cex" xmlns:w16cid="http://schemas.microsoft.com/office/word/2016/wordml/cid" xmlns:w16="http://schemas.microsoft.com/office/word/2018/wordml" xmlns:w16se="http://schemas.microsoft.com/office/word/2015/wordml/symex" xmlns:wpg="http://schemas.microsoft.com/office/word/2010/wordprocessingGroup" xmlns:wpi="http://schemas.microsoft.com/office/word/2010/wordprocessingInk" xmlns:wne="http://schemas.microsoft.com/office/word/2006/wordml" xmlns:wps="http://schemas.microsoft.com/office/word/2010/wordprocessingShape" mc:Ignorable="w14 w15 w16se w16cid w16 w16cex wp14">
   <w:endnote w:type="separator" w:id="-1">
     <w:p>
       <w:r>
@@ -13170,7 +13551,7 @@
 </file>
 
 <file path=word/footer1.xml><?xml version="1.0" encoding="utf-8"?>
-<w:ftr xmlns:wpc="http://schemas.microsoft.com/office/word/2010/wordprocessingCanvas" xmlns:cx="http://schemas.microsoft.com/office/drawing/2014/chartex" xmlns:cx1="http://schemas.microsoft.com/office/drawing/2015/9/8/chartex" xmlns:cx2="http://schemas.microsoft.com/office/drawing/2015/10/21/chartex" xmlns:cx3="http://schemas.microsoft.com/office/drawing/2016/5/9/chartex" xmlns:cx4="http://schemas.microsoft.com/office/drawing/2016/5/10/chartex" xmlns:cx5="http://schemas.microsoft.com/office/drawing/2016/5/11/chartex" xmlns:cx6="http://schemas.microsoft.com/office/drawing/2016/5/12/chartex" xmlns:cx7="http://schemas.microsoft.com/office/drawing/2016/5/13/chartex" xmlns:cx8="http://schemas.microsoft.com/office/drawing/2016/5/14/chartex" xmlns:mc="http://schemas.openxmlformats.org/markup-compatibility/2006" xmlns:aink="http://schemas.microsoft.com/office/drawing/2016/ink" xmlns:am3d="http://schemas.microsoft.com/office/drawing/2017/model3d" xmlns:o="urn:schemas-microsoft-com:office:office" xmlns:oel="http://schemas.microsoft.com/office/2019/extlst" xmlns:r="http://schemas.openxmlformats.org/officeDocument/2006/relationships" xmlns:m="http://schemas.openxmlformats.org/officeDocument/2006/math" xmlns:v="urn:schemas-microsoft-com:vml" xmlns:wp14="http://schemas.microsoft.com/office/word/2010/wordprocessingDrawing" xmlns:wp="http://schemas.openxmlformats.org/drawingml/2006/wordprocessingDrawing" xmlns:w10="urn:schemas-microsoft-com:office:word" xmlns:w="http://schemas.openxmlformats.org/wordprocessingml/2006/main" xmlns:w14="http://schemas.microsoft.com/office/word/2010/wordml" xmlns:w15="http://schemas.microsoft.com/office/word/2012/wordml" xmlns:w16cex="http://schemas.microsoft.com/office/word/2018/wordml/cex" xmlns:w16cid="http://schemas.microsoft.com/office/word/2016/wordml/cid" xmlns:w16="http://schemas.microsoft.com/office/word/2018/wordml" xmlns:w16du="http://schemas.microsoft.com/office/word/2023/wordml/word16du" xmlns:w16sdtdh="http://schemas.microsoft.com/office/word/2020/wordml/sdtdatahash" xmlns:w16sdtfl="http://schemas.microsoft.com/office/word/2024/wordml/sdtformatlock" xmlns:w16se="http://schemas.microsoft.com/office/word/2015/wordml/symex" xmlns:wpg="http://schemas.microsoft.com/office/word/2010/wordprocessingGroup" xmlns:wpi="http://schemas.microsoft.com/office/word/2010/wordprocessingInk" xmlns:wne="http://schemas.microsoft.com/office/word/2006/wordml" xmlns:wps="http://schemas.microsoft.com/office/word/2010/wordprocessingShape" mc:Ignorable="w14 w15 w16se w16cid w16 w16cex w16sdtdh w16sdtfl w16du wp14">
+<w:ftr xmlns:wpc="http://schemas.microsoft.com/office/word/2010/wordprocessingCanvas" xmlns:cx="http://schemas.microsoft.com/office/drawing/2014/chartex" xmlns:cx1="http://schemas.microsoft.com/office/drawing/2015/9/8/chartex" xmlns:cx2="http://schemas.microsoft.com/office/drawing/2015/10/21/chartex" xmlns:cx3="http://schemas.microsoft.com/office/drawing/2016/5/9/chartex" xmlns:cx4="http://schemas.microsoft.com/office/drawing/2016/5/10/chartex" xmlns:cx5="http://schemas.microsoft.com/office/drawing/2016/5/11/chartex" xmlns:cx6="http://schemas.microsoft.com/office/drawing/2016/5/12/chartex" xmlns:cx7="http://schemas.microsoft.com/office/drawing/2016/5/13/chartex" xmlns:cx8="http://schemas.microsoft.com/office/drawing/2016/5/14/chartex" xmlns:mc="http://schemas.openxmlformats.org/markup-compatibility/2006" xmlns:aink="http://schemas.microsoft.com/office/drawing/2016/ink" xmlns:am3d="http://schemas.microsoft.com/office/drawing/2017/model3d" xmlns:o="urn:schemas-microsoft-com:office:office" xmlns:r="http://schemas.openxmlformats.org/officeDocument/2006/relationships" xmlns:m="http://schemas.openxmlformats.org/officeDocument/2006/math" xmlns:v="urn:schemas-microsoft-com:vml" xmlns:wp14="http://schemas.microsoft.com/office/word/2010/wordprocessingDrawing" xmlns:wp="http://schemas.openxmlformats.org/drawingml/2006/wordprocessingDrawing" xmlns:w10="urn:schemas-microsoft-com:office:word" xmlns:w="http://schemas.openxmlformats.org/wordprocessingml/2006/main" xmlns:w14="http://schemas.microsoft.com/office/word/2010/wordml" xmlns:w15="http://schemas.microsoft.com/office/word/2012/wordml" xmlns:w16cex="http://schemas.microsoft.com/office/word/2018/wordml/cex" xmlns:w16cid="http://schemas.microsoft.com/office/word/2016/wordml/cid" xmlns:w16="http://schemas.microsoft.com/office/word/2018/wordml" xmlns:w16se="http://schemas.microsoft.com/office/word/2015/wordml/symex" xmlns:wpg="http://schemas.microsoft.com/office/word/2010/wordprocessingGroup" xmlns:wpi="http://schemas.microsoft.com/office/word/2010/wordprocessingInk" xmlns:wne="http://schemas.microsoft.com/office/word/2006/wordml" xmlns:wps="http://schemas.microsoft.com/office/word/2010/wordprocessingShape" mc:Ignorable="w14 w15 w16se w16cid w16 w16cex wp14">
   <w:sdt>
     <w:sdtPr>
       <w:id w:val="654115710"/>
@@ -13231,7 +13612,7 @@
 </file>
 
 <file path=word/footer2.xml><?xml version="1.0" encoding="utf-8"?>
-<w:ftr xmlns:wpc="http://schemas.microsoft.com/office/word/2010/wordprocessingCanvas" xmlns:cx="http://schemas.microsoft.com/office/drawing/2014/chartex" xmlns:cx1="http://schemas.microsoft.com/office/drawing/2015/9/8/chartex" xmlns:cx2="http://schemas.microsoft.com/office/drawing/2015/10/21/chartex" xmlns:cx3="http://schemas.microsoft.com/office/drawing/2016/5/9/chartex" xmlns:cx4="http://schemas.microsoft.com/office/drawing/2016/5/10/chartex" xmlns:cx5="http://schemas.microsoft.com/office/drawing/2016/5/11/chartex" xmlns:cx6="http://schemas.microsoft.com/office/drawing/2016/5/12/chartex" xmlns:cx7="http://schemas.microsoft.com/office/drawing/2016/5/13/chartex" xmlns:cx8="http://schemas.microsoft.com/office/drawing/2016/5/14/chartex" xmlns:mc="http://schemas.openxmlformats.org/markup-compatibility/2006" xmlns:aink="http://schemas.microsoft.com/office/drawing/2016/ink" xmlns:am3d="http://schemas.microsoft.com/office/drawing/2017/model3d" xmlns:o="urn:schemas-microsoft-com:office:office" xmlns:oel="http://schemas.microsoft.com/office/2019/extlst" xmlns:r="http://schemas.openxmlformats.org/officeDocument/2006/relationships" xmlns:m="http://schemas.openxmlformats.org/officeDocument/2006/math" xmlns:v="urn:schemas-microsoft-com:vml" xmlns:wp14="http://schemas.microsoft.com/office/word/2010/wordprocessingDrawing" xmlns:wp="http://schemas.openxmlformats.org/drawingml/2006/wordprocessingDrawing" xmlns:w10="urn:schemas-microsoft-com:office:word" xmlns:w="http://schemas.openxmlformats.org/wordprocessingml/2006/main" xmlns:w14="http://schemas.microsoft.com/office/word/2010/wordml" xmlns:w15="http://schemas.microsoft.com/office/word/2012/wordml" xmlns:w16cex="http://schemas.microsoft.com/office/word/2018/wordml/cex" xmlns:w16cid="http://schemas.microsoft.com/office/word/2016/wordml/cid" xmlns:w16="http://schemas.microsoft.com/office/word/2018/wordml" xmlns:w16du="http://schemas.microsoft.com/office/word/2023/wordml/word16du" xmlns:w16sdtdh="http://schemas.microsoft.com/office/word/2020/wordml/sdtdatahash" xmlns:w16sdtfl="http://schemas.microsoft.com/office/word/2024/wordml/sdtformatlock" xmlns:w16se="http://schemas.microsoft.com/office/word/2015/wordml/symex" xmlns:wpg="http://schemas.microsoft.com/office/word/2010/wordprocessingGroup" xmlns:wpi="http://schemas.microsoft.com/office/word/2010/wordprocessingInk" xmlns:wne="http://schemas.microsoft.com/office/word/2006/wordml" xmlns:wps="http://schemas.microsoft.com/office/word/2010/wordprocessingShape" mc:Ignorable="w14 w15 w16se w16cid w16 w16cex w16sdtdh w16sdtfl w16du wp14">
+<w:ftr xmlns:wpc="http://schemas.microsoft.com/office/word/2010/wordprocessingCanvas" xmlns:cx="http://schemas.microsoft.com/office/drawing/2014/chartex" xmlns:cx1="http://schemas.microsoft.com/office/drawing/2015/9/8/chartex" xmlns:cx2="http://schemas.microsoft.com/office/drawing/2015/10/21/chartex" xmlns:cx3="http://schemas.microsoft.com/office/drawing/2016/5/9/chartex" xmlns:cx4="http://schemas.microsoft.com/office/drawing/2016/5/10/chartex" xmlns:cx5="http://schemas.microsoft.com/office/drawing/2016/5/11/chartex" xmlns:cx6="http://schemas.microsoft.com/office/drawing/2016/5/12/chartex" xmlns:cx7="http://schemas.microsoft.com/office/drawing/2016/5/13/chartex" xmlns:cx8="http://schemas.microsoft.com/office/drawing/2016/5/14/chartex" xmlns:mc="http://schemas.openxmlformats.org/markup-compatibility/2006" xmlns:aink="http://schemas.microsoft.com/office/drawing/2016/ink" xmlns:am3d="http://schemas.microsoft.com/office/drawing/2017/model3d" xmlns:o="urn:schemas-microsoft-com:office:office" xmlns:r="http://schemas.openxmlformats.org/officeDocument/2006/relationships" xmlns:m="http://schemas.openxmlformats.org/officeDocument/2006/math" xmlns:v="urn:schemas-microsoft-com:vml" xmlns:wp14="http://schemas.microsoft.com/office/word/2010/wordprocessingDrawing" xmlns:wp="http://schemas.openxmlformats.org/drawingml/2006/wordprocessingDrawing" xmlns:w10="urn:schemas-microsoft-com:office:word" xmlns:w="http://schemas.openxmlformats.org/wordprocessingml/2006/main" xmlns:w14="http://schemas.microsoft.com/office/word/2010/wordml" xmlns:w15="http://schemas.microsoft.com/office/word/2012/wordml" xmlns:w16cex="http://schemas.microsoft.com/office/word/2018/wordml/cex" xmlns:w16cid="http://schemas.microsoft.com/office/word/2016/wordml/cid" xmlns:w16="http://schemas.microsoft.com/office/word/2018/wordml" xmlns:w16se="http://schemas.microsoft.com/office/word/2015/wordml/symex" xmlns:wpg="http://schemas.microsoft.com/office/word/2010/wordprocessingGroup" xmlns:wpi="http://schemas.microsoft.com/office/word/2010/wordprocessingInk" xmlns:wne="http://schemas.microsoft.com/office/word/2006/wordml" xmlns:wps="http://schemas.microsoft.com/office/word/2010/wordprocessingShape" mc:Ignorable="w14 w15 w16se w16cid w16 w16cex wp14">
   <w:p>
     <w:pPr>
       <w:pStyle w:val="Footer"/>
@@ -13247,7 +13628,7 @@
 </file>
 
 <file path=word/footnotes.xml><?xml version="1.0" encoding="utf-8"?>
-<w:footnotes xmlns:wpc="http://schemas.microsoft.com/office/word/2010/wordprocessingCanvas" xmlns:cx="http://schemas.microsoft.com/office/drawing/2014/chartex" xmlns:cx1="http://schemas.microsoft.com/office/drawing/2015/9/8/chartex" xmlns:cx2="http://schemas.microsoft.com/office/drawing/2015/10/21/chartex" xmlns:cx3="http://schemas.microsoft.com/office/drawing/2016/5/9/chartex" xmlns:cx4="http://schemas.microsoft.com/office/drawing/2016/5/10/chartex" xmlns:cx5="http://schemas.microsoft.com/office/drawing/2016/5/11/chartex" xmlns:cx6="http://schemas.microsoft.com/office/drawing/2016/5/12/chartex" xmlns:cx7="http://schemas.microsoft.com/office/drawing/2016/5/13/chartex" xmlns:cx8="http://schemas.microsoft.com/office/drawing/2016/5/14/chartex" xmlns:mc="http://schemas.openxmlformats.org/markup-compatibility/2006" xmlns:aink="http://schemas.microsoft.com/office/drawing/2016/ink" xmlns:am3d="http://schemas.microsoft.com/office/drawing/2017/model3d" xmlns:o="urn:schemas-microsoft-com:office:office" xmlns:oel="http://schemas.microsoft.com/office/2019/extlst" xmlns:r="http://schemas.openxmlformats.org/officeDocument/2006/relationships" xmlns:m="http://schemas.openxmlformats.org/officeDocument/2006/math" xmlns:v="urn:schemas-microsoft-com:vml" xmlns:wp14="http://schemas.microsoft.com/office/word/2010/wordprocessingDrawing" xmlns:wp="http://schemas.openxmlformats.org/drawingml/2006/wordprocessingDrawing" xmlns:w10="urn:schemas-microsoft-com:office:word" xmlns:w="http://schemas.openxmlformats.org/wordprocessingml/2006/main" xmlns:w14="http://schemas.microsoft.com/office/word/2010/wordml" xmlns:w15="http://schemas.microsoft.com/office/word/2012/wordml" xmlns:w16cex="http://schemas.microsoft.com/office/word/2018/wordml/cex" xmlns:w16cid="http://schemas.microsoft.com/office/word/2016/wordml/cid" xmlns:w16="http://schemas.microsoft.com/office/word/2018/wordml" xmlns:w16du="http://schemas.microsoft.com/office/word/2023/wordml/word16du" xmlns:w16sdtdh="http://schemas.microsoft.com/office/word/2020/wordml/sdtdatahash" xmlns:w16sdtfl="http://schemas.microsoft.com/office/word/2024/wordml/sdtformatlock" xmlns:w16se="http://schemas.microsoft.com/office/word/2015/wordml/symex" xmlns:wpg="http://schemas.microsoft.com/office/word/2010/wordprocessingGroup" xmlns:wpi="http://schemas.microsoft.com/office/word/2010/wordprocessingInk" xmlns:wne="http://schemas.microsoft.com/office/word/2006/wordml" xmlns:wps="http://schemas.microsoft.com/office/word/2010/wordprocessingShape" mc:Ignorable="w14 w15 w16se w16cid w16 w16cex w16sdtdh w16sdtfl w16du wp14">
+<w:footnotes xmlns:wpc="http://schemas.microsoft.com/office/word/2010/wordprocessingCanvas" xmlns:cx="http://schemas.microsoft.com/office/drawing/2014/chartex" xmlns:cx1="http://schemas.microsoft.com/office/drawing/2015/9/8/chartex" xmlns:cx2="http://schemas.microsoft.com/office/drawing/2015/10/21/chartex" xmlns:cx3="http://schemas.microsoft.com/office/drawing/2016/5/9/chartex" xmlns:cx4="http://schemas.microsoft.com/office/drawing/2016/5/10/chartex" xmlns:cx5="http://schemas.microsoft.com/office/drawing/2016/5/11/chartex" xmlns:cx6="http://schemas.microsoft.com/office/drawing/2016/5/12/chartex" xmlns:cx7="http://schemas.microsoft.com/office/drawing/2016/5/13/chartex" xmlns:cx8="http://schemas.microsoft.com/office/drawing/2016/5/14/chartex" xmlns:mc="http://schemas.openxmlformats.org/markup-compatibility/2006" xmlns:aink="http://schemas.microsoft.com/office/drawing/2016/ink" xmlns:am3d="http://schemas.microsoft.com/office/drawing/2017/model3d" xmlns:o="urn:schemas-microsoft-com:office:office" xmlns:r="http://schemas.openxmlformats.org/officeDocument/2006/relationships" xmlns:m="http://schemas.openxmlformats.org/officeDocument/2006/math" xmlns:v="urn:schemas-microsoft-com:vml" xmlns:wp14="http://schemas.microsoft.com/office/word/2010/wordprocessingDrawing" xmlns:wp="http://schemas.openxmlformats.org/drawingml/2006/wordprocessingDrawing" xmlns:w10="urn:schemas-microsoft-com:office:word" xmlns:w="http://schemas.openxmlformats.org/wordprocessingml/2006/main" xmlns:w14="http://schemas.microsoft.com/office/word/2010/wordml" xmlns:w15="http://schemas.microsoft.com/office/word/2012/wordml" xmlns:w16cex="http://schemas.microsoft.com/office/word/2018/wordml/cex" xmlns:w16cid="http://schemas.microsoft.com/office/word/2016/wordml/cid" xmlns:w16="http://schemas.microsoft.com/office/word/2018/wordml" xmlns:w16se="http://schemas.microsoft.com/office/word/2015/wordml/symex" xmlns:wpg="http://schemas.microsoft.com/office/word/2010/wordprocessingGroup" xmlns:wpi="http://schemas.microsoft.com/office/word/2010/wordprocessingInk" xmlns:wne="http://schemas.microsoft.com/office/word/2006/wordml" xmlns:wps="http://schemas.microsoft.com/office/word/2010/wordprocessingShape" mc:Ignorable="w14 w15 w16se w16cid w16 w16cex wp14">
   <w:footnote w:type="separator" w:id="-1">
     <w:p>
       <w:r>
@@ -13266,8 +13647,95 @@
 </file>
 
 <file path=word/numbering.xml><?xml version="1.0" encoding="utf-8"?>
-<w:numbering xmlns:wpc="http://schemas.microsoft.com/office/word/2010/wordprocessingCanvas" xmlns:cx="http://schemas.microsoft.com/office/drawing/2014/chartex" xmlns:cx1="http://schemas.microsoft.com/office/drawing/2015/9/8/chartex" xmlns:cx2="http://schemas.microsoft.com/office/drawing/2015/10/21/chartex" xmlns:cx3="http://schemas.microsoft.com/office/drawing/2016/5/9/chartex" xmlns:cx4="http://schemas.microsoft.com/office/drawing/2016/5/10/chartex" xmlns:cx5="http://schemas.microsoft.com/office/drawing/2016/5/11/chartex" xmlns:cx6="http://schemas.microsoft.com/office/drawing/2016/5/12/chartex" xmlns:cx7="http://schemas.microsoft.com/office/drawing/2016/5/13/chartex" xmlns:cx8="http://schemas.microsoft.com/office/drawing/2016/5/14/chartex" xmlns:mc="http://schemas.openxmlformats.org/markup-compatibility/2006" xmlns:aink="http://schemas.microsoft.com/office/drawing/2016/ink" xmlns:am3d="http://schemas.microsoft.com/office/drawing/2017/model3d" xmlns:o="urn:schemas-microsoft-com:office:office" xmlns:oel="http://schemas.microsoft.com/office/2019/extlst" xmlns:r="http://schemas.openxmlformats.org/officeDocument/2006/relationships" xmlns:m="http://schemas.openxmlformats.org/officeDocument/2006/math" xmlns:v="urn:schemas-microsoft-com:vml" xmlns:wp14="http://schemas.microsoft.com/office/word/2010/wordprocessingDrawing" xmlns:wp="http://schemas.openxmlformats.org/drawingml/2006/wordprocessingDrawing" xmlns:w10="urn:schemas-microsoft-com:office:word" xmlns:w="http://schemas.openxmlformats.org/wordprocessingml/2006/main" xmlns:w14="http://schemas.microsoft.com/office/word/2010/wordml" xmlns:w15="http://schemas.microsoft.com/office/word/2012/wordml" xmlns:w16cex="http://schemas.microsoft.com/office/word/2018/wordml/cex" xmlns:w16cid="http://schemas.microsoft.com/office/word/2016/wordml/cid" xmlns:w16="http://schemas.microsoft.com/office/word/2018/wordml" xmlns:w16du="http://schemas.microsoft.com/office/word/2023/wordml/word16du" xmlns:w16sdtdh="http://schemas.microsoft.com/office/word/2020/wordml/sdtdatahash" xmlns:w16sdtfl="http://schemas.microsoft.com/office/word/2024/wordml/sdtformatlock" xmlns:w16se="http://schemas.microsoft.com/office/word/2015/wordml/symex" xmlns:wpg="http://schemas.microsoft.com/office/word/2010/wordprocessingGroup" xmlns:wpi="http://schemas.microsoft.com/office/word/2010/wordprocessingInk" xmlns:wne="http://schemas.microsoft.com/office/word/2006/wordml" xmlns:wps="http://schemas.microsoft.com/office/word/2010/wordprocessingShape" mc:Ignorable="w14 w15 w16se w16cid w16 w16cex w16sdtdh w16sdtfl w16du wp14">
+<w:numbering xmlns:wpc="http://schemas.microsoft.com/office/word/2010/wordprocessingCanvas" xmlns:cx="http://schemas.microsoft.com/office/drawing/2014/chartex" xmlns:cx1="http://schemas.microsoft.com/office/drawing/2015/9/8/chartex" xmlns:cx2="http://schemas.microsoft.com/office/drawing/2015/10/21/chartex" xmlns:cx3="http://schemas.microsoft.com/office/drawing/2016/5/9/chartex" xmlns:cx4="http://schemas.microsoft.com/office/drawing/2016/5/10/chartex" xmlns:cx5="http://schemas.microsoft.com/office/drawing/2016/5/11/chartex" xmlns:cx6="http://schemas.microsoft.com/office/drawing/2016/5/12/chartex" xmlns:cx7="http://schemas.microsoft.com/office/drawing/2016/5/13/chartex" xmlns:cx8="http://schemas.microsoft.com/office/drawing/2016/5/14/chartex" xmlns:mc="http://schemas.openxmlformats.org/markup-compatibility/2006" xmlns:aink="http://schemas.microsoft.com/office/drawing/2016/ink" xmlns:am3d="http://schemas.microsoft.com/office/drawing/2017/model3d" xmlns:o="urn:schemas-microsoft-com:office:office" xmlns:r="http://schemas.openxmlformats.org/officeDocument/2006/relationships" xmlns:m="http://schemas.openxmlformats.org/officeDocument/2006/math" xmlns:v="urn:schemas-microsoft-com:vml" xmlns:wp14="http://schemas.microsoft.com/office/word/2010/wordprocessingDrawing" xmlns:wp="http://schemas.openxmlformats.org/drawingml/2006/wordprocessingDrawing" xmlns:w10="urn:schemas-microsoft-com:office:word" xmlns:w="http://schemas.openxmlformats.org/wordprocessingml/2006/main" xmlns:w14="http://schemas.microsoft.com/office/word/2010/wordml" xmlns:w15="http://schemas.microsoft.com/office/word/2012/wordml" xmlns:w16cex="http://schemas.microsoft.com/office/word/2018/wordml/cex" xmlns:w16cid="http://schemas.microsoft.com/office/word/2016/wordml/cid" xmlns:w16="http://schemas.microsoft.com/office/word/2018/wordml" xmlns:w16se="http://schemas.microsoft.com/office/word/2015/wordml/symex" xmlns:wpg="http://schemas.microsoft.com/office/word/2010/wordprocessingGroup" xmlns:wpi="http://schemas.microsoft.com/office/word/2010/wordprocessingInk" xmlns:wne="http://schemas.microsoft.com/office/word/2006/wordml" xmlns:wps="http://schemas.microsoft.com/office/word/2010/wordprocessingShape" mc:Ignorable="w14 w15 w16se w16cid w16 w16cex wp14">
   <w:abstractNum w:abstractNumId="0" w15:restartNumberingAfterBreak="0">
+    <w:nsid w:val="13560C1B"/>
+    <w:multiLevelType w:val="hybridMultilevel"/>
+    <w:tmpl w:val="0950A794"/>
+    <w:lvl w:ilvl="0" w:tplc="F09406D2">
+      <w:start w:val="1"/>
+      <w:numFmt w:val="decimal"/>
+      <w:suff w:val="space"/>
+      <w:lvlText w:val="%1"/>
+      <w:lvlJc w:val="left"/>
+      <w:pPr>
+        <w:ind w:left="0" w:firstLine="709"/>
+      </w:pPr>
+    </w:lvl>
+    <w:lvl w:ilvl="1" w:tplc="04190019">
+      <w:start w:val="1"/>
+      <w:numFmt w:val="lowerLetter"/>
+      <w:lvlText w:val="%2."/>
+      <w:lvlJc w:val="left"/>
+      <w:pPr>
+        <w:ind w:left="2149" w:hanging="360"/>
+      </w:pPr>
+    </w:lvl>
+    <w:lvl w:ilvl="2" w:tplc="0419001B">
+      <w:start w:val="1"/>
+      <w:numFmt w:val="lowerRoman"/>
+      <w:lvlText w:val="%3."/>
+      <w:lvlJc w:val="right"/>
+      <w:pPr>
+        <w:ind w:left="2869" w:hanging="180"/>
+      </w:pPr>
+    </w:lvl>
+    <w:lvl w:ilvl="3" w:tplc="0419000F">
+      <w:start w:val="1"/>
+      <w:numFmt w:val="decimal"/>
+      <w:lvlText w:val="%4."/>
+      <w:lvlJc w:val="left"/>
+      <w:pPr>
+        <w:ind w:left="3589" w:hanging="360"/>
+      </w:pPr>
+    </w:lvl>
+    <w:lvl w:ilvl="4" w:tplc="04190019">
+      <w:start w:val="1"/>
+      <w:numFmt w:val="lowerLetter"/>
+      <w:lvlText w:val="%5."/>
+      <w:lvlJc w:val="left"/>
+      <w:pPr>
+        <w:ind w:left="4309" w:hanging="360"/>
+      </w:pPr>
+    </w:lvl>
+    <w:lvl w:ilvl="5" w:tplc="0419001B">
+      <w:start w:val="1"/>
+      <w:numFmt w:val="lowerRoman"/>
+      <w:lvlText w:val="%6."/>
+      <w:lvlJc w:val="right"/>
+      <w:pPr>
+        <w:ind w:left="5029" w:hanging="180"/>
+      </w:pPr>
+    </w:lvl>
+    <w:lvl w:ilvl="6" w:tplc="0419000F">
+      <w:start w:val="1"/>
+      <w:numFmt w:val="decimal"/>
+      <w:lvlText w:val="%7."/>
+      <w:lvlJc w:val="left"/>
+      <w:pPr>
+        <w:ind w:left="5749" w:hanging="360"/>
+      </w:pPr>
+    </w:lvl>
+    <w:lvl w:ilvl="7" w:tplc="04190019">
+      <w:start w:val="1"/>
+      <w:numFmt w:val="lowerLetter"/>
+      <w:lvlText w:val="%8."/>
+      <w:lvlJc w:val="left"/>
+      <w:pPr>
+        <w:ind w:left="6469" w:hanging="360"/>
+      </w:pPr>
+    </w:lvl>
+    <w:lvl w:ilvl="8" w:tplc="0419001B">
+      <w:start w:val="1"/>
+      <w:numFmt w:val="lowerRoman"/>
+      <w:lvlText w:val="%9."/>
+      <w:lvlJc w:val="right"/>
+      <w:pPr>
+        <w:ind w:left="7189" w:hanging="180"/>
+      </w:pPr>
+    </w:lvl>
+  </w:abstractNum>
+  <w:abstractNum w:abstractNumId="1" w15:restartNumberingAfterBreak="0">
     <w:nsid w:val="187C0A9F"/>
     <w:multiLevelType w:val="multilevel"/>
     <w:tmpl w:val="E5CA1770"/>
@@ -13384,7 +13852,7 @@
       </w:rPr>
     </w:lvl>
   </w:abstractNum>
-  <w:abstractNum w:abstractNumId="1" w15:restartNumberingAfterBreak="0">
+  <w:abstractNum w:abstractNumId="2" w15:restartNumberingAfterBreak="0">
     <w:nsid w:val="1E862E58"/>
     <w:multiLevelType w:val="multilevel"/>
     <w:tmpl w:val="40AC5432"/>
@@ -13498,7 +13966,7 @@
       </w:rPr>
     </w:lvl>
   </w:abstractNum>
-  <w:abstractNum w:abstractNumId="2" w15:restartNumberingAfterBreak="0">
+  <w:abstractNum w:abstractNumId="3" w15:restartNumberingAfterBreak="0">
     <w:nsid w:val="25207054"/>
     <w:multiLevelType w:val="hybridMultilevel"/>
     <w:tmpl w:val="D9A2AEC2"/>
@@ -13610,7 +14078,7 @@
       </w:rPr>
     </w:lvl>
   </w:abstractNum>
-  <w:abstractNum w:abstractNumId="3" w15:restartNumberingAfterBreak="0">
+  <w:abstractNum w:abstractNumId="4" w15:restartNumberingAfterBreak="0">
     <w:nsid w:val="3FC365EE"/>
     <w:multiLevelType w:val="hybridMultilevel"/>
     <w:tmpl w:val="42F29F2C"/>
@@ -13722,7 +14190,7 @@
       </w:rPr>
     </w:lvl>
   </w:abstractNum>
-  <w:abstractNum w:abstractNumId="4" w15:restartNumberingAfterBreak="0">
+  <w:abstractNum w:abstractNumId="5" w15:restartNumberingAfterBreak="0">
     <w:nsid w:val="44442805"/>
     <w:multiLevelType w:val="hybridMultilevel"/>
     <w:tmpl w:val="71B2120C"/>
@@ -13813,7 +14281,7 @@
       </w:pPr>
     </w:lvl>
   </w:abstractNum>
-  <w:abstractNum w:abstractNumId="5" w15:restartNumberingAfterBreak="0">
+  <w:abstractNum w:abstractNumId="6" w15:restartNumberingAfterBreak="0">
     <w:nsid w:val="4CAD602B"/>
     <w:multiLevelType w:val="hybridMultilevel"/>
     <w:tmpl w:val="43B6304C"/>
@@ -13903,7 +14371,7 @@
       </w:pPr>
     </w:lvl>
   </w:abstractNum>
-  <w:abstractNum w:abstractNumId="6" w15:restartNumberingAfterBreak="0">
+  <w:abstractNum w:abstractNumId="7" w15:restartNumberingAfterBreak="0">
     <w:nsid w:val="4F4C5AFC"/>
     <w:multiLevelType w:val="hybridMultilevel"/>
     <w:tmpl w:val="42A63F70"/>
@@ -13994,7 +14462,7 @@
       </w:pPr>
     </w:lvl>
   </w:abstractNum>
-  <w:abstractNum w:abstractNumId="7" w15:restartNumberingAfterBreak="0">
+  <w:abstractNum w:abstractNumId="8" w15:restartNumberingAfterBreak="0">
     <w:nsid w:val="72AA34BD"/>
     <w:multiLevelType w:val="multilevel"/>
     <w:tmpl w:val="EEA015E0"/>
@@ -14107,32 +14575,32 @@
       </w:pPr>
     </w:lvl>
   </w:abstractNum>
-  <w:num w:numId="1" w16cid:durableId="2118521632">
-    <w:abstractNumId w:val="0"/>
-  </w:num>
-  <w:num w:numId="2" w16cid:durableId="1677003178">
-    <w:abstractNumId w:val="4"/>
-  </w:num>
-  <w:num w:numId="3" w16cid:durableId="1704863834">
+  <w:num w:numId="1">
     <w:abstractNumId w:val="1"/>
   </w:num>
-  <w:num w:numId="4" w16cid:durableId="646054828">
-    <w:abstractNumId w:val="6"/>
+  <w:num w:numId="2">
+    <w:abstractNumId w:val="5"/>
   </w:num>
-  <w:num w:numId="5" w16cid:durableId="1001736390">
-    <w:abstractNumId w:val="6"/>
+  <w:num w:numId="3">
+    <w:abstractNumId w:val="2"/>
+  </w:num>
+  <w:num w:numId="4">
+    <w:abstractNumId w:val="7"/>
+  </w:num>
+  <w:num w:numId="5">
+    <w:abstractNumId w:val="7"/>
     <w:lvlOverride w:ilvl="0">
       <w:startOverride w:val="1"/>
     </w:lvlOverride>
   </w:num>
-  <w:num w:numId="6" w16cid:durableId="1068461945">
-    <w:abstractNumId w:val="6"/>
+  <w:num w:numId="6">
+    <w:abstractNumId w:val="7"/>
     <w:lvlOverride w:ilvl="0">
       <w:startOverride w:val="1"/>
     </w:lvlOverride>
   </w:num>
-  <w:num w:numId="7" w16cid:durableId="1011955710">
-    <w:abstractNumId w:val="5"/>
+  <w:num w:numId="7">
+    <w:abstractNumId w:val="6"/>
     <w:lvlOverride w:ilvl="0">
       <w:startOverride w:val="1"/>
     </w:lvlOverride>
@@ -14161,7 +14629,64 @@
       <w:startOverride w:val="1"/>
     </w:lvlOverride>
   </w:num>
-  <w:num w:numId="8" w16cid:durableId="1705321808">
+  <w:num w:numId="8">
+    <w:abstractNumId w:val="1"/>
+    <w:lvlOverride w:ilvl="0">
+      <w:startOverride w:val="1"/>
+    </w:lvlOverride>
+    <w:lvlOverride w:ilvl="1">
+      <w:startOverride w:val="1"/>
+    </w:lvlOverride>
+    <w:lvlOverride w:ilvl="2">
+      <w:startOverride w:val="1"/>
+    </w:lvlOverride>
+    <w:lvlOverride w:ilvl="3">
+      <w:startOverride w:val="1"/>
+    </w:lvlOverride>
+    <w:lvlOverride w:ilvl="4">
+      <w:startOverride w:val="1"/>
+    </w:lvlOverride>
+    <w:lvlOverride w:ilvl="5">
+      <w:startOverride w:val="1"/>
+    </w:lvlOverride>
+    <w:lvlOverride w:ilvl="6">
+      <w:startOverride w:val="1"/>
+    </w:lvlOverride>
+    <w:lvlOverride w:ilvl="7">
+      <w:startOverride w:val="1"/>
+    </w:lvlOverride>
+    <w:lvlOverride w:ilvl="8">
+      <w:startOverride w:val="1"/>
+    </w:lvlOverride>
+  </w:num>
+  <w:num w:numId="9">
+    <w:abstractNumId w:val="8"/>
+  </w:num>
+  <w:num w:numId="10">
+    <w:abstractNumId w:val="7"/>
+    <w:lvlOverride w:ilvl="0">
+      <w:startOverride w:val="1"/>
+    </w:lvlOverride>
+  </w:num>
+  <w:num w:numId="11">
+    <w:abstractNumId w:val="7"/>
+    <w:lvlOverride w:ilvl="0">
+      <w:startOverride w:val="1"/>
+    </w:lvlOverride>
+  </w:num>
+  <w:num w:numId="12">
+    <w:abstractNumId w:val="4"/>
+  </w:num>
+  <w:num w:numId="13">
+    <w:abstractNumId w:val="3"/>
+  </w:num>
+  <w:num w:numId="14">
+    <w:abstractNumId w:val="7"/>
+    <w:lvlOverride w:ilvl="0">
+      <w:startOverride w:val="1"/>
+    </w:lvlOverride>
+  </w:num>
+  <w:num w:numId="15">
     <w:abstractNumId w:val="0"/>
     <w:lvlOverride w:ilvl="0">
       <w:startOverride w:val="1"/>
@@ -14191,33 +14716,12 @@
       <w:startOverride w:val="1"/>
     </w:lvlOverride>
   </w:num>
-  <w:num w:numId="9" w16cid:durableId="986014307">
-    <w:abstractNumId w:val="7"/>
-  </w:num>
-  <w:num w:numId="10" w16cid:durableId="459149083">
-    <w:abstractNumId w:val="6"/>
-    <w:lvlOverride w:ilvl="0">
-      <w:startOverride w:val="1"/>
-    </w:lvlOverride>
-  </w:num>
-  <w:num w:numId="11" w16cid:durableId="1296914116">
-    <w:abstractNumId w:val="6"/>
-    <w:lvlOverride w:ilvl="0">
-      <w:startOverride w:val="1"/>
-    </w:lvlOverride>
-  </w:num>
-  <w:num w:numId="12" w16cid:durableId="593442539">
-    <w:abstractNumId w:val="3"/>
-  </w:num>
-  <w:num w:numId="13" w16cid:durableId="1450778203">
-    <w:abstractNumId w:val="2"/>
-  </w:num>
   <w:numIdMacAtCleanup w:val="7"/>
 </w:numbering>
 </file>
 
 <file path=word/styles.xml><?xml version="1.0" encoding="utf-8"?>
-<w:styles xmlns:mc="http://schemas.openxmlformats.org/markup-compatibility/2006" xmlns:r="http://schemas.openxmlformats.org/officeDocument/2006/relationships" xmlns:w="http://schemas.openxmlformats.org/wordprocessingml/2006/main" xmlns:w14="http://schemas.microsoft.com/office/word/2010/wordml" xmlns:w15="http://schemas.microsoft.com/office/word/2012/wordml" xmlns:w16cex="http://schemas.microsoft.com/office/word/2018/wordml/cex" xmlns:w16cid="http://schemas.microsoft.com/office/word/2016/wordml/cid" xmlns:w16="http://schemas.microsoft.com/office/word/2018/wordml" xmlns:w16du="http://schemas.microsoft.com/office/word/2023/wordml/word16du" xmlns:w16sdtdh="http://schemas.microsoft.com/office/word/2020/wordml/sdtdatahash" xmlns:w16sdtfl="http://schemas.microsoft.com/office/word/2024/wordml/sdtformatlock" xmlns:w16se="http://schemas.microsoft.com/office/word/2015/wordml/symex" mc:Ignorable="w14 w15 w16se w16cid w16 w16cex w16sdtdh w16sdtfl w16du">
+<w:styles xmlns:mc="http://schemas.openxmlformats.org/markup-compatibility/2006" xmlns:r="http://schemas.openxmlformats.org/officeDocument/2006/relationships" xmlns:w="http://schemas.openxmlformats.org/wordprocessingml/2006/main" xmlns:w14="http://schemas.microsoft.com/office/word/2010/wordml" xmlns:w15="http://schemas.microsoft.com/office/word/2012/wordml" xmlns:w16cex="http://schemas.microsoft.com/office/word/2018/wordml/cex" xmlns:w16cid="http://schemas.microsoft.com/office/word/2016/wordml/cid" xmlns:w16="http://schemas.microsoft.com/office/word/2018/wordml" xmlns:w16se="http://schemas.microsoft.com/office/word/2015/wordml/symex" mc:Ignorable="w14 w15 w16se w16cid w16 w16cex">
   <w:docDefaults>
     <w:rPrDefault>
       <w:rPr>
@@ -14724,6 +15228,7 @@
   <w:style w:type="character" w:default="1" w:styleId="DefaultParagraphFont">
     <w:name w:val="Default Paragraph Font"/>
     <w:uiPriority w:val="1"/>
+    <w:semiHidden/>
     <w:unhideWhenUsed/>
   </w:style>
   <w:style w:type="table" w:default="1" w:styleId="TableNormal">
@@ -15890,7 +16395,7 @@
 </file>
 
 <file path=customXml/itemProps1.xml><?xml version="1.0" encoding="utf-8"?>
-<ds:datastoreItem xmlns:ds="http://schemas.openxmlformats.org/officeDocument/2006/customXml" ds:itemID="{B81B6592-D3B2-480F-A161-40E20EC01FF5}">
+<ds:datastoreItem xmlns:ds="http://schemas.openxmlformats.org/officeDocument/2006/customXml" ds:itemID="{D0408765-D088-4C8E-97C2-CB659F4E1C95}">
   <ds:schemaRefs>
     <ds:schemaRef ds:uri="http://schemas.openxmlformats.org/officeDocument/2006/bibliography"/>
   </ds:schemaRefs>

</xml_diff>

<commit_message>
added a bit of everything
</commit_message>
<xml_diff>
--- a/запис_очка.docx
+++ b/запис_очка.docx
@@ -4029,7 +4029,6 @@
             <w:r>
               <w:t xml:space="preserve"> </w:t>
             </w:r>
-            <w:proofErr w:type="spellStart"/>
             <w:r>
               <w:rPr>
                 <w:i/>
@@ -4038,7 +4037,6 @@
               </w:rPr>
               <w:t>Spectre</w:t>
             </w:r>
-            <w:proofErr w:type="spellEnd"/>
             <w:r>
               <w:rPr>
                 <w:i/>
@@ -5022,7 +5020,6 @@
       <w:r>
         <w:t xml:space="preserve"> (</w:t>
       </w:r>
-      <w:proofErr w:type="spellStart"/>
       <w:r>
         <w:rPr>
           <w:i/>
@@ -5031,7 +5028,6 @@
         </w:rPr>
         <w:t>i</w:t>
       </w:r>
-      <w:proofErr w:type="spellEnd"/>
       <w:r>
         <w:rPr>
           <w:i/>
@@ -5052,7 +5048,6 @@
       <w:r>
         <w:t>(</w:t>
       </w:r>
-      <w:proofErr w:type="spellStart"/>
       <w:r>
         <w:rPr>
           <w:i/>
@@ -5061,7 +5056,6 @@
         </w:rPr>
         <w:t>i</w:t>
       </w:r>
-      <w:proofErr w:type="spellEnd"/>
       <w:r>
         <w:rPr>
           <w:i/>
@@ -5082,7 +5076,6 @@
       <w:r>
         <w:t>(</w:t>
       </w:r>
-      <w:proofErr w:type="spellStart"/>
       <w:r>
         <w:rPr>
           <w:i/>
@@ -5091,7 +5084,6 @@
         </w:rPr>
         <w:t>i</w:t>
       </w:r>
-      <w:proofErr w:type="spellEnd"/>
       <w:r>
         <w:rPr>
           <w:i/>
@@ -6933,7 +6925,6 @@
       <w:r>
         <w:t>(</w:t>
       </w:r>
-      <w:proofErr w:type="spellStart"/>
       <w:r>
         <w:rPr>
           <w:i/>
@@ -6942,7 +6933,6 @@
         </w:rPr>
         <w:t>libc</w:t>
       </w:r>
-      <w:proofErr w:type="spellEnd"/>
       <w:r>
         <w:t>)</w:t>
       </w:r>
@@ -6988,7 +6978,6 @@
       <w:r>
         <w:t xml:space="preserve"> Стоит также отметить, что </w:t>
       </w:r>
-      <w:proofErr w:type="spellStart"/>
       <w:r>
         <w:rPr>
           <w:i/>
@@ -6997,7 +6986,6 @@
         </w:rPr>
         <w:t>libc</w:t>
       </w:r>
-      <w:proofErr w:type="spellEnd"/>
       <w:r>
         <w:t xml:space="preserve"> </w:t>
       </w:r>
@@ -7045,7 +7033,6 @@
       <w:r>
         <w:t xml:space="preserve"> </w:t>
       </w:r>
-      <w:proofErr w:type="spellStart"/>
       <w:r>
         <w:rPr>
           <w:i/>
@@ -7054,7 +7041,6 @@
         </w:rPr>
         <w:t>glibc</w:t>
       </w:r>
-      <w:proofErr w:type="spellEnd"/>
       <w:r>
         <w:t xml:space="preserve"> (</w:t>
       </w:r>
@@ -7102,7 +7088,6 @@
       <w:r>
         <w:t xml:space="preserve">выступает в качестве стандартной библиотеки. Данная реализация стремится предоставить пользователям наиболее оптимизированный относительно скорости выполнения вариант. Предназначена преимущественно для динамической компановки, поэтому оптимизация размера библиотеки на диске и в оперативной памяти  не была наиболее приоритетной задачей при её разработке. Наиболее популярный конкуррент </w:t>
       </w:r>
-      <w:proofErr w:type="spellStart"/>
       <w:r>
         <w:rPr>
           <w:i/>
@@ -7111,11 +7096,9 @@
         </w:rPr>
         <w:t>glibc</w:t>
       </w:r>
-      <w:proofErr w:type="spellEnd"/>
       <w:r>
         <w:t xml:space="preserve"> – </w:t>
       </w:r>
-      <w:proofErr w:type="spellStart"/>
       <w:r>
         <w:rPr>
           <w:i/>
@@ -7124,11 +7107,9 @@
         </w:rPr>
         <w:t>musl</w:t>
       </w:r>
-      <w:proofErr w:type="spellEnd"/>
       <w:r>
         <w:t xml:space="preserve">. </w:t>
       </w:r>
-      <w:proofErr w:type="spellStart"/>
       <w:r>
         <w:rPr>
           <w:i/>
@@ -7137,7 +7118,6 @@
         </w:rPr>
         <w:t>musl</w:t>
       </w:r>
-      <w:proofErr w:type="spellEnd"/>
       <w:r>
         <w:t xml:space="preserve"> </w:t>
       </w:r>
@@ -7176,7 +7156,6 @@
       <w:r>
         <w:t>(</w:t>
       </w:r>
-      <w:proofErr w:type="spellStart"/>
       <w:r>
         <w:rPr>
           <w:i/>
@@ -7185,7 +7164,6 @@
         </w:rPr>
         <w:t>init</w:t>
       </w:r>
-      <w:proofErr w:type="spellEnd"/>
       <w:r>
         <w:rPr>
           <w:i/>
@@ -7210,7 +7188,6 @@
       <w:r>
         <w:t xml:space="preserve">системные демоны, оконные системы, библиотеки для работы с графикой и т.д. Примером подсистемы инициализации может послужить используемая в большинстве дистрибутивов </w:t>
       </w:r>
-      <w:proofErr w:type="spellStart"/>
       <w:r>
         <w:rPr>
           <w:i/>
@@ -7219,14 +7196,12 @@
         </w:rPr>
         <w:t>systemd</w:t>
       </w:r>
-      <w:proofErr w:type="spellEnd"/>
       <w:r>
         <w:t xml:space="preserve"> </w:t>
       </w:r>
       <w:r>
         <w:t xml:space="preserve">или </w:t>
       </w:r>
-      <w:proofErr w:type="spellStart"/>
       <w:r>
         <w:rPr>
           <w:i/>
@@ -7235,7 +7210,6 @@
         </w:rPr>
         <w:t>OpenRC</w:t>
       </w:r>
-      <w:proofErr w:type="spellEnd"/>
       <w:r>
         <w:t xml:space="preserve">, </w:t>
       </w:r>
@@ -8156,7 +8130,6 @@
       <w:r>
         <w:t xml:space="preserve"> </w:t>
       </w:r>
-      <w:proofErr w:type="spellStart"/>
       <w:r>
         <w:rPr>
           <w:i/>
@@ -8165,7 +8138,6 @@
         </w:rPr>
         <w:t>GPLv</w:t>
       </w:r>
-      <w:proofErr w:type="spellEnd"/>
       <w:r>
         <w:rPr>
           <w:i/>
@@ -8641,7 +8613,6 @@
       <w:r>
         <w:t xml:space="preserve">6.0 в ядро была интегрирована реализация стандартной библиотеки языка Си </w:t>
       </w:r>
-      <w:proofErr w:type="spellStart"/>
       <w:r>
         <w:rPr>
           <w:i/>
@@ -8650,7 +8621,6 @@
         </w:rPr>
         <w:t>uClinux</w:t>
       </w:r>
-      <w:proofErr w:type="spellEnd"/>
       <w:r>
         <w:t xml:space="preserve">, </w:t>
       </w:r>
@@ -11173,7 +11143,6 @@
       <w:r>
         <w:t xml:space="preserve"> над другими языками программирования является богатая экосистема библиотек под любые нужды и требования. На момент написания на </w:t>
       </w:r>
-      <w:proofErr w:type="spellStart"/>
       <w:r>
         <w:rPr>
           <w:i/>
@@ -11182,7 +11151,6 @@
         </w:rPr>
         <w:t>PyPi</w:t>
       </w:r>
-      <w:proofErr w:type="spellEnd"/>
       <w:r>
         <w:rPr>
           <w:i/>
@@ -13803,7 +13771,6 @@
       <w:r>
         <w:t xml:space="preserve">Получение количества тактов с момента сброса процессора с помощью инструкции </w:t>
       </w:r>
-      <w:proofErr w:type="spellStart"/>
       <w:r>
         <w:rPr>
           <w:i/>
@@ -13812,7 +13779,6 @@
         </w:rPr>
         <w:t>rdtsc</w:t>
       </w:r>
-      <w:proofErr w:type="spellEnd"/>
       <w:r>
         <w:rPr>
           <w:i/>
@@ -13890,7 +13856,6 @@
       <w:r>
         <w:t xml:space="preserve">Получение количества тактов с момента сброса процессора с помощью инструкции </w:t>
       </w:r>
-      <w:proofErr w:type="spellStart"/>
       <w:r>
         <w:rPr>
           <w:i/>
@@ -13899,7 +13864,6 @@
         </w:rPr>
         <w:t>rdtsc</w:t>
       </w:r>
-      <w:proofErr w:type="spellEnd"/>
       <w:r>
         <w:t>.</w:t>
       </w:r>
@@ -13936,7 +13900,6 @@
         </w:rPr>
         <w:t>&lt;</w:t>
       </w:r>
-      <w:proofErr w:type="spellStart"/>
       <w:r>
         <w:rPr>
           <w:i/>
@@ -13945,7 +13908,6 @@
         </w:rPr>
         <w:t>crono</w:t>
       </w:r>
-      <w:proofErr w:type="spellEnd"/>
       <w:r>
         <w:rPr>
           <w:i/>
@@ -13993,7 +13955,6 @@
         </w:rPr>
         <w:t>&lt;</w:t>
       </w:r>
-      <w:proofErr w:type="spellStart"/>
       <w:r>
         <w:rPr>
           <w:i/>
@@ -14002,7 +13963,6 @@
         </w:rPr>
         <w:t>crono</w:t>
       </w:r>
-      <w:proofErr w:type="spellEnd"/>
       <w:r>
         <w:rPr>
           <w:i/>
@@ -14065,6 +14025,102 @@
       </w:r>
     </w:p>
     <w:p>
+      <w:r>
+        <w:t>Функция поиска наикратчайшего пути до любой вершины из начальной вершины (листинг А.3) предназначена для поиска наикратчайшего пути с помощью поиска в глубину.</w:t>
+      </w:r>
+    </w:p>
+    <w:p>
+      <w:r>
+        <w:t>Шаги функции:</w:t>
+      </w:r>
+    </w:p>
+    <w:p>
+      <w:pPr>
+        <w:pStyle w:val="a0"/>
+        <w:numPr>
+          <w:ilvl w:val="0"/>
+          <w:numId w:val="23"/>
+        </w:numPr>
+        <w:ind w:left="0" w:firstLine="709"/>
+      </w:pPr>
+      <w:r>
+        <w:t xml:space="preserve">Инициализация </w:t>
+      </w:r>
+      <w:r>
+        <w:t>массивов для хранения уже посещённых вершин и для хранения расстояний до каждой вершины.</w:t>
+      </w:r>
+    </w:p>
+    <w:p>
+      <w:pPr>
+        <w:pStyle w:val="a0"/>
+        <w:numPr>
+          <w:ilvl w:val="0"/>
+          <w:numId w:val="23"/>
+        </w:numPr>
+        <w:ind w:left="0" w:firstLine="709"/>
+      </w:pPr>
+      <w:r>
+        <w:t>Инициализация очереди для обхода графа.</w:t>
+      </w:r>
+    </w:p>
+    <w:p>
+      <w:pPr>
+        <w:pStyle w:val="a0"/>
+        <w:numPr>
+          <w:ilvl w:val="0"/>
+          <w:numId w:val="23"/>
+        </w:numPr>
+        <w:ind w:left="0" w:firstLine="709"/>
+      </w:pPr>
+      <w:r>
+        <w:t>Добавление начальной вершины в очередь.</w:t>
+      </w:r>
+    </w:p>
+    <w:p>
+      <w:pPr>
+        <w:pStyle w:val="a0"/>
+        <w:numPr>
+          <w:ilvl w:val="0"/>
+          <w:numId w:val="23"/>
+        </w:numPr>
+        <w:ind w:left="0" w:firstLine="709"/>
+      </w:pPr>
+      <w:r>
+        <w:t>Инициализация начальных значений для работы алгоритма.</w:t>
+      </w:r>
+    </w:p>
+    <w:p>
+      <w:pPr>
+        <w:pStyle w:val="a0"/>
+        <w:numPr>
+          <w:ilvl w:val="0"/>
+          <w:numId w:val="23"/>
+        </w:numPr>
+        <w:ind w:left="0" w:firstLine="709"/>
+      </w:pPr>
+      <w:r>
+        <w:t>Вычисление наикратчайшего пути с помощью нескольких циклов. Во внешнем цикле происходит выборка вершины из начала очереди пока очередь не опустеет, во внутреннем происходит добавление каждой вершины смежной выбранной вершине в очередь, если выбранная вершина ещё не была рассмотрена.</w:t>
+      </w:r>
+    </w:p>
+    <w:p>
+      <w:pPr>
+        <w:pStyle w:val="a0"/>
+        <w:numPr>
+          <w:ilvl w:val="0"/>
+          <w:numId w:val="23"/>
+        </w:numPr>
+        <w:ind w:left="0" w:firstLine="709"/>
+      </w:pPr>
+      <w:r>
+        <w:t>Возврат массива расстояний от начальной вершины.</w:t>
+      </w:r>
+    </w:p>
+    <w:p>
+      <w:r>
+        <w:t>Функция поиска цикла в графе (листинг А.4) предназначена</w:t>
+      </w:r>
+    </w:p>
+    <w:p>
       <w:pPr>
         <w:widowControl/>
         <w:suppressAutoHyphens w:val="0"/>
@@ -14385,11 +14441,9 @@
           <w:lang w:val="ru-RU"/>
         </w:rPr>
       </w:pPr>
-      <w:proofErr w:type="spellStart"/>
       <w:r>
         <w:t>AnandTech</w:t>
       </w:r>
-      <w:proofErr w:type="spellEnd"/>
       <w:r>
         <w:rPr>
           <w:lang w:val="ru-RU"/>
@@ -14460,11 +14514,9 @@
         </w:rPr>
         <w:t xml:space="preserve"> </w:t>
       </w:r>
-      <w:proofErr w:type="spellStart"/>
       <w:r>
         <w:t>AnandTech</w:t>
       </w:r>
-      <w:proofErr w:type="spellEnd"/>
       <w:r>
         <w:rPr>
           <w:lang w:val="ru-RU"/>
@@ -14722,7 +14774,6 @@
           <w:lang w:val="ru-RU"/>
         </w:rPr>
       </w:pPr>
-      <w:proofErr w:type="spellStart"/>
       <w:r>
         <w:rPr>
           <w:rFonts w:cs="Times New Roman"/>
@@ -14730,7 +14781,6 @@
         </w:rPr>
         <w:t>Phoronix</w:t>
       </w:r>
-      <w:proofErr w:type="spellEnd"/>
       <w:r>
         <w:rPr>
           <w:rFonts w:cs="Times New Roman"/>
@@ -14813,7 +14863,6 @@
           <w:lang w:val="ru-RU"/>
         </w:rPr>
       </w:pPr>
-      <w:proofErr w:type="spellStart"/>
       <w:r>
         <w:rPr>
           <w:rFonts w:cs="Times New Roman"/>
@@ -14821,7 +14870,6 @@
         </w:rPr>
         <w:t>TechPowerUp</w:t>
       </w:r>
-      <w:proofErr w:type="spellEnd"/>
       <w:r>
         <w:rPr>
           <w:rFonts w:cs="Times New Roman"/>
@@ -14896,7 +14944,6 @@
           <w:lang w:val="ru-RU"/>
         </w:rPr>
       </w:pPr>
-      <w:proofErr w:type="spellStart"/>
       <w:r>
         <w:rPr>
           <w:rFonts w:cs="Times New Roman"/>
@@ -14904,7 +14951,6 @@
         </w:rPr>
         <w:t>AnandTech</w:t>
       </w:r>
-      <w:proofErr w:type="spellEnd"/>
       <w:r>
         <w:rPr>
           <w:rFonts w:cs="Times New Roman"/>
@@ -14987,7 +15033,6 @@
           <w:lang w:val="ru-RU"/>
         </w:rPr>
       </w:pPr>
-      <w:proofErr w:type="spellStart"/>
       <w:r>
         <w:rPr>
           <w:rFonts w:cs="Times New Roman"/>
@@ -14995,7 +15040,6 @@
         </w:rPr>
         <w:t>AnandTech</w:t>
       </w:r>
-      <w:proofErr w:type="spellEnd"/>
       <w:r>
         <w:rPr>
           <w:rFonts w:cs="Times New Roman"/>
@@ -15100,7 +15144,6 @@
           <w:lang w:val="ru-RU"/>
         </w:rPr>
       </w:pPr>
-      <w:proofErr w:type="spellStart"/>
       <w:r>
         <w:rPr>
           <w:rFonts w:cs="Times New Roman"/>
@@ -15108,7 +15151,6 @@
         </w:rPr>
         <w:t>Pagetable</w:t>
       </w:r>
-      <w:proofErr w:type="spellEnd"/>
       <w:r>
         <w:rPr>
           <w:rFonts w:cs="Times New Roman"/>
@@ -15167,7 +15209,6 @@
           <w:lang w:val="ru-RU"/>
         </w:rPr>
       </w:pPr>
-      <w:proofErr w:type="spellStart"/>
       <w:r>
         <w:rPr>
           <w:rFonts w:cs="Times New Roman"/>
@@ -15175,7 +15216,6 @@
         </w:rPr>
         <w:t>musl</w:t>
       </w:r>
-      <w:proofErr w:type="spellEnd"/>
       <w:r>
         <w:rPr>
           <w:rFonts w:cs="Times New Roman"/>
@@ -15296,21 +15336,12 @@
           <w:szCs w:val="28"/>
         </w:rPr>
       </w:pPr>
-      <w:proofErr w:type="spellStart"/>
       <w:r>
         <w:rPr>
           <w:rFonts w:cs="Times New Roman"/>
           <w:szCs w:val="28"/>
         </w:rPr>
-        <w:t>StatCounter</w:t>
-      </w:r>
-      <w:proofErr w:type="spellEnd"/>
-      <w:r>
-        <w:rPr>
-          <w:rFonts w:cs="Times New Roman"/>
-          <w:szCs w:val="28"/>
-        </w:rPr>
-        <w:t xml:space="preserve"> – Desktop Operating Systems Market Share Worldwide [</w:t>
+        <w:t>StatCounter – Desktop Operating Systems Market Share Worldwide [</w:t>
       </w:r>
       <w:r>
         <w:rPr>
@@ -15670,7 +15701,6 @@
           <w:lang w:val="ru-RU"/>
         </w:rPr>
       </w:pPr>
-      <w:proofErr w:type="spellStart"/>
       <w:r>
         <w:rPr>
           <w:rFonts w:cs="Times New Roman"/>
@@ -15678,7 +15708,6 @@
         </w:rPr>
         <w:t>PyPI</w:t>
       </w:r>
-      <w:proofErr w:type="spellEnd"/>
       <w:r>
         <w:rPr>
           <w:rFonts w:cs="Times New Roman"/>
@@ -16089,7 +16118,6 @@
           <w:lang w:val="en-US"/>
         </w:rPr>
       </w:pPr>
-      <w:proofErr w:type="gramStart"/>
       <w:r>
         <w:rPr>
           <w:rFonts w:ascii="Courier New" w:hAnsi="Courier New" w:cs="Courier New"/>
@@ -16098,10 +16126,12 @@
           <w:szCs w:val="20"/>
           <w:lang w:val="en-US"/>
         </w:rPr>
-        <w:t>std::</w:t>
-      </w:r>
-      <w:proofErr w:type="gramEnd"/>
-      <w:r>
+        <w:t>std::tuple&lt;uint64_t, uint64_t&gt; benchmark(void (*func)()) {</w:t>
+      </w:r>
+    </w:p>
+    <w:p>
+      <w:pPr>
+        <w:ind w:firstLine="0"/>
         <w:rPr>
           <w:rFonts w:ascii="Courier New" w:hAnsi="Courier New" w:cs="Courier New"/>
           <w:color w:val="auto"/>
@@ -16109,9 +16139,7 @@
           <w:szCs w:val="20"/>
           <w:lang w:val="en-US"/>
         </w:rPr>
-        <w:t xml:space="preserve">tuple&lt;uint64_t, uint64_t&gt; </w:t>
-      </w:r>
-      <w:proofErr w:type="gramStart"/>
+      </w:pPr>
       <w:r>
         <w:rPr>
           <w:rFonts w:ascii="Courier New" w:hAnsi="Courier New" w:cs="Courier New"/>
@@ -16120,10 +16148,12 @@
           <w:szCs w:val="20"/>
           <w:lang w:val="en-US"/>
         </w:rPr>
-        <w:t>benchmark(</w:t>
-      </w:r>
-      <w:proofErr w:type="gramEnd"/>
-      <w:r>
+        <w:t xml:space="preserve">    uint64_t start_cycles = rdtsc();</w:t>
+      </w:r>
+    </w:p>
+    <w:p>
+      <w:pPr>
+        <w:ind w:firstLine="0"/>
         <w:rPr>
           <w:rFonts w:ascii="Courier New" w:hAnsi="Courier New" w:cs="Courier New"/>
           <w:color w:val="auto"/>
@@ -16131,10 +16161,7 @@
           <w:szCs w:val="20"/>
           <w:lang w:val="en-US"/>
         </w:rPr>
-        <w:t>void (*</w:t>
-      </w:r>
-      <w:proofErr w:type="spellStart"/>
-      <w:proofErr w:type="gramStart"/>
+      </w:pPr>
       <w:r>
         <w:rPr>
           <w:rFonts w:ascii="Courier New" w:hAnsi="Courier New" w:cs="Courier New"/>
@@ -16143,10 +16170,12 @@
           <w:szCs w:val="20"/>
           <w:lang w:val="en-US"/>
         </w:rPr>
-        <w:t>func</w:t>
-      </w:r>
-      <w:proofErr w:type="spellEnd"/>
-      <w:r>
+        <w:t xml:space="preserve">    func();</w:t>
+      </w:r>
+    </w:p>
+    <w:p>
+      <w:pPr>
+        <w:ind w:firstLine="0"/>
         <w:rPr>
           <w:rFonts w:ascii="Courier New" w:hAnsi="Courier New" w:cs="Courier New"/>
           <w:color w:val="auto"/>
@@ -16154,9 +16183,7 @@
           <w:szCs w:val="20"/>
           <w:lang w:val="en-US"/>
         </w:rPr>
-        <w:t>)(</w:t>
-      </w:r>
-      <w:proofErr w:type="gramEnd"/>
+      </w:pPr>
       <w:r>
         <w:rPr>
           <w:rFonts w:ascii="Courier New" w:hAnsi="Courier New" w:cs="Courier New"/>
@@ -16165,7 +16192,7 @@
           <w:szCs w:val="20"/>
           <w:lang w:val="en-US"/>
         </w:rPr>
-        <w:t>)) {</w:t>
+        <w:t xml:space="preserve">    uint64_t end_cycles = rdtsc();</w:t>
       </w:r>
     </w:p>
     <w:p>
@@ -16179,7 +16206,10 @@
           <w:lang w:val="en-US"/>
         </w:rPr>
       </w:pPr>
-      <w:r>
+    </w:p>
+    <w:p>
+      <w:pPr>
+        <w:ind w:firstLine="0"/>
         <w:rPr>
           <w:rFonts w:ascii="Courier New" w:hAnsi="Courier New" w:cs="Courier New"/>
           <w:color w:val="auto"/>
@@ -16187,9 +16217,7 @@
           <w:szCs w:val="20"/>
           <w:lang w:val="en-US"/>
         </w:rPr>
-        <w:t xml:space="preserve">    uint64_t </w:t>
-      </w:r>
-      <w:proofErr w:type="spellStart"/>
+      </w:pPr>
       <w:r>
         <w:rPr>
           <w:rFonts w:ascii="Courier New" w:hAnsi="Courier New" w:cs="Courier New"/>
@@ -16198,10 +16226,12 @@
           <w:szCs w:val="20"/>
           <w:lang w:val="en-US"/>
         </w:rPr>
-        <w:t>start_cycles</w:t>
-      </w:r>
-      <w:proofErr w:type="spellEnd"/>
-      <w:r>
+        <w:t xml:space="preserve">    auto total_cycles = end_cycles - start_cycles;</w:t>
+      </w:r>
+    </w:p>
+    <w:p>
+      <w:pPr>
+        <w:ind w:firstLine="0"/>
         <w:rPr>
           <w:rFonts w:ascii="Courier New" w:hAnsi="Courier New" w:cs="Courier New"/>
           <w:color w:val="auto"/>
@@ -16209,11 +16239,11 @@
           <w:szCs w:val="20"/>
           <w:lang w:val="en-US"/>
         </w:rPr>
-        <w:t xml:space="preserve"> = </w:t>
-      </w:r>
-      <w:proofErr w:type="spellStart"/>
-      <w:proofErr w:type="gramStart"/>
-      <w:r>
+      </w:pPr>
+    </w:p>
+    <w:p>
+      <w:pPr>
+        <w:ind w:firstLine="0"/>
         <w:rPr>
           <w:rFonts w:ascii="Courier New" w:hAnsi="Courier New" w:cs="Courier New"/>
           <w:color w:val="auto"/>
@@ -16221,9 +16251,7 @@
           <w:szCs w:val="20"/>
           <w:lang w:val="en-US"/>
         </w:rPr>
-        <w:t>rdtsc</w:t>
-      </w:r>
-      <w:proofErr w:type="spellEnd"/>
+      </w:pPr>
       <w:r>
         <w:rPr>
           <w:rFonts w:ascii="Courier New" w:hAnsi="Courier New" w:cs="Courier New"/>
@@ -16232,10 +16260,12 @@
           <w:szCs w:val="20"/>
           <w:lang w:val="en-US"/>
         </w:rPr>
-        <w:t>(</w:t>
-      </w:r>
-      <w:proofErr w:type="gramEnd"/>
-      <w:r>
+        <w:t xml:space="preserve">    auto start = std::chrono::high_resolution_clock::now();</w:t>
+      </w:r>
+    </w:p>
+    <w:p>
+      <w:pPr>
+        <w:ind w:firstLine="0"/>
         <w:rPr>
           <w:rFonts w:ascii="Courier New" w:hAnsi="Courier New" w:cs="Courier New"/>
           <w:color w:val="auto"/>
@@ -16243,12 +16273,8 @@
           <w:szCs w:val="20"/>
           <w:lang w:val="en-US"/>
         </w:rPr>
-        <w:t>);</w:t>
-      </w:r>
-    </w:p>
-    <w:p>
-      <w:pPr>
-        <w:ind w:firstLine="0"/>
+      </w:pPr>
+      <w:r>
         <w:rPr>
           <w:rFonts w:ascii="Courier New" w:hAnsi="Courier New" w:cs="Courier New"/>
           <w:color w:val="auto"/>
@@ -16256,8 +16282,12 @@
           <w:szCs w:val="20"/>
           <w:lang w:val="en-US"/>
         </w:rPr>
-      </w:pPr>
-      <w:r>
+        <w:t xml:space="preserve">    func();</w:t>
+      </w:r>
+    </w:p>
+    <w:p>
+      <w:pPr>
+        <w:ind w:firstLine="0"/>
         <w:rPr>
           <w:rFonts w:ascii="Courier New" w:hAnsi="Courier New" w:cs="Courier New"/>
           <w:color w:val="auto"/>
@@ -16265,10 +16295,7 @@
           <w:szCs w:val="20"/>
           <w:lang w:val="en-US"/>
         </w:rPr>
-        <w:t xml:space="preserve">    </w:t>
-      </w:r>
-      <w:proofErr w:type="spellStart"/>
-      <w:proofErr w:type="gramStart"/>
+      </w:pPr>
       <w:r>
         <w:rPr>
           <w:rFonts w:ascii="Courier New" w:hAnsi="Courier New" w:cs="Courier New"/>
@@ -16277,10 +16304,12 @@
           <w:szCs w:val="20"/>
           <w:lang w:val="en-US"/>
         </w:rPr>
-        <w:t>func</w:t>
-      </w:r>
-      <w:proofErr w:type="spellEnd"/>
-      <w:r>
+        <w:t xml:space="preserve">    auto end = std::chrono::high_resolution_clock::now();</w:t>
+      </w:r>
+    </w:p>
+    <w:p>
+      <w:pPr>
+        <w:ind w:firstLine="0"/>
         <w:rPr>
           <w:rFonts w:ascii="Courier New" w:hAnsi="Courier New" w:cs="Courier New"/>
           <w:color w:val="auto"/>
@@ -16288,10 +16317,11 @@
           <w:szCs w:val="20"/>
           <w:lang w:val="en-US"/>
         </w:rPr>
-        <w:t>(</w:t>
-      </w:r>
-      <w:proofErr w:type="gramEnd"/>
-      <w:r>
+      </w:pPr>
+    </w:p>
+    <w:p>
+      <w:pPr>
+        <w:ind w:firstLine="0"/>
         <w:rPr>
           <w:rFonts w:ascii="Courier New" w:hAnsi="Courier New" w:cs="Courier New"/>
           <w:color w:val="auto"/>
@@ -16299,12 +16329,8 @@
           <w:szCs w:val="20"/>
           <w:lang w:val="en-US"/>
         </w:rPr>
-        <w:t>);</w:t>
-      </w:r>
-    </w:p>
-    <w:p>
-      <w:pPr>
-        <w:ind w:firstLine="0"/>
+      </w:pPr>
+      <w:r>
         <w:rPr>
           <w:rFonts w:ascii="Courier New" w:hAnsi="Courier New" w:cs="Courier New"/>
           <w:color w:val="auto"/>
@@ -16312,8 +16338,12 @@
           <w:szCs w:val="20"/>
           <w:lang w:val="en-US"/>
         </w:rPr>
-      </w:pPr>
-      <w:r>
+        <w:t xml:space="preserve">    std::chrono::duration&lt;uint64_t, std::nano&gt; duration = end - start;</w:t>
+      </w:r>
+    </w:p>
+    <w:p>
+      <w:pPr>
+        <w:ind w:firstLine="0"/>
         <w:rPr>
           <w:rFonts w:ascii="Courier New" w:hAnsi="Courier New" w:cs="Courier New"/>
           <w:color w:val="auto"/>
@@ -16321,9 +16351,7 @@
           <w:szCs w:val="20"/>
           <w:lang w:val="en-US"/>
         </w:rPr>
-        <w:t xml:space="preserve">    uint64_t </w:t>
-      </w:r>
-      <w:proofErr w:type="spellStart"/>
+      </w:pPr>
       <w:r>
         <w:rPr>
           <w:rFonts w:ascii="Courier New" w:hAnsi="Courier New" w:cs="Courier New"/>
@@ -16332,10 +16360,12 @@
           <w:szCs w:val="20"/>
           <w:lang w:val="en-US"/>
         </w:rPr>
-        <w:t>end_cycles</w:t>
-      </w:r>
-      <w:proofErr w:type="spellEnd"/>
-      <w:r>
+        <w:t xml:space="preserve">    auto total_nanoseconds = duration.count();</w:t>
+      </w:r>
+    </w:p>
+    <w:p>
+      <w:pPr>
+        <w:ind w:firstLine="0"/>
         <w:rPr>
           <w:rFonts w:ascii="Courier New" w:hAnsi="Courier New" w:cs="Courier New"/>
           <w:color w:val="auto"/>
@@ -16343,11 +16373,11 @@
           <w:szCs w:val="20"/>
           <w:lang w:val="en-US"/>
         </w:rPr>
-        <w:t xml:space="preserve"> = </w:t>
-      </w:r>
-      <w:proofErr w:type="spellStart"/>
-      <w:proofErr w:type="gramStart"/>
-      <w:r>
+      </w:pPr>
+    </w:p>
+    <w:p>
+      <w:pPr>
+        <w:ind w:firstLine="0"/>
         <w:rPr>
           <w:rFonts w:ascii="Courier New" w:hAnsi="Courier New" w:cs="Courier New"/>
           <w:color w:val="auto"/>
@@ -16355,9 +16385,7 @@
           <w:szCs w:val="20"/>
           <w:lang w:val="en-US"/>
         </w:rPr>
-        <w:t>rdtsc</w:t>
-      </w:r>
-      <w:proofErr w:type="spellEnd"/>
+      </w:pPr>
       <w:r>
         <w:rPr>
           <w:rFonts w:ascii="Courier New" w:hAnsi="Courier New" w:cs="Courier New"/>
@@ -16366,10 +16394,12 @@
           <w:szCs w:val="20"/>
           <w:lang w:val="en-US"/>
         </w:rPr>
-        <w:t>(</w:t>
-      </w:r>
-      <w:proofErr w:type="gramEnd"/>
-      <w:r>
+        <w:t xml:space="preserve">    return std::tuple(total_cycles, total_nanoseconds);</w:t>
+      </w:r>
+    </w:p>
+    <w:p>
+      <w:pPr>
+        <w:ind w:firstLine="0"/>
         <w:rPr>
           <w:rFonts w:ascii="Courier New" w:hAnsi="Courier New" w:cs="Courier New"/>
           <w:color w:val="auto"/>
@@ -16377,17 +16407,20 @@
           <w:szCs w:val="20"/>
           <w:lang w:val="en-US"/>
         </w:rPr>
-        <w:t>);</w:t>
-      </w:r>
-    </w:p>
-    <w:p>
-      <w:pPr>
-        <w:ind w:firstLine="0"/>
+      </w:pPr>
+      <w:r>
         <w:rPr>
           <w:rFonts w:ascii="Courier New" w:hAnsi="Courier New" w:cs="Courier New"/>
           <w:color w:val="auto"/>
           <w:sz w:val="20"/>
           <w:szCs w:val="20"/>
+        </w:rPr>
+        <w:t>}</w:t>
+      </w:r>
+    </w:p>
+    <w:p>
+      <w:pPr>
+        <w:rPr>
           <w:lang w:val="en-US"/>
         </w:rPr>
       </w:pPr>
@@ -16395,567 +16428,326 @@
     <w:p>
       <w:pPr>
         <w:ind w:firstLine="0"/>
-        <w:rPr>
-          <w:rFonts w:ascii="Courier New" w:hAnsi="Courier New" w:cs="Courier New"/>
-          <w:color w:val="auto"/>
-          <w:sz w:val="20"/>
-          <w:szCs w:val="20"/>
-          <w:lang w:val="en-US"/>
-        </w:rPr>
-      </w:pPr>
-      <w:r>
-        <w:rPr>
-          <w:rFonts w:ascii="Courier New" w:hAnsi="Courier New" w:cs="Courier New"/>
-          <w:color w:val="auto"/>
-          <w:sz w:val="20"/>
-          <w:szCs w:val="20"/>
-          <w:lang w:val="en-US"/>
-        </w:rPr>
-        <w:t xml:space="preserve">    auto </w:t>
-      </w:r>
-      <w:proofErr w:type="spellStart"/>
-      <w:r>
-        <w:rPr>
-          <w:rFonts w:ascii="Courier New" w:hAnsi="Courier New" w:cs="Courier New"/>
-          <w:color w:val="auto"/>
-          <w:sz w:val="20"/>
-          <w:szCs w:val="20"/>
-          <w:lang w:val="en-US"/>
-        </w:rPr>
-        <w:t>total_cycles</w:t>
-      </w:r>
-      <w:proofErr w:type="spellEnd"/>
-      <w:r>
-        <w:rPr>
-          <w:rFonts w:ascii="Courier New" w:hAnsi="Courier New" w:cs="Courier New"/>
-          <w:color w:val="auto"/>
-          <w:sz w:val="20"/>
-          <w:szCs w:val="20"/>
-          <w:lang w:val="en-US"/>
-        </w:rPr>
-        <w:t xml:space="preserve"> = </w:t>
-      </w:r>
-      <w:proofErr w:type="spellStart"/>
-      <w:r>
-        <w:rPr>
-          <w:rFonts w:ascii="Courier New" w:hAnsi="Courier New" w:cs="Courier New"/>
-          <w:color w:val="auto"/>
-          <w:sz w:val="20"/>
-          <w:szCs w:val="20"/>
-          <w:lang w:val="en-US"/>
-        </w:rPr>
-        <w:t>end_cycles</w:t>
-      </w:r>
-      <w:proofErr w:type="spellEnd"/>
-      <w:r>
-        <w:rPr>
-          <w:rFonts w:ascii="Courier New" w:hAnsi="Courier New" w:cs="Courier New"/>
-          <w:color w:val="auto"/>
-          <w:sz w:val="20"/>
-          <w:szCs w:val="20"/>
-          <w:lang w:val="en-US"/>
-        </w:rPr>
-        <w:t xml:space="preserve"> - </w:t>
-      </w:r>
-      <w:proofErr w:type="spellStart"/>
-      <w:r>
-        <w:rPr>
-          <w:rFonts w:ascii="Courier New" w:hAnsi="Courier New" w:cs="Courier New"/>
-          <w:color w:val="auto"/>
-          <w:sz w:val="20"/>
-          <w:szCs w:val="20"/>
-          <w:lang w:val="en-US"/>
-        </w:rPr>
-        <w:t>start_cycles</w:t>
-      </w:r>
-      <w:proofErr w:type="spellEnd"/>
-      <w:r>
-        <w:rPr>
-          <w:rFonts w:ascii="Courier New" w:hAnsi="Courier New" w:cs="Courier New"/>
-          <w:color w:val="auto"/>
-          <w:sz w:val="20"/>
-          <w:szCs w:val="20"/>
-          <w:lang w:val="en-US"/>
-        </w:rPr>
-        <w:t>;</w:t>
-      </w:r>
-    </w:p>
-    <w:p>
-      <w:pPr>
-        <w:ind w:firstLine="0"/>
-        <w:rPr>
-          <w:rFonts w:ascii="Courier New" w:hAnsi="Courier New" w:cs="Courier New"/>
-          <w:color w:val="auto"/>
-          <w:sz w:val="20"/>
-          <w:szCs w:val="20"/>
-          <w:lang w:val="en-US"/>
-        </w:rPr>
-      </w:pPr>
-    </w:p>
-    <w:p>
-      <w:pPr>
-        <w:ind w:firstLine="0"/>
-        <w:rPr>
-          <w:rFonts w:ascii="Courier New" w:hAnsi="Courier New" w:cs="Courier New"/>
-          <w:color w:val="auto"/>
-          <w:sz w:val="20"/>
-          <w:szCs w:val="20"/>
-          <w:lang w:val="en-US"/>
-        </w:rPr>
-      </w:pPr>
-      <w:r>
-        <w:rPr>
-          <w:rFonts w:ascii="Courier New" w:hAnsi="Courier New" w:cs="Courier New"/>
-          <w:color w:val="auto"/>
-          <w:sz w:val="20"/>
-          <w:szCs w:val="20"/>
-          <w:lang w:val="en-US"/>
-        </w:rPr>
-        <w:t xml:space="preserve">    auto start = </w:t>
-      </w:r>
-      <w:proofErr w:type="gramStart"/>
-      <w:r>
-        <w:rPr>
-          <w:rFonts w:ascii="Courier New" w:hAnsi="Courier New" w:cs="Courier New"/>
-          <w:color w:val="auto"/>
-          <w:sz w:val="20"/>
-          <w:szCs w:val="20"/>
-          <w:lang w:val="en-US"/>
-        </w:rPr>
-        <w:t>std::chrono::</w:t>
-      </w:r>
-      <w:proofErr w:type="spellStart"/>
-      <w:proofErr w:type="gramEnd"/>
-      <w:r>
-        <w:rPr>
-          <w:rFonts w:ascii="Courier New" w:hAnsi="Courier New" w:cs="Courier New"/>
-          <w:color w:val="auto"/>
-          <w:sz w:val="20"/>
-          <w:szCs w:val="20"/>
-          <w:lang w:val="en-US"/>
-        </w:rPr>
-        <w:t>high_resolution_</w:t>
-      </w:r>
-      <w:proofErr w:type="gramStart"/>
-      <w:r>
-        <w:rPr>
-          <w:rFonts w:ascii="Courier New" w:hAnsi="Courier New" w:cs="Courier New"/>
-          <w:color w:val="auto"/>
-          <w:sz w:val="20"/>
-          <w:szCs w:val="20"/>
-          <w:lang w:val="en-US"/>
-        </w:rPr>
-        <w:t>clock</w:t>
-      </w:r>
-      <w:proofErr w:type="spellEnd"/>
-      <w:r>
-        <w:rPr>
-          <w:rFonts w:ascii="Courier New" w:hAnsi="Courier New" w:cs="Courier New"/>
-          <w:color w:val="auto"/>
-          <w:sz w:val="20"/>
-          <w:szCs w:val="20"/>
-          <w:lang w:val="en-US"/>
-        </w:rPr>
-        <w:t>::now(</w:t>
-      </w:r>
-      <w:proofErr w:type="gramEnd"/>
-      <w:r>
-        <w:rPr>
-          <w:rFonts w:ascii="Courier New" w:hAnsi="Courier New" w:cs="Courier New"/>
-          <w:color w:val="auto"/>
-          <w:sz w:val="20"/>
-          <w:szCs w:val="20"/>
-          <w:lang w:val="en-US"/>
-        </w:rPr>
-        <w:t>);</w:t>
-      </w:r>
-    </w:p>
-    <w:p>
-      <w:pPr>
-        <w:ind w:firstLine="0"/>
-        <w:rPr>
-          <w:rFonts w:ascii="Courier New" w:hAnsi="Courier New" w:cs="Courier New"/>
-          <w:color w:val="auto"/>
-          <w:sz w:val="20"/>
-          <w:szCs w:val="20"/>
-          <w:lang w:val="en-US"/>
-        </w:rPr>
-      </w:pPr>
-      <w:r>
-        <w:rPr>
-          <w:rFonts w:ascii="Courier New" w:hAnsi="Courier New" w:cs="Courier New"/>
-          <w:color w:val="auto"/>
-          <w:sz w:val="20"/>
-          <w:szCs w:val="20"/>
+      </w:pPr>
+      <w:r>
+        <w:t xml:space="preserve">Листинг А.2 – </w:t>
+      </w:r>
+      <w:r>
+        <w:t>Функция поиска наикратчайшего пути до любой вершины из начальной вершины</w:t>
+      </w:r>
+    </w:p>
+    <w:p>
+      <w:pPr>
+        <w:pStyle w:val="a8"/>
+        <w:rPr>
+          <w:lang w:val="en-US"/>
+        </w:rPr>
+      </w:pPr>
+      <w:r>
+        <w:rPr>
+          <w:lang w:val="en-US"/>
+        </w:rPr>
+        <w:t>vector&lt;int64_t&gt; bfs(graph_t&amp; graph) {</w:t>
+      </w:r>
+    </w:p>
+    <w:p>
+      <w:pPr>
+        <w:pStyle w:val="a8"/>
+        <w:rPr>
+          <w:lang w:val="en-US"/>
+        </w:rPr>
+      </w:pPr>
+      <w:r>
+        <w:rPr>
           <w:lang w:val="en-US"/>
         </w:rPr>
         <w:t xml:space="preserve">    </w:t>
       </w:r>
-      <w:proofErr w:type="spellStart"/>
-      <w:proofErr w:type="gramStart"/>
-      <w:r>
-        <w:rPr>
-          <w:rFonts w:ascii="Courier New" w:hAnsi="Courier New" w:cs="Courier New"/>
-          <w:color w:val="auto"/>
-          <w:sz w:val="20"/>
-          <w:szCs w:val="20"/>
-          <w:lang w:val="en-US"/>
-        </w:rPr>
-        <w:t>func</w:t>
-      </w:r>
-      <w:proofErr w:type="spellEnd"/>
-      <w:r>
-        <w:rPr>
-          <w:rFonts w:ascii="Courier New" w:hAnsi="Courier New" w:cs="Courier New"/>
-          <w:color w:val="auto"/>
-          <w:sz w:val="20"/>
-          <w:szCs w:val="20"/>
-          <w:lang w:val="en-US"/>
-        </w:rPr>
-        <w:t>(</w:t>
-      </w:r>
-      <w:proofErr w:type="gramEnd"/>
-      <w:r>
-        <w:rPr>
-          <w:rFonts w:ascii="Courier New" w:hAnsi="Courier New" w:cs="Courier New"/>
-          <w:color w:val="auto"/>
-          <w:sz w:val="20"/>
-          <w:szCs w:val="20"/>
-          <w:lang w:val="en-US"/>
-        </w:rPr>
-        <w:t>);</w:t>
-      </w:r>
-    </w:p>
-    <w:p>
-      <w:pPr>
-        <w:ind w:firstLine="0"/>
-        <w:rPr>
-          <w:rFonts w:ascii="Courier New" w:hAnsi="Courier New" w:cs="Courier New"/>
-          <w:color w:val="auto"/>
-          <w:sz w:val="20"/>
-          <w:szCs w:val="20"/>
-          <w:lang w:val="en-US"/>
-        </w:rPr>
-      </w:pPr>
-      <w:r>
-        <w:rPr>
-          <w:rFonts w:ascii="Courier New" w:hAnsi="Courier New" w:cs="Courier New"/>
-          <w:color w:val="auto"/>
-          <w:sz w:val="20"/>
-          <w:szCs w:val="20"/>
-          <w:lang w:val="en-US"/>
-        </w:rPr>
-        <w:t xml:space="preserve">    auto end = </w:t>
-      </w:r>
-      <w:proofErr w:type="gramStart"/>
-      <w:r>
-        <w:rPr>
-          <w:rFonts w:ascii="Courier New" w:hAnsi="Courier New" w:cs="Courier New"/>
-          <w:color w:val="auto"/>
-          <w:sz w:val="20"/>
-          <w:szCs w:val="20"/>
-          <w:lang w:val="en-US"/>
-        </w:rPr>
-        <w:t>std::chrono::</w:t>
-      </w:r>
-      <w:proofErr w:type="spellStart"/>
-      <w:proofErr w:type="gramEnd"/>
-      <w:r>
-        <w:rPr>
-          <w:rFonts w:ascii="Courier New" w:hAnsi="Courier New" w:cs="Courier New"/>
-          <w:color w:val="auto"/>
-          <w:sz w:val="20"/>
-          <w:szCs w:val="20"/>
-          <w:lang w:val="en-US"/>
-        </w:rPr>
-        <w:t>high_resolution_</w:t>
-      </w:r>
-      <w:proofErr w:type="gramStart"/>
-      <w:r>
-        <w:rPr>
-          <w:rFonts w:ascii="Courier New" w:hAnsi="Courier New" w:cs="Courier New"/>
-          <w:color w:val="auto"/>
-          <w:sz w:val="20"/>
-          <w:szCs w:val="20"/>
-          <w:lang w:val="en-US"/>
-        </w:rPr>
-        <w:t>clock</w:t>
-      </w:r>
-      <w:proofErr w:type="spellEnd"/>
-      <w:r>
-        <w:rPr>
-          <w:rFonts w:ascii="Courier New" w:hAnsi="Courier New" w:cs="Courier New"/>
-          <w:color w:val="auto"/>
-          <w:sz w:val="20"/>
-          <w:szCs w:val="20"/>
-          <w:lang w:val="en-US"/>
-        </w:rPr>
-        <w:t>::now(</w:t>
-      </w:r>
-      <w:proofErr w:type="gramEnd"/>
-      <w:r>
-        <w:rPr>
-          <w:rFonts w:ascii="Courier New" w:hAnsi="Courier New" w:cs="Courier New"/>
-          <w:color w:val="auto"/>
-          <w:sz w:val="20"/>
-          <w:szCs w:val="20"/>
-          <w:lang w:val="en-US"/>
-        </w:rPr>
-        <w:t>);</w:t>
-      </w:r>
-    </w:p>
-    <w:p>
-      <w:pPr>
-        <w:ind w:firstLine="0"/>
-        <w:rPr>
-          <w:rFonts w:ascii="Courier New" w:hAnsi="Courier New" w:cs="Courier New"/>
-          <w:color w:val="auto"/>
-          <w:sz w:val="20"/>
-          <w:szCs w:val="20"/>
-          <w:lang w:val="en-US"/>
-        </w:rPr>
-      </w:pPr>
-    </w:p>
-    <w:p>
-      <w:pPr>
-        <w:ind w:firstLine="0"/>
-        <w:rPr>
-          <w:rFonts w:ascii="Courier New" w:hAnsi="Courier New" w:cs="Courier New"/>
-          <w:color w:val="auto"/>
-          <w:sz w:val="20"/>
-          <w:szCs w:val="20"/>
-          <w:lang w:val="en-US"/>
-        </w:rPr>
-      </w:pPr>
-      <w:r>
-        <w:rPr>
-          <w:rFonts w:ascii="Courier New" w:hAnsi="Courier New" w:cs="Courier New"/>
-          <w:color w:val="auto"/>
-          <w:sz w:val="20"/>
-          <w:szCs w:val="20"/>
-          <w:lang w:val="en-US"/>
-        </w:rPr>
-        <w:t xml:space="preserve">    </w:t>
-      </w:r>
-      <w:proofErr w:type="gramStart"/>
-      <w:r>
-        <w:rPr>
-          <w:rFonts w:ascii="Courier New" w:hAnsi="Courier New" w:cs="Courier New"/>
-          <w:color w:val="auto"/>
-          <w:sz w:val="20"/>
-          <w:szCs w:val="20"/>
-          <w:lang w:val="en-US"/>
-        </w:rPr>
-        <w:t>std::chrono::</w:t>
-      </w:r>
-      <w:proofErr w:type="gramEnd"/>
-      <w:r>
-        <w:rPr>
-          <w:rFonts w:ascii="Courier New" w:hAnsi="Courier New" w:cs="Courier New"/>
-          <w:color w:val="auto"/>
-          <w:sz w:val="20"/>
-          <w:szCs w:val="20"/>
-          <w:lang w:val="en-US"/>
-        </w:rPr>
-        <w:t xml:space="preserve">duration&lt;uint64_t, </w:t>
-      </w:r>
-      <w:proofErr w:type="gramStart"/>
-      <w:r>
-        <w:rPr>
-          <w:rFonts w:ascii="Courier New" w:hAnsi="Courier New" w:cs="Courier New"/>
-          <w:color w:val="auto"/>
-          <w:sz w:val="20"/>
-          <w:szCs w:val="20"/>
-          <w:lang w:val="en-US"/>
-        </w:rPr>
-        <w:t>std::</w:t>
-      </w:r>
-      <w:proofErr w:type="gramEnd"/>
-      <w:r>
-        <w:rPr>
-          <w:rFonts w:ascii="Courier New" w:hAnsi="Courier New" w:cs="Courier New"/>
-          <w:color w:val="auto"/>
-          <w:sz w:val="20"/>
-          <w:szCs w:val="20"/>
-          <w:lang w:val="en-US"/>
-        </w:rPr>
-        <w:t>nano&gt; duration = end - start;</w:t>
-      </w:r>
-    </w:p>
-    <w:p>
-      <w:pPr>
-        <w:ind w:firstLine="0"/>
-        <w:rPr>
-          <w:rFonts w:ascii="Courier New" w:hAnsi="Courier New" w:cs="Courier New"/>
-          <w:color w:val="auto"/>
-          <w:sz w:val="20"/>
-          <w:szCs w:val="20"/>
-          <w:lang w:val="en-US"/>
-        </w:rPr>
-      </w:pPr>
-      <w:r>
-        <w:rPr>
-          <w:rFonts w:ascii="Courier New" w:hAnsi="Courier New" w:cs="Courier New"/>
-          <w:color w:val="auto"/>
-          <w:sz w:val="20"/>
-          <w:szCs w:val="20"/>
-          <w:lang w:val="en-US"/>
-        </w:rPr>
-        <w:t xml:space="preserve">    auto </w:t>
-      </w:r>
-      <w:proofErr w:type="spellStart"/>
-      <w:r>
-        <w:rPr>
-          <w:rFonts w:ascii="Courier New" w:hAnsi="Courier New" w:cs="Courier New"/>
-          <w:color w:val="auto"/>
-          <w:sz w:val="20"/>
-          <w:szCs w:val="20"/>
-          <w:lang w:val="en-US"/>
-        </w:rPr>
-        <w:t>total_nanoseconds</w:t>
-      </w:r>
-      <w:proofErr w:type="spellEnd"/>
-      <w:r>
-        <w:rPr>
-          <w:rFonts w:ascii="Courier New" w:hAnsi="Courier New" w:cs="Courier New"/>
-          <w:color w:val="auto"/>
-          <w:sz w:val="20"/>
-          <w:szCs w:val="20"/>
-          <w:lang w:val="en-US"/>
-        </w:rPr>
-        <w:t xml:space="preserve"> = </w:t>
-      </w:r>
-      <w:proofErr w:type="spellStart"/>
-      <w:proofErr w:type="gramStart"/>
-      <w:r>
-        <w:rPr>
-          <w:rFonts w:ascii="Courier New" w:hAnsi="Courier New" w:cs="Courier New"/>
-          <w:color w:val="auto"/>
-          <w:sz w:val="20"/>
-          <w:szCs w:val="20"/>
-          <w:lang w:val="en-US"/>
-        </w:rPr>
-        <w:t>duration.count</w:t>
-      </w:r>
-      <w:proofErr w:type="spellEnd"/>
-      <w:proofErr w:type="gramEnd"/>
-      <w:r>
-        <w:rPr>
-          <w:rFonts w:ascii="Courier New" w:hAnsi="Courier New" w:cs="Courier New"/>
-          <w:color w:val="auto"/>
-          <w:sz w:val="20"/>
-          <w:szCs w:val="20"/>
-          <w:lang w:val="en-US"/>
-        </w:rPr>
-        <w:t>();</w:t>
-      </w:r>
-    </w:p>
-    <w:p>
-      <w:pPr>
-        <w:ind w:firstLine="0"/>
-        <w:rPr>
-          <w:rFonts w:ascii="Courier New" w:hAnsi="Courier New" w:cs="Courier New"/>
-          <w:color w:val="auto"/>
-          <w:sz w:val="20"/>
-          <w:szCs w:val="20"/>
-          <w:lang w:val="en-US"/>
-        </w:rPr>
-      </w:pPr>
-    </w:p>
-    <w:p>
-      <w:pPr>
-        <w:ind w:firstLine="0"/>
-        <w:rPr>
-          <w:rFonts w:ascii="Courier New" w:hAnsi="Courier New" w:cs="Courier New"/>
-          <w:color w:val="auto"/>
-          <w:sz w:val="20"/>
-          <w:szCs w:val="20"/>
-          <w:lang w:val="en-US"/>
-        </w:rPr>
-      </w:pPr>
-      <w:r>
-        <w:rPr>
-          <w:rFonts w:ascii="Courier New" w:hAnsi="Courier New" w:cs="Courier New"/>
-          <w:color w:val="auto"/>
-          <w:sz w:val="20"/>
-          <w:szCs w:val="20"/>
-          <w:lang w:val="en-US"/>
-        </w:rPr>
-        <w:t xml:space="preserve">    return </w:t>
-      </w:r>
-      <w:proofErr w:type="gramStart"/>
-      <w:r>
-        <w:rPr>
-          <w:rFonts w:ascii="Courier New" w:hAnsi="Courier New" w:cs="Courier New"/>
-          <w:color w:val="auto"/>
-          <w:sz w:val="20"/>
-          <w:szCs w:val="20"/>
-          <w:lang w:val="en-US"/>
-        </w:rPr>
-        <w:t>std::tuple(</w:t>
-      </w:r>
-      <w:proofErr w:type="spellStart"/>
-      <w:proofErr w:type="gramEnd"/>
-      <w:r>
-        <w:rPr>
-          <w:rFonts w:ascii="Courier New" w:hAnsi="Courier New" w:cs="Courier New"/>
-          <w:color w:val="auto"/>
-          <w:sz w:val="20"/>
-          <w:szCs w:val="20"/>
-          <w:lang w:val="en-US"/>
-        </w:rPr>
-        <w:t>total_cycles</w:t>
-      </w:r>
-      <w:proofErr w:type="spellEnd"/>
-      <w:r>
-        <w:rPr>
-          <w:rFonts w:ascii="Courier New" w:hAnsi="Courier New" w:cs="Courier New"/>
-          <w:color w:val="auto"/>
-          <w:sz w:val="20"/>
-          <w:szCs w:val="20"/>
-          <w:lang w:val="en-US"/>
-        </w:rPr>
-        <w:t xml:space="preserve">, </w:t>
-      </w:r>
-      <w:proofErr w:type="spellStart"/>
-      <w:r>
-        <w:rPr>
-          <w:rFonts w:ascii="Courier New" w:hAnsi="Courier New" w:cs="Courier New"/>
-          <w:color w:val="auto"/>
-          <w:sz w:val="20"/>
-          <w:szCs w:val="20"/>
-          <w:lang w:val="en-US"/>
-        </w:rPr>
-        <w:t>total_nanoseconds</w:t>
-      </w:r>
-      <w:proofErr w:type="spellEnd"/>
-      <w:r>
-        <w:rPr>
-          <w:rFonts w:ascii="Courier New" w:hAnsi="Courier New" w:cs="Courier New"/>
-          <w:color w:val="auto"/>
-          <w:sz w:val="20"/>
-          <w:szCs w:val="20"/>
-          <w:lang w:val="en-US"/>
-        </w:rPr>
-        <w:t>);</w:t>
-      </w:r>
-    </w:p>
-    <w:p>
-      <w:pPr>
-        <w:ind w:firstLine="0"/>
-        <w:rPr>
-          <w:rFonts w:ascii="Courier New" w:hAnsi="Courier New" w:cs="Courier New"/>
-          <w:color w:val="auto"/>
-          <w:sz w:val="20"/>
-          <w:szCs w:val="20"/>
-        </w:rPr>
-      </w:pPr>
-      <w:r>
-        <w:rPr>
-          <w:rFonts w:ascii="Courier New" w:hAnsi="Courier New" w:cs="Courier New"/>
-          <w:color w:val="auto"/>
-          <w:sz w:val="20"/>
-          <w:szCs w:val="20"/>
+      <w:r>
+        <w:rPr>
+          <w:lang w:val="en-US"/>
+        </w:rPr>
+        <w:t xml:space="preserve">auto </w:t>
+      </w:r>
+      <w:r>
+        <w:rPr>
+          <w:lang w:val="en-US"/>
+        </w:rPr>
+        <w:t>used = vector&lt;bool&gt;(graph.size(), false);</w:t>
+      </w:r>
+    </w:p>
+    <w:p>
+      <w:pPr>
+        <w:pStyle w:val="a8"/>
+        <w:rPr>
+          <w:lang w:val="en-US"/>
+        </w:rPr>
+      </w:pPr>
+      <w:r>
+        <w:rPr>
+          <w:lang w:val="en-US"/>
+        </w:rPr>
+        <w:t xml:space="preserve">    auto distances = vector&lt;int64_t&gt;(graph.size(), -1);</w:t>
+      </w:r>
+    </w:p>
+    <w:p>
+      <w:pPr>
+        <w:pStyle w:val="a8"/>
+        <w:rPr>
+          <w:lang w:val="en-US"/>
+        </w:rPr>
+      </w:pPr>
+      <w:r>
+        <w:rPr>
+          <w:lang w:val="en-US"/>
+        </w:rPr>
+        <w:t xml:space="preserve">    queue&lt;int64_t&gt; q;</w:t>
+      </w:r>
+    </w:p>
+    <w:p>
+      <w:pPr>
+        <w:pStyle w:val="a8"/>
+        <w:rPr>
+          <w:lang w:val="en-US"/>
+        </w:rPr>
+      </w:pPr>
+      <w:r>
+        <w:rPr>
+          <w:lang w:val="en-US"/>
+        </w:rPr>
+        <w:t xml:space="preserve">    q.push(0);</w:t>
+      </w:r>
+    </w:p>
+    <w:p>
+      <w:pPr>
+        <w:pStyle w:val="a8"/>
+        <w:rPr>
+          <w:lang w:val="en-US"/>
+        </w:rPr>
+      </w:pPr>
+      <w:r>
+        <w:rPr>
+          <w:lang w:val="en-US"/>
+        </w:rPr>
+        <w:t xml:space="preserve">    used[0] = true;</w:t>
+      </w:r>
+    </w:p>
+    <w:p>
+      <w:pPr>
+        <w:pStyle w:val="a8"/>
+        <w:rPr>
+          <w:lang w:val="en-US"/>
+        </w:rPr>
+      </w:pPr>
+      <w:r>
+        <w:rPr>
+          <w:lang w:val="en-US"/>
+        </w:rPr>
+        <w:t xml:space="preserve">    distances[0] = 0;</w:t>
+      </w:r>
+    </w:p>
+    <w:p>
+      <w:pPr>
+        <w:pStyle w:val="a8"/>
+        <w:rPr>
+          <w:lang w:val="en-US"/>
+        </w:rPr>
+      </w:pPr>
+    </w:p>
+    <w:p>
+      <w:pPr>
+        <w:pStyle w:val="a8"/>
+        <w:rPr>
+          <w:lang w:val="en-US"/>
+        </w:rPr>
+      </w:pPr>
+      <w:r>
+        <w:rPr>
+          <w:lang w:val="en-US"/>
+        </w:rPr>
+        <w:t xml:space="preserve">    while (!q.empty()) {</w:t>
+      </w:r>
+    </w:p>
+    <w:p>
+      <w:pPr>
+        <w:pStyle w:val="a8"/>
+        <w:rPr>
+          <w:lang w:val="en-US"/>
+        </w:rPr>
+      </w:pPr>
+      <w:r>
+        <w:rPr>
+          <w:lang w:val="en-US"/>
+        </w:rPr>
+        <w:t xml:space="preserve">        int64_t cur = q.front();</w:t>
+      </w:r>
+    </w:p>
+    <w:p>
+      <w:pPr>
+        <w:pStyle w:val="a8"/>
+        <w:rPr>
+          <w:lang w:val="en-US"/>
+        </w:rPr>
+      </w:pPr>
+      <w:r>
+        <w:rPr>
+          <w:lang w:val="en-US"/>
+        </w:rPr>
+        <w:t xml:space="preserve">        q.pop();</w:t>
+      </w:r>
+    </w:p>
+    <w:p>
+      <w:pPr>
+        <w:pStyle w:val="a8"/>
+        <w:rPr>
+          <w:lang w:val="en-US"/>
+        </w:rPr>
+      </w:pPr>
+    </w:p>
+    <w:p>
+      <w:pPr>
+        <w:pStyle w:val="a8"/>
+        <w:rPr>
+          <w:lang w:val="en-US"/>
+        </w:rPr>
+      </w:pPr>
+      <w:r>
+        <w:rPr>
+          <w:lang w:val="en-US"/>
+        </w:rPr>
+        <w:t xml:space="preserve">        for (auto neighbor : graph[cur]) {</w:t>
+      </w:r>
+    </w:p>
+    <w:p>
+      <w:pPr>
+        <w:pStyle w:val="a8"/>
+        <w:rPr>
+          <w:lang w:val="en-US"/>
+        </w:rPr>
+      </w:pPr>
+      <w:r>
+        <w:rPr>
+          <w:lang w:val="en-US"/>
+        </w:rPr>
+        <w:t xml:space="preserve">            if (!used[neighbor]) {</w:t>
+      </w:r>
+    </w:p>
+    <w:p>
+      <w:pPr>
+        <w:pStyle w:val="a8"/>
+        <w:rPr>
+          <w:lang w:val="en-US"/>
+        </w:rPr>
+      </w:pPr>
+      <w:r>
+        <w:rPr>
+          <w:lang w:val="en-US"/>
+        </w:rPr>
+        <w:t xml:space="preserve">                q.push(neighbor);</w:t>
+      </w:r>
+    </w:p>
+    <w:p>
+      <w:pPr>
+        <w:pStyle w:val="a8"/>
+        <w:rPr>
+          <w:lang w:val="en-US"/>
+        </w:rPr>
+      </w:pPr>
+      <w:r>
+        <w:rPr>
+          <w:lang w:val="en-US"/>
+        </w:rPr>
+        <w:t xml:space="preserve">                used[neighbor] = true;</w:t>
+      </w:r>
+    </w:p>
+    <w:p>
+      <w:pPr>
+        <w:pStyle w:val="a8"/>
+        <w:rPr>
+          <w:lang w:val="en-US"/>
+        </w:rPr>
+      </w:pPr>
+      <w:r>
+        <w:rPr>
+          <w:lang w:val="en-US"/>
+        </w:rPr>
+        <w:t xml:space="preserve">                distances[neighbor] = distances[cur] + 1;</w:t>
+      </w:r>
+    </w:p>
+    <w:p>
+      <w:pPr>
+        <w:pStyle w:val="a8"/>
+        <w:rPr>
+          <w:lang w:val="en-US"/>
+        </w:rPr>
+      </w:pPr>
+      <w:r>
+        <w:rPr>
+          <w:lang w:val="en-US"/>
+        </w:rPr>
+        <w:t xml:space="preserve">            }</w:t>
+      </w:r>
+    </w:p>
+    <w:p>
+      <w:pPr>
+        <w:pStyle w:val="a8"/>
+        <w:rPr>
+          <w:lang w:val="en-US"/>
+        </w:rPr>
+      </w:pPr>
+      <w:r>
+        <w:rPr>
+          <w:lang w:val="en-US"/>
+        </w:rPr>
+        <w:t xml:space="preserve">        }</w:t>
+      </w:r>
+    </w:p>
+    <w:p>
+      <w:pPr>
+        <w:pStyle w:val="a8"/>
+        <w:rPr>
+          <w:lang w:val="en-US"/>
+        </w:rPr>
+      </w:pPr>
+      <w:r>
+        <w:rPr>
+          <w:lang w:val="en-US"/>
+        </w:rPr>
+        <w:t xml:space="preserve">    }</w:t>
+      </w:r>
+    </w:p>
+    <w:p>
+      <w:pPr>
+        <w:pStyle w:val="a8"/>
+        <w:rPr>
+          <w:lang w:val="en-US"/>
+        </w:rPr>
+      </w:pPr>
+    </w:p>
+    <w:p>
+      <w:pPr>
+        <w:pStyle w:val="a8"/>
+        <w:rPr>
+          <w:lang w:val="en-US"/>
+        </w:rPr>
+      </w:pPr>
+      <w:r>
+        <w:rPr>
+          <w:lang w:val="en-US"/>
+        </w:rPr>
+        <w:t xml:space="preserve">    return distances;</w:t>
+      </w:r>
+    </w:p>
+    <w:p>
+      <w:pPr>
+        <w:pStyle w:val="a8"/>
+        <w:rPr>
+          <w:lang w:val="en-US"/>
+        </w:rPr>
+      </w:pPr>
+      <w:r>
+        <w:rPr>
+          <w:lang w:val="en-US"/>
         </w:rPr>
         <w:t>}</w:t>
       </w:r>
@@ -18521,6 +18313,12 @@
     <w:abstractNumId w:val="1"/>
   </w:num>
   <w:num w:numId="22" w16cid:durableId="459956664">
+    <w:abstractNumId w:val="10"/>
+    <w:lvlOverride w:ilvl="0">
+      <w:startOverride w:val="1"/>
+    </w:lvlOverride>
+  </w:num>
+  <w:num w:numId="23" w16cid:durableId="1141263477">
     <w:abstractNumId w:val="10"/>
     <w:lvlOverride w:ilvl="0">
       <w:startOverride w:val="1"/>
@@ -19658,19 +19456,20 @@
     <w:link w:val="a9"/>
     <w:autoRedefine/>
     <w:qFormat/>
-    <w:rsid w:val="00623F76"/>
+    <w:rsid w:val="00296AF6"/>
     <w:pPr>
       <w:widowControl/>
       <w:suppressAutoHyphens w:val="0"/>
       <w:autoSpaceDE w:val="0"/>
       <w:autoSpaceDN w:val="0"/>
       <w:adjustRightInd w:val="0"/>
+      <w:ind w:firstLine="0"/>
       <w:jc w:val="left"/>
     </w:pPr>
     <w:rPr>
-      <w:rFonts w:eastAsiaTheme="minorHAnsi" w:cs="Courier New"/>
+      <w:rFonts w:ascii="Courier New" w:eastAsiaTheme="minorHAnsi" w:hAnsi="Courier New" w:cs="Courier New"/>
       <w:color w:val="000000" w:themeColor="text1"/>
-      <w:sz w:val="24"/>
+      <w:sz w:val="20"/>
       <w:szCs w:val="20"/>
       <w:lang w:eastAsia="en-US" w:bidi="ar-SA"/>
     </w:rPr>
@@ -19694,11 +19493,11 @@
     <w:name w:val="Код Знак"/>
     <w:basedOn w:val="DefaultParagraphFont"/>
     <w:link w:val="a8"/>
-    <w:rsid w:val="00623F76"/>
+    <w:rsid w:val="00296AF6"/>
     <w:rPr>
-      <w:rFonts w:ascii="Times New Roman" w:hAnsi="Times New Roman" w:cs="Courier New"/>
+      <w:rFonts w:ascii="Courier New" w:hAnsi="Courier New" w:cs="Courier New"/>
       <w:color w:val="000000" w:themeColor="text1"/>
-      <w:sz w:val="24"/>
+      <w:sz w:val="20"/>
       <w:szCs w:val="20"/>
     </w:rPr>
   </w:style>

</xml_diff>

<commit_message>
parallel dfs + sth
</commit_message>
<xml_diff>
--- a/запис_очка.docx
+++ b/запис_очка.docx
@@ -1,6 +1,6 @@
 
 <file path=word/document.xml><?xml version="1.0" encoding="utf-8"?>
-<w:document xmlns:wpc="http://schemas.microsoft.com/office/word/2010/wordprocessingCanvas" xmlns:cx="http://schemas.microsoft.com/office/drawing/2014/chartex" xmlns:cx1="http://schemas.microsoft.com/office/drawing/2015/9/8/chartex" xmlns:cx2="http://schemas.microsoft.com/office/drawing/2015/10/21/chartex" xmlns:cx3="http://schemas.microsoft.com/office/drawing/2016/5/9/chartex" xmlns:cx4="http://schemas.microsoft.com/office/drawing/2016/5/10/chartex" xmlns:cx5="http://schemas.microsoft.com/office/drawing/2016/5/11/chartex" xmlns:cx6="http://schemas.microsoft.com/office/drawing/2016/5/12/chartex" xmlns:cx7="http://schemas.microsoft.com/office/drawing/2016/5/13/chartex" xmlns:cx8="http://schemas.microsoft.com/office/drawing/2016/5/14/chartex" xmlns:mc="http://schemas.openxmlformats.org/markup-compatibility/2006" xmlns:aink="http://schemas.microsoft.com/office/drawing/2016/ink" xmlns:am3d="http://schemas.microsoft.com/office/drawing/2017/model3d" xmlns:o="urn:schemas-microsoft-com:office:office" xmlns:oel="http://schemas.microsoft.com/office/2019/extlst" xmlns:r="http://schemas.openxmlformats.org/officeDocument/2006/relationships" xmlns:m="http://schemas.openxmlformats.org/officeDocument/2006/math" xmlns:v="urn:schemas-microsoft-com:vml" xmlns:wp14="http://schemas.microsoft.com/office/word/2010/wordprocessingDrawing" xmlns:wp="http://schemas.openxmlformats.org/drawingml/2006/wordprocessingDrawing" xmlns:w10="urn:schemas-microsoft-com:office:word" xmlns:w="http://schemas.openxmlformats.org/wordprocessingml/2006/main" xmlns:w14="http://schemas.microsoft.com/office/word/2010/wordml" xmlns:w15="http://schemas.microsoft.com/office/word/2012/wordml" xmlns:w16cex="http://schemas.microsoft.com/office/word/2018/wordml/cex" xmlns:w16cid="http://schemas.microsoft.com/office/word/2016/wordml/cid" xmlns:w16="http://schemas.microsoft.com/office/word/2018/wordml" xmlns:w16du="http://schemas.microsoft.com/office/word/2023/wordml/word16du" xmlns:w16sdtdh="http://schemas.microsoft.com/office/word/2020/wordml/sdtdatahash" xmlns:w16sdtfl="http://schemas.microsoft.com/office/word/2024/wordml/sdtformatlock" xmlns:w16se="http://schemas.microsoft.com/office/word/2015/wordml/symex" xmlns:wpg="http://schemas.microsoft.com/office/word/2010/wordprocessingGroup" xmlns:wpi="http://schemas.microsoft.com/office/word/2010/wordprocessingInk" xmlns:wne="http://schemas.microsoft.com/office/word/2006/wordml" xmlns:wps="http://schemas.microsoft.com/office/word/2010/wordprocessingShape" mc:Ignorable="w14 w15 w16se w16cid w16 w16cex w16sdtdh w16sdtfl w16du wp14">
+<w:document xmlns:wpc="http://schemas.microsoft.com/office/word/2010/wordprocessingCanvas" xmlns:cx="http://schemas.microsoft.com/office/drawing/2014/chartex" xmlns:cx1="http://schemas.microsoft.com/office/drawing/2015/9/8/chartex" xmlns:cx2="http://schemas.microsoft.com/office/drawing/2015/10/21/chartex" xmlns:cx3="http://schemas.microsoft.com/office/drawing/2016/5/9/chartex" xmlns:cx4="http://schemas.microsoft.com/office/drawing/2016/5/10/chartex" xmlns:cx5="http://schemas.microsoft.com/office/drawing/2016/5/11/chartex" xmlns:cx6="http://schemas.microsoft.com/office/drawing/2016/5/12/chartex" xmlns:cx7="http://schemas.microsoft.com/office/drawing/2016/5/13/chartex" xmlns:cx8="http://schemas.microsoft.com/office/drawing/2016/5/14/chartex" xmlns:mc="http://schemas.openxmlformats.org/markup-compatibility/2006" xmlns:aink="http://schemas.microsoft.com/office/drawing/2016/ink" xmlns:am3d="http://schemas.microsoft.com/office/drawing/2017/model3d" xmlns:o="urn:schemas-microsoft-com:office:office" xmlns:r="http://schemas.openxmlformats.org/officeDocument/2006/relationships" xmlns:m="http://schemas.openxmlformats.org/officeDocument/2006/math" xmlns:v="urn:schemas-microsoft-com:vml" xmlns:wp14="http://schemas.microsoft.com/office/word/2010/wordprocessingDrawing" xmlns:wp="http://schemas.openxmlformats.org/drawingml/2006/wordprocessingDrawing" xmlns:w10="urn:schemas-microsoft-com:office:word" xmlns:w="http://schemas.openxmlformats.org/wordprocessingml/2006/main" xmlns:w14="http://schemas.microsoft.com/office/word/2010/wordml" xmlns:w15="http://schemas.microsoft.com/office/word/2012/wordml" xmlns:w16cex="http://schemas.microsoft.com/office/word/2018/wordml/cex" xmlns:w16cid="http://schemas.microsoft.com/office/word/2016/wordml/cid" xmlns:w16="http://schemas.microsoft.com/office/word/2018/wordml" xmlns:w16se="http://schemas.microsoft.com/office/word/2015/wordml/symex" xmlns:wpg="http://schemas.microsoft.com/office/word/2010/wordprocessingGroup" xmlns:wpi="http://schemas.microsoft.com/office/word/2010/wordprocessingInk" xmlns:wne="http://schemas.microsoft.com/office/word/2006/wordml" xmlns:wps="http://schemas.microsoft.com/office/word/2010/wordprocessingShape" mc:Ignorable="w14 w15 w16se w16cid w16 w16cex wp14">
   <w:body>
     <w:p>
       <w:pPr>
@@ -1411,7 +1411,6 @@
       <w:bookmarkStart w:id="2" w:name="_Toc209190719"/>
       <w:bookmarkStart w:id="3" w:name="_Toc212482594"/>
       <w:r>
-        <w:lastRenderedPageBreak/>
         <w:t>В</w:t>
       </w:r>
       <w:r>
@@ -1666,7 +1665,6 @@
       </w:pPr>
       <w:bookmarkStart w:id="4" w:name="_Toc212482595"/>
       <w:r>
-        <w:lastRenderedPageBreak/>
         <w:t>Архитектура вычислительной системы</w:t>
       </w:r>
       <w:bookmarkEnd w:id="4"/>
@@ -2913,7 +2911,6 @@
     <w:p/>
     <w:p>
       <w:r>
-        <w:lastRenderedPageBreak/>
         <w:t>Выбор данных моделей был обусловлен следующими факторами</w:t>
       </w:r>
       <w:r>
@@ -3476,11 +3473,7 @@
         <w:t xml:space="preserve">. </w:t>
       </w:r>
       <w:r>
-        <w:t xml:space="preserve">Для более наглядного сравнения перечисленных </w:t>
-      </w:r>
-      <w:r>
-        <w:lastRenderedPageBreak/>
-        <w:t xml:space="preserve">микроархитектур </w:t>
+        <w:t xml:space="preserve">Для более наглядного сравнения перечисленных микроархитектур </w:t>
       </w:r>
       <w:r>
         <w:t>в таблице 1.</w:t>
@@ -4443,7 +4436,6 @@
         <w:rPr>
           <w:lang w:val="en-US"/>
         </w:rPr>
-        <w:lastRenderedPageBreak/>
         <w:t>–</w:t>
       </w:r>
       <w:r>
@@ -4892,7 +4884,6 @@
     </w:p>
     <w:p>
       <w:r>
-        <w:lastRenderedPageBreak/>
         <w:t xml:space="preserve">Сама же архитектура </w:t>
       </w:r>
       <w:r>
@@ -5780,11 +5771,7 @@
         <w:t>IA-64</w:t>
       </w:r>
       <w:r>
-        <w:t xml:space="preserve"> </w:t>
-      </w:r>
-      <w:r>
-        <w:lastRenderedPageBreak/>
-        <w:t xml:space="preserve">– </w:t>
+        <w:t xml:space="preserve"> – </w:t>
       </w:r>
       <w:r>
         <w:t xml:space="preserve">основу семейства процессоров </w:t>
@@ -6217,11 +6204,7 @@
         <w:t>x86_64</w:t>
       </w:r>
       <w:r>
-        <w:t xml:space="preserve">», если необходимо подчеркнуть, что данное ПО использует 64-разрядные </w:t>
-      </w:r>
-      <w:r>
-        <w:lastRenderedPageBreak/>
-        <w:t>инструкции.</w:t>
+        <w:t>», если необходимо подчеркнуть, что данное ПО использует 64-разрядные инструкции.</w:t>
       </w:r>
     </w:p>
     <w:p>
@@ -6405,7 +6388,6 @@
     </w:p>
     <w:p>
       <w:r>
-        <w:lastRenderedPageBreak/>
         <w:t>В режиме «</w:t>
       </w:r>
       <w:r>
@@ -6723,7 +6705,6 @@
       </w:pPr>
       <w:bookmarkStart w:id="7" w:name="_Toc212482598"/>
       <w:r>
-        <w:lastRenderedPageBreak/>
         <w:t>Платформа программного обеспечения</w:t>
       </w:r>
       <w:bookmarkEnd w:id="7"/>
@@ -7125,11 +7106,7 @@
         <w:t xml:space="preserve">– реализация стандартной библиотеки языка Си, нацеленная на эффективность в том числе и при статической компановке. Данная реализация стандартной библиотеки была разработана с нуля чтобы </w:t>
       </w:r>
       <w:r>
-        <w:t xml:space="preserve">обеспечить надежность в реальном времени, избегая состояний гонки, внутренних сбоев при исчерпании ресурсов и различных других плохих </w:t>
-      </w:r>
-      <w:r>
-        <w:lastRenderedPageBreak/>
-        <w:t>случаев поведения, присутствующих в существующих реализациях</w:t>
+        <w:t>обеспечить надежность в реальном времени, избегая состояний гонки, внутренних сбоев при исчерпании ресурсов и различных других плохих случаев поведения, присутствующих в существующих реализациях</w:t>
       </w:r>
       <w:r>
         <w:t xml:space="preserve"> </w:t>
@@ -7418,11 +7395,7 @@
         <w:t xml:space="preserve"> данного класса ядер являются микро</w:t>
       </w:r>
       <w:r>
-        <w:t xml:space="preserve">ядра, которые реализуют минимальную функциональность (управление физической и виртуальной памятью компьютера, управление процессорным временем, управление доступом к устройствам ввода-вывода,коммуникация и синхронизация процессов) в пространстве ядра, а все другие функции (драйверы устройств, реализации файловых систем и др.) являются процессами в пользовательском пространстве и осуществляют </w:t>
-      </w:r>
-      <w:r>
-        <w:lastRenderedPageBreak/>
-        <w:t xml:space="preserve">взаимодействие с ядром с помощью системных вызовов, а взаимодействие между собой с помощью средств межпроцессного взаимодействия. Также существуют гибридные архитектуры ядер, к которым например относится ядро </w:t>
+        <w:t xml:space="preserve">ядра, которые реализуют минимальную функциональность (управление физической и виртуальной памятью компьютера, управление процессорным временем, управление доступом к устройствам ввода-вывода,коммуникация и синхронизация процессов) в пространстве ядра, а все другие функции (драйверы устройств, реализации файловых систем и др.) являются процессами в пользовательском пространстве и осуществляют взаимодействие с ядром с помощью системных вызовов, а взаимодействие между собой с помощью средств межпроцессного взаимодействия. Также существуют гибридные архитектуры ядер, к которым например относится ядро </w:t>
       </w:r>
       <w:r>
         <w:rPr>
@@ -7683,7 +7656,6 @@
         </w:rPr>
       </w:pPr>
       <w:r>
-        <w:lastRenderedPageBreak/>
         <w:drawing>
           <wp:inline distT="0" distB="0" distL="0" distR="0" wp14:anchorId="7EDC358F" wp14:editId="74C62A09">
             <wp:extent cx="5939790" cy="3884295"/>
@@ -8099,7 +8071,6 @@
     </w:p>
     <w:p>
       <w:r>
-        <w:lastRenderedPageBreak/>
         <w:t xml:space="preserve">Из-за проблем с лицензированием </w:t>
       </w:r>
       <w:r>
@@ -8841,11 +8812,7 @@
         <w:t xml:space="preserve"> </w:t>
       </w:r>
       <w:r>
-        <w:t xml:space="preserve">[…] Многие </w:t>
-      </w:r>
-      <w:r>
-        <w:lastRenderedPageBreak/>
-        <w:t xml:space="preserve">сделали серьезный вклад в свободные программы этой системы, и все они заслуживают признательности за свои программы. Но причина, по которой это является целостной системой </w:t>
+        <w:t xml:space="preserve">[…] Многие сделали серьезный вклад в свободные программы этой системы, и все они заслуживают признательности за свои программы. Но причина, по которой это является целостной системой </w:t>
       </w:r>
       <w:r>
         <w:t>–</w:t>
@@ -8881,7 +8848,10 @@
         <w:t xml:space="preserve">Сам Торвальдс относится к данным спорам </w:t>
       </w:r>
       <w:r>
-        <w:t>иронично. В</w:t>
+        <w:t>с долей иронии</w:t>
+      </w:r>
+      <w:r>
+        <w:t>. В</w:t>
       </w:r>
       <w:r>
         <w:t xml:space="preserve"> </w:t>
@@ -8899,27 +8869,12 @@
         <w:t xml:space="preserve"> </w:t>
       </w:r>
       <w:r>
-        <w:rPr>
-          <w:i/>
-          <w:iCs/>
-          <w:lang w:val="en-US"/>
-        </w:rPr>
-        <w:t>Revolution</w:t>
-      </w:r>
-      <w:r>
-        <w:rPr>
-          <w:i/>
-          <w:iCs/>
-        </w:rPr>
-        <w:t xml:space="preserve"> </w:t>
-      </w:r>
-      <w:r>
-        <w:rPr>
-          <w:i/>
-          <w:iCs/>
-          <w:lang w:val="en-US"/>
-        </w:rPr>
-        <w:t>OS</w:t>
+        <w:t>«Революционная ОС</w:t>
+      </w:r>
+      <w:bookmarkStart w:id="10" w:name="_GoBack"/>
+      <w:bookmarkEnd w:id="10"/>
+      <w:r>
+        <w:t>»</w:t>
       </w:r>
       <w:r>
         <w:t xml:space="preserve"> </w:t>
@@ -9361,11 +9316,11 @@
       <w:pPr>
         <w:pStyle w:val="2-"/>
       </w:pPr>
-      <w:bookmarkStart w:id="10" w:name="_Toc212482601"/>
+      <w:bookmarkStart w:id="11" w:name="_Toc212482601"/>
       <w:r>
         <w:t>Обоснование выбора платформы</w:t>
       </w:r>
-      <w:bookmarkEnd w:id="10"/>
+      <w:bookmarkEnd w:id="11"/>
     </w:p>
     <w:p/>
     <w:p>
@@ -9614,7 +9569,6 @@
         <w:ind w:left="0"/>
       </w:pPr>
       <w:r>
-        <w:lastRenderedPageBreak/>
         <w:t>Современность</w:t>
       </w:r>
       <w:r>
@@ -9815,7 +9769,6 @@
         <w:pStyle w:val="1-"/>
       </w:pPr>
       <w:r>
-        <w:lastRenderedPageBreak/>
         <w:t>Теоретическое обоснование разработки программного продукта</w:t>
       </w:r>
     </w:p>
@@ -9988,11 +9941,7 @@
         <w:t>DFS</w:t>
       </w:r>
       <w:r>
-        <w:t xml:space="preserve"> оправдано с точки зрения глубокого понимания архитектурных преимуществ, оптимального распределения вычислительных ресурсов и повышения эффективности программных решений, зависящих от </w:t>
-      </w:r>
-      <w:r>
-        <w:lastRenderedPageBreak/>
-        <w:t>производительности процессора. Такой подход способствует расширению практических знаний и разработке более адаптированных и производительных программных продуктов.</w:t>
+        <w:t xml:space="preserve"> оправдано с точки зрения глубокого понимания архитектурных преимуществ, оптимального распределения вычислительных ресурсов и повышения эффективности программных решений, зависящих от производительности процессора. Такой подход способствует расширению практических знаний и разработке более адаптированных и производительных программных продуктов.</w:t>
       </w:r>
     </w:p>
     <w:p/>
@@ -10000,11 +9949,11 @@
       <w:pPr>
         <w:pStyle w:val="2-"/>
       </w:pPr>
-      <w:bookmarkStart w:id="11" w:name="_Toc153177148"/>
+      <w:bookmarkStart w:id="12" w:name="_Toc153177148"/>
       <w:r>
         <w:t>Технологии программирования, используемые для решения поставленных задач</w:t>
       </w:r>
-      <w:bookmarkEnd w:id="11"/>
+      <w:bookmarkEnd w:id="12"/>
     </w:p>
     <w:p/>
     <w:p>
@@ -10114,11 +10063,7 @@
         <w:t>C</w:t>
       </w:r>
       <w:r>
-        <w:t xml:space="preserve">. Это расширяет возможности использования кода и позволяет постепенно модернизировать системы без </w:t>
-      </w:r>
-      <w:r>
-        <w:lastRenderedPageBreak/>
-        <w:t>необходимости полного переписывания.</w:t>
+        <w:t>. Это расширяет возможности использования кода и позволяет постепенно модернизировать системы без необходимости полного переписывания.</w:t>
       </w:r>
     </w:p>
     <w:p>
@@ -10692,11 +10637,7 @@
         <w:t>checker</w:t>
       </w:r>
       <w:r>
-        <w:t xml:space="preserve">). Имеются средства, позволяющие использовать приёмы </w:t>
-      </w:r>
-      <w:r>
-        <w:lastRenderedPageBreak/>
-        <w:t>объектно-ориентированного программирования.</w:t>
+        <w:t>). Имеются средства, позволяющие использовать приёмы объектно-ориентированного программирования.</w:t>
       </w:r>
       <w:r>
         <w:t xml:space="preserve"> </w:t>
@@ -10768,7 +10709,13 @@
         <w:t xml:space="preserve"> </w:t>
       </w:r>
       <w:r>
-        <w:t xml:space="preserve">Данный язык не был выбран в качестве языка программирования для данного курсового проекта в связи с излишней сложностью, которая в контексте данного проекта не приводит к видимым преимуществам. Например мощная система типов языка </w:t>
+        <w:t xml:space="preserve">Данный язык не был выбран в качестве языка программирования для данного курсового проекта в связи с излишней сложностью, которая в контексте данного проекта не приводит к видимым преимуществам. </w:t>
+      </w:r>
+      <w:r>
+        <w:t>Например,</w:t>
+      </w:r>
+      <w:r>
+        <w:t xml:space="preserve"> мощная система типов языка </w:t>
       </w:r>
       <w:r>
         <w:rPr>
@@ -10857,6 +10804,16 @@
         <w:t xml:space="preserve"> </w:t>
       </w:r>
       <w:r>
+        <w:t>[16]</w:t>
+      </w:r>
+      <w:r>
+        <w:rPr>
+          <w:i/>
+          <w:iCs/>
+        </w:rPr>
+        <w:t xml:space="preserve"> </w:t>
+      </w:r>
+      <w:r>
         <w:t xml:space="preserve">в задачах системного программирования, и в то же время быть более простым, чем </w:t>
       </w:r>
       <w:r>
@@ -10927,7 +10884,7 @@
         <w:t>, основанной в 2020 году автором языка Эндрю Келли. Язык имеет много средств для низкоуровневого программирования, среди таковых: упакованные структуры (структуры с нулевым выравниванием между полями), целочисленные типы произвольной длины (вплоть до 65535 бит), несколько типов указателей.</w:t>
       </w:r>
       <w:r>
-        <w:t xml:space="preserve"> Данный язык не был выбран из-за своей незрелости, хотя стоит отметить, что относительно своих конкуррентов он лучше всего подходит для задач данного курсового проекта. Также данный язык полностью совместим с </w:t>
+        <w:t xml:space="preserve"> Данный язык не был выбран из-за своей незрелости, хотя стоит отметить, что относительно своих конкурентов он лучше всего подходит для задач данного курсового проекта. Также данный язык полностью совместим с </w:t>
       </w:r>
       <w:r>
         <w:rPr>
@@ -11087,11 +11044,7 @@
         <w:t>–</w:t>
       </w:r>
       <w:r>
-        <w:t xml:space="preserve"> мультипарадигменный высокоуровневый язык программирования общего назначения с динамической строгой типизацией и автоматическим управлением памятью, ориентированный на повышение производительности разработчика, читаемости кода и его качества, а также на обеспечение переносимости написанных на нём программ. Язык является полностью объектно-</w:t>
-      </w:r>
-      <w:r>
-        <w:lastRenderedPageBreak/>
-        <w:t xml:space="preserve">ориентированным в том плане, что всё является объектами. Необычной особенностью языка является выделение блоков кода отступами. Синтаксис ядра языка минималистичен, за счёт чего на практике редко возникает необходимость обращаться к документации. </w:t>
+        <w:t xml:space="preserve"> мультипарадигменный высокоуровневый язык программирования общего назначения с динамической строгой типизацией и автоматическим управлением памятью, ориентированный на повышение производительности разработчика, читаемости кода и его качества, а также на обеспечение переносимости написанных на нём программ. Язык является полностью объектно-ориентированным в том плане, что всё является объектами. Необычной особенностью языка является выделение блоков кода отступами. Синтаксис ядра языка минималистичен, за счёт чего на практике редко возникает необходимость обращаться к документации. </w:t>
       </w:r>
       <w:r>
         <w:rPr>
@@ -11212,7 +11165,13 @@
         <w:t xml:space="preserve">проекта </w:t>
       </w:r>
       <w:r>
-        <w:t>[16]</w:t>
+        <w:t>[1</w:t>
+      </w:r>
+      <w:r>
+        <w:t>7</w:t>
+      </w:r>
+      <w:r>
+        <w:t>]</w:t>
       </w:r>
       <w:r>
         <w:t>.</w:t>
@@ -11493,11 +11452,7 @@
         <w:t xml:space="preserve"> </w:t>
       </w:r>
       <w:r>
-        <w:t xml:space="preserve">Пакет поддерживает многие виды графиков и </w:t>
-      </w:r>
-      <w:r>
-        <w:lastRenderedPageBreak/>
-        <w:t>диаграмм:</w:t>
+        <w:t>Пакет поддерживает многие виды графиков и диаграмм:</w:t>
       </w:r>
     </w:p>
     <w:p>
@@ -11615,7 +11570,6 @@
         <w:pStyle w:val="1-"/>
       </w:pPr>
       <w:r>
-        <w:lastRenderedPageBreak/>
         <w:t>Проектирование функциональных возможностей программы</w:t>
       </w:r>
     </w:p>
@@ -11770,11 +11724,6 @@
     </w:p>
     <w:p/>
     <w:p>
-      <w:pPr>
-        <w:rPr>
-          <w:lang w:val="en-US"/>
-        </w:rPr>
-      </w:pPr>
       <w:r>
         <w:t>Алгоритмы поиска в графах можно разделить на несколько классов в зависимости от подхода к обходу и требованиям к результату. Одним из фундаментальных методов является алгоритм поиска в ширину (</w:t>
       </w:r>
@@ -11790,17 +11739,8 @@
       </w:r>
     </w:p>
     <w:p>
-      <w:pPr>
-        <w:rPr>
-          <w:lang w:val="en-US"/>
-        </w:rPr>
-      </w:pPr>
-      <w:r>
-        <w:t xml:space="preserve">Метод основан на пошаговом исследовании вершин графа, начиная с заданной стартовой точки, и переходе к вершинам, находящимся на следующем уровне расстояния, с помощью очереди. В отличие от других </w:t>
-      </w:r>
-      <w:r>
-        <w:lastRenderedPageBreak/>
-        <w:t xml:space="preserve">методов, которые могут использовать рекурсию или жадные подходы, </w:t>
+      <w:r>
+        <w:t xml:space="preserve">Метод основан на пошаговом исследовании вершин графа, начиная с заданной стартовой точки, и переходе к вершинам, находящимся на следующем уровне расстояния, с помощью очереди. В отличие от других методов, которые могут использовать рекурсию или жадные подходы, </w:t>
       </w:r>
       <w:r>
         <w:rPr>
@@ -11821,13 +11761,7 @@
         <w:t>данном</w:t>
       </w:r>
       <w:r>
-        <w:t xml:space="preserve"> разделе будет представлен разбор математической модели и детальное описание работы алгоритма </w:t>
-      </w:r>
-      <w:r>
-        <w:t>поиска в ширину</w:t>
-      </w:r>
-      <w:r>
-        <w:t xml:space="preserve"> .</w:t>
+        <w:t xml:space="preserve"> разделе будет представлен разбор математической модели и детальное описание работы алгоритма поиска в ширину.</w:t>
       </w:r>
     </w:p>
     <w:p>
@@ -11891,10 +11825,7 @@
         <w:t xml:space="preserve">. </w:t>
       </w:r>
       <w:r>
-        <w:t xml:space="preserve">Алгоритм поиска в ширину систематически обходит все ребра </w:t>
-      </w:r>
-      <w:r>
-        <w:t xml:space="preserve">графа </w:t>
+        <w:t xml:space="preserve">Алгоритм поиска в ширину систематически обходит все ребра графа </w:t>
       </w:r>
       <m:oMath>
         <m:r>
@@ -12065,7 +11996,7 @@
         <w:t>[1</w:t>
       </w:r>
       <w:r>
-        <w:t>7</w:t>
+        <w:t>8</w:t>
       </w:r>
       <w:r>
         <w:t>]</w:t>
@@ -12081,7 +12012,13 @@
         </w:rPr>
       </w:pPr>
       <w:r>
-        <w:t xml:space="preserve">Поиск в ширину имеет такое название потому, что в процессе обхода мы идём вширь, то есть перед тем как приступить к поиску вершин на расстоянии </w:t>
+        <w:t xml:space="preserve">Поиск в ширину имеет такое название потому, что в процессе обхода мы идём вширь, то есть перед </w:t>
+      </w:r>
+      <w:r>
+        <w:t>тем,</w:t>
+      </w:r>
+      <w:r>
+        <w:t xml:space="preserve"> как приступить к поиску вершин на расстоянии </w:t>
       </w:r>
       <m:oMath>
         <m:r>
@@ -12115,11 +12052,6 @@
       </w:r>
     </w:p>
     <w:p>
-      <w:pPr>
-        <w:rPr>
-          <w:lang w:val="en-US"/>
-        </w:rPr>
-      </w:pPr>
       <w:r>
         <w:t>Обозначим количество вершин</w:t>
       </w:r>
@@ -12237,11 +12169,7 @@
         <w:t xml:space="preserve"> </w:t>
       </w:r>
       <w:r>
-        <w:t xml:space="preserve">Так как в худшем случае алгоритм посещает все вершины, при хранении графа в виде </w:t>
-      </w:r>
-      <w:r>
-        <w:lastRenderedPageBreak/>
-        <w:t xml:space="preserve">списков смежности временная сложность алгоритма составляет </w:t>
+        <w:t xml:space="preserve">Так как в худшем случае алгоритм посещает все вершины, при хранении графа в виде списков смежности временная сложность алгоритма составляет </w:t>
       </w:r>
       <m:oMath>
         <m:r>
@@ -12313,7 +12241,6 @@
       <w:pPr>
         <w:rPr>
           <w:iCs/>
-          <w:lang w:val="en-US"/>
         </w:rPr>
       </w:pPr>
       <w:r>
@@ -12732,11 +12659,7 @@
         <w:t>DFS</w:t>
       </w:r>
       <w:r>
-        <w:t xml:space="preserve"> относится к классу неинформированных алгоритмов поиска и позволяет получить порядок обхода, при котором вершины посещаются в глубину, обеспечивая возможность построить глубинное дерево обхода графа. Таким образом, поиск в глубину систематически посещает вершины графа, двигаясь от стартовой к </w:t>
-      </w:r>
-      <w:r>
-        <w:lastRenderedPageBreak/>
-        <w:t>наиболее глубоким соседям, пока не исчерпает путь, после чего возвращается и прорабатывает остальные варианты.</w:t>
+        <w:t xml:space="preserve"> относится к классу неинформированных алгоритмов поиска и позволяет получить порядок обхода, при котором вершины посещаются в глубину, обеспечивая возможность построить глубинное дерево обхода графа. Таким образом, поиск в глубину систематически посещает вершины графа, двигаясь от стартовой к наиболее глубоким соседям, пока не исчерпает путь, после чего возвращается и прорабатывает остальные варианты.</w:t>
       </w:r>
     </w:p>
     <w:p>
@@ -12748,13 +12671,7 @@
           <w:rPr>
             <w:rFonts w:ascii="Cambria Math" w:hAnsi="Cambria Math"/>
           </w:rPr>
-          <m:t>G</m:t>
-        </m:r>
-        <m:r>
-          <w:rPr>
-            <w:rFonts w:ascii="Cambria Math" w:hAnsi="Cambria Math"/>
-          </w:rPr>
-          <m:t>=</m:t>
+          <m:t>G=</m:t>
         </m:r>
         <m:d>
           <m:dPr>
@@ -12848,22 +12765,13 @@
         <w:t>соответственно</w:t>
       </w:r>
       <w:r>
-        <w:t xml:space="preserve">. </w:t>
-      </w:r>
-      <w:r>
-        <w:t>Предположим, что в начальный момент времени все вершины графа окрашены в</w:t>
-      </w:r>
-      <w:r>
-        <w:t xml:space="preserve"> </w:t>
+        <w:t xml:space="preserve">. Предположим, что в начальный момент времени все вершины графа окрашены в </w:t>
       </w:r>
       <w:r>
         <w:t>белый</w:t>
       </w:r>
       <w:r>
-        <w:t xml:space="preserve"> </w:t>
-      </w:r>
-      <w:r>
-        <w:t xml:space="preserve">цвет. </w:t>
+        <w:t xml:space="preserve"> цвет. </w:t>
       </w:r>
       <w:r>
         <w:t>Алгоритм выполняет</w:t>
@@ -12893,13 +12801,7 @@
         </m:r>
       </m:oMath>
       <w:r>
-        <w:t xml:space="preserve"> </w:t>
-      </w:r>
-      <w:r>
-        <w:t>Если вершина</w:t>
-      </w:r>
-      <w:r>
-        <w:t xml:space="preserve"> </w:t>
+        <w:t xml:space="preserve"> Если вершина </w:t>
       </w:r>
       <m:oMath>
         <m:r>
@@ -12910,10 +12812,7 @@
         </m:r>
       </m:oMath>
       <w:r>
-        <w:t xml:space="preserve"> </w:t>
-      </w:r>
-      <w:r>
-        <w:t>белая, для неё</w:t>
+        <w:t xml:space="preserve"> белая, для неё</w:t>
       </w:r>
       <w:r>
         <w:t xml:space="preserve"> выполняется</w:t>
@@ -12945,13 +12844,7 @@
           <w:rPr>
             <w:rFonts w:ascii="Cambria Math" w:hAnsi="Cambria Math"/>
           </w:rPr>
-          <m:t>DFS</m:t>
-        </m:r>
-        <m:r>
-          <w:rPr>
-            <w:rFonts w:ascii="Cambria Math" w:hAnsi="Cambria Math"/>
-          </w:rPr>
-          <m:t>(</m:t>
+          <m:t>DFS(</m:t>
         </m:r>
         <m:r>
           <w:rPr>
@@ -12968,16 +12861,7 @@
         </m:r>
       </m:oMath>
       <w:r>
-        <w:t xml:space="preserve"> (параметр</w:t>
-      </w:r>
-      <w:r>
-        <w:t xml:space="preserve"> – </w:t>
-      </w:r>
-      <w:r>
-        <w:t>вершина</w:t>
-      </w:r>
-      <w:r>
-        <w:t xml:space="preserve"> </w:t>
+        <w:t xml:space="preserve"> (параметр – вершина </w:t>
       </w:r>
       <m:oMath>
         <m:r>
@@ -12988,10 +12872,7 @@
         </m:r>
       </m:oMath>
       <w:r>
-        <w:t>)</w:t>
-      </w:r>
-      <w:r>
-        <w:t xml:space="preserve"> </w:t>
+        <w:t xml:space="preserve">) </w:t>
       </w:r>
       <w:r>
         <w:t>выполняется следующим образом:</w:t>
@@ -13237,31 +13118,7 @@
           <w:rPr>
             <w:rFonts w:ascii="Cambria Math" w:hAnsi="Cambria Math"/>
           </w:rPr>
-          <m:t>O(</m:t>
-        </m:r>
-        <m:r>
-          <w:rPr>
-            <w:rFonts w:ascii="Cambria Math" w:hAnsi="Cambria Math"/>
-          </w:rPr>
-          <m:t>|</m:t>
-        </m:r>
-        <m:r>
-          <w:rPr>
-            <w:rFonts w:ascii="Cambria Math" w:hAnsi="Cambria Math"/>
-          </w:rPr>
-          <m:t>E</m:t>
-        </m:r>
-        <m:r>
-          <w:rPr>
-            <w:rFonts w:ascii="Cambria Math" w:hAnsi="Cambria Math"/>
-          </w:rPr>
-          <m:t>|</m:t>
-        </m:r>
-        <m:r>
-          <w:rPr>
-            <w:rFonts w:ascii="Cambria Math" w:hAnsi="Cambria Math"/>
-          </w:rPr>
-          <m:t>)</m:t>
+          <m:t>O(|E|)</m:t>
         </m:r>
       </m:oMath>
       <w:r>
@@ -13272,43 +13129,7 @@
           <w:rPr>
             <w:rFonts w:ascii="Cambria Math" w:hAnsi="Cambria Math"/>
           </w:rPr>
-          <m:t>O(</m:t>
-        </m:r>
-        <m:r>
-          <w:rPr>
-            <w:rFonts w:ascii="Cambria Math" w:hAnsi="Cambria Math"/>
-          </w:rPr>
-          <m:t>|</m:t>
-        </m:r>
-        <m:r>
-          <w:rPr>
-            <w:rFonts w:ascii="Cambria Math" w:hAnsi="Cambria Math"/>
-          </w:rPr>
-          <m:t>V</m:t>
-        </m:r>
-        <m:r>
-          <w:rPr>
-            <w:rFonts w:ascii="Cambria Math" w:hAnsi="Cambria Math"/>
-          </w:rPr>
-          <m:t>|</m:t>
-        </m:r>
-        <m:r>
-          <w:rPr>
-            <w:rFonts w:ascii="Cambria Math" w:hAnsi="Cambria Math"/>
-          </w:rPr>
-          <m:t>+|E</m:t>
-        </m:r>
-        <m:r>
-          <w:rPr>
-            <w:rFonts w:ascii="Cambria Math" w:hAnsi="Cambria Math"/>
-          </w:rPr>
-          <m:t>|</m:t>
-        </m:r>
-        <m:r>
-          <w:rPr>
-            <w:rFonts w:ascii="Cambria Math" w:hAnsi="Cambria Math"/>
-          </w:rPr>
-          <m:t>)</m:t>
+          <m:t>O(|V|+|E|)</m:t>
         </m:r>
       </m:oMath>
       <w:r>
@@ -13337,11 +13158,7 @@
         <w:t>– в</w:t>
       </w:r>
       <w:r>
-        <w:t xml:space="preserve"> качестве подпрограммы в алгоритмах поиска одно- и двусвязных </w:t>
-      </w:r>
-      <w:r>
-        <w:lastRenderedPageBreak/>
-        <w:t>компонент</w:t>
+        <w:t xml:space="preserve"> качестве подпрограммы в алгоритмах поиска одно- и двусвязных компонент</w:t>
       </w:r>
       <w:r>
         <w:t>;</w:t>
@@ -13349,10 +13166,7 @@
     </w:p>
     <w:p>
       <w:r>
-        <w:t>– </w:t>
-      </w:r>
-      <w:r>
-        <w:t>в</w:t>
+        <w:t>– в</w:t>
       </w:r>
       <w:r>
         <w:t xml:space="preserve"> топологической сортировке</w:t>
@@ -13363,10 +13177,7 @@
     </w:p>
     <w:p>
       <w:r>
-        <w:t>– </w:t>
-      </w:r>
-      <w:r>
-        <w:t>д</w:t>
+        <w:t>– д</w:t>
       </w:r>
       <w:r>
         <w:t>ля поиска точек сочленения, мостов</w:t>
@@ -13377,10 +13188,7 @@
     </w:p>
     <w:p>
       <w:r>
-        <w:t>– </w:t>
-      </w:r>
-      <w:r>
-        <w:t>д</w:t>
+        <w:t>– д</w:t>
       </w:r>
       <w:r>
         <w:t>ля преобразования синтаксического дерева в строку (любую: префиксную, инфиксную, обратную польскую)</w:t>
@@ -13391,10 +13199,7 @@
     </w:p>
     <w:p>
       <w:r>
-        <w:t>– </w:t>
-      </w:r>
-      <w:r>
-        <w:t>в</w:t>
+        <w:t>– в</w:t>
       </w:r>
       <w:r>
         <w:t xml:space="preserve"> различных расчётах на графах</w:t>
@@ -13419,9 +13224,6 @@
           <w:ilvl w:val="0"/>
           <w:numId w:val="0"/>
         </w:numPr>
-        <w:rPr>
-          <w:lang w:val="en-US"/>
-        </w:rPr>
       </w:pPr>
     </w:p>
     <w:p>
@@ -13438,13 +13240,7 @@
     <w:p/>
     <w:p>
       <w:r>
-        <w:t>Функциональная схема программы представлена в приложении Б.</w:t>
-      </w:r>
-      <w:r>
-        <w:t xml:space="preserve"> </w:t>
-      </w:r>
-      <w:r>
-        <w:t xml:space="preserve">В рамках разработки функциональной схемы были выделены </w:t>
+        <w:t xml:space="preserve">Функциональная схема программы представлена в приложении Б. В рамках разработки функциональной схемы были выделены </w:t>
       </w:r>
       <w:r>
         <w:rPr>
@@ -13457,279 +13253,262 @@
         <w:t xml:space="preserve"> </w:t>
       </w:r>
       <w:r>
-        <w:t>ключевых блок</w:t>
+        <w:t>ключевых блоков:</w:t>
+      </w:r>
+    </w:p>
+    <w:p>
+      <w:pPr>
+        <w:rPr>
+          <w:color w:val="EE0000"/>
+        </w:rPr>
+      </w:pPr>
+      <w:r>
+        <w:rPr>
+          <w:color w:val="EE0000"/>
+          <w:lang w:val="en-US"/>
+        </w:rPr>
+        <w:t>TO</w:t>
+      </w:r>
+      <w:r>
+        <w:rPr>
+          <w:color w:val="EE0000"/>
+        </w:rPr>
+        <w:t xml:space="preserve"> </w:t>
+      </w:r>
+      <w:r>
+        <w:rPr>
+          <w:color w:val="EE0000"/>
+          <w:lang w:val="en-US"/>
+        </w:rPr>
+        <w:t>BE</w:t>
+      </w:r>
+      <w:r>
+        <w:rPr>
+          <w:color w:val="EE0000"/>
+        </w:rPr>
+        <w:t xml:space="preserve"> </w:t>
+      </w:r>
+      <w:r>
+        <w:rPr>
+          <w:color w:val="EE0000"/>
+          <w:lang w:val="en-US"/>
+        </w:rPr>
+        <w:t>DETERMINED</w:t>
+      </w:r>
+      <w:r>
+        <w:rPr>
+          <w:color w:val="EE0000"/>
+        </w:rPr>
+        <w:t xml:space="preserve"> (</w:t>
+      </w:r>
+      <w:r>
+        <w:rPr>
+          <w:color w:val="EE0000"/>
+        </w:rPr>
+        <w:t>когда</w:t>
+      </w:r>
+      <w:r>
+        <w:rPr>
+          <w:color w:val="EE0000"/>
+        </w:rPr>
+        <w:t xml:space="preserve"> </w:t>
+      </w:r>
+      <w:r>
+        <w:rPr>
+          <w:color w:val="EE0000"/>
+        </w:rPr>
+        <w:t>будет</w:t>
+      </w:r>
+      <w:r>
+        <w:rPr>
+          <w:color w:val="EE0000"/>
+        </w:rPr>
+        <w:t xml:space="preserve"> </w:t>
+      </w:r>
+      <w:r>
+        <w:rPr>
+          <w:color w:val="EE0000"/>
+        </w:rPr>
+        <w:t>готова</w:t>
+      </w:r>
+      <w:r>
+        <w:rPr>
+          <w:color w:val="EE0000"/>
+        </w:rPr>
+        <w:t xml:space="preserve"> </w:t>
+      </w:r>
+      <w:r>
+        <w:rPr>
+          <w:color w:val="EE0000"/>
+        </w:rPr>
+        <w:t xml:space="preserve">функциональная </w:t>
+      </w:r>
+      <w:r>
+        <w:rPr>
+          <w:color w:val="EE0000"/>
+        </w:rPr>
+        <w:t>схема).</w:t>
+      </w:r>
+    </w:p>
+    <w:p/>
+    <w:p>
+      <w:pPr>
+        <w:pStyle w:val="2-"/>
+      </w:pPr>
+      <w:r>
+        <w:t>Описание блок-схемы алгоритма</w:t>
+      </w:r>
+    </w:p>
+    <w:p/>
+    <w:p>
+      <w:r>
+        <w:t xml:space="preserve">Блок схема алгоритма программы представлена в приложении В. Блок-схема состоит из </w:t>
+      </w:r>
+      <w:r>
+        <w:rPr>
+          <w:color w:val="EE0000"/>
+          <w:lang w:val="en-US"/>
+        </w:rPr>
+        <w:t>N</w:t>
+      </w:r>
+      <w:r>
+        <w:t xml:space="preserve"> ключевых функций:</w:t>
+      </w:r>
+    </w:p>
+    <w:p>
+      <w:pPr>
+        <w:rPr>
+          <w:color w:val="EE0000"/>
+        </w:rPr>
+      </w:pPr>
+      <w:r>
+        <w:rPr>
+          <w:color w:val="EE0000"/>
+          <w:lang w:val="en-US"/>
+        </w:rPr>
+        <w:t>TO</w:t>
+      </w:r>
+      <w:r>
+        <w:rPr>
+          <w:color w:val="EE0000"/>
+        </w:rPr>
+        <w:t xml:space="preserve"> </w:t>
+      </w:r>
+      <w:r>
+        <w:rPr>
+          <w:color w:val="EE0000"/>
+          <w:lang w:val="en-US"/>
+        </w:rPr>
+        <w:t>BE</w:t>
+      </w:r>
+      <w:r>
+        <w:rPr>
+          <w:color w:val="EE0000"/>
+        </w:rPr>
+        <w:t xml:space="preserve"> </w:t>
+      </w:r>
+      <w:r>
+        <w:rPr>
+          <w:color w:val="EE0000"/>
+          <w:lang w:val="en-US"/>
+        </w:rPr>
+        <w:t>DETERMINED</w:t>
+      </w:r>
+      <w:r>
+        <w:rPr>
+          <w:color w:val="EE0000"/>
+        </w:rPr>
+        <w:t xml:space="preserve"> (</w:t>
+      </w:r>
+      <w:r>
+        <w:rPr>
+          <w:color w:val="EE0000"/>
+        </w:rPr>
+        <w:t>когда</w:t>
+      </w:r>
+      <w:r>
+        <w:rPr>
+          <w:color w:val="EE0000"/>
+        </w:rPr>
+        <w:t xml:space="preserve"> </w:t>
+      </w:r>
+      <w:r>
+        <w:rPr>
+          <w:color w:val="EE0000"/>
+        </w:rPr>
+        <w:t>будет</w:t>
+      </w:r>
+      <w:r>
+        <w:rPr>
+          <w:color w:val="EE0000"/>
+        </w:rPr>
+        <w:t xml:space="preserve"> </w:t>
+      </w:r>
+      <w:r>
+        <w:rPr>
+          <w:color w:val="EE0000"/>
+        </w:rPr>
+        <w:t>готова</w:t>
+      </w:r>
+      <w:r>
+        <w:rPr>
+          <w:color w:val="EE0000"/>
+        </w:rPr>
+        <w:t xml:space="preserve"> </w:t>
+      </w:r>
+      <w:r>
+        <w:rPr>
+          <w:color w:val="EE0000"/>
+        </w:rPr>
+        <w:t>блок-схема).</w:t>
+      </w:r>
+    </w:p>
+    <w:p/>
+    <w:p>
+      <w:pPr>
+        <w:pStyle w:val="2-"/>
+      </w:pPr>
+      <w:r>
+        <w:t>Реализация программы</w:t>
+      </w:r>
+    </w:p>
+    <w:p/>
+    <w:p>
+      <w:r>
+        <w:t xml:space="preserve">В </w:t>
+      </w:r>
+      <w:r>
+        <w:t>данном подразделе</w:t>
+      </w:r>
+      <w:r>
+        <w:t xml:space="preserve"> представлена детальная реализация </w:t>
+      </w:r>
+      <w:r>
+        <w:t>алгоритмов поиска в ширину и в глубину</w:t>
+      </w:r>
+      <w:r>
+        <w:t xml:space="preserve"> использованием языка программирования </w:t>
+      </w:r>
+      <w:r>
+        <w:rPr>
+          <w:i/>
+          <w:iCs/>
+        </w:rPr>
+        <w:t>C++</w:t>
+      </w:r>
+      <w:r>
+        <w:t xml:space="preserve">. Код включает </w:t>
+      </w:r>
+      <w:r>
+        <w:t>реализацию</w:t>
+      </w:r>
+      <w:r>
+        <w:t xml:space="preserve"> алгоритм</w:t>
       </w:r>
       <w:r>
         <w:t>ов</w:t>
       </w:r>
       <w:r>
-        <w:t>:</w:t>
-      </w:r>
-    </w:p>
-    <w:p>
-      <w:pPr>
-        <w:rPr>
-          <w:color w:val="EE0000"/>
-        </w:rPr>
-      </w:pPr>
-      <w:r>
-        <w:rPr>
-          <w:color w:val="EE0000"/>
-          <w:lang w:val="en-US"/>
-        </w:rPr>
-        <w:t>TO</w:t>
-      </w:r>
-      <w:r>
-        <w:rPr>
-          <w:color w:val="EE0000"/>
-        </w:rPr>
-        <w:t xml:space="preserve"> </w:t>
-      </w:r>
-      <w:r>
-        <w:rPr>
-          <w:color w:val="EE0000"/>
-          <w:lang w:val="en-US"/>
-        </w:rPr>
-        <w:t>BE</w:t>
-      </w:r>
-      <w:r>
-        <w:rPr>
-          <w:color w:val="EE0000"/>
-        </w:rPr>
-        <w:t xml:space="preserve"> </w:t>
-      </w:r>
-      <w:r>
-        <w:rPr>
-          <w:color w:val="EE0000"/>
-          <w:lang w:val="en-US"/>
-        </w:rPr>
-        <w:t>DETERMINED</w:t>
-      </w:r>
-      <w:r>
-        <w:rPr>
-          <w:color w:val="EE0000"/>
-        </w:rPr>
-        <w:t xml:space="preserve"> (</w:t>
-      </w:r>
-      <w:r>
-        <w:rPr>
-          <w:color w:val="EE0000"/>
-        </w:rPr>
-        <w:t>когда</w:t>
-      </w:r>
-      <w:r>
-        <w:rPr>
-          <w:color w:val="EE0000"/>
-        </w:rPr>
-        <w:t xml:space="preserve"> </w:t>
-      </w:r>
-      <w:r>
-        <w:rPr>
-          <w:color w:val="EE0000"/>
-        </w:rPr>
-        <w:t>будет</w:t>
-      </w:r>
-      <w:r>
-        <w:rPr>
-          <w:color w:val="EE0000"/>
-        </w:rPr>
-        <w:t xml:space="preserve"> </w:t>
-      </w:r>
-      <w:r>
-        <w:rPr>
-          <w:color w:val="EE0000"/>
-        </w:rPr>
-        <w:t>готова</w:t>
-      </w:r>
-      <w:r>
-        <w:rPr>
-          <w:color w:val="EE0000"/>
-        </w:rPr>
-        <w:t xml:space="preserve"> </w:t>
-      </w:r>
-      <w:r>
-        <w:rPr>
-          <w:color w:val="EE0000"/>
-        </w:rPr>
-        <w:t xml:space="preserve">функциональная </w:t>
-      </w:r>
-      <w:r>
-        <w:rPr>
-          <w:color w:val="EE0000"/>
-        </w:rPr>
-        <w:t>схема).</w:t>
-      </w:r>
-    </w:p>
-    <w:p/>
-    <w:p>
-      <w:pPr>
-        <w:pStyle w:val="2-"/>
-      </w:pPr>
-      <w:r>
-        <w:t>Описание блок-схемы алгоритма</w:t>
-      </w:r>
-    </w:p>
-    <w:p/>
-    <w:p>
-      <w:r>
-        <w:t xml:space="preserve">Блок схема алгоритма программы представлена в приложении В. Блок-схема состоит из </w:t>
-      </w:r>
-      <w:r>
-        <w:rPr>
-          <w:color w:val="EE0000"/>
-          <w:lang w:val="en-US"/>
-        </w:rPr>
-        <w:t>N</w:t>
-      </w:r>
-      <w:r>
-        <w:t xml:space="preserve"> ключевых функций:</w:t>
-      </w:r>
-    </w:p>
-    <w:p>
-      <w:pPr>
-        <w:rPr>
-          <w:color w:val="EE0000"/>
-        </w:rPr>
-      </w:pPr>
-      <w:r>
-        <w:rPr>
-          <w:color w:val="EE0000"/>
-          <w:lang w:val="en-US"/>
-        </w:rPr>
-        <w:t>TO</w:t>
-      </w:r>
-      <w:r>
-        <w:rPr>
-          <w:color w:val="EE0000"/>
-        </w:rPr>
-        <w:t xml:space="preserve"> </w:t>
-      </w:r>
-      <w:r>
-        <w:rPr>
-          <w:color w:val="EE0000"/>
-          <w:lang w:val="en-US"/>
-        </w:rPr>
-        <w:t>BE</w:t>
-      </w:r>
-      <w:r>
-        <w:rPr>
-          <w:color w:val="EE0000"/>
-        </w:rPr>
-        <w:t xml:space="preserve"> </w:t>
-      </w:r>
-      <w:r>
-        <w:rPr>
-          <w:color w:val="EE0000"/>
-          <w:lang w:val="en-US"/>
-        </w:rPr>
-        <w:t>DETERMINED</w:t>
-      </w:r>
-      <w:r>
-        <w:rPr>
-          <w:color w:val="EE0000"/>
-        </w:rPr>
-        <w:t xml:space="preserve"> (</w:t>
-      </w:r>
-      <w:r>
-        <w:rPr>
-          <w:color w:val="EE0000"/>
-        </w:rPr>
-        <w:t>когда</w:t>
-      </w:r>
-      <w:r>
-        <w:rPr>
-          <w:color w:val="EE0000"/>
-        </w:rPr>
-        <w:t xml:space="preserve"> </w:t>
-      </w:r>
-      <w:r>
-        <w:rPr>
-          <w:color w:val="EE0000"/>
-        </w:rPr>
-        <w:t>будет</w:t>
-      </w:r>
-      <w:r>
-        <w:rPr>
-          <w:color w:val="EE0000"/>
-        </w:rPr>
-        <w:t xml:space="preserve"> </w:t>
-      </w:r>
-      <w:r>
-        <w:rPr>
-          <w:color w:val="EE0000"/>
-        </w:rPr>
-        <w:t>готова</w:t>
-      </w:r>
-      <w:r>
-        <w:rPr>
-          <w:color w:val="EE0000"/>
-        </w:rPr>
-        <w:t xml:space="preserve"> </w:t>
-      </w:r>
-      <w:r>
-        <w:rPr>
-          <w:color w:val="EE0000"/>
-        </w:rPr>
-        <w:t>блок-</w:t>
-      </w:r>
-      <w:r>
-        <w:rPr>
-          <w:color w:val="EE0000"/>
-        </w:rPr>
-        <w:t>схема).</w:t>
-      </w:r>
-    </w:p>
-    <w:p/>
-    <w:p>
-      <w:pPr>
-        <w:pStyle w:val="2-"/>
-      </w:pPr>
-      <w:r>
-        <w:t>Реализация программы</w:t>
-      </w:r>
-    </w:p>
-    <w:p/>
-    <w:p>
-      <w:pPr>
-        <w:rPr>
-          <w:lang w:val="en-US"/>
-        </w:rPr>
-      </w:pPr>
-      <w:r>
-        <w:t xml:space="preserve">В </w:t>
-      </w:r>
-      <w:r>
-        <w:t>данном подразделе</w:t>
-      </w:r>
-      <w:r>
-        <w:t xml:space="preserve"> представлена детальная реализация </w:t>
-      </w:r>
-      <w:r>
-        <w:t>алгоритмов поиска в ширину и в глубину</w:t>
-      </w:r>
-      <w:r>
-        <w:t xml:space="preserve"> использованием языка программирования </w:t>
-      </w:r>
-      <w:r>
-        <w:rPr>
-          <w:i/>
-          <w:iCs/>
-        </w:rPr>
-        <w:t>C++</w:t>
-      </w:r>
-      <w:r>
-        <w:t xml:space="preserve">. Код включает </w:t>
-      </w:r>
-      <w:r>
-        <w:t>реализацию</w:t>
-      </w:r>
-      <w:r>
-        <w:t xml:space="preserve"> алгоритм</w:t>
-      </w:r>
-      <w:r>
-        <w:t>ов</w:t>
-      </w:r>
-      <w:r>
         <w:t xml:space="preserve">, а также инструменты для замера времени, вывода подробной информации в консоль и сохранения результатов в формате </w:t>
       </w:r>
       <w:r>
@@ -13745,11 +13524,6 @@
       </w:r>
     </w:p>
     <w:p>
-      <w:pPr>
-        <w:rPr>
-          <w:lang w:val="en-US"/>
-        </w:rPr>
-      </w:pPr>
       <w:r>
         <w:t>Функция замера времени работы функции (листинг А.2) предназначена для измерения времени выполнения переданной в качестве аргумента функции в тактовых циклах процессора и в наносекундах.</w:t>
       </w:r>
@@ -13942,11 +13716,7 @@
         <w:ind w:left="0" w:firstLine="709"/>
       </w:pPr>
       <w:r>
-        <w:t xml:space="preserve">Сохранение текущего момента времени с помощью средств </w:t>
-      </w:r>
-      <w:r>
-        <w:lastRenderedPageBreak/>
-        <w:t xml:space="preserve">библиотеки </w:t>
+        <w:t xml:space="preserve">Сохранение текущего момента времени с помощью средств библиотеки </w:t>
       </w:r>
       <w:r>
         <w:rPr>
@@ -13961,7 +13731,23 @@
           <w:iCs/>
           <w:lang w:val="en-US"/>
         </w:rPr>
-        <w:t>crono</w:t>
+        <w:t>c</w:t>
+      </w:r>
+      <w:r>
+        <w:rPr>
+          <w:i/>
+          <w:iCs/>
+          <w:lang w:val="en-US"/>
+        </w:rPr>
+        <w:t>h</w:t>
+      </w:r>
+      <w:r>
+        <w:rPr>
+          <w:i/>
+          <w:iCs/>
+          <w:lang w:val="en-US"/>
+        </w:rPr>
+        <w:t>rono</w:t>
       </w:r>
       <w:r>
         <w:rPr>
@@ -13984,31 +13770,13 @@
         <w:ind w:left="0" w:firstLine="709"/>
       </w:pPr>
       <w:r>
-        <w:t xml:space="preserve">Вычисление </w:t>
-      </w:r>
-      <w:r>
-        <w:t>времени</w:t>
-      </w:r>
-      <w:r>
-        <w:t>, затраченн</w:t>
-      </w:r>
-      <w:r>
-        <w:t>ого</w:t>
-      </w:r>
-      <w:r>
-        <w:t xml:space="preserve"> на выполнение функции-аргумента </w:t>
-      </w:r>
-      <w:r>
-        <w:t xml:space="preserve">в наносекундах </w:t>
-      </w:r>
-      <w:r>
-        <w:t>путём выч</w:t>
-      </w:r>
-      <w:r>
-        <w:t>исления разницы между моментом времени после запуска функци-аргумента и моментом до запуска функции-аргумента</w:t>
-      </w:r>
-      <w:r>
-        <w:t>.</w:t>
+        <w:t>Вычисление времени, затраченного на выполнение функции-аргумента в наносекундах путём вычисления разницы между моментом времени после запуска функц</w:t>
+      </w:r>
+      <w:r>
+        <w:t>и</w:t>
+      </w:r>
+      <w:r>
+        <w:t>и-аргумента и моментом до запуска функции-аргумента.</w:t>
       </w:r>
     </w:p>
     <w:p>
@@ -14026,7 +13794,13 @@
     </w:p>
     <w:p>
       <w:r>
-        <w:t>Функция поиска наикратчайшего пути до любой вершины из начальной вершины (листинг А.3) предназначена для поиска наикратчайшего пути с помощью поиска в глубину.</w:t>
+        <w:t xml:space="preserve">Функция поиска наикратчайшего пути до любой вершины из начальной вершины (листинг А.3) предназначена для поиска наикратчайшего пути с помощью поиска в </w:t>
+      </w:r>
+      <w:r>
+        <w:t>ширину</w:t>
+      </w:r>
+      <w:r>
+        <w:t>.</w:t>
       </w:r>
     </w:p>
     <w:p>
@@ -14119,6 +13893,244 @@
       <w:r>
         <w:t>Функция поиска цикла в графе (листинг А.4) предназначена</w:t>
       </w:r>
+      <w:r>
+        <w:t xml:space="preserve"> для определения является ли граф ациклическим с помощью поиска в глубину.</w:t>
+      </w:r>
+    </w:p>
+    <w:p>
+      <w:r>
+        <w:t>Шаги функции:</w:t>
+      </w:r>
+    </w:p>
+    <w:p>
+      <w:pPr>
+        <w:pStyle w:val="a0"/>
+        <w:numPr>
+          <w:ilvl w:val="0"/>
+          <w:numId w:val="24"/>
+        </w:numPr>
+        <w:ind w:left="0" w:firstLine="709"/>
+      </w:pPr>
+      <w:r>
+        <w:t xml:space="preserve">Пометить текущую вершину </w:t>
+      </w:r>
+      <m:oMath>
+        <m:r>
+          <w:rPr>
+            <w:rFonts w:ascii="Cambria Math" w:hAnsi="Cambria Math"/>
+          </w:rPr>
+          <m:t>v</m:t>
+        </m:r>
+      </m:oMath>
+      <w:r>
+        <w:t xml:space="preserve"> как посещённую.</w:t>
+      </w:r>
+    </w:p>
+    <w:p>
+      <w:pPr>
+        <w:pStyle w:val="a0"/>
+        <w:numPr>
+          <w:ilvl w:val="0"/>
+          <w:numId w:val="24"/>
+        </w:numPr>
+        <w:ind w:left="0" w:firstLine="709"/>
+      </w:pPr>
+      <w:r>
+        <w:t xml:space="preserve">Для каждой смежной вершины </w:t>
+      </w:r>
+      <m:oMath>
+        <m:r>
+          <w:rPr>
+            <w:rFonts w:ascii="Cambria Math" w:hAnsi="Cambria Math"/>
+          </w:rPr>
+          <m:t>u</m:t>
+        </m:r>
+      </m:oMath>
+      <w:r>
+        <w:t xml:space="preserve"> </w:t>
+      </w:r>
+      <w:r>
+        <w:t>из списка соседей графа:</w:t>
+      </w:r>
+    </w:p>
+    <w:p>
+      <w:pPr>
+        <w:pStyle w:val="a0"/>
+        <w:numPr>
+          <w:ilvl w:val="0"/>
+          <w:numId w:val="0"/>
+        </w:numPr>
+        <w:ind w:left="709"/>
+        <w:rPr>
+          <w:i/>
+        </w:rPr>
+      </w:pPr>
+      <w:r>
+        <w:t xml:space="preserve">   </w:t>
+      </w:r>
+      <w:r>
+        <w:t>–</w:t>
+      </w:r>
+      <w:r>
+        <w:t xml:space="preserve"> если </w:t>
+      </w:r>
+      <m:oMath>
+        <m:r>
+          <w:rPr>
+            <w:rFonts w:ascii="Cambria Math" w:hAnsi="Cambria Math"/>
+          </w:rPr>
+          <m:t>u</m:t>
+        </m:r>
+      </m:oMath>
+      <w:r>
+        <w:t xml:space="preserve"> </w:t>
+      </w:r>
+      <w:r>
+        <w:t xml:space="preserve">ещё не посещена, рекурсивно вызвать функцию для </w:t>
+      </w:r>
+      <m:oMath>
+        <m:r>
+          <w:rPr>
+            <w:rFonts w:ascii="Cambria Math" w:hAnsi="Cambria Math"/>
+          </w:rPr>
+          <m:t>u</m:t>
+        </m:r>
+      </m:oMath>
+      <w:r>
+        <w:t xml:space="preserve">, передав текущую вершину </w:t>
+      </w:r>
+      <m:oMath>
+        <m:r>
+          <w:rPr>
+            <w:rFonts w:ascii="Cambria Math" w:hAnsi="Cambria Math"/>
+          </w:rPr>
+          <m:t>v</m:t>
+        </m:r>
+      </m:oMath>
+      <w:r>
+        <w:t xml:space="preserve"> в качестве родителя</w:t>
+      </w:r>
+      <w:r>
+        <w:t>;</w:t>
+      </w:r>
+    </w:p>
+    <w:p>
+      <w:pPr>
+        <w:pStyle w:val="a0"/>
+        <w:numPr>
+          <w:ilvl w:val="0"/>
+          <w:numId w:val="0"/>
+        </w:numPr>
+        <w:ind w:firstLine="709"/>
+      </w:pPr>
+      <w:r>
+        <w:t xml:space="preserve">   </w:t>
+      </w:r>
+      <w:r>
+        <w:t>– если рекурсивный вызов вернул false, немедленно вернуть false;</w:t>
+      </w:r>
+    </w:p>
+    <w:p>
+      <w:pPr>
+        <w:pStyle w:val="a0"/>
+        <w:numPr>
+          <w:ilvl w:val="0"/>
+          <w:numId w:val="0"/>
+        </w:numPr>
+        <w:ind w:left="709"/>
+      </w:pPr>
+      <w:r>
+        <w:t xml:space="preserve">   </w:t>
+      </w:r>
+      <w:r>
+        <w:t xml:space="preserve">– если </w:t>
+      </w:r>
+      <m:oMath>
+        <m:r>
+          <w:rPr>
+            <w:rFonts w:ascii="Cambria Math" w:hAnsi="Cambria Math"/>
+          </w:rPr>
+          <m:t>u</m:t>
+        </m:r>
+      </m:oMath>
+      <w:r>
+        <w:t xml:space="preserve"> уже посещена и при этом </w:t>
+      </w:r>
+      <m:oMath>
+        <m:r>
+          <w:rPr>
+            <w:rFonts w:ascii="Cambria Math" w:hAnsi="Cambria Math"/>
+          </w:rPr>
+          <m:t>u≠q</m:t>
+        </m:r>
+      </m:oMath>
+      <w:r>
+        <w:t xml:space="preserve">, </w:t>
+      </w:r>
+      <w:r>
+        <w:t>возвращаем false, так как найдена обратная дуга, указывающая на цикл в неориентированном графе.</w:t>
+      </w:r>
+    </w:p>
+    <w:p>
+      <w:pPr>
+        <w:pStyle w:val="a0"/>
+        <w:numPr>
+          <w:ilvl w:val="0"/>
+          <w:numId w:val="24"/>
+        </w:numPr>
+        <w:ind w:left="0" w:firstLine="709"/>
+      </w:pPr>
+      <w:r>
+        <w:t>Если обход всех соседей не выявил проблем, вернуть true.</w:t>
+      </w:r>
+    </w:p>
+    <w:p>
+      <w:pPr>
+        <w:pStyle w:val="ListParagraph"/>
+        <w:ind w:left="0" w:firstLine="708"/>
+      </w:pPr>
+      <w:r>
+        <w:t xml:space="preserve">Таким образом, представленный раздел охватывает детальную реализацию </w:t>
+      </w:r>
+      <w:r>
+        <w:t>алгоритмов поиска в глубину и поиска в ширину</w:t>
+      </w:r>
+      <w:r>
+        <w:t xml:space="preserve"> для решения </w:t>
+      </w:r>
+      <w:r>
+        <w:t>задач, связанных с графами</w:t>
+      </w:r>
+      <w:r>
+        <w:t xml:space="preserve"> на языке программирования </w:t>
+      </w:r>
+      <w:r>
+        <w:rPr>
+          <w:i/>
+          <w:iCs/>
+        </w:rPr>
+        <w:t>C++</w:t>
+      </w:r>
+      <w:r>
+        <w:t>. Включены инструмент</w:t>
+      </w:r>
+      <w:r>
+        <w:t>ы</w:t>
+      </w:r>
+      <w:r>
+        <w:t xml:space="preserve"> для замера времени и сохранения результатов в формате </w:t>
+      </w:r>
+      <w:r>
+        <w:rPr>
+          <w:i/>
+          <w:iCs/>
+          <w:lang w:val="en-US"/>
+        </w:rPr>
+        <w:t>CSV</w:t>
+      </w:r>
+      <w:r>
+        <w:t>, что обеспечивает удобство для последующего анализа и интерпретации полученных данных.</w:t>
+      </w:r>
     </w:p>
     <w:p>
       <w:pPr>
@@ -14136,17 +14148,16 @@
       <w:pPr>
         <w:pStyle w:val="a2"/>
       </w:pPr>
-      <w:bookmarkStart w:id="12" w:name="_Toc166162985"/>
-      <w:bookmarkStart w:id="13" w:name="_Toc209190723"/>
-      <w:bookmarkStart w:id="14" w:name="_Toc212482602"/>
+      <w:bookmarkStart w:id="13" w:name="_Toc166162985"/>
+      <w:bookmarkStart w:id="14" w:name="_Toc209190723"/>
+      <w:bookmarkStart w:id="15" w:name="_Toc212482602"/>
       <w:bookmarkEnd w:id="1"/>
       <w:r>
-        <w:lastRenderedPageBreak/>
         <w:t>Заключение</w:t>
       </w:r>
-      <w:bookmarkEnd w:id="12"/>
       <w:bookmarkEnd w:id="13"/>
       <w:bookmarkEnd w:id="14"/>
+      <w:bookmarkEnd w:id="15"/>
     </w:p>
     <w:p/>
     <w:p>
@@ -14309,11 +14320,10 @@
       <w:pPr>
         <w:pStyle w:val="a2"/>
       </w:pPr>
-      <w:bookmarkStart w:id="15" w:name="_Toc166162986"/>
-      <w:bookmarkStart w:id="16" w:name="_Toc209190724"/>
-      <w:bookmarkStart w:id="17" w:name="_Toc212482603"/>
-      <w:r>
-        <w:lastRenderedPageBreak/>
+      <w:bookmarkStart w:id="16" w:name="_Toc166162986"/>
+      <w:bookmarkStart w:id="17" w:name="_Toc209190724"/>
+      <w:bookmarkStart w:id="18" w:name="_Toc212482603"/>
+      <w:r>
         <w:t xml:space="preserve">Список </w:t>
       </w:r>
       <w:r>
@@ -14322,9 +14332,9 @@
       <w:r>
         <w:t xml:space="preserve"> источников</w:t>
       </w:r>
-      <w:bookmarkEnd w:id="15"/>
       <w:bookmarkEnd w:id="16"/>
       <w:bookmarkEnd w:id="17"/>
+      <w:bookmarkEnd w:id="18"/>
     </w:p>
     <w:p>
       <w:pPr>
@@ -15490,7 +15500,6 @@
           <w:rFonts w:cs="Times New Roman"/>
           <w:szCs w:val="28"/>
         </w:rPr>
-        <w:lastRenderedPageBreak/>
         <w:t>kernel</w:t>
       </w:r>
       <w:r>
@@ -15666,6 +15675,102 @@
           <w:lang w:val="ru-RU"/>
         </w:rPr>
         <w:t>https://lkml.indiana.edu/hypermail/linux/kernel/1107.2/01843.html</w:t>
+      </w:r>
+      <w:r>
+        <w:rPr>
+          <w:rFonts w:cs="Times New Roman"/>
+          <w:szCs w:val="28"/>
+          <w:lang w:val="ru-RU"/>
+        </w:rPr>
+        <w:t xml:space="preserve">. – Дата доступа: </w:t>
+      </w:r>
+      <w:r>
+        <w:rPr>
+          <w:rFonts w:cs="Times New Roman"/>
+          <w:szCs w:val="28"/>
+          <w:lang w:val="ru-RU"/>
+        </w:rPr>
+        <w:t>27.10.2025</w:t>
+      </w:r>
+      <w:r>
+        <w:rPr>
+          <w:rFonts w:cs="Times New Roman"/>
+          <w:szCs w:val="28"/>
+          <w:lang w:val="ru-RU"/>
+        </w:rPr>
+        <w:t>.</w:t>
+      </w:r>
+    </w:p>
+    <w:p>
+      <w:pPr>
+        <w:pStyle w:val="a"/>
+        <w:rPr>
+          <w:rFonts w:cs="Times New Roman"/>
+          <w:szCs w:val="28"/>
+          <w:lang w:val="ru-RU"/>
+        </w:rPr>
+      </w:pPr>
+      <w:r>
+        <w:rPr>
+          <w:rFonts w:cs="Times New Roman"/>
+          <w:szCs w:val="28"/>
+        </w:rPr>
+        <w:t>ziglang</w:t>
+      </w:r>
+      <w:r>
+        <w:rPr>
+          <w:rFonts w:cs="Times New Roman"/>
+          <w:szCs w:val="28"/>
+          <w:lang w:val="ru-RU"/>
+        </w:rPr>
+        <w:t>.</w:t>
+      </w:r>
+      <w:r>
+        <w:rPr>
+          <w:rFonts w:cs="Times New Roman"/>
+          <w:szCs w:val="28"/>
+        </w:rPr>
+        <w:t>org</w:t>
+      </w:r>
+      <w:r>
+        <w:rPr>
+          <w:rFonts w:cs="Times New Roman"/>
+          <w:szCs w:val="28"/>
+          <w:lang w:val="ru-RU"/>
+        </w:rPr>
+        <w:t xml:space="preserve"> [</w:t>
+      </w:r>
+      <w:r>
+        <w:rPr>
+          <w:rFonts w:cs="Times New Roman"/>
+          <w:szCs w:val="28"/>
+          <w:lang w:val="ru-RU"/>
+        </w:rPr>
+        <w:t>Электронный ресурс</w:t>
+      </w:r>
+      <w:r>
+        <w:rPr>
+          <w:rFonts w:cs="Times New Roman"/>
+          <w:szCs w:val="28"/>
+          <w:lang w:val="ru-RU"/>
+        </w:rPr>
+        <w:t>]</w:t>
+      </w:r>
+      <w:r>
+        <w:rPr>
+          <w:rFonts w:cs="Times New Roman"/>
+          <w:szCs w:val="28"/>
+          <w:lang w:val="ru-RU"/>
+        </w:rPr>
+        <w:t xml:space="preserve">. – Режим доступа: </w:t>
+      </w:r>
+      <w:r>
+        <w:rPr>
+          <w:rFonts w:cs="Times New Roman"/>
+          <w:szCs w:val="28"/>
+          <w:lang w:val="ru-RU"/>
+        </w:rPr>
+        <w:t>https://ziglang.org/#Zig-competes-with-C-instead-of-depending-on-it</w:t>
       </w:r>
       <w:r>
         <w:rPr>
@@ -16043,7 +16148,6 @@
         <w:pStyle w:val="a6"/>
       </w:pPr>
       <w:r>
-        <w:lastRenderedPageBreak/>
         <w:t>ПРИЛОЖЕНИЕ А</w:t>
       </w:r>
       <w:r>
@@ -16073,7 +16177,6 @@
         <w:ind w:firstLine="0"/>
         <w:rPr>
           <w:color w:val="EE0000"/>
-          <w:lang w:val="en-US"/>
         </w:rPr>
       </w:pPr>
       <w:r>
@@ -16089,7 +16192,6 @@
         <w:ind w:firstLine="0"/>
         <w:rPr>
           <w:color w:val="auto"/>
-          <w:lang w:val="en-US"/>
         </w:rPr>
       </w:pPr>
     </w:p>
@@ -16405,7 +16507,6 @@
           <w:color w:val="auto"/>
           <w:sz w:val="20"/>
           <w:szCs w:val="20"/>
-          <w:lang w:val="en-US"/>
         </w:rPr>
       </w:pPr>
       <w:r>
@@ -16418,22 +16519,13 @@
         <w:t>}</w:t>
       </w:r>
     </w:p>
-    <w:p>
-      <w:pPr>
-        <w:rPr>
-          <w:lang w:val="en-US"/>
-        </w:rPr>
-      </w:pPr>
-    </w:p>
+    <w:p/>
     <w:p>
       <w:pPr>
         <w:ind w:firstLine="0"/>
       </w:pPr>
       <w:r>
-        <w:t xml:space="preserve">Листинг А.2 – </w:t>
-      </w:r>
-      <w:r>
-        <w:t>Функция поиска наикратчайшего пути до любой вершины из начальной вершины</w:t>
+        <w:t>Листинг А.2 – Функция поиска наикратчайшего пути до любой вершины из начальной вершины</w:t>
       </w:r>
     </w:p>
     <w:p>
@@ -16765,7 +16857,7 @@
 </file>
 
 <file path=word/endnotes.xml><?xml version="1.0" encoding="utf-8"?>
-<w:endnotes xmlns:wpc="http://schemas.microsoft.com/office/word/2010/wordprocessingCanvas" xmlns:cx="http://schemas.microsoft.com/office/drawing/2014/chartex" xmlns:cx1="http://schemas.microsoft.com/office/drawing/2015/9/8/chartex" xmlns:cx2="http://schemas.microsoft.com/office/drawing/2015/10/21/chartex" xmlns:cx3="http://schemas.microsoft.com/office/drawing/2016/5/9/chartex" xmlns:cx4="http://schemas.microsoft.com/office/drawing/2016/5/10/chartex" xmlns:cx5="http://schemas.microsoft.com/office/drawing/2016/5/11/chartex" xmlns:cx6="http://schemas.microsoft.com/office/drawing/2016/5/12/chartex" xmlns:cx7="http://schemas.microsoft.com/office/drawing/2016/5/13/chartex" xmlns:cx8="http://schemas.microsoft.com/office/drawing/2016/5/14/chartex" xmlns:mc="http://schemas.openxmlformats.org/markup-compatibility/2006" xmlns:aink="http://schemas.microsoft.com/office/drawing/2016/ink" xmlns:am3d="http://schemas.microsoft.com/office/drawing/2017/model3d" xmlns:o="urn:schemas-microsoft-com:office:office" xmlns:oel="http://schemas.microsoft.com/office/2019/extlst" xmlns:r="http://schemas.openxmlformats.org/officeDocument/2006/relationships" xmlns:m="http://schemas.openxmlformats.org/officeDocument/2006/math" xmlns:v="urn:schemas-microsoft-com:vml" xmlns:wp14="http://schemas.microsoft.com/office/word/2010/wordprocessingDrawing" xmlns:wp="http://schemas.openxmlformats.org/drawingml/2006/wordprocessingDrawing" xmlns:w10="urn:schemas-microsoft-com:office:word" xmlns:w="http://schemas.openxmlformats.org/wordprocessingml/2006/main" xmlns:w14="http://schemas.microsoft.com/office/word/2010/wordml" xmlns:w15="http://schemas.microsoft.com/office/word/2012/wordml" xmlns:w16cex="http://schemas.microsoft.com/office/word/2018/wordml/cex" xmlns:w16cid="http://schemas.microsoft.com/office/word/2016/wordml/cid" xmlns:w16="http://schemas.microsoft.com/office/word/2018/wordml" xmlns:w16du="http://schemas.microsoft.com/office/word/2023/wordml/word16du" xmlns:w16sdtdh="http://schemas.microsoft.com/office/word/2020/wordml/sdtdatahash" xmlns:w16sdtfl="http://schemas.microsoft.com/office/word/2024/wordml/sdtformatlock" xmlns:w16se="http://schemas.microsoft.com/office/word/2015/wordml/symex" xmlns:wpg="http://schemas.microsoft.com/office/word/2010/wordprocessingGroup" xmlns:wpi="http://schemas.microsoft.com/office/word/2010/wordprocessingInk" xmlns:wne="http://schemas.microsoft.com/office/word/2006/wordml" xmlns:wps="http://schemas.microsoft.com/office/word/2010/wordprocessingShape" mc:Ignorable="w14 w15 w16se w16cid w16 w16cex w16sdtdh w16sdtfl w16du wp14">
+<w:endnotes xmlns:wpc="http://schemas.microsoft.com/office/word/2010/wordprocessingCanvas" xmlns:cx="http://schemas.microsoft.com/office/drawing/2014/chartex" xmlns:cx1="http://schemas.microsoft.com/office/drawing/2015/9/8/chartex" xmlns:cx2="http://schemas.microsoft.com/office/drawing/2015/10/21/chartex" xmlns:cx3="http://schemas.microsoft.com/office/drawing/2016/5/9/chartex" xmlns:cx4="http://schemas.microsoft.com/office/drawing/2016/5/10/chartex" xmlns:cx5="http://schemas.microsoft.com/office/drawing/2016/5/11/chartex" xmlns:cx6="http://schemas.microsoft.com/office/drawing/2016/5/12/chartex" xmlns:cx7="http://schemas.microsoft.com/office/drawing/2016/5/13/chartex" xmlns:cx8="http://schemas.microsoft.com/office/drawing/2016/5/14/chartex" xmlns:mc="http://schemas.openxmlformats.org/markup-compatibility/2006" xmlns:aink="http://schemas.microsoft.com/office/drawing/2016/ink" xmlns:am3d="http://schemas.microsoft.com/office/drawing/2017/model3d" xmlns:o="urn:schemas-microsoft-com:office:office" xmlns:r="http://schemas.openxmlformats.org/officeDocument/2006/relationships" xmlns:m="http://schemas.openxmlformats.org/officeDocument/2006/math" xmlns:v="urn:schemas-microsoft-com:vml" xmlns:wp14="http://schemas.microsoft.com/office/word/2010/wordprocessingDrawing" xmlns:wp="http://schemas.openxmlformats.org/drawingml/2006/wordprocessingDrawing" xmlns:w10="urn:schemas-microsoft-com:office:word" xmlns:w="http://schemas.openxmlformats.org/wordprocessingml/2006/main" xmlns:w14="http://schemas.microsoft.com/office/word/2010/wordml" xmlns:w15="http://schemas.microsoft.com/office/word/2012/wordml" xmlns:w16cex="http://schemas.microsoft.com/office/word/2018/wordml/cex" xmlns:w16cid="http://schemas.microsoft.com/office/word/2016/wordml/cid" xmlns:w16="http://schemas.microsoft.com/office/word/2018/wordml" xmlns:w16se="http://schemas.microsoft.com/office/word/2015/wordml/symex" xmlns:wpg="http://schemas.microsoft.com/office/word/2010/wordprocessingGroup" xmlns:wpi="http://schemas.microsoft.com/office/word/2010/wordprocessingInk" xmlns:wne="http://schemas.microsoft.com/office/word/2006/wordml" xmlns:wps="http://schemas.microsoft.com/office/word/2010/wordprocessingShape" mc:Ignorable="w14 w15 w16se w16cid w16 w16cex wp14">
   <w:endnote w:type="separator" w:id="-1">
     <w:p>
       <w:r>
@@ -16784,7 +16876,7 @@
 </file>
 
 <file path=word/footer1.xml><?xml version="1.0" encoding="utf-8"?>
-<w:ftr xmlns:wpc="http://schemas.microsoft.com/office/word/2010/wordprocessingCanvas" xmlns:cx="http://schemas.microsoft.com/office/drawing/2014/chartex" xmlns:cx1="http://schemas.microsoft.com/office/drawing/2015/9/8/chartex" xmlns:cx2="http://schemas.microsoft.com/office/drawing/2015/10/21/chartex" xmlns:cx3="http://schemas.microsoft.com/office/drawing/2016/5/9/chartex" xmlns:cx4="http://schemas.microsoft.com/office/drawing/2016/5/10/chartex" xmlns:cx5="http://schemas.microsoft.com/office/drawing/2016/5/11/chartex" xmlns:cx6="http://schemas.microsoft.com/office/drawing/2016/5/12/chartex" xmlns:cx7="http://schemas.microsoft.com/office/drawing/2016/5/13/chartex" xmlns:cx8="http://schemas.microsoft.com/office/drawing/2016/5/14/chartex" xmlns:mc="http://schemas.openxmlformats.org/markup-compatibility/2006" xmlns:aink="http://schemas.microsoft.com/office/drawing/2016/ink" xmlns:am3d="http://schemas.microsoft.com/office/drawing/2017/model3d" xmlns:o="urn:schemas-microsoft-com:office:office" xmlns:oel="http://schemas.microsoft.com/office/2019/extlst" xmlns:r="http://schemas.openxmlformats.org/officeDocument/2006/relationships" xmlns:m="http://schemas.openxmlformats.org/officeDocument/2006/math" xmlns:v="urn:schemas-microsoft-com:vml" xmlns:wp14="http://schemas.microsoft.com/office/word/2010/wordprocessingDrawing" xmlns:wp="http://schemas.openxmlformats.org/drawingml/2006/wordprocessingDrawing" xmlns:w10="urn:schemas-microsoft-com:office:word" xmlns:w="http://schemas.openxmlformats.org/wordprocessingml/2006/main" xmlns:w14="http://schemas.microsoft.com/office/word/2010/wordml" xmlns:w15="http://schemas.microsoft.com/office/word/2012/wordml" xmlns:w16cex="http://schemas.microsoft.com/office/word/2018/wordml/cex" xmlns:w16cid="http://schemas.microsoft.com/office/word/2016/wordml/cid" xmlns:w16="http://schemas.microsoft.com/office/word/2018/wordml" xmlns:w16du="http://schemas.microsoft.com/office/word/2023/wordml/word16du" xmlns:w16sdtdh="http://schemas.microsoft.com/office/word/2020/wordml/sdtdatahash" xmlns:w16sdtfl="http://schemas.microsoft.com/office/word/2024/wordml/sdtformatlock" xmlns:w16se="http://schemas.microsoft.com/office/word/2015/wordml/symex" xmlns:wpg="http://schemas.microsoft.com/office/word/2010/wordprocessingGroup" xmlns:wpi="http://schemas.microsoft.com/office/word/2010/wordprocessingInk" xmlns:wne="http://schemas.microsoft.com/office/word/2006/wordml" xmlns:wps="http://schemas.microsoft.com/office/word/2010/wordprocessingShape" mc:Ignorable="w14 w15 w16se w16cid w16 w16cex w16sdtdh w16sdtfl w16du wp14">
+<w:ftr xmlns:wpc="http://schemas.microsoft.com/office/word/2010/wordprocessingCanvas" xmlns:cx="http://schemas.microsoft.com/office/drawing/2014/chartex" xmlns:cx1="http://schemas.microsoft.com/office/drawing/2015/9/8/chartex" xmlns:cx2="http://schemas.microsoft.com/office/drawing/2015/10/21/chartex" xmlns:cx3="http://schemas.microsoft.com/office/drawing/2016/5/9/chartex" xmlns:cx4="http://schemas.microsoft.com/office/drawing/2016/5/10/chartex" xmlns:cx5="http://schemas.microsoft.com/office/drawing/2016/5/11/chartex" xmlns:cx6="http://schemas.microsoft.com/office/drawing/2016/5/12/chartex" xmlns:cx7="http://schemas.microsoft.com/office/drawing/2016/5/13/chartex" xmlns:cx8="http://schemas.microsoft.com/office/drawing/2016/5/14/chartex" xmlns:mc="http://schemas.openxmlformats.org/markup-compatibility/2006" xmlns:aink="http://schemas.microsoft.com/office/drawing/2016/ink" xmlns:am3d="http://schemas.microsoft.com/office/drawing/2017/model3d" xmlns:o="urn:schemas-microsoft-com:office:office" xmlns:r="http://schemas.openxmlformats.org/officeDocument/2006/relationships" xmlns:m="http://schemas.openxmlformats.org/officeDocument/2006/math" xmlns:v="urn:schemas-microsoft-com:vml" xmlns:wp14="http://schemas.microsoft.com/office/word/2010/wordprocessingDrawing" xmlns:wp="http://schemas.openxmlformats.org/drawingml/2006/wordprocessingDrawing" xmlns:w10="urn:schemas-microsoft-com:office:word" xmlns:w="http://schemas.openxmlformats.org/wordprocessingml/2006/main" xmlns:w14="http://schemas.microsoft.com/office/word/2010/wordml" xmlns:w15="http://schemas.microsoft.com/office/word/2012/wordml" xmlns:w16cex="http://schemas.microsoft.com/office/word/2018/wordml/cex" xmlns:w16cid="http://schemas.microsoft.com/office/word/2016/wordml/cid" xmlns:w16="http://schemas.microsoft.com/office/word/2018/wordml" xmlns:w16se="http://schemas.microsoft.com/office/word/2015/wordml/symex" xmlns:wpg="http://schemas.microsoft.com/office/word/2010/wordprocessingGroup" xmlns:wpi="http://schemas.microsoft.com/office/word/2010/wordprocessingInk" xmlns:wne="http://schemas.microsoft.com/office/word/2006/wordml" xmlns:wps="http://schemas.microsoft.com/office/word/2010/wordprocessingShape" mc:Ignorable="w14 w15 w16se w16cid w16 w16cex wp14">
   <w:sdt>
     <w:sdtPr>
       <w:id w:val="654115710"/>
@@ -16845,7 +16937,7 @@
 </file>
 
 <file path=word/footer2.xml><?xml version="1.0" encoding="utf-8"?>
-<w:ftr xmlns:wpc="http://schemas.microsoft.com/office/word/2010/wordprocessingCanvas" xmlns:cx="http://schemas.microsoft.com/office/drawing/2014/chartex" xmlns:cx1="http://schemas.microsoft.com/office/drawing/2015/9/8/chartex" xmlns:cx2="http://schemas.microsoft.com/office/drawing/2015/10/21/chartex" xmlns:cx3="http://schemas.microsoft.com/office/drawing/2016/5/9/chartex" xmlns:cx4="http://schemas.microsoft.com/office/drawing/2016/5/10/chartex" xmlns:cx5="http://schemas.microsoft.com/office/drawing/2016/5/11/chartex" xmlns:cx6="http://schemas.microsoft.com/office/drawing/2016/5/12/chartex" xmlns:cx7="http://schemas.microsoft.com/office/drawing/2016/5/13/chartex" xmlns:cx8="http://schemas.microsoft.com/office/drawing/2016/5/14/chartex" xmlns:mc="http://schemas.openxmlformats.org/markup-compatibility/2006" xmlns:aink="http://schemas.microsoft.com/office/drawing/2016/ink" xmlns:am3d="http://schemas.microsoft.com/office/drawing/2017/model3d" xmlns:o="urn:schemas-microsoft-com:office:office" xmlns:oel="http://schemas.microsoft.com/office/2019/extlst" xmlns:r="http://schemas.openxmlformats.org/officeDocument/2006/relationships" xmlns:m="http://schemas.openxmlformats.org/officeDocument/2006/math" xmlns:v="urn:schemas-microsoft-com:vml" xmlns:wp14="http://schemas.microsoft.com/office/word/2010/wordprocessingDrawing" xmlns:wp="http://schemas.openxmlformats.org/drawingml/2006/wordprocessingDrawing" xmlns:w10="urn:schemas-microsoft-com:office:word" xmlns:w="http://schemas.openxmlformats.org/wordprocessingml/2006/main" xmlns:w14="http://schemas.microsoft.com/office/word/2010/wordml" xmlns:w15="http://schemas.microsoft.com/office/word/2012/wordml" xmlns:w16cex="http://schemas.microsoft.com/office/word/2018/wordml/cex" xmlns:w16cid="http://schemas.microsoft.com/office/word/2016/wordml/cid" xmlns:w16="http://schemas.microsoft.com/office/word/2018/wordml" xmlns:w16du="http://schemas.microsoft.com/office/word/2023/wordml/word16du" xmlns:w16sdtdh="http://schemas.microsoft.com/office/word/2020/wordml/sdtdatahash" xmlns:w16sdtfl="http://schemas.microsoft.com/office/word/2024/wordml/sdtformatlock" xmlns:w16se="http://schemas.microsoft.com/office/word/2015/wordml/symex" xmlns:wpg="http://schemas.microsoft.com/office/word/2010/wordprocessingGroup" xmlns:wpi="http://schemas.microsoft.com/office/word/2010/wordprocessingInk" xmlns:wne="http://schemas.microsoft.com/office/word/2006/wordml" xmlns:wps="http://schemas.microsoft.com/office/word/2010/wordprocessingShape" mc:Ignorable="w14 w15 w16se w16cid w16 w16cex w16sdtdh w16sdtfl w16du wp14">
+<w:ftr xmlns:wpc="http://schemas.microsoft.com/office/word/2010/wordprocessingCanvas" xmlns:cx="http://schemas.microsoft.com/office/drawing/2014/chartex" xmlns:cx1="http://schemas.microsoft.com/office/drawing/2015/9/8/chartex" xmlns:cx2="http://schemas.microsoft.com/office/drawing/2015/10/21/chartex" xmlns:cx3="http://schemas.microsoft.com/office/drawing/2016/5/9/chartex" xmlns:cx4="http://schemas.microsoft.com/office/drawing/2016/5/10/chartex" xmlns:cx5="http://schemas.microsoft.com/office/drawing/2016/5/11/chartex" xmlns:cx6="http://schemas.microsoft.com/office/drawing/2016/5/12/chartex" xmlns:cx7="http://schemas.microsoft.com/office/drawing/2016/5/13/chartex" xmlns:cx8="http://schemas.microsoft.com/office/drawing/2016/5/14/chartex" xmlns:mc="http://schemas.openxmlformats.org/markup-compatibility/2006" xmlns:aink="http://schemas.microsoft.com/office/drawing/2016/ink" xmlns:am3d="http://schemas.microsoft.com/office/drawing/2017/model3d" xmlns:o="urn:schemas-microsoft-com:office:office" xmlns:r="http://schemas.openxmlformats.org/officeDocument/2006/relationships" xmlns:m="http://schemas.openxmlformats.org/officeDocument/2006/math" xmlns:v="urn:schemas-microsoft-com:vml" xmlns:wp14="http://schemas.microsoft.com/office/word/2010/wordprocessingDrawing" xmlns:wp="http://schemas.openxmlformats.org/drawingml/2006/wordprocessingDrawing" xmlns:w10="urn:schemas-microsoft-com:office:word" xmlns:w="http://schemas.openxmlformats.org/wordprocessingml/2006/main" xmlns:w14="http://schemas.microsoft.com/office/word/2010/wordml" xmlns:w15="http://schemas.microsoft.com/office/word/2012/wordml" xmlns:w16cex="http://schemas.microsoft.com/office/word/2018/wordml/cex" xmlns:w16cid="http://schemas.microsoft.com/office/word/2016/wordml/cid" xmlns:w16="http://schemas.microsoft.com/office/word/2018/wordml" xmlns:w16se="http://schemas.microsoft.com/office/word/2015/wordml/symex" xmlns:wpg="http://schemas.microsoft.com/office/word/2010/wordprocessingGroup" xmlns:wpi="http://schemas.microsoft.com/office/word/2010/wordprocessingInk" xmlns:wne="http://schemas.microsoft.com/office/word/2006/wordml" xmlns:wps="http://schemas.microsoft.com/office/word/2010/wordprocessingShape" mc:Ignorable="w14 w15 w16se w16cid w16 w16cex wp14">
   <w:p>
     <w:pPr>
       <w:pStyle w:val="Footer"/>
@@ -16861,7 +16953,7 @@
 </file>
 
 <file path=word/footnotes.xml><?xml version="1.0" encoding="utf-8"?>
-<w:footnotes xmlns:wpc="http://schemas.microsoft.com/office/word/2010/wordprocessingCanvas" xmlns:cx="http://schemas.microsoft.com/office/drawing/2014/chartex" xmlns:cx1="http://schemas.microsoft.com/office/drawing/2015/9/8/chartex" xmlns:cx2="http://schemas.microsoft.com/office/drawing/2015/10/21/chartex" xmlns:cx3="http://schemas.microsoft.com/office/drawing/2016/5/9/chartex" xmlns:cx4="http://schemas.microsoft.com/office/drawing/2016/5/10/chartex" xmlns:cx5="http://schemas.microsoft.com/office/drawing/2016/5/11/chartex" xmlns:cx6="http://schemas.microsoft.com/office/drawing/2016/5/12/chartex" xmlns:cx7="http://schemas.microsoft.com/office/drawing/2016/5/13/chartex" xmlns:cx8="http://schemas.microsoft.com/office/drawing/2016/5/14/chartex" xmlns:mc="http://schemas.openxmlformats.org/markup-compatibility/2006" xmlns:aink="http://schemas.microsoft.com/office/drawing/2016/ink" xmlns:am3d="http://schemas.microsoft.com/office/drawing/2017/model3d" xmlns:o="urn:schemas-microsoft-com:office:office" xmlns:oel="http://schemas.microsoft.com/office/2019/extlst" xmlns:r="http://schemas.openxmlformats.org/officeDocument/2006/relationships" xmlns:m="http://schemas.openxmlformats.org/officeDocument/2006/math" xmlns:v="urn:schemas-microsoft-com:vml" xmlns:wp14="http://schemas.microsoft.com/office/word/2010/wordprocessingDrawing" xmlns:wp="http://schemas.openxmlformats.org/drawingml/2006/wordprocessingDrawing" xmlns:w10="urn:schemas-microsoft-com:office:word" xmlns:w="http://schemas.openxmlformats.org/wordprocessingml/2006/main" xmlns:w14="http://schemas.microsoft.com/office/word/2010/wordml" xmlns:w15="http://schemas.microsoft.com/office/word/2012/wordml" xmlns:w16cex="http://schemas.microsoft.com/office/word/2018/wordml/cex" xmlns:w16cid="http://schemas.microsoft.com/office/word/2016/wordml/cid" xmlns:w16="http://schemas.microsoft.com/office/word/2018/wordml" xmlns:w16du="http://schemas.microsoft.com/office/word/2023/wordml/word16du" xmlns:w16sdtdh="http://schemas.microsoft.com/office/word/2020/wordml/sdtdatahash" xmlns:w16sdtfl="http://schemas.microsoft.com/office/word/2024/wordml/sdtformatlock" xmlns:w16se="http://schemas.microsoft.com/office/word/2015/wordml/symex" xmlns:wpg="http://schemas.microsoft.com/office/word/2010/wordprocessingGroup" xmlns:wpi="http://schemas.microsoft.com/office/word/2010/wordprocessingInk" xmlns:wne="http://schemas.microsoft.com/office/word/2006/wordml" xmlns:wps="http://schemas.microsoft.com/office/word/2010/wordprocessingShape" mc:Ignorable="w14 w15 w16se w16cid w16 w16cex w16sdtdh w16sdtfl w16du wp14">
+<w:footnotes xmlns:wpc="http://schemas.microsoft.com/office/word/2010/wordprocessingCanvas" xmlns:cx="http://schemas.microsoft.com/office/drawing/2014/chartex" xmlns:cx1="http://schemas.microsoft.com/office/drawing/2015/9/8/chartex" xmlns:cx2="http://schemas.microsoft.com/office/drawing/2015/10/21/chartex" xmlns:cx3="http://schemas.microsoft.com/office/drawing/2016/5/9/chartex" xmlns:cx4="http://schemas.microsoft.com/office/drawing/2016/5/10/chartex" xmlns:cx5="http://schemas.microsoft.com/office/drawing/2016/5/11/chartex" xmlns:cx6="http://schemas.microsoft.com/office/drawing/2016/5/12/chartex" xmlns:cx7="http://schemas.microsoft.com/office/drawing/2016/5/13/chartex" xmlns:cx8="http://schemas.microsoft.com/office/drawing/2016/5/14/chartex" xmlns:mc="http://schemas.openxmlformats.org/markup-compatibility/2006" xmlns:aink="http://schemas.microsoft.com/office/drawing/2016/ink" xmlns:am3d="http://schemas.microsoft.com/office/drawing/2017/model3d" xmlns:o="urn:schemas-microsoft-com:office:office" xmlns:r="http://schemas.openxmlformats.org/officeDocument/2006/relationships" xmlns:m="http://schemas.openxmlformats.org/officeDocument/2006/math" xmlns:v="urn:schemas-microsoft-com:vml" xmlns:wp14="http://schemas.microsoft.com/office/word/2010/wordprocessingDrawing" xmlns:wp="http://schemas.openxmlformats.org/drawingml/2006/wordprocessingDrawing" xmlns:w10="urn:schemas-microsoft-com:office:word" xmlns:w="http://schemas.openxmlformats.org/wordprocessingml/2006/main" xmlns:w14="http://schemas.microsoft.com/office/word/2010/wordml" xmlns:w15="http://schemas.microsoft.com/office/word/2012/wordml" xmlns:w16cex="http://schemas.microsoft.com/office/word/2018/wordml/cex" xmlns:w16cid="http://schemas.microsoft.com/office/word/2016/wordml/cid" xmlns:w16="http://schemas.microsoft.com/office/word/2018/wordml" xmlns:w16se="http://schemas.microsoft.com/office/word/2015/wordml/symex" xmlns:wpg="http://schemas.microsoft.com/office/word/2010/wordprocessingGroup" xmlns:wpi="http://schemas.microsoft.com/office/word/2010/wordprocessingInk" xmlns:wne="http://schemas.microsoft.com/office/word/2006/wordml" xmlns:wps="http://schemas.microsoft.com/office/word/2010/wordprocessingShape" mc:Ignorable="w14 w15 w16se w16cid w16 w16cex wp14">
   <w:footnote w:type="separator" w:id="-1">
     <w:p>
       <w:r>
@@ -16880,7 +16972,7 @@
 </file>
 
 <file path=word/numbering.xml><?xml version="1.0" encoding="utf-8"?>
-<w:numbering xmlns:wpc="http://schemas.microsoft.com/office/word/2010/wordprocessingCanvas" xmlns:cx="http://schemas.microsoft.com/office/drawing/2014/chartex" xmlns:cx1="http://schemas.microsoft.com/office/drawing/2015/9/8/chartex" xmlns:cx2="http://schemas.microsoft.com/office/drawing/2015/10/21/chartex" xmlns:cx3="http://schemas.microsoft.com/office/drawing/2016/5/9/chartex" xmlns:cx4="http://schemas.microsoft.com/office/drawing/2016/5/10/chartex" xmlns:cx5="http://schemas.microsoft.com/office/drawing/2016/5/11/chartex" xmlns:cx6="http://schemas.microsoft.com/office/drawing/2016/5/12/chartex" xmlns:cx7="http://schemas.microsoft.com/office/drawing/2016/5/13/chartex" xmlns:cx8="http://schemas.microsoft.com/office/drawing/2016/5/14/chartex" xmlns:mc="http://schemas.openxmlformats.org/markup-compatibility/2006" xmlns:aink="http://schemas.microsoft.com/office/drawing/2016/ink" xmlns:am3d="http://schemas.microsoft.com/office/drawing/2017/model3d" xmlns:o="urn:schemas-microsoft-com:office:office" xmlns:oel="http://schemas.microsoft.com/office/2019/extlst" xmlns:r="http://schemas.openxmlformats.org/officeDocument/2006/relationships" xmlns:m="http://schemas.openxmlformats.org/officeDocument/2006/math" xmlns:v="urn:schemas-microsoft-com:vml" xmlns:wp14="http://schemas.microsoft.com/office/word/2010/wordprocessingDrawing" xmlns:wp="http://schemas.openxmlformats.org/drawingml/2006/wordprocessingDrawing" xmlns:w10="urn:schemas-microsoft-com:office:word" xmlns:w="http://schemas.openxmlformats.org/wordprocessingml/2006/main" xmlns:w14="http://schemas.microsoft.com/office/word/2010/wordml" xmlns:w15="http://schemas.microsoft.com/office/word/2012/wordml" xmlns:w16cex="http://schemas.microsoft.com/office/word/2018/wordml/cex" xmlns:w16cid="http://schemas.microsoft.com/office/word/2016/wordml/cid" xmlns:w16="http://schemas.microsoft.com/office/word/2018/wordml" xmlns:w16du="http://schemas.microsoft.com/office/word/2023/wordml/word16du" xmlns:w16sdtdh="http://schemas.microsoft.com/office/word/2020/wordml/sdtdatahash" xmlns:w16sdtfl="http://schemas.microsoft.com/office/word/2024/wordml/sdtformatlock" xmlns:w16se="http://schemas.microsoft.com/office/word/2015/wordml/symex" xmlns:wpg="http://schemas.microsoft.com/office/word/2010/wordprocessingGroup" xmlns:wpi="http://schemas.microsoft.com/office/word/2010/wordprocessingInk" xmlns:wne="http://schemas.microsoft.com/office/word/2006/wordml" xmlns:wps="http://schemas.microsoft.com/office/word/2010/wordprocessingShape" mc:Ignorable="w14 w15 w16se w16cid w16 w16cex w16sdtdh w16sdtfl w16du wp14">
+<w:numbering xmlns:wpc="http://schemas.microsoft.com/office/word/2010/wordprocessingCanvas" xmlns:cx="http://schemas.microsoft.com/office/drawing/2014/chartex" xmlns:cx1="http://schemas.microsoft.com/office/drawing/2015/9/8/chartex" xmlns:cx2="http://schemas.microsoft.com/office/drawing/2015/10/21/chartex" xmlns:cx3="http://schemas.microsoft.com/office/drawing/2016/5/9/chartex" xmlns:cx4="http://schemas.microsoft.com/office/drawing/2016/5/10/chartex" xmlns:cx5="http://schemas.microsoft.com/office/drawing/2016/5/11/chartex" xmlns:cx6="http://schemas.microsoft.com/office/drawing/2016/5/12/chartex" xmlns:cx7="http://schemas.microsoft.com/office/drawing/2016/5/13/chartex" xmlns:cx8="http://schemas.microsoft.com/office/drawing/2016/5/14/chartex" xmlns:mc="http://schemas.openxmlformats.org/markup-compatibility/2006" xmlns:aink="http://schemas.microsoft.com/office/drawing/2016/ink" xmlns:am3d="http://schemas.microsoft.com/office/drawing/2017/model3d" xmlns:o="urn:schemas-microsoft-com:office:office" xmlns:r="http://schemas.openxmlformats.org/officeDocument/2006/relationships" xmlns:m="http://schemas.openxmlformats.org/officeDocument/2006/math" xmlns:v="urn:schemas-microsoft-com:vml" xmlns:wp14="http://schemas.microsoft.com/office/word/2010/wordprocessingDrawing" xmlns:wp="http://schemas.openxmlformats.org/drawingml/2006/wordprocessingDrawing" xmlns:w10="urn:schemas-microsoft-com:office:word" xmlns:w="http://schemas.openxmlformats.org/wordprocessingml/2006/main" xmlns:w14="http://schemas.microsoft.com/office/word/2010/wordml" xmlns:w15="http://schemas.microsoft.com/office/word/2012/wordml" xmlns:w16cex="http://schemas.microsoft.com/office/word/2018/wordml/cex" xmlns:w16cid="http://schemas.microsoft.com/office/word/2016/wordml/cid" xmlns:w16="http://schemas.microsoft.com/office/word/2018/wordml" xmlns:w16se="http://schemas.microsoft.com/office/word/2015/wordml/symex" xmlns:wpg="http://schemas.microsoft.com/office/word/2010/wordprocessingGroup" xmlns:wpi="http://schemas.microsoft.com/office/word/2010/wordprocessingInk" xmlns:wne="http://schemas.microsoft.com/office/word/2006/wordml" xmlns:wps="http://schemas.microsoft.com/office/word/2010/wordprocessingShape" mc:Ignorable="w14 w15 w16se w16cid w16 w16cex wp14">
   <w:abstractNum w:abstractNumId="0" w15:restartNumberingAfterBreak="0">
     <w:nsid w:val="05F93E5E"/>
     <w:multiLevelType w:val="multilevel"/>
@@ -18150,31 +18242,31 @@
       </w:pPr>
     </w:lvl>
   </w:abstractNum>
-  <w:num w:numId="1" w16cid:durableId="978539551">
+  <w:num w:numId="1">
     <w:abstractNumId w:val="3"/>
   </w:num>
-  <w:num w:numId="2" w16cid:durableId="1460028425">
+  <w:num w:numId="2">
     <w:abstractNumId w:val="8"/>
   </w:num>
-  <w:num w:numId="3" w16cid:durableId="1878354293">
+  <w:num w:numId="3">
     <w:abstractNumId w:val="4"/>
   </w:num>
-  <w:num w:numId="4" w16cid:durableId="1691489221">
+  <w:num w:numId="4">
     <w:abstractNumId w:val="10"/>
   </w:num>
-  <w:num w:numId="5" w16cid:durableId="1619020180">
+  <w:num w:numId="5">
     <w:abstractNumId w:val="10"/>
     <w:lvlOverride w:ilvl="0">
       <w:startOverride w:val="1"/>
     </w:lvlOverride>
   </w:num>
-  <w:num w:numId="6" w16cid:durableId="591668905">
+  <w:num w:numId="6">
     <w:abstractNumId w:val="10"/>
     <w:lvlOverride w:ilvl="0">
       <w:startOverride w:val="1"/>
     </w:lvlOverride>
   </w:num>
-  <w:num w:numId="7" w16cid:durableId="258104071">
+  <w:num w:numId="7">
     <w:abstractNumId w:val="9"/>
     <w:lvlOverride w:ilvl="0">
       <w:startOverride w:val="1"/>
@@ -18204,7 +18296,7 @@
       <w:startOverride w:val="1"/>
     </w:lvlOverride>
   </w:num>
-  <w:num w:numId="8" w16cid:durableId="207104980">
+  <w:num w:numId="8">
     <w:abstractNumId w:val="3"/>
     <w:lvlOverride w:ilvl="0">
       <w:startOverride w:val="1"/>
@@ -18234,34 +18326,34 @@
       <w:startOverride w:val="1"/>
     </w:lvlOverride>
   </w:num>
-  <w:num w:numId="9" w16cid:durableId="53432799">
+  <w:num w:numId="9">
     <w:abstractNumId w:val="11"/>
   </w:num>
-  <w:num w:numId="10" w16cid:durableId="1157723727">
+  <w:num w:numId="10">
     <w:abstractNumId w:val="10"/>
     <w:lvlOverride w:ilvl="0">
       <w:startOverride w:val="1"/>
     </w:lvlOverride>
   </w:num>
-  <w:num w:numId="11" w16cid:durableId="1297566321">
+  <w:num w:numId="11">
     <w:abstractNumId w:val="10"/>
     <w:lvlOverride w:ilvl="0">
       <w:startOverride w:val="1"/>
     </w:lvlOverride>
   </w:num>
-  <w:num w:numId="12" w16cid:durableId="1692103599">
+  <w:num w:numId="12">
     <w:abstractNumId w:val="7"/>
   </w:num>
-  <w:num w:numId="13" w16cid:durableId="1207764455">
+  <w:num w:numId="13">
     <w:abstractNumId w:val="5"/>
   </w:num>
-  <w:num w:numId="14" w16cid:durableId="243537421">
+  <w:num w:numId="14">
     <w:abstractNumId w:val="10"/>
     <w:lvlOverride w:ilvl="0">
       <w:startOverride w:val="1"/>
     </w:lvlOverride>
   </w:num>
-  <w:num w:numId="15" w16cid:durableId="526913572">
+  <w:num w:numId="15">
     <w:abstractNumId w:val="1"/>
     <w:lvlOverride w:ilvl="0">
       <w:startOverride w:val="1"/>
@@ -18291,34 +18383,40 @@
       <w:startOverride w:val="1"/>
     </w:lvlOverride>
   </w:num>
-  <w:num w:numId="16" w16cid:durableId="488717795">
+  <w:num w:numId="16">
     <w:abstractNumId w:val="6"/>
   </w:num>
-  <w:num w:numId="17" w16cid:durableId="297997412">
+  <w:num w:numId="17">
     <w:abstractNumId w:val="2"/>
   </w:num>
-  <w:num w:numId="18" w16cid:durableId="2092963264">
+  <w:num w:numId="18">
     <w:abstractNumId w:val="0"/>
   </w:num>
-  <w:num w:numId="19" w16cid:durableId="1643383783">
+  <w:num w:numId="19">
     <w:abstractNumId w:val="10"/>
     <w:lvlOverride w:ilvl="0">
       <w:startOverride w:val="1"/>
     </w:lvlOverride>
   </w:num>
-  <w:num w:numId="20" w16cid:durableId="1629780909">
+  <w:num w:numId="20">
     <w:abstractNumId w:val="10"/>
   </w:num>
-  <w:num w:numId="21" w16cid:durableId="853346213">
+  <w:num w:numId="21">
     <w:abstractNumId w:val="1"/>
   </w:num>
-  <w:num w:numId="22" w16cid:durableId="459956664">
+  <w:num w:numId="22">
     <w:abstractNumId w:val="10"/>
     <w:lvlOverride w:ilvl="0">
       <w:startOverride w:val="1"/>
     </w:lvlOverride>
   </w:num>
-  <w:num w:numId="23" w16cid:durableId="1141263477">
+  <w:num w:numId="23">
+    <w:abstractNumId w:val="10"/>
+    <w:lvlOverride w:ilvl="0">
+      <w:startOverride w:val="1"/>
+    </w:lvlOverride>
+  </w:num>
+  <w:num w:numId="24">
     <w:abstractNumId w:val="10"/>
     <w:lvlOverride w:ilvl="0">
       <w:startOverride w:val="1"/>
@@ -18329,7 +18427,7 @@
 </file>
 
 <file path=word/styles.xml><?xml version="1.0" encoding="utf-8"?>
-<w:styles xmlns:mc="http://schemas.openxmlformats.org/markup-compatibility/2006" xmlns:r="http://schemas.openxmlformats.org/officeDocument/2006/relationships" xmlns:w="http://schemas.openxmlformats.org/wordprocessingml/2006/main" xmlns:w14="http://schemas.microsoft.com/office/word/2010/wordml" xmlns:w15="http://schemas.microsoft.com/office/word/2012/wordml" xmlns:w16cex="http://schemas.microsoft.com/office/word/2018/wordml/cex" xmlns:w16cid="http://schemas.microsoft.com/office/word/2016/wordml/cid" xmlns:w16="http://schemas.microsoft.com/office/word/2018/wordml" xmlns:w16du="http://schemas.microsoft.com/office/word/2023/wordml/word16du" xmlns:w16sdtdh="http://schemas.microsoft.com/office/word/2020/wordml/sdtdatahash" xmlns:w16sdtfl="http://schemas.microsoft.com/office/word/2024/wordml/sdtformatlock" xmlns:w16se="http://schemas.microsoft.com/office/word/2015/wordml/symex" mc:Ignorable="w14 w15 w16se w16cid w16 w16cex w16sdtdh w16sdtfl w16du">
+<w:styles xmlns:mc="http://schemas.openxmlformats.org/markup-compatibility/2006" xmlns:r="http://schemas.openxmlformats.org/officeDocument/2006/relationships" xmlns:w="http://schemas.openxmlformats.org/wordprocessingml/2006/main" xmlns:w14="http://schemas.microsoft.com/office/word/2010/wordml" xmlns:w15="http://schemas.microsoft.com/office/word/2012/wordml" xmlns:w16cex="http://schemas.microsoft.com/office/word/2018/wordml/cex" xmlns:w16cid="http://schemas.microsoft.com/office/word/2016/wordml/cid" xmlns:w16="http://schemas.microsoft.com/office/word/2018/wordml" xmlns:w16se="http://schemas.microsoft.com/office/word/2015/wordml/symex" mc:Ignorable="w14 w15 w16se w16cid w16 w16cex">
   <w:docDefaults>
     <w:rPrDefault>
       <w:rPr>
@@ -18836,6 +18934,7 @@
   <w:style w:type="character" w:default="1" w:styleId="DefaultParagraphFont">
     <w:name w:val="Default Paragraph Font"/>
     <w:uiPriority w:val="1"/>
+    <w:semiHidden/>
     <w:unhideWhenUsed/>
   </w:style>
   <w:style w:type="table" w:default="1" w:styleId="TableNormal">
@@ -20002,7 +20101,7 @@
 </file>
 
 <file path=customXml/itemProps1.xml><?xml version="1.0" encoding="utf-8"?>
-<ds:datastoreItem xmlns:ds="http://schemas.openxmlformats.org/officeDocument/2006/customXml" ds:itemID="{D0408765-D088-4C8E-97C2-CB659F4E1C95}">
+<ds:datastoreItem xmlns:ds="http://schemas.openxmlformats.org/officeDocument/2006/customXml" ds:itemID="{84810B91-E20B-44AF-85A1-513FD2DAF556}">
   <ds:schemaRefs>
     <ds:schemaRef ds:uri="http://schemas.openxmlformats.org/officeDocument/2006/bibliography"/>
   </ds:schemaRefs>

</xml_diff>